<commit_message>
done some part in the project report
</commit_message>
<xml_diff>
--- a/CS2102 Project Report.docx
+++ b/CS2102 Project Report.docx
@@ -470,15 +470,7 @@
           <w:sz w:val="28"/>
           <w:szCs w:val="28"/>
         </w:rPr>
-        <w:t xml:space="preserve">   </w:t>
-      </w:r>
-      <w:r>
-        <w:rPr>
-          <w:rFonts w:ascii="Times New Roman" w:hAnsi="Times New Roman"/>
-          <w:sz w:val="28"/>
-          <w:szCs w:val="28"/>
-        </w:rPr>
-        <w:t>A0098127X</w:t>
+        <w:t xml:space="preserve">   A0098127X</w:t>
       </w:r>
     </w:p>
     <w:p>
@@ -602,8 +594,165 @@
         <w:spacing w:after="200" w:line="360" w:lineRule="auto"/>
         <w:rPr>
           <w:rFonts w:ascii="Times New Roman" w:hAnsi="Times New Roman" w:cs="Times New Roman"/>
-        </w:rPr>
-      </w:pPr>
+          <w:b/>
+          <w:sz w:val="28"/>
+          <w:u w:val="single"/>
+        </w:rPr>
+      </w:pPr>
+      <w:r>
+        <w:rPr>
+          <w:rFonts w:ascii="Times New Roman" w:hAnsi="Times New Roman" w:cs="Times New Roman"/>
+          <w:b/>
+          <w:sz w:val="28"/>
+          <w:u w:val="single"/>
+        </w:rPr>
+        <w:lastRenderedPageBreak/>
+        <w:t>Introduction</w:t>
+      </w:r>
+    </w:p>
+    <w:p>
+      <w:pPr>
+        <w:spacing w:after="200" w:line="360" w:lineRule="auto"/>
+        <w:rPr>
+          <w:rFonts w:ascii="Times New Roman" w:hAnsi="Times New Roman" w:cs="Times New Roman"/>
+        </w:rPr>
+      </w:pPr>
+      <w:r>
+        <w:rPr>
+          <w:rFonts w:ascii="Times New Roman" w:hAnsi="Times New Roman" w:cs="Times New Roman"/>
+        </w:rPr>
+        <w:t>In this project, our group had built up an online booking system for CKY Restaurant to facilitate it with providing online reservation services. This platform provide a range of services such as sign up, sign in/out, make reservation, editing and etc. More details of the system will be provided in the following sections.</w:t>
+      </w:r>
+      <w:r>
+        <w:rPr>
+          <w:rFonts w:ascii="Times New Roman" w:hAnsi="Times New Roman" w:cs="Times New Roman"/>
+        </w:rPr>
+        <w:br/>
+      </w:r>
+    </w:p>
+    <w:p>
+      <w:pPr>
+        <w:spacing w:after="200" w:line="360" w:lineRule="auto"/>
+        <w:rPr>
+          <w:rFonts w:ascii="Times New Roman" w:hAnsi="Times New Roman" w:cs="Times New Roman"/>
+          <w:b/>
+          <w:sz w:val="28"/>
+          <w:u w:val="single"/>
+        </w:rPr>
+      </w:pPr>
+      <w:r>
+        <w:rPr>
+          <w:rFonts w:ascii="Times New Roman" w:hAnsi="Times New Roman" w:cs="Times New Roman"/>
+          <w:b/>
+          <w:sz w:val="28"/>
+          <w:u w:val="single"/>
+        </w:rPr>
+        <w:t>Implementation of the Online Booking System</w:t>
+      </w:r>
+    </w:p>
+    <w:p>
+      <w:pPr>
+        <w:spacing w:after="200" w:line="360" w:lineRule="auto"/>
+        <w:rPr>
+          <w:rFonts w:ascii="Times New Roman" w:hAnsi="Times New Roman" w:cs="Times New Roman"/>
+        </w:rPr>
+      </w:pPr>
+      <w:r>
+        <w:rPr>
+          <w:rFonts w:ascii="Times New Roman" w:hAnsi="Times New Roman" w:cs="Times New Roman"/>
+        </w:rPr>
+        <w:t>Our group</w:t>
+      </w:r>
+      <w:r>
+        <w:rPr>
+          <w:rFonts w:ascii="Times New Roman" w:hAnsi="Times New Roman" w:cs="Times New Roman"/>
+        </w:rPr>
+        <w:t xml:space="preserve"> had</w:t>
+      </w:r>
+      <w:r>
+        <w:rPr>
+          <w:rFonts w:ascii="Times New Roman" w:hAnsi="Times New Roman" w:cs="Times New Roman"/>
+        </w:rPr>
+        <w:t xml:space="preserve"> used </w:t>
+      </w:r>
+      <w:r>
+        <w:rPr>
+          <w:rFonts w:ascii="Times New Roman" w:hAnsi="Times New Roman" w:cs="Times New Roman"/>
+          <w:b/>
+        </w:rPr>
+        <w:t>HTML</w:t>
+      </w:r>
+      <w:r>
+        <w:rPr>
+          <w:rFonts w:ascii="Times New Roman" w:hAnsi="Times New Roman" w:cs="Times New Roman"/>
+        </w:rPr>
+        <w:t xml:space="preserve"> together with </w:t>
+      </w:r>
+      <w:r>
+        <w:rPr>
+          <w:rFonts w:ascii="Times New Roman" w:hAnsi="Times New Roman" w:cs="Times New Roman"/>
+          <w:b/>
+        </w:rPr>
+        <w:t>Javascript/JQuery</w:t>
+      </w:r>
+      <w:r>
+        <w:rPr>
+          <w:rFonts w:ascii="Times New Roman" w:hAnsi="Times New Roman" w:cs="Times New Roman"/>
+        </w:rPr>
+        <w:t xml:space="preserve"> and </w:t>
+      </w:r>
+      <w:r>
+        <w:rPr>
+          <w:rFonts w:ascii="Times New Roman" w:hAnsi="Times New Roman" w:cs="Times New Roman"/>
+          <w:b/>
+        </w:rPr>
+        <w:t>CSS</w:t>
+      </w:r>
+      <w:r>
+        <w:rPr>
+          <w:rFonts w:ascii="Times New Roman" w:hAnsi="Times New Roman" w:cs="Times New Roman"/>
+        </w:rPr>
+        <w:t xml:space="preserve"> in building up the user interface of this system. We used </w:t>
+      </w:r>
+      <w:r>
+        <w:rPr>
+          <w:rFonts w:ascii="Times New Roman" w:hAnsi="Times New Roman" w:cs="Times New Roman"/>
+          <w:b/>
+        </w:rPr>
+        <w:t>Microsoft Web Matrix</w:t>
+      </w:r>
+      <w:r>
+        <w:rPr>
+          <w:rFonts w:ascii="Times New Roman" w:hAnsi="Times New Roman" w:cs="Times New Roman"/>
+        </w:rPr>
+        <w:t xml:space="preserve"> in developing this system in which the server is built up together with the installation of Web Matrix. The server side language that we used is </w:t>
+      </w:r>
+      <w:r>
+        <w:rPr>
+          <w:rFonts w:ascii="Times New Roman" w:hAnsi="Times New Roman" w:cs="Times New Roman"/>
+          <w:b/>
+        </w:rPr>
+        <w:t>PHP</w:t>
+      </w:r>
+      <w:r>
+        <w:rPr>
+          <w:rFonts w:ascii="Times New Roman" w:hAnsi="Times New Roman" w:cs="Times New Roman"/>
+        </w:rPr>
+        <w:t xml:space="preserve"> which is the same language as the one used by Facebook. We had decided to use </w:t>
+      </w:r>
+      <w:r>
+        <w:rPr>
+          <w:rFonts w:ascii="Times New Roman" w:hAnsi="Times New Roman" w:cs="Times New Roman"/>
+          <w:b/>
+        </w:rPr>
+        <w:t>MySQL</w:t>
+      </w:r>
+      <w:r>
+        <w:rPr>
+          <w:rFonts w:ascii="Times New Roman" w:hAnsi="Times New Roman" w:cs="Times New Roman"/>
+        </w:rPr>
+        <w:t xml:space="preserve"> as our database management system due to its easy accessibility and also because it is a freeware. </w:t>
+      </w:r>
       <w:bookmarkStart w:id="0" w:name="_GoBack"/>
       <w:bookmarkEnd w:id="0"/>
     </w:p>
@@ -1991,7 +2140,7 @@
 </file>
 
 <file path=customXml/itemProps1.xml><?xml version="1.0" encoding="utf-8"?>
-<ds:datastoreItem xmlns:ds="http://schemas.openxmlformats.org/officeDocument/2006/customXml" ds:itemID="{FD442A86-63F8-43A0-93A7-FB5C980D3C96}">
+<ds:datastoreItem xmlns:ds="http://schemas.openxmlformats.org/officeDocument/2006/customXml" ds:itemID="{1E01408C-6041-4D22-B5A1-3A58C58351BF}">
   <ds:schemaRefs>
     <ds:schemaRef ds:uri="http://schemas.openxmlformats.org/officeDocument/2006/bibliography"/>
   </ds:schemaRefs>

</xml_diff>

<commit_message>
add effect to menu button
</commit_message>
<xml_diff>
--- a/CS2102 Project Report.docx
+++ b/CS2102 Project Report.docx
@@ -1,6 +1,6 @@
 
 <file path=word/document.xml><?xml version="1.0" encoding="utf-8"?>
-<w:document xmlns:wpc="http://schemas.microsoft.com/office/word/2010/wordprocessingCanvas" xmlns:mc="http://schemas.openxmlformats.org/markup-compatibility/2006" xmlns:o="urn:schemas-microsoft-com:office:office" xmlns:r="http://schemas.openxmlformats.org/officeDocument/2006/relationships" xmlns:m="http://schemas.openxmlformats.org/officeDocument/2006/math" xmlns:v="urn:schemas-microsoft-com:vml" xmlns:wp14="http://schemas.microsoft.com/office/word/2010/wordprocessingDrawing" xmlns:wp="http://schemas.openxmlformats.org/drawingml/2006/wordprocessingDrawing" xmlns:w10="urn:schemas-microsoft-com:office:word" xmlns:w="http://schemas.openxmlformats.org/wordprocessingml/2006/main" xmlns:w14="http://schemas.microsoft.com/office/word/2010/wordml" xmlns:w15="http://schemas.microsoft.com/office/word/2012/wordml" xmlns:wpg="http://schemas.microsoft.com/office/word/2010/wordprocessingGroup" xmlns:wpi="http://schemas.microsoft.com/office/word/2010/wordprocessingInk" xmlns:wne="http://schemas.microsoft.com/office/word/2006/wordml" xmlns:wps="http://schemas.microsoft.com/office/word/2010/wordprocessingShape" mc:Ignorable="w14 w15 wp14">
+<w:document xmlns:wpc="http://schemas.microsoft.com/office/word/2010/wordprocessingCanvas" xmlns:mc="http://schemas.openxmlformats.org/markup-compatibility/2006" xmlns:o="urn:schemas-microsoft-com:office:office" xmlns:r="http://schemas.openxmlformats.org/officeDocument/2006/relationships" xmlns:m="http://schemas.openxmlformats.org/officeDocument/2006/math" xmlns:v="urn:schemas-microsoft-com:vml" xmlns:wp14="http://schemas.microsoft.com/office/word/2010/wordprocessingDrawing" xmlns:wp="http://schemas.openxmlformats.org/drawingml/2006/wordprocessingDrawing" xmlns:w10="urn:schemas-microsoft-com:office:word" xmlns:w="http://schemas.openxmlformats.org/wordprocessingml/2006/main" xmlns:w14="http://schemas.microsoft.com/office/word/2010/wordml" xmlns:wpg="http://schemas.microsoft.com/office/word/2010/wordprocessingGroup" xmlns:wpi="http://schemas.microsoft.com/office/word/2010/wordprocessingInk" xmlns:wne="http://schemas.microsoft.com/office/word/2006/wordml" xmlns:wps="http://schemas.microsoft.com/office/word/2010/wordprocessingShape" mc:Ignorable="w14 wp14">
   <w:body>
     <w:tbl>
       <w:tblPr>
@@ -9,7 +9,7 @@
         <w:tblLook w:val="04A0" w:firstRow="1" w:lastRow="0" w:firstColumn="1" w:lastColumn="0" w:noHBand="0" w:noVBand="1"/>
       </w:tblPr>
       <w:tblGrid>
-        <w:gridCol w:w="9026"/>
+        <w:gridCol w:w="9242"/>
       </w:tblGrid>
       <w:tr>
         <w:trPr>
@@ -121,7 +121,7 @@
                           </pic:cNvPicPr>
                         </pic:nvPicPr>
                         <pic:blipFill>
-                          <a:blip r:embed="rId8">
+                          <a:blip r:embed="rId9">
                             <a:extLst>
                               <a:ext uri="{28A0092B-C50C-407E-A947-70E740481C1C}">
                                 <a14:useLocalDpi xmlns:a14="http://schemas.microsoft.com/office/drawing/2010/main" val="0"/>
@@ -391,7 +391,7 @@
         <w:tblLook w:val="04A0" w:firstRow="1" w:lastRow="0" w:firstColumn="1" w:lastColumn="0" w:noHBand="0" w:noVBand="1"/>
       </w:tblPr>
       <w:tblGrid>
-        <w:gridCol w:w="9026"/>
+        <w:gridCol w:w="9242"/>
       </w:tblGrid>
       <w:tr>
         <w:tc>
@@ -621,7 +621,63 @@
         <w:rPr>
           <w:rFonts w:ascii="Times New Roman" w:hAnsi="Times New Roman" w:cs="Times New Roman"/>
         </w:rPr>
-        <w:t>In this project, our group had built up an online booking system for CKY Restaurant to facilitate it with providing online reservation services. This platform provide a range of services such as sign up, sign in/out, make reservation, editing and etc. More details of the system will be provided in the following sections.</w:t>
+        <w:t>In this project, our group had built up an online booking system for CKY Restaurant to facilitate it with providing online reservation services. This platform provide</w:t>
+      </w:r>
+      <w:r>
+        <w:rPr>
+          <w:rFonts w:ascii="Times New Roman" w:hAnsi="Times New Roman" w:cs="Times New Roman"/>
+        </w:rPr>
+        <w:t>s</w:t>
+      </w:r>
+      <w:r>
+        <w:rPr>
+          <w:rFonts w:ascii="Times New Roman" w:hAnsi="Times New Roman" w:cs="Times New Roman"/>
+        </w:rPr>
+        <w:t xml:space="preserve"> a range of services such as sign up, </w:t>
+      </w:r>
+      <w:r>
+        <w:rPr>
+          <w:rFonts w:ascii="Times New Roman" w:hAnsi="Times New Roman" w:cs="Times New Roman"/>
+        </w:rPr>
+        <w:t>log</w:t>
+      </w:r>
+      <w:r>
+        <w:rPr>
+          <w:rFonts w:ascii="Times New Roman" w:hAnsi="Times New Roman" w:cs="Times New Roman"/>
+        </w:rPr>
+        <w:t xml:space="preserve"> in/out, make</w:t>
+      </w:r>
+      <w:r>
+        <w:rPr>
+          <w:rFonts w:ascii="Times New Roman" w:hAnsi="Times New Roman" w:cs="Times New Roman"/>
+        </w:rPr>
+        <w:t>/edit/delete</w:t>
+      </w:r>
+      <w:r>
+        <w:rPr>
+          <w:rFonts w:ascii="Times New Roman" w:hAnsi="Times New Roman" w:cs="Times New Roman"/>
+        </w:rPr>
+        <w:t xml:space="preserve"> reservation, </w:t>
+      </w:r>
+      <w:r>
+        <w:rPr>
+          <w:rFonts w:ascii="Times New Roman" w:hAnsi="Times New Roman" w:cs="Times New Roman"/>
+        </w:rPr>
+        <w:t>statistical report for administrators</w:t>
+      </w:r>
+      <w:bookmarkStart w:id="0" w:name="_GoBack"/>
+      <w:bookmarkEnd w:id="0"/>
+      <w:r>
+        <w:rPr>
+          <w:rFonts w:ascii="Times New Roman" w:hAnsi="Times New Roman" w:cs="Times New Roman"/>
+        </w:rPr>
+        <w:t xml:space="preserve"> </w:t>
+      </w:r>
+      <w:r>
+        <w:rPr>
+          <w:rFonts w:ascii="Times New Roman" w:hAnsi="Times New Roman" w:cs="Times New Roman"/>
+        </w:rPr>
+        <w:t>and etc. More details of the system will be provided in the following sections.</w:t>
       </w:r>
       <w:r>
         <w:rPr>
@@ -753,8 +809,6 @@
         </w:rPr>
         <w:t xml:space="preserve"> as our database management system due to its easy accessibility and also because it is a freeware. </w:t>
       </w:r>
-      <w:bookmarkStart w:id="0" w:name="_GoBack"/>
-      <w:bookmarkEnd w:id="0"/>
     </w:p>
     <w:sectPr>
       <w:pgSz w:w="11906" w:h="16838"/>
@@ -767,7 +821,7 @@
 </file>
 
 <file path=word/endnotes.xml><?xml version="1.0" encoding="utf-8"?>
-<w:endnotes xmlns:wpc="http://schemas.microsoft.com/office/word/2010/wordprocessingCanvas" xmlns:mc="http://schemas.openxmlformats.org/markup-compatibility/2006" xmlns:o="urn:schemas-microsoft-com:office:office" xmlns:r="http://schemas.openxmlformats.org/officeDocument/2006/relationships" xmlns:m="http://schemas.openxmlformats.org/officeDocument/2006/math" xmlns:v="urn:schemas-microsoft-com:vml" xmlns:wp14="http://schemas.microsoft.com/office/word/2010/wordprocessingDrawing" xmlns:wp="http://schemas.openxmlformats.org/drawingml/2006/wordprocessingDrawing" xmlns:w10="urn:schemas-microsoft-com:office:word" xmlns:w="http://schemas.openxmlformats.org/wordprocessingml/2006/main" xmlns:w14="http://schemas.microsoft.com/office/word/2010/wordml" xmlns:w15="http://schemas.microsoft.com/office/word/2012/wordml" xmlns:wpg="http://schemas.microsoft.com/office/word/2010/wordprocessingGroup" xmlns:wpi="http://schemas.microsoft.com/office/word/2010/wordprocessingInk" xmlns:wne="http://schemas.microsoft.com/office/word/2006/wordml" xmlns:wps="http://schemas.microsoft.com/office/word/2010/wordprocessingShape" mc:Ignorable="w14 w15 wp14">
+<w:endnotes xmlns:wpc="http://schemas.microsoft.com/office/word/2010/wordprocessingCanvas" xmlns:mc="http://schemas.openxmlformats.org/markup-compatibility/2006" xmlns:o="urn:schemas-microsoft-com:office:office" xmlns:r="http://schemas.openxmlformats.org/officeDocument/2006/relationships" xmlns:m="http://schemas.openxmlformats.org/officeDocument/2006/math" xmlns:v="urn:schemas-microsoft-com:vml" xmlns:wp14="http://schemas.microsoft.com/office/word/2010/wordprocessingDrawing" xmlns:wp="http://schemas.openxmlformats.org/drawingml/2006/wordprocessingDrawing" xmlns:w10="urn:schemas-microsoft-com:office:word" xmlns:w="http://schemas.openxmlformats.org/wordprocessingml/2006/main" xmlns:w14="http://schemas.microsoft.com/office/word/2010/wordml" xmlns:wpg="http://schemas.microsoft.com/office/word/2010/wordprocessingGroup" xmlns:wpi="http://schemas.microsoft.com/office/word/2010/wordprocessingInk" xmlns:wne="http://schemas.microsoft.com/office/word/2006/wordml" xmlns:wps="http://schemas.microsoft.com/office/word/2010/wordprocessingShape" mc:Ignorable="w14 wp14">
   <w:endnote w:type="separator" w:id="-1">
     <w:p>
       <w:pPr>
@@ -792,7 +846,7 @@
 </file>
 
 <file path=word/footnotes.xml><?xml version="1.0" encoding="utf-8"?>
-<w:footnotes xmlns:wpc="http://schemas.microsoft.com/office/word/2010/wordprocessingCanvas" xmlns:mc="http://schemas.openxmlformats.org/markup-compatibility/2006" xmlns:o="urn:schemas-microsoft-com:office:office" xmlns:r="http://schemas.openxmlformats.org/officeDocument/2006/relationships" xmlns:m="http://schemas.openxmlformats.org/officeDocument/2006/math" xmlns:v="urn:schemas-microsoft-com:vml" xmlns:wp14="http://schemas.microsoft.com/office/word/2010/wordprocessingDrawing" xmlns:wp="http://schemas.openxmlformats.org/drawingml/2006/wordprocessingDrawing" xmlns:w10="urn:schemas-microsoft-com:office:word" xmlns:w="http://schemas.openxmlformats.org/wordprocessingml/2006/main" xmlns:w14="http://schemas.microsoft.com/office/word/2010/wordml" xmlns:w15="http://schemas.microsoft.com/office/word/2012/wordml" xmlns:wpg="http://schemas.microsoft.com/office/word/2010/wordprocessingGroup" xmlns:wpi="http://schemas.microsoft.com/office/word/2010/wordprocessingInk" xmlns:wne="http://schemas.microsoft.com/office/word/2006/wordml" xmlns:wps="http://schemas.microsoft.com/office/word/2010/wordprocessingShape" mc:Ignorable="w14 w15 wp14">
+<w:footnotes xmlns:wpc="http://schemas.microsoft.com/office/word/2010/wordprocessingCanvas" xmlns:mc="http://schemas.openxmlformats.org/markup-compatibility/2006" xmlns:o="urn:schemas-microsoft-com:office:office" xmlns:r="http://schemas.openxmlformats.org/officeDocument/2006/relationships" xmlns:m="http://schemas.openxmlformats.org/officeDocument/2006/math" xmlns:v="urn:schemas-microsoft-com:vml" xmlns:wp14="http://schemas.microsoft.com/office/word/2010/wordprocessingDrawing" xmlns:wp="http://schemas.openxmlformats.org/drawingml/2006/wordprocessingDrawing" xmlns:w10="urn:schemas-microsoft-com:office:word" xmlns:w="http://schemas.openxmlformats.org/wordprocessingml/2006/main" xmlns:w14="http://schemas.microsoft.com/office/word/2010/wordml" xmlns:wpg="http://schemas.microsoft.com/office/word/2010/wordprocessingGroup" xmlns:wpi="http://schemas.microsoft.com/office/word/2010/wordprocessingInk" xmlns:wne="http://schemas.microsoft.com/office/word/2006/wordml" xmlns:wps="http://schemas.microsoft.com/office/word/2010/wordprocessingShape" mc:Ignorable="w14 wp14">
   <w:footnote w:type="separator" w:id="-1">
     <w:p>
       <w:pPr>
@@ -817,7 +871,7 @@
 </file>
 
 <file path=word/numbering.xml><?xml version="1.0" encoding="utf-8"?>
-<w:numbering xmlns:wpc="http://schemas.microsoft.com/office/word/2010/wordprocessingCanvas" xmlns:mc="http://schemas.openxmlformats.org/markup-compatibility/2006" xmlns:o="urn:schemas-microsoft-com:office:office" xmlns:r="http://schemas.openxmlformats.org/officeDocument/2006/relationships" xmlns:m="http://schemas.openxmlformats.org/officeDocument/2006/math" xmlns:v="urn:schemas-microsoft-com:vml" xmlns:wp14="http://schemas.microsoft.com/office/word/2010/wordprocessingDrawing" xmlns:wp="http://schemas.openxmlformats.org/drawingml/2006/wordprocessingDrawing" xmlns:w10="urn:schemas-microsoft-com:office:word" xmlns:w="http://schemas.openxmlformats.org/wordprocessingml/2006/main" xmlns:w14="http://schemas.microsoft.com/office/word/2010/wordml" xmlns:w15="http://schemas.microsoft.com/office/word/2012/wordml" xmlns:wpg="http://schemas.microsoft.com/office/word/2010/wordprocessingGroup" xmlns:wpi="http://schemas.microsoft.com/office/word/2010/wordprocessingInk" xmlns:wne="http://schemas.microsoft.com/office/word/2006/wordml" xmlns:wps="http://schemas.microsoft.com/office/word/2010/wordprocessingShape" mc:Ignorable="w14 w15 wp14">
+<w:numbering xmlns:wpc="http://schemas.microsoft.com/office/word/2010/wordprocessingCanvas" xmlns:mc="http://schemas.openxmlformats.org/markup-compatibility/2006" xmlns:o="urn:schemas-microsoft-com:office:office" xmlns:r="http://schemas.openxmlformats.org/officeDocument/2006/relationships" xmlns:m="http://schemas.openxmlformats.org/officeDocument/2006/math" xmlns:v="urn:schemas-microsoft-com:vml" xmlns:wp14="http://schemas.microsoft.com/office/word/2010/wordprocessingDrawing" xmlns:wp="http://schemas.openxmlformats.org/drawingml/2006/wordprocessingDrawing" xmlns:w10="urn:schemas-microsoft-com:office:word" xmlns:w="http://schemas.openxmlformats.org/wordprocessingml/2006/main" xmlns:w14="http://schemas.microsoft.com/office/word/2010/wordml" xmlns:wpg="http://schemas.microsoft.com/office/word/2010/wordprocessingGroup" xmlns:wpi="http://schemas.microsoft.com/office/word/2010/wordprocessingInk" xmlns:wne="http://schemas.microsoft.com/office/word/2006/wordml" xmlns:wps="http://schemas.microsoft.com/office/word/2010/wordprocessingShape" mc:Ignorable="w14 wp14">
   <w:abstractNum w:abstractNumId="0">
     <w:nsid w:val="257C514E"/>
     <w:multiLevelType w:val="hybridMultilevel"/>
@@ -1281,7 +1335,7 @@
 </file>
 
 <file path=word/styles.xml><?xml version="1.0" encoding="utf-8"?>
-<w:styles xmlns:mc="http://schemas.openxmlformats.org/markup-compatibility/2006" xmlns:r="http://schemas.openxmlformats.org/officeDocument/2006/relationships" xmlns:w="http://schemas.openxmlformats.org/wordprocessingml/2006/main" xmlns:w14="http://schemas.microsoft.com/office/word/2010/wordml" xmlns:w15="http://schemas.microsoft.com/office/word/2012/wordml" mc:Ignorable="w14 w15">
+<w:styles xmlns:mc="http://schemas.openxmlformats.org/markup-compatibility/2006" xmlns:r="http://schemas.openxmlformats.org/officeDocument/2006/relationships" xmlns:w="http://schemas.openxmlformats.org/wordprocessingml/2006/main" xmlns:w14="http://schemas.microsoft.com/office/word/2010/wordml" mc:Ignorable="w14">
   <w:docDefaults>
     <w:rPrDefault>
       <w:rPr>
@@ -1297,378 +1351,144 @@
       </w:pPr>
     </w:pPrDefault>
   </w:docDefaults>
-  <w:latentStyles w:defLockedState="0" w:defUIPriority="99" w:defSemiHidden="0" w:defUnhideWhenUsed="0" w:defQFormat="0" w:count="371">
-    <w:lsdException w:name="Normal" w:uiPriority="0" w:qFormat="1"/>
-    <w:lsdException w:name="heading 1" w:uiPriority="9" w:qFormat="1"/>
-    <w:lsdException w:name="heading 2" w:semiHidden="1" w:uiPriority="9" w:unhideWhenUsed="1" w:qFormat="1"/>
-    <w:lsdException w:name="heading 3" w:semiHidden="1" w:uiPriority="9" w:unhideWhenUsed="1" w:qFormat="1"/>
-    <w:lsdException w:name="heading 4" w:semiHidden="1" w:uiPriority="9" w:unhideWhenUsed="1" w:qFormat="1"/>
-    <w:lsdException w:name="heading 5" w:semiHidden="1" w:uiPriority="9" w:unhideWhenUsed="1" w:qFormat="1"/>
-    <w:lsdException w:name="heading 6" w:semiHidden="1" w:uiPriority="9" w:unhideWhenUsed="1" w:qFormat="1"/>
-    <w:lsdException w:name="heading 7" w:semiHidden="1" w:uiPriority="9" w:unhideWhenUsed="1" w:qFormat="1"/>
-    <w:lsdException w:name="heading 8" w:semiHidden="1" w:uiPriority="9" w:unhideWhenUsed="1" w:qFormat="1"/>
-    <w:lsdException w:name="heading 9" w:semiHidden="1" w:uiPriority="9" w:unhideWhenUsed="1" w:qFormat="1"/>
-    <w:lsdException w:name="index 1" w:semiHidden="1" w:unhideWhenUsed="1"/>
-    <w:lsdException w:name="index 2" w:semiHidden="1" w:unhideWhenUsed="1"/>
-    <w:lsdException w:name="index 3" w:semiHidden="1" w:unhideWhenUsed="1"/>
-    <w:lsdException w:name="index 4" w:semiHidden="1" w:unhideWhenUsed="1"/>
-    <w:lsdException w:name="index 5" w:semiHidden="1" w:unhideWhenUsed="1"/>
-    <w:lsdException w:name="index 6" w:semiHidden="1" w:unhideWhenUsed="1"/>
-    <w:lsdException w:name="index 7" w:semiHidden="1" w:unhideWhenUsed="1"/>
-    <w:lsdException w:name="index 8" w:semiHidden="1" w:unhideWhenUsed="1"/>
-    <w:lsdException w:name="index 9" w:semiHidden="1" w:unhideWhenUsed="1"/>
-    <w:lsdException w:name="toc 1" w:semiHidden="1" w:uiPriority="39" w:unhideWhenUsed="1"/>
-    <w:lsdException w:name="toc 2" w:semiHidden="1" w:uiPriority="39" w:unhideWhenUsed="1"/>
-    <w:lsdException w:name="toc 3" w:semiHidden="1" w:uiPriority="39" w:unhideWhenUsed="1"/>
-    <w:lsdException w:name="toc 4" w:semiHidden="1" w:uiPriority="39" w:unhideWhenUsed="1"/>
-    <w:lsdException w:name="toc 5" w:semiHidden="1" w:uiPriority="39" w:unhideWhenUsed="1"/>
-    <w:lsdException w:name="toc 6" w:semiHidden="1" w:uiPriority="39" w:unhideWhenUsed="1"/>
-    <w:lsdException w:name="toc 7" w:semiHidden="1" w:uiPriority="39" w:unhideWhenUsed="1"/>
-    <w:lsdException w:name="toc 8" w:semiHidden="1" w:uiPriority="39" w:unhideWhenUsed="1"/>
-    <w:lsdException w:name="toc 9" w:semiHidden="1" w:uiPriority="39" w:unhideWhenUsed="1"/>
-    <w:lsdException w:name="Normal Indent" w:semiHidden="1" w:unhideWhenUsed="1"/>
-    <w:lsdException w:name="footnote text" w:semiHidden="1" w:unhideWhenUsed="1"/>
-    <w:lsdException w:name="annotation text" w:semiHidden="1" w:unhideWhenUsed="1"/>
-    <w:lsdException w:name="header" w:semiHidden="1" w:unhideWhenUsed="1"/>
-    <w:lsdException w:name="footer" w:semiHidden="1" w:unhideWhenUsed="1"/>
-    <w:lsdException w:name="index heading" w:semiHidden="1" w:unhideWhenUsed="1"/>
-    <w:lsdException w:name="caption" w:semiHidden="1" w:uiPriority="35" w:unhideWhenUsed="1" w:qFormat="1"/>
-    <w:lsdException w:name="table of figures" w:semiHidden="1" w:unhideWhenUsed="1"/>
-    <w:lsdException w:name="envelope address" w:semiHidden="1" w:unhideWhenUsed="1"/>
-    <w:lsdException w:name="envelope return" w:semiHidden="1" w:unhideWhenUsed="1"/>
-    <w:lsdException w:name="footnote reference" w:semiHidden="1" w:unhideWhenUsed="1"/>
-    <w:lsdException w:name="annotation reference" w:semiHidden="1" w:unhideWhenUsed="1"/>
-    <w:lsdException w:name="line number" w:semiHidden="1" w:unhideWhenUsed="1"/>
-    <w:lsdException w:name="page number" w:semiHidden="1" w:unhideWhenUsed="1"/>
-    <w:lsdException w:name="endnote reference" w:semiHidden="1" w:unhideWhenUsed="1"/>
-    <w:lsdException w:name="endnote text" w:semiHidden="1" w:unhideWhenUsed="1"/>
-    <w:lsdException w:name="table of authorities" w:semiHidden="1" w:unhideWhenUsed="1"/>
-    <w:lsdException w:name="macro" w:semiHidden="1" w:unhideWhenUsed="1"/>
-    <w:lsdException w:name="toa heading" w:semiHidden="1" w:unhideWhenUsed="1"/>
-    <w:lsdException w:name="List" w:semiHidden="1" w:unhideWhenUsed="1"/>
-    <w:lsdException w:name="List Bullet" w:semiHidden="1" w:unhideWhenUsed="1"/>
-    <w:lsdException w:name="List Number" w:semiHidden="1" w:unhideWhenUsed="1"/>
-    <w:lsdException w:name="List 2" w:semiHidden="1" w:unhideWhenUsed="1"/>
-    <w:lsdException w:name="List 3" w:semiHidden="1" w:unhideWhenUsed="1"/>
-    <w:lsdException w:name="List 4" w:semiHidden="1" w:unhideWhenUsed="1"/>
-    <w:lsdException w:name="List 5" w:semiHidden="1" w:unhideWhenUsed="1"/>
-    <w:lsdException w:name="List Bullet 2" w:semiHidden="1" w:unhideWhenUsed="1"/>
-    <w:lsdException w:name="List Bullet 3" w:semiHidden="1" w:unhideWhenUsed="1"/>
-    <w:lsdException w:name="List Bullet 4" w:semiHidden="1" w:unhideWhenUsed="1"/>
-    <w:lsdException w:name="List Bullet 5" w:semiHidden="1" w:unhideWhenUsed="1"/>
-    <w:lsdException w:name="List Number 2" w:semiHidden="1" w:unhideWhenUsed="1"/>
-    <w:lsdException w:name="List Number 3" w:semiHidden="1" w:unhideWhenUsed="1"/>
-    <w:lsdException w:name="List Number 4" w:semiHidden="1" w:unhideWhenUsed="1"/>
-    <w:lsdException w:name="List Number 5" w:semiHidden="1" w:unhideWhenUsed="1"/>
-    <w:lsdException w:name="Title" w:uiPriority="10" w:qFormat="1"/>
-    <w:lsdException w:name="Closing" w:semiHidden="1" w:unhideWhenUsed="1"/>
-    <w:lsdException w:name="Signature" w:semiHidden="1" w:unhideWhenUsed="1"/>
-    <w:lsdException w:name="Default Paragraph Font" w:semiHidden="1" w:uiPriority="1" w:unhideWhenUsed="1"/>
-    <w:lsdException w:name="Body Text" w:semiHidden="1" w:unhideWhenUsed="1"/>
-    <w:lsdException w:name="Body Text Indent" w:semiHidden="1" w:unhideWhenUsed="1"/>
-    <w:lsdException w:name="List Continue" w:semiHidden="1" w:unhideWhenUsed="1"/>
-    <w:lsdException w:name="List Continue 2" w:semiHidden="1" w:unhideWhenUsed="1"/>
-    <w:lsdException w:name="List Continue 3" w:semiHidden="1" w:unhideWhenUsed="1"/>
-    <w:lsdException w:name="List Continue 4" w:semiHidden="1" w:unhideWhenUsed="1"/>
-    <w:lsdException w:name="List Continue 5" w:semiHidden="1" w:unhideWhenUsed="1"/>
-    <w:lsdException w:name="Message Header" w:semiHidden="1" w:unhideWhenUsed="1"/>
-    <w:lsdException w:name="Subtitle" w:uiPriority="11" w:qFormat="1"/>
-    <w:lsdException w:name="Salutation" w:semiHidden="1" w:unhideWhenUsed="1"/>
-    <w:lsdException w:name="Date" w:semiHidden="1" w:unhideWhenUsed="1"/>
-    <w:lsdException w:name="Body Text First Indent" w:semiHidden="1" w:unhideWhenUsed="1"/>
-    <w:lsdException w:name="Body Text First Indent 2" w:semiHidden="1" w:unhideWhenUsed="1"/>
-    <w:lsdException w:name="Note Heading" w:semiHidden="1" w:unhideWhenUsed="1"/>
-    <w:lsdException w:name="Body Text 2" w:semiHidden="1" w:unhideWhenUsed="1"/>
-    <w:lsdException w:name="Body Text 3" w:semiHidden="1" w:unhideWhenUsed="1"/>
-    <w:lsdException w:name="Body Text Indent 2" w:semiHidden="1" w:unhideWhenUsed="1"/>
-    <w:lsdException w:name="Body Text Indent 3" w:semiHidden="1" w:unhideWhenUsed="1"/>
-    <w:lsdException w:name="Block Text" w:semiHidden="1" w:unhideWhenUsed="1"/>
-    <w:lsdException w:name="Hyperlink" w:semiHidden="1" w:unhideWhenUsed="1"/>
-    <w:lsdException w:name="FollowedHyperlink" w:semiHidden="1" w:unhideWhenUsed="1"/>
-    <w:lsdException w:name="Strong" w:uiPriority="22" w:qFormat="1"/>
-    <w:lsdException w:name="Emphasis" w:uiPriority="20" w:qFormat="1"/>
-    <w:lsdException w:name="Document Map" w:semiHidden="1" w:unhideWhenUsed="1"/>
-    <w:lsdException w:name="Plain Text" w:semiHidden="1" w:unhideWhenUsed="1"/>
-    <w:lsdException w:name="E-mail Signature" w:semiHidden="1" w:unhideWhenUsed="1"/>
-    <w:lsdException w:name="HTML Top of Form" w:semiHidden="1" w:unhideWhenUsed="1"/>
-    <w:lsdException w:name="HTML Bottom of Form" w:semiHidden="1" w:unhideWhenUsed="1"/>
-    <w:lsdException w:name="Normal (Web)" w:semiHidden="1" w:unhideWhenUsed="1"/>
-    <w:lsdException w:name="HTML Acronym" w:semiHidden="1" w:unhideWhenUsed="1"/>
-    <w:lsdException w:name="HTML Address" w:semiHidden="1" w:unhideWhenUsed="1"/>
-    <w:lsdException w:name="HTML Cite" w:semiHidden="1" w:unhideWhenUsed="1"/>
-    <w:lsdException w:name="HTML Code" w:semiHidden="1" w:unhideWhenUsed="1"/>
-    <w:lsdException w:name="HTML Definition" w:semiHidden="1" w:unhideWhenUsed="1"/>
-    <w:lsdException w:name="HTML Keyboard" w:semiHidden="1" w:unhideWhenUsed="1"/>
-    <w:lsdException w:name="HTML Preformatted" w:semiHidden="1" w:unhideWhenUsed="1"/>
-    <w:lsdException w:name="HTML Sample" w:semiHidden="1" w:unhideWhenUsed="1"/>
-    <w:lsdException w:name="HTML Typewriter" w:semiHidden="1" w:unhideWhenUsed="1"/>
-    <w:lsdException w:name="HTML Variable" w:semiHidden="1" w:unhideWhenUsed="1"/>
-    <w:lsdException w:name="Normal Table" w:semiHidden="1" w:unhideWhenUsed="1"/>
-    <w:lsdException w:name="annotation subject" w:semiHidden="1" w:unhideWhenUsed="1"/>
-    <w:lsdException w:name="No List" w:semiHidden="1" w:unhideWhenUsed="1"/>
-    <w:lsdException w:name="Outline List 1" w:semiHidden="1" w:unhideWhenUsed="1"/>
-    <w:lsdException w:name="Outline List 2" w:semiHidden="1" w:unhideWhenUsed="1"/>
-    <w:lsdException w:name="Outline List 3" w:semiHidden="1" w:unhideWhenUsed="1"/>
-    <w:lsdException w:name="Table Simple 1" w:semiHidden="1" w:unhideWhenUsed="1"/>
-    <w:lsdException w:name="Table Simple 2" w:semiHidden="1" w:unhideWhenUsed="1"/>
-    <w:lsdException w:name="Table Simple 3" w:semiHidden="1" w:unhideWhenUsed="1"/>
-    <w:lsdException w:name="Table Classic 1" w:semiHidden="1" w:unhideWhenUsed="1"/>
-    <w:lsdException w:name="Table Classic 2" w:semiHidden="1" w:unhideWhenUsed="1"/>
-    <w:lsdException w:name="Table Classic 3" w:semiHidden="1" w:unhideWhenUsed="1"/>
-    <w:lsdException w:name="Table Classic 4" w:semiHidden="1" w:unhideWhenUsed="1"/>
-    <w:lsdException w:name="Table Colorful 1" w:semiHidden="1" w:unhideWhenUsed="1"/>
-    <w:lsdException w:name="Table Colorful 2" w:semiHidden="1" w:unhideWhenUsed="1"/>
-    <w:lsdException w:name="Table Colorful 3" w:semiHidden="1" w:unhideWhenUsed="1"/>
-    <w:lsdException w:name="Table Columns 1" w:semiHidden="1" w:unhideWhenUsed="1"/>
-    <w:lsdException w:name="Table Columns 2" w:semiHidden="1" w:unhideWhenUsed="1"/>
-    <w:lsdException w:name="Table Columns 3" w:semiHidden="1" w:unhideWhenUsed="1"/>
-    <w:lsdException w:name="Table Columns 4" w:semiHidden="1" w:unhideWhenUsed="1"/>
-    <w:lsdException w:name="Table Columns 5" w:semiHidden="1" w:unhideWhenUsed="1"/>
-    <w:lsdException w:name="Table Grid 1" w:semiHidden="1" w:unhideWhenUsed="1"/>
-    <w:lsdException w:name="Table Grid 2" w:semiHidden="1" w:unhideWhenUsed="1"/>
-    <w:lsdException w:name="Table Grid 3" w:semiHidden="1" w:unhideWhenUsed="1"/>
-    <w:lsdException w:name="Table Grid 4" w:semiHidden="1" w:unhideWhenUsed="1"/>
-    <w:lsdException w:name="Table Grid 5" w:semiHidden="1" w:unhideWhenUsed="1"/>
-    <w:lsdException w:name="Table Grid 6" w:semiHidden="1" w:unhideWhenUsed="1"/>
-    <w:lsdException w:name="Table Grid 7" w:semiHidden="1" w:unhideWhenUsed="1"/>
-    <w:lsdException w:name="Table Grid 8" w:semiHidden="1" w:unhideWhenUsed="1"/>
-    <w:lsdException w:name="Table List 1" w:semiHidden="1" w:unhideWhenUsed="1"/>
-    <w:lsdException w:name="Table List 2" w:semiHidden="1" w:unhideWhenUsed="1"/>
-    <w:lsdException w:name="Table List 3" w:semiHidden="1" w:unhideWhenUsed="1"/>
-    <w:lsdException w:name="Table List 4" w:semiHidden="1" w:unhideWhenUsed="1"/>
-    <w:lsdException w:name="Table List 5" w:semiHidden="1" w:unhideWhenUsed="1"/>
-    <w:lsdException w:name="Table List 6" w:semiHidden="1" w:unhideWhenUsed="1"/>
-    <w:lsdException w:name="Table List 7" w:semiHidden="1" w:unhideWhenUsed="1"/>
-    <w:lsdException w:name="Table List 8" w:semiHidden="1" w:unhideWhenUsed="1"/>
-    <w:lsdException w:name="Table 3D effects 1" w:semiHidden="1" w:unhideWhenUsed="1"/>
-    <w:lsdException w:name="Table 3D effects 2" w:semiHidden="1" w:unhideWhenUsed="1"/>
-    <w:lsdException w:name="Table 3D effects 3" w:semiHidden="1" w:unhideWhenUsed="1"/>
-    <w:lsdException w:name="Table Contemporary" w:semiHidden="1" w:unhideWhenUsed="1"/>
-    <w:lsdException w:name="Table Elegant" w:semiHidden="1" w:unhideWhenUsed="1"/>
-    <w:lsdException w:name="Table Professional" w:semiHidden="1" w:unhideWhenUsed="1"/>
-    <w:lsdException w:name="Table Subtle 1" w:semiHidden="1" w:unhideWhenUsed="1"/>
-    <w:lsdException w:name="Table Subtle 2" w:semiHidden="1" w:unhideWhenUsed="1"/>
-    <w:lsdException w:name="Table Web 1" w:semiHidden="1" w:unhideWhenUsed="1"/>
-    <w:lsdException w:name="Table Web 2" w:semiHidden="1" w:unhideWhenUsed="1"/>
-    <w:lsdException w:name="Table Web 3" w:semiHidden="1" w:unhideWhenUsed="1"/>
-    <w:lsdException w:name="Balloon Text" w:semiHidden="1" w:unhideWhenUsed="1"/>
-    <w:lsdException w:name="Table Grid" w:uiPriority="39"/>
-    <w:lsdException w:name="Table Theme" w:semiHidden="1" w:unhideWhenUsed="1"/>
-    <w:lsdException w:name="Placeholder Text" w:semiHidden="1"/>
-    <w:lsdException w:name="No Spacing" w:uiPriority="1" w:qFormat="1"/>
-    <w:lsdException w:name="Light Shading" w:uiPriority="60"/>
-    <w:lsdException w:name="Light List" w:uiPriority="61"/>
-    <w:lsdException w:name="Light Grid" w:uiPriority="62"/>
-    <w:lsdException w:name="Medium Shading 1" w:uiPriority="63"/>
-    <w:lsdException w:name="Medium Shading 2" w:uiPriority="64"/>
-    <w:lsdException w:name="Medium List 1" w:uiPriority="65"/>
-    <w:lsdException w:name="Medium List 2" w:uiPriority="66"/>
-    <w:lsdException w:name="Medium Grid 1" w:uiPriority="67"/>
-    <w:lsdException w:name="Medium Grid 2" w:uiPriority="68"/>
-    <w:lsdException w:name="Medium Grid 3" w:uiPriority="69"/>
-    <w:lsdException w:name="Dark List" w:uiPriority="70"/>
-    <w:lsdException w:name="Colorful Shading" w:uiPriority="71"/>
-    <w:lsdException w:name="Colorful List" w:uiPriority="72"/>
-    <w:lsdException w:name="Colorful Grid" w:uiPriority="73"/>
-    <w:lsdException w:name="Light Shading Accent 1" w:uiPriority="60"/>
-    <w:lsdException w:name="Light List Accent 1" w:uiPriority="61"/>
-    <w:lsdException w:name="Light Grid Accent 1" w:uiPriority="62"/>
-    <w:lsdException w:name="Medium Shading 1 Accent 1" w:uiPriority="63"/>
-    <w:lsdException w:name="Medium Shading 2 Accent 1" w:uiPriority="64"/>
-    <w:lsdException w:name="Medium List 1 Accent 1" w:uiPriority="65"/>
-    <w:lsdException w:name="Revision" w:semiHidden="1"/>
-    <w:lsdException w:name="List Paragraph" w:uiPriority="34" w:qFormat="1"/>
-    <w:lsdException w:name="Quote" w:uiPriority="29" w:qFormat="1"/>
-    <w:lsdException w:name="Intense Quote" w:uiPriority="30" w:qFormat="1"/>
-    <w:lsdException w:name="Medium List 2 Accent 1" w:uiPriority="66"/>
-    <w:lsdException w:name="Medium Grid 1 Accent 1" w:uiPriority="67"/>
-    <w:lsdException w:name="Medium Grid 2 Accent 1" w:uiPriority="68"/>
-    <w:lsdException w:name="Medium Grid 3 Accent 1" w:uiPriority="69"/>
-    <w:lsdException w:name="Dark List Accent 1" w:uiPriority="70"/>
-    <w:lsdException w:name="Colorful Shading Accent 1" w:uiPriority="71"/>
-    <w:lsdException w:name="Colorful List Accent 1" w:uiPriority="72"/>
-    <w:lsdException w:name="Colorful Grid Accent 1" w:uiPriority="73"/>
-    <w:lsdException w:name="Light Shading Accent 2" w:uiPriority="60"/>
-    <w:lsdException w:name="Light List Accent 2" w:uiPriority="61"/>
-    <w:lsdException w:name="Light Grid Accent 2" w:uiPriority="62"/>
-    <w:lsdException w:name="Medium Shading 1 Accent 2" w:uiPriority="63"/>
-    <w:lsdException w:name="Medium Shading 2 Accent 2" w:uiPriority="64"/>
-    <w:lsdException w:name="Medium List 1 Accent 2" w:uiPriority="65"/>
-    <w:lsdException w:name="Medium List 2 Accent 2" w:uiPriority="66"/>
-    <w:lsdException w:name="Medium Grid 1 Accent 2" w:uiPriority="67"/>
-    <w:lsdException w:name="Medium Grid 2 Accent 2" w:uiPriority="68"/>
-    <w:lsdException w:name="Medium Grid 3 Accent 2" w:uiPriority="69"/>
-    <w:lsdException w:name="Dark List Accent 2" w:uiPriority="70"/>
-    <w:lsdException w:name="Colorful Shading Accent 2" w:uiPriority="71"/>
-    <w:lsdException w:name="Colorful List Accent 2" w:uiPriority="72"/>
-    <w:lsdException w:name="Colorful Grid Accent 2" w:uiPriority="73"/>
-    <w:lsdException w:name="Light Shading Accent 3" w:uiPriority="60"/>
-    <w:lsdException w:name="Light List Accent 3" w:uiPriority="61"/>
-    <w:lsdException w:name="Light Grid Accent 3" w:uiPriority="62"/>
-    <w:lsdException w:name="Medium Shading 1 Accent 3" w:uiPriority="63"/>
-    <w:lsdException w:name="Medium Shading 2 Accent 3" w:uiPriority="64"/>
-    <w:lsdException w:name="Medium List 1 Accent 3" w:uiPriority="65"/>
-    <w:lsdException w:name="Medium List 2 Accent 3" w:uiPriority="66"/>
-    <w:lsdException w:name="Medium Grid 1 Accent 3" w:uiPriority="67"/>
-    <w:lsdException w:name="Medium Grid 2 Accent 3" w:uiPriority="68"/>
-    <w:lsdException w:name="Medium Grid 3 Accent 3" w:uiPriority="69"/>
-    <w:lsdException w:name="Dark List Accent 3" w:uiPriority="70"/>
-    <w:lsdException w:name="Colorful Shading Accent 3" w:uiPriority="71"/>
-    <w:lsdException w:name="Colorful List Accent 3" w:uiPriority="72"/>
-    <w:lsdException w:name="Colorful Grid Accent 3" w:uiPriority="73"/>
-    <w:lsdException w:name="Light Shading Accent 4" w:uiPriority="60"/>
-    <w:lsdException w:name="Light List Accent 4" w:uiPriority="61"/>
-    <w:lsdException w:name="Light Grid Accent 4" w:uiPriority="62"/>
-    <w:lsdException w:name="Medium Shading 1 Accent 4" w:uiPriority="63"/>
-    <w:lsdException w:name="Medium Shading 2 Accent 4" w:uiPriority="64"/>
-    <w:lsdException w:name="Medium List 1 Accent 4" w:uiPriority="65"/>
-    <w:lsdException w:name="Medium List 2 Accent 4" w:uiPriority="66"/>
-    <w:lsdException w:name="Medium Grid 1 Accent 4" w:uiPriority="67"/>
-    <w:lsdException w:name="Medium Grid 2 Accent 4" w:uiPriority="68"/>
-    <w:lsdException w:name="Medium Grid 3 Accent 4" w:uiPriority="69"/>
-    <w:lsdException w:name="Dark List Accent 4" w:uiPriority="70"/>
-    <w:lsdException w:name="Colorful Shading Accent 4" w:uiPriority="71"/>
-    <w:lsdException w:name="Colorful List Accent 4" w:uiPriority="72"/>
-    <w:lsdException w:name="Colorful Grid Accent 4" w:uiPriority="73"/>
-    <w:lsdException w:name="Light Shading Accent 5" w:uiPriority="60"/>
-    <w:lsdException w:name="Light List Accent 5" w:uiPriority="61"/>
-    <w:lsdException w:name="Light Grid Accent 5" w:uiPriority="62"/>
-    <w:lsdException w:name="Medium Shading 1 Accent 5" w:uiPriority="63"/>
-    <w:lsdException w:name="Medium Shading 2 Accent 5" w:uiPriority="64"/>
-    <w:lsdException w:name="Medium List 1 Accent 5" w:uiPriority="65"/>
-    <w:lsdException w:name="Medium List 2 Accent 5" w:uiPriority="66"/>
-    <w:lsdException w:name="Medium Grid 1 Accent 5" w:uiPriority="67"/>
-    <w:lsdException w:name="Medium Grid 2 Accent 5" w:uiPriority="68"/>
-    <w:lsdException w:name="Medium Grid 3 Accent 5" w:uiPriority="69"/>
-    <w:lsdException w:name="Dark List Accent 5" w:uiPriority="70"/>
-    <w:lsdException w:name="Colorful Shading Accent 5" w:uiPriority="71"/>
-    <w:lsdException w:name="Colorful List Accent 5" w:uiPriority="72"/>
-    <w:lsdException w:name="Colorful Grid Accent 5" w:uiPriority="73"/>
-    <w:lsdException w:name="Light Shading Accent 6" w:uiPriority="60"/>
-    <w:lsdException w:name="Light List Accent 6" w:uiPriority="61"/>
-    <w:lsdException w:name="Light Grid Accent 6" w:uiPriority="62"/>
-    <w:lsdException w:name="Medium Shading 1 Accent 6" w:uiPriority="63"/>
-    <w:lsdException w:name="Medium Shading 2 Accent 6" w:uiPriority="64"/>
-    <w:lsdException w:name="Medium List 1 Accent 6" w:uiPriority="65"/>
-    <w:lsdException w:name="Medium List 2 Accent 6" w:uiPriority="66"/>
-    <w:lsdException w:name="Medium Grid 1 Accent 6" w:uiPriority="67"/>
-    <w:lsdException w:name="Medium Grid 2 Accent 6" w:uiPriority="68"/>
-    <w:lsdException w:name="Medium Grid 3 Accent 6" w:uiPriority="69"/>
-    <w:lsdException w:name="Dark List Accent 6" w:uiPriority="70"/>
-    <w:lsdException w:name="Colorful Shading Accent 6" w:uiPriority="71"/>
-    <w:lsdException w:name="Colorful List Accent 6" w:uiPriority="72"/>
-    <w:lsdException w:name="Colorful Grid Accent 6" w:uiPriority="73"/>
-    <w:lsdException w:name="Subtle Emphasis" w:uiPriority="19" w:qFormat="1"/>
-    <w:lsdException w:name="Intense Emphasis" w:uiPriority="21" w:qFormat="1"/>
-    <w:lsdException w:name="Subtle Reference" w:uiPriority="31" w:qFormat="1"/>
-    <w:lsdException w:name="Intense Reference" w:uiPriority="32" w:qFormat="1"/>
-    <w:lsdException w:name="Book Title" w:uiPriority="33" w:qFormat="1"/>
-    <w:lsdException w:name="Bibliography" w:semiHidden="1" w:uiPriority="37" w:unhideWhenUsed="1"/>
-    <w:lsdException w:name="TOC Heading" w:semiHidden="1" w:uiPriority="39" w:unhideWhenUsed="1" w:qFormat="1"/>
-    <w:lsdException w:name="Plain Table 1" w:uiPriority="41"/>
-    <w:lsdException w:name="Plain Table 2" w:uiPriority="42"/>
-    <w:lsdException w:name="Plain Table 3" w:uiPriority="43"/>
-    <w:lsdException w:name="Plain Table 4" w:uiPriority="44"/>
-    <w:lsdException w:name="Plain Table 5" w:uiPriority="45"/>
-    <w:lsdException w:name="Grid Table Light" w:uiPriority="40"/>
-    <w:lsdException w:name="Grid Table 1 Light" w:uiPriority="46"/>
-    <w:lsdException w:name="Grid Table 2" w:uiPriority="47"/>
-    <w:lsdException w:name="Grid Table 3" w:uiPriority="48"/>
-    <w:lsdException w:name="Grid Table 4" w:uiPriority="49"/>
-    <w:lsdException w:name="Grid Table 5 Dark" w:uiPriority="50"/>
-    <w:lsdException w:name="Grid Table 6 Colorful" w:uiPriority="51"/>
-    <w:lsdException w:name="Grid Table 7 Colorful" w:uiPriority="52"/>
-    <w:lsdException w:name="Grid Table 1 Light Accent 1" w:uiPriority="46"/>
-    <w:lsdException w:name="Grid Table 2 Accent 1" w:uiPriority="47"/>
-    <w:lsdException w:name="Grid Table 3 Accent 1" w:uiPriority="48"/>
-    <w:lsdException w:name="Grid Table 4 Accent 1" w:uiPriority="49"/>
-    <w:lsdException w:name="Grid Table 5 Dark Accent 1" w:uiPriority="50"/>
-    <w:lsdException w:name="Grid Table 6 Colorful Accent 1" w:uiPriority="51"/>
-    <w:lsdException w:name="Grid Table 7 Colorful Accent 1" w:uiPriority="52"/>
-    <w:lsdException w:name="Grid Table 1 Light Accent 2" w:uiPriority="46"/>
-    <w:lsdException w:name="Grid Table 2 Accent 2" w:uiPriority="47"/>
-    <w:lsdException w:name="Grid Table 3 Accent 2" w:uiPriority="48"/>
-    <w:lsdException w:name="Grid Table 4 Accent 2" w:uiPriority="49"/>
-    <w:lsdException w:name="Grid Table 5 Dark Accent 2" w:uiPriority="50"/>
-    <w:lsdException w:name="Grid Table 6 Colorful Accent 2" w:uiPriority="51"/>
-    <w:lsdException w:name="Grid Table 7 Colorful Accent 2" w:uiPriority="52"/>
-    <w:lsdException w:name="Grid Table 1 Light Accent 3" w:uiPriority="46"/>
-    <w:lsdException w:name="Grid Table 2 Accent 3" w:uiPriority="47"/>
-    <w:lsdException w:name="Grid Table 3 Accent 3" w:uiPriority="48"/>
-    <w:lsdException w:name="Grid Table 4 Accent 3" w:uiPriority="49"/>
-    <w:lsdException w:name="Grid Table 5 Dark Accent 3" w:uiPriority="50"/>
-    <w:lsdException w:name="Grid Table 6 Colorful Accent 3" w:uiPriority="51"/>
-    <w:lsdException w:name="Grid Table 7 Colorful Accent 3" w:uiPriority="52"/>
-    <w:lsdException w:name="Grid Table 1 Light Accent 4" w:uiPriority="46"/>
-    <w:lsdException w:name="Grid Table 2 Accent 4" w:uiPriority="47"/>
-    <w:lsdException w:name="Grid Table 3 Accent 4" w:uiPriority="48"/>
-    <w:lsdException w:name="Grid Table 4 Accent 4" w:uiPriority="49"/>
-    <w:lsdException w:name="Grid Table 5 Dark Accent 4" w:uiPriority="50"/>
-    <w:lsdException w:name="Grid Table 6 Colorful Accent 4" w:uiPriority="51"/>
-    <w:lsdException w:name="Grid Table 7 Colorful Accent 4" w:uiPriority="52"/>
-    <w:lsdException w:name="Grid Table 1 Light Accent 5" w:uiPriority="46"/>
-    <w:lsdException w:name="Grid Table 2 Accent 5" w:uiPriority="47"/>
-    <w:lsdException w:name="Grid Table 3 Accent 5" w:uiPriority="48"/>
-    <w:lsdException w:name="Grid Table 4 Accent 5" w:uiPriority="49"/>
-    <w:lsdException w:name="Grid Table 5 Dark Accent 5" w:uiPriority="50"/>
-    <w:lsdException w:name="Grid Table 6 Colorful Accent 5" w:uiPriority="51"/>
-    <w:lsdException w:name="Grid Table 7 Colorful Accent 5" w:uiPriority="52"/>
-    <w:lsdException w:name="Grid Table 1 Light Accent 6" w:uiPriority="46"/>
-    <w:lsdException w:name="Grid Table 2 Accent 6" w:uiPriority="47"/>
-    <w:lsdException w:name="Grid Table 3 Accent 6" w:uiPriority="48"/>
-    <w:lsdException w:name="Grid Table 4 Accent 6" w:uiPriority="49"/>
-    <w:lsdException w:name="Grid Table 5 Dark Accent 6" w:uiPriority="50"/>
-    <w:lsdException w:name="Grid Table 6 Colorful Accent 6" w:uiPriority="51"/>
-    <w:lsdException w:name="Grid Table 7 Colorful Accent 6" w:uiPriority="52"/>
-    <w:lsdException w:name="List Table 1 Light" w:uiPriority="46"/>
-    <w:lsdException w:name="List Table 2" w:uiPriority="47"/>
-    <w:lsdException w:name="List Table 3" w:uiPriority="48"/>
-    <w:lsdException w:name="List Table 4" w:uiPriority="49"/>
-    <w:lsdException w:name="List Table 5 Dark" w:uiPriority="50"/>
-    <w:lsdException w:name="List Table 6 Colorful" w:uiPriority="51"/>
-    <w:lsdException w:name="List Table 7 Colorful" w:uiPriority="52"/>
-    <w:lsdException w:name="List Table 1 Light Accent 1" w:uiPriority="46"/>
-    <w:lsdException w:name="List Table 2 Accent 1" w:uiPriority="47"/>
-    <w:lsdException w:name="List Table 3 Accent 1" w:uiPriority="48"/>
-    <w:lsdException w:name="List Table 4 Accent 1" w:uiPriority="49"/>
-    <w:lsdException w:name="List Table 5 Dark Accent 1" w:uiPriority="50"/>
-    <w:lsdException w:name="List Table 6 Colorful Accent 1" w:uiPriority="51"/>
-    <w:lsdException w:name="List Table 7 Colorful Accent 1" w:uiPriority="52"/>
-    <w:lsdException w:name="List Table 1 Light Accent 2" w:uiPriority="46"/>
-    <w:lsdException w:name="List Table 2 Accent 2" w:uiPriority="47"/>
-    <w:lsdException w:name="List Table 3 Accent 2" w:uiPriority="48"/>
-    <w:lsdException w:name="List Table 4 Accent 2" w:uiPriority="49"/>
-    <w:lsdException w:name="List Table 5 Dark Accent 2" w:uiPriority="50"/>
-    <w:lsdException w:name="List Table 6 Colorful Accent 2" w:uiPriority="51"/>
-    <w:lsdException w:name="List Table 7 Colorful Accent 2" w:uiPriority="52"/>
-    <w:lsdException w:name="List Table 1 Light Accent 3" w:uiPriority="46"/>
-    <w:lsdException w:name="List Table 2 Accent 3" w:uiPriority="47"/>
-    <w:lsdException w:name="List Table 3 Accent 3" w:uiPriority="48"/>
-    <w:lsdException w:name="List Table 4 Accent 3" w:uiPriority="49"/>
-    <w:lsdException w:name="List Table 5 Dark Accent 3" w:uiPriority="50"/>
-    <w:lsdException w:name="List Table 6 Colorful Accent 3" w:uiPriority="51"/>
-    <w:lsdException w:name="List Table 7 Colorful Accent 3" w:uiPriority="52"/>
-    <w:lsdException w:name="List Table 1 Light Accent 4" w:uiPriority="46"/>
-    <w:lsdException w:name="List Table 2 Accent 4" w:uiPriority="47"/>
-    <w:lsdException w:name="List Table 3 Accent 4" w:uiPriority="48"/>
-    <w:lsdException w:name="List Table 4 Accent 4" w:uiPriority="49"/>
-    <w:lsdException w:name="List Table 5 Dark Accent 4" w:uiPriority="50"/>
-    <w:lsdException w:name="List Table 6 Colorful Accent 4" w:uiPriority="51"/>
-    <w:lsdException w:name="List Table 7 Colorful Accent 4" w:uiPriority="52"/>
-    <w:lsdException w:name="List Table 1 Light Accent 5" w:uiPriority="46"/>
-    <w:lsdException w:name="List Table 2 Accent 5" w:uiPriority="47"/>
-    <w:lsdException w:name="List Table 3 Accent 5" w:uiPriority="48"/>
-    <w:lsdException w:name="List Table 4 Accent 5" w:uiPriority="49"/>
-    <w:lsdException w:name="List Table 5 Dark Accent 5" w:uiPriority="50"/>
-    <w:lsdException w:name="List Table 6 Colorful Accent 5" w:uiPriority="51"/>
-    <w:lsdException w:name="List Table 7 Colorful Accent 5" w:uiPriority="52"/>
-    <w:lsdException w:name="List Table 1 Light Accent 6" w:uiPriority="46"/>
-    <w:lsdException w:name="List Table 2 Accent 6" w:uiPriority="47"/>
-    <w:lsdException w:name="List Table 3 Accent 6" w:uiPriority="48"/>
-    <w:lsdException w:name="List Table 4 Accent 6" w:uiPriority="49"/>
-    <w:lsdException w:name="List Table 5 Dark Accent 6" w:uiPriority="50"/>
-    <w:lsdException w:name="List Table 6 Colorful Accent 6" w:uiPriority="51"/>
-    <w:lsdException w:name="List Table 7 Colorful Accent 6" w:uiPriority="52"/>
+  <w:latentStyles w:defLockedState="0" w:defUIPriority="99" w:defSemiHidden="1" w:defUnhideWhenUsed="1" w:defQFormat="0" w:count="267">
+    <w:lsdException w:name="Normal" w:semiHidden="0" w:uiPriority="0" w:unhideWhenUsed="0" w:qFormat="1"/>
+    <w:lsdException w:name="heading 1" w:semiHidden="0" w:uiPriority="9" w:unhideWhenUsed="0" w:qFormat="1"/>
+    <w:lsdException w:name="heading 2" w:uiPriority="9" w:qFormat="1"/>
+    <w:lsdException w:name="heading 3" w:uiPriority="9" w:qFormat="1"/>
+    <w:lsdException w:name="heading 4" w:uiPriority="9" w:qFormat="1"/>
+    <w:lsdException w:name="heading 5" w:uiPriority="9" w:qFormat="1"/>
+    <w:lsdException w:name="heading 6" w:uiPriority="9" w:qFormat="1"/>
+    <w:lsdException w:name="heading 7" w:uiPriority="9" w:qFormat="1"/>
+    <w:lsdException w:name="heading 8" w:uiPriority="9" w:qFormat="1"/>
+    <w:lsdException w:name="heading 9" w:uiPriority="9" w:qFormat="1"/>
+    <w:lsdException w:name="toc 1" w:uiPriority="39"/>
+    <w:lsdException w:name="toc 2" w:uiPriority="39"/>
+    <w:lsdException w:name="toc 3" w:uiPriority="39"/>
+    <w:lsdException w:name="toc 4" w:uiPriority="39"/>
+    <w:lsdException w:name="toc 5" w:uiPriority="39"/>
+    <w:lsdException w:name="toc 6" w:uiPriority="39"/>
+    <w:lsdException w:name="toc 7" w:uiPriority="39"/>
+    <w:lsdException w:name="toc 8" w:uiPriority="39"/>
+    <w:lsdException w:name="toc 9" w:uiPriority="39"/>
+    <w:lsdException w:name="caption" w:uiPriority="35" w:qFormat="1"/>
+    <w:lsdException w:name="Title" w:semiHidden="0" w:uiPriority="10" w:unhideWhenUsed="0" w:qFormat="1"/>
+    <w:lsdException w:name="Default Paragraph Font" w:uiPriority="1"/>
+    <w:lsdException w:name="Subtitle" w:semiHidden="0" w:uiPriority="11" w:unhideWhenUsed="0" w:qFormat="1"/>
+    <w:lsdException w:name="Strong" w:semiHidden="0" w:uiPriority="22" w:unhideWhenUsed="0" w:qFormat="1"/>
+    <w:lsdException w:name="Emphasis" w:semiHidden="0" w:uiPriority="20" w:unhideWhenUsed="0" w:qFormat="1"/>
+    <w:lsdException w:name="Table Grid" w:semiHidden="0" w:uiPriority="39" w:unhideWhenUsed="0"/>
+    <w:lsdException w:name="Placeholder Text" w:unhideWhenUsed="0"/>
+    <w:lsdException w:name="No Spacing" w:semiHidden="0" w:uiPriority="1" w:unhideWhenUsed="0" w:qFormat="1"/>
+    <w:lsdException w:name="Light Shading" w:semiHidden="0" w:uiPriority="60" w:unhideWhenUsed="0"/>
+    <w:lsdException w:name="Light List" w:semiHidden="0" w:uiPriority="61" w:unhideWhenUsed="0"/>
+    <w:lsdException w:name="Light Grid" w:semiHidden="0" w:uiPriority="62" w:unhideWhenUsed="0"/>
+    <w:lsdException w:name="Medium Shading 1" w:semiHidden="0" w:uiPriority="63" w:unhideWhenUsed="0"/>
+    <w:lsdException w:name="Medium Shading 2" w:semiHidden="0" w:uiPriority="64" w:unhideWhenUsed="0"/>
+    <w:lsdException w:name="Medium List 1" w:semiHidden="0" w:uiPriority="65" w:unhideWhenUsed="0"/>
+    <w:lsdException w:name="Medium List 2" w:semiHidden="0" w:uiPriority="66" w:unhideWhenUsed="0"/>
+    <w:lsdException w:name="Medium Grid 1" w:semiHidden="0" w:uiPriority="67" w:unhideWhenUsed="0"/>
+    <w:lsdException w:name="Medium Grid 2" w:semiHidden="0" w:uiPriority="68" w:unhideWhenUsed="0"/>
+    <w:lsdException w:name="Medium Grid 3" w:semiHidden="0" w:uiPriority="69" w:unhideWhenUsed="0"/>
+    <w:lsdException w:name="Dark List" w:semiHidden="0" w:uiPriority="70" w:unhideWhenUsed="0"/>
+    <w:lsdException w:name="Colorful Shading" w:semiHidden="0" w:uiPriority="71" w:unhideWhenUsed="0"/>
+    <w:lsdException w:name="Colorful List" w:semiHidden="0" w:uiPriority="72" w:unhideWhenUsed="0"/>
+    <w:lsdException w:name="Colorful Grid" w:semiHidden="0" w:uiPriority="73" w:unhideWhenUsed="0"/>
+    <w:lsdException w:name="Light Shading Accent 1" w:semiHidden="0" w:uiPriority="60" w:unhideWhenUsed="0"/>
+    <w:lsdException w:name="Light List Accent 1" w:semiHidden="0" w:uiPriority="61" w:unhideWhenUsed="0"/>
+    <w:lsdException w:name="Light Grid Accent 1" w:semiHidden="0" w:uiPriority="62" w:unhideWhenUsed="0"/>
+    <w:lsdException w:name="Medium Shading 1 Accent 1" w:semiHidden="0" w:uiPriority="63" w:unhideWhenUsed="0"/>
+    <w:lsdException w:name="Medium Shading 2 Accent 1" w:semiHidden="0" w:uiPriority="64" w:unhideWhenUsed="0"/>
+    <w:lsdException w:name="Medium List 1 Accent 1" w:semiHidden="0" w:uiPriority="65" w:unhideWhenUsed="0"/>
+    <w:lsdException w:name="Revision" w:unhideWhenUsed="0"/>
+    <w:lsdException w:name="List Paragraph" w:semiHidden="0" w:uiPriority="34" w:unhideWhenUsed="0" w:qFormat="1"/>
+    <w:lsdException w:name="Quote" w:semiHidden="0" w:uiPriority="29" w:unhideWhenUsed="0" w:qFormat="1"/>
+    <w:lsdException w:name="Intense Quote" w:semiHidden="0" w:uiPriority="30" w:unhideWhenUsed="0" w:qFormat="1"/>
+    <w:lsdException w:name="Medium List 2 Accent 1" w:semiHidden="0" w:uiPriority="66" w:unhideWhenUsed="0"/>
+    <w:lsdException w:name="Medium Grid 1 Accent 1" w:semiHidden="0" w:uiPriority="67" w:unhideWhenUsed="0"/>
+    <w:lsdException w:name="Medium Grid 2 Accent 1" w:semiHidden="0" w:uiPriority="68" w:unhideWhenUsed="0"/>
+    <w:lsdException w:name="Medium Grid 3 Accent 1" w:semiHidden="0" w:uiPriority="69" w:unhideWhenUsed="0"/>
+    <w:lsdException w:name="Dark List Accent 1" w:semiHidden="0" w:uiPriority="70" w:unhideWhenUsed="0"/>
+    <w:lsdException w:name="Colorful Shading Accent 1" w:semiHidden="0" w:uiPriority="71" w:unhideWhenUsed="0"/>
+    <w:lsdException w:name="Colorful List Accent 1" w:semiHidden="0" w:uiPriority="72" w:unhideWhenUsed="0"/>
+    <w:lsdException w:name="Colorful Grid Accent 1" w:semiHidden="0" w:uiPriority="73" w:unhideWhenUsed="0"/>
+    <w:lsdException w:name="Light Shading Accent 2" w:semiHidden="0" w:uiPriority="60" w:unhideWhenUsed="0"/>
+    <w:lsdException w:name="Light List Accent 2" w:semiHidden="0" w:uiPriority="61" w:unhideWhenUsed="0"/>
+    <w:lsdException w:name="Light Grid Accent 2" w:semiHidden="0" w:uiPriority="62" w:unhideWhenUsed="0"/>
+    <w:lsdException w:name="Medium Shading 1 Accent 2" w:semiHidden="0" w:uiPriority="63" w:unhideWhenUsed="0"/>
+    <w:lsdException w:name="Medium Shading 2 Accent 2" w:semiHidden="0" w:uiPriority="64" w:unhideWhenUsed="0"/>
+    <w:lsdException w:name="Medium List 1 Accent 2" w:semiHidden="0" w:uiPriority="65" w:unhideWhenUsed="0"/>
+    <w:lsdException w:name="Medium List 2 Accent 2" w:semiHidden="0" w:uiPriority="66" w:unhideWhenUsed="0"/>
+    <w:lsdException w:name="Medium Grid 1 Accent 2" w:semiHidden="0" w:uiPriority="67" w:unhideWhenUsed="0"/>
+    <w:lsdException w:name="Medium Grid 2 Accent 2" w:semiHidden="0" w:uiPriority="68" w:unhideWhenUsed="0"/>
+    <w:lsdException w:name="Medium Grid 3 Accent 2" w:semiHidden="0" w:uiPriority="69" w:unhideWhenUsed="0"/>
+    <w:lsdException w:name="Dark List Accent 2" w:semiHidden="0" w:uiPriority="70" w:unhideWhenUsed="0"/>
+    <w:lsdException w:name="Colorful Shading Accent 2" w:semiHidden="0" w:uiPriority="71" w:unhideWhenUsed="0"/>
+    <w:lsdException w:name="Colorful List Accent 2" w:semiHidden="0" w:uiPriority="72" w:unhideWhenUsed="0"/>
+    <w:lsdException w:name="Colorful Grid Accent 2" w:semiHidden="0" w:uiPriority="73" w:unhideWhenUsed="0"/>
+    <w:lsdException w:name="Light Shading Accent 3" w:semiHidden="0" w:uiPriority="60" w:unhideWhenUsed="0"/>
+    <w:lsdException w:name="Light List Accent 3" w:semiHidden="0" w:uiPriority="61" w:unhideWhenUsed="0"/>
+    <w:lsdException w:name="Light Grid Accent 3" w:semiHidden="0" w:uiPriority="62" w:unhideWhenUsed="0"/>
+    <w:lsdException w:name="Medium Shading 1 Accent 3" w:semiHidden="0" w:uiPriority="63" w:unhideWhenUsed="0"/>
+    <w:lsdException w:name="Medium Shading 2 Accent 3" w:semiHidden="0" w:uiPriority="64" w:unhideWhenUsed="0"/>
+    <w:lsdException w:name="Medium List 1 Accent 3" w:semiHidden="0" w:uiPriority="65" w:unhideWhenUsed="0"/>
+    <w:lsdException w:name="Medium List 2 Accent 3" w:semiHidden="0" w:uiPriority="66" w:unhideWhenUsed="0"/>
+    <w:lsdException w:name="Medium Grid 1 Accent 3" w:semiHidden="0" w:uiPriority="67" w:unhideWhenUsed="0"/>
+    <w:lsdException w:name="Medium Grid 2 Accent 3" w:semiHidden="0" w:uiPriority="68" w:unhideWhenUsed="0"/>
+    <w:lsdException w:name="Medium Grid 3 Accent 3" w:semiHidden="0" w:uiPriority="69" w:unhideWhenUsed="0"/>
+    <w:lsdException w:name="Dark List Accent 3" w:semiHidden="0" w:uiPriority="70" w:unhideWhenUsed="0"/>
+    <w:lsdException w:name="Colorful Shading Accent 3" w:semiHidden="0" w:uiPriority="71" w:unhideWhenUsed="0"/>
+    <w:lsdException w:name="Colorful List Accent 3" w:semiHidden="0" w:uiPriority="72" w:unhideWhenUsed="0"/>
+    <w:lsdException w:name="Colorful Grid Accent 3" w:semiHidden="0" w:uiPriority="73" w:unhideWhenUsed="0"/>
+    <w:lsdException w:name="Light Shading Accent 4" w:semiHidden="0" w:uiPriority="60" w:unhideWhenUsed="0"/>
+    <w:lsdException w:name="Light List Accent 4" w:semiHidden="0" w:uiPriority="61" w:unhideWhenUsed="0"/>
+    <w:lsdException w:name="Light Grid Accent 4" w:semiHidden="0" w:uiPriority="62" w:unhideWhenUsed="0"/>
+    <w:lsdException w:name="Medium Shading 1 Accent 4" w:semiHidden="0" w:uiPriority="63" w:unhideWhenUsed="0"/>
+    <w:lsdException w:name="Medium Shading 2 Accent 4" w:semiHidden="0" w:uiPriority="64" w:unhideWhenUsed="0"/>
+    <w:lsdException w:name="Medium List 1 Accent 4" w:semiHidden="0" w:uiPriority="65" w:unhideWhenUsed="0"/>
+    <w:lsdException w:name="Medium List 2 Accent 4" w:semiHidden="0" w:uiPriority="66" w:unhideWhenUsed="0"/>
+    <w:lsdException w:name="Medium Grid 1 Accent 4" w:semiHidden="0" w:uiPriority="67" w:unhideWhenUsed="0"/>
+    <w:lsdException w:name="Medium Grid 2 Accent 4" w:semiHidden="0" w:uiPriority="68" w:unhideWhenUsed="0"/>
+    <w:lsdException w:name="Medium Grid 3 Accent 4" w:semiHidden="0" w:uiPriority="69" w:unhideWhenUsed="0"/>
+    <w:lsdException w:name="Dark List Accent 4" w:semiHidden="0" w:uiPriority="70" w:unhideWhenUsed="0"/>
+    <w:lsdException w:name="Colorful Shading Accent 4" w:semiHidden="0" w:uiPriority="71" w:unhideWhenUsed="0"/>
+    <w:lsdException w:name="Colorful List Accent 4" w:semiHidden="0" w:uiPriority="72" w:unhideWhenUsed="0"/>
+    <w:lsdException w:name="Colorful Grid Accent 4" w:semiHidden="0" w:uiPriority="73" w:unhideWhenUsed="0"/>
+    <w:lsdException w:name="Light Shading Accent 5" w:semiHidden="0" w:uiPriority="60" w:unhideWhenUsed="0"/>
+    <w:lsdException w:name="Light List Accent 5" w:semiHidden="0" w:uiPriority="61" w:unhideWhenUsed="0"/>
+    <w:lsdException w:name="Light Grid Accent 5" w:semiHidden="0" w:uiPriority="62" w:unhideWhenUsed="0"/>
+    <w:lsdException w:name="Medium Shading 1 Accent 5" w:semiHidden="0" w:uiPriority="63" w:unhideWhenUsed="0"/>
+    <w:lsdException w:name="Medium Shading 2 Accent 5" w:semiHidden="0" w:uiPriority="64" w:unhideWhenUsed="0"/>
+    <w:lsdException w:name="Medium List 1 Accent 5" w:semiHidden="0" w:uiPriority="65" w:unhideWhenUsed="0"/>
+    <w:lsdException w:name="Medium List 2 Accent 5" w:semiHidden="0" w:uiPriority="66" w:unhideWhenUsed="0"/>
+    <w:lsdException w:name="Medium Grid 1 Accent 5" w:semiHidden="0" w:uiPriority="67" w:unhideWhenUsed="0"/>
+    <w:lsdException w:name="Medium Grid 2 Accent 5" w:semiHidden="0" w:uiPriority="68" w:unhideWhenUsed="0"/>
+    <w:lsdException w:name="Medium Grid 3 Accent 5" w:semiHidden="0" w:uiPriority="69" w:unhideWhenUsed="0"/>
+    <w:lsdException w:name="Dark List Accent 5" w:semiHidden="0" w:uiPriority="70" w:unhideWhenUsed="0"/>
+    <w:lsdException w:name="Colorful Shading Accent 5" w:semiHidden="0" w:uiPriority="71" w:unhideWhenUsed="0"/>
+    <w:lsdException w:name="Colorful List Accent 5" w:semiHidden="0" w:uiPriority="72" w:unhideWhenUsed="0"/>
+    <w:lsdException w:name="Colorful Grid Accent 5" w:semiHidden="0" w:uiPriority="73" w:unhideWhenUsed="0"/>
+    <w:lsdException w:name="Light Shading Accent 6" w:semiHidden="0" w:uiPriority="60" w:unhideWhenUsed="0"/>
+    <w:lsdException w:name="Light List Accent 6" w:semiHidden="0" w:uiPriority="61" w:unhideWhenUsed="0"/>
+    <w:lsdException w:name="Light Grid Accent 6" w:semiHidden="0" w:uiPriority="62" w:unhideWhenUsed="0"/>
+    <w:lsdException w:name="Medium Shading 1 Accent 6" w:semiHidden="0" w:uiPriority="63" w:unhideWhenUsed="0"/>
+    <w:lsdException w:name="Medium Shading 2 Accent 6" w:semiHidden="0" w:uiPriority="64" w:unhideWhenUsed="0"/>
+    <w:lsdException w:name="Medium List 1 Accent 6" w:semiHidden="0" w:uiPriority="65" w:unhideWhenUsed="0"/>
+    <w:lsdException w:name="Medium List 2 Accent 6" w:semiHidden="0" w:uiPriority="66" w:unhideWhenUsed="0"/>
+    <w:lsdException w:name="Medium Grid 1 Accent 6" w:semiHidden="0" w:uiPriority="67" w:unhideWhenUsed="0"/>
+    <w:lsdException w:name="Medium Grid 2 Accent 6" w:semiHidden="0" w:uiPriority="68" w:unhideWhenUsed="0"/>
+    <w:lsdException w:name="Medium Grid 3 Accent 6" w:semiHidden="0" w:uiPriority="69" w:unhideWhenUsed="0"/>
+    <w:lsdException w:name="Dark List Accent 6" w:semiHidden="0" w:uiPriority="70" w:unhideWhenUsed="0"/>
+    <w:lsdException w:name="Colorful Shading Accent 6" w:semiHidden="0" w:uiPriority="71" w:unhideWhenUsed="0"/>
+    <w:lsdException w:name="Colorful List Accent 6" w:semiHidden="0" w:uiPriority="72" w:unhideWhenUsed="0"/>
+    <w:lsdException w:name="Colorful Grid Accent 6" w:semiHidden="0" w:uiPriority="73" w:unhideWhenUsed="0"/>
+    <w:lsdException w:name="Subtle Emphasis" w:semiHidden="0" w:uiPriority="19" w:unhideWhenUsed="0" w:qFormat="1"/>
+    <w:lsdException w:name="Intense Emphasis" w:semiHidden="0" w:uiPriority="21" w:unhideWhenUsed="0" w:qFormat="1"/>
+    <w:lsdException w:name="Subtle Reference" w:semiHidden="0" w:uiPriority="31" w:unhideWhenUsed="0" w:qFormat="1"/>
+    <w:lsdException w:name="Intense Reference" w:semiHidden="0" w:uiPriority="32" w:unhideWhenUsed="0" w:qFormat="1"/>
+    <w:lsdException w:name="Book Title" w:semiHidden="0" w:uiPriority="33" w:unhideWhenUsed="0" w:qFormat="1"/>
+    <w:lsdException w:name="Bibliography" w:uiPriority="37"/>
+    <w:lsdException w:name="TOC Heading" w:uiPriority="39" w:qFormat="1"/>
   </w:latentStyles>
   <w:style w:type="paragraph" w:default="1" w:styleId="Normal">
     <w:name w:val="Normal"/>
@@ -1856,7 +1676,7 @@
       <w:spacing w:after="0" w:line="240" w:lineRule="auto"/>
     </w:pPr>
     <w:rPr>
-      <w:rFonts w:ascii="Calibri" w:eastAsia="SimSun" w:hAnsi="Calibri" w:cs="Times New Roman"/>
+      <w:rFonts w:ascii="Calibri" w:eastAsia="宋体" w:hAnsi="Calibri" w:cs="Times New Roman"/>
       <w:lang w:val="en-US" w:eastAsia="en-US"/>
     </w:rPr>
   </w:style>
@@ -1867,8 +1687,428 @@
     <w:uiPriority w:val="1"/>
     <w:rsid w:val="00E306B5"/>
     <w:rPr>
-      <w:rFonts w:ascii="Calibri" w:eastAsia="SimSun" w:hAnsi="Calibri" w:cs="Times New Roman"/>
+      <w:rFonts w:ascii="Calibri" w:eastAsia="宋体" w:hAnsi="Calibri" w:cs="Times New Roman"/>
       <w:lang w:val="en-US" w:eastAsia="en-US"/>
+    </w:rPr>
+  </w:style>
+  <w:style w:type="paragraph" w:styleId="BalloonText">
+    <w:name w:val="Balloon Text"/>
+    <w:basedOn w:val="Normal"/>
+    <w:link w:val="BalloonTextChar"/>
+    <w:uiPriority w:val="99"/>
+    <w:semiHidden/>
+    <w:unhideWhenUsed/>
+    <w:rsid w:val="00C57413"/>
+    <w:pPr>
+      <w:spacing w:after="0" w:line="240" w:lineRule="auto"/>
+    </w:pPr>
+    <w:rPr>
+      <w:rFonts w:ascii="Tahoma" w:hAnsi="Tahoma" w:cs="Tahoma"/>
+      <w:sz w:val="16"/>
+      <w:szCs w:val="16"/>
+    </w:rPr>
+  </w:style>
+  <w:style w:type="character" w:customStyle="1" w:styleId="BalloonTextChar">
+    <w:name w:val="Balloon Text Char"/>
+    <w:basedOn w:val="DefaultParagraphFont"/>
+    <w:link w:val="BalloonText"/>
+    <w:uiPriority w:val="99"/>
+    <w:semiHidden/>
+    <w:rsid w:val="00C57413"/>
+    <w:rPr>
+      <w:rFonts w:ascii="Tahoma" w:hAnsi="Tahoma" w:cs="Tahoma"/>
+      <w:sz w:val="16"/>
+      <w:szCs w:val="16"/>
+    </w:rPr>
+  </w:style>
+</w:styles>
+</file>
+
+<file path=word/stylesWithEffects.xml><?xml version="1.0" encoding="utf-8"?>
+<w:styles xmlns:wpc="http://schemas.microsoft.com/office/word/2010/wordprocessingCanvas" xmlns:mc="http://schemas.openxmlformats.org/markup-compatibility/2006" xmlns:o="urn:schemas-microsoft-com:office:office" xmlns:r="http://schemas.openxmlformats.org/officeDocument/2006/relationships" xmlns:m="http://schemas.openxmlformats.org/officeDocument/2006/math" xmlns:v="urn:schemas-microsoft-com:vml" xmlns:wp14="http://schemas.microsoft.com/office/word/2010/wordprocessingDrawing" xmlns:wp="http://schemas.openxmlformats.org/drawingml/2006/wordprocessingDrawing" xmlns:w10="urn:schemas-microsoft-com:office:word" xmlns:w="http://schemas.openxmlformats.org/wordprocessingml/2006/main" xmlns:w14="http://schemas.microsoft.com/office/word/2010/wordml" xmlns:wpg="http://schemas.microsoft.com/office/word/2010/wordprocessingGroup" xmlns:wpi="http://schemas.microsoft.com/office/word/2010/wordprocessingInk" xmlns:wne="http://schemas.microsoft.com/office/word/2006/wordml" xmlns:wps="http://schemas.microsoft.com/office/word/2010/wordprocessingShape" mc:Ignorable="w14 wp14">
+  <w:docDefaults>
+    <w:rPrDefault>
+      <w:rPr>
+        <w:rFonts w:asciiTheme="minorHAnsi" w:eastAsiaTheme="minorEastAsia" w:hAnsiTheme="minorHAnsi" w:cstheme="minorBidi"/>
+        <w:sz w:val="22"/>
+        <w:szCs w:val="22"/>
+        <w:lang w:val="en-SG" w:eastAsia="zh-CN" w:bidi="ar-SA"/>
+      </w:rPr>
+    </w:rPrDefault>
+    <w:pPrDefault>
+      <w:pPr>
+        <w:spacing w:after="160" w:line="259" w:lineRule="auto"/>
+      </w:pPr>
+    </w:pPrDefault>
+  </w:docDefaults>
+  <w:latentStyles w:defLockedState="0" w:defUIPriority="99" w:defSemiHidden="1" w:defUnhideWhenUsed="1" w:defQFormat="0" w:count="267">
+    <w:lsdException w:name="Normal" w:semiHidden="0" w:uiPriority="0" w:unhideWhenUsed="0" w:qFormat="1"/>
+    <w:lsdException w:name="heading 1" w:semiHidden="0" w:uiPriority="9" w:unhideWhenUsed="0" w:qFormat="1"/>
+    <w:lsdException w:name="heading 2" w:uiPriority="9" w:qFormat="1"/>
+    <w:lsdException w:name="heading 3" w:uiPriority="9" w:qFormat="1"/>
+    <w:lsdException w:name="heading 4" w:uiPriority="9" w:qFormat="1"/>
+    <w:lsdException w:name="heading 5" w:uiPriority="9" w:qFormat="1"/>
+    <w:lsdException w:name="heading 6" w:uiPriority="9" w:qFormat="1"/>
+    <w:lsdException w:name="heading 7" w:uiPriority="9" w:qFormat="1"/>
+    <w:lsdException w:name="heading 8" w:uiPriority="9" w:qFormat="1"/>
+    <w:lsdException w:name="heading 9" w:uiPriority="9" w:qFormat="1"/>
+    <w:lsdException w:name="toc 1" w:uiPriority="39"/>
+    <w:lsdException w:name="toc 2" w:uiPriority="39"/>
+    <w:lsdException w:name="toc 3" w:uiPriority="39"/>
+    <w:lsdException w:name="toc 4" w:uiPriority="39"/>
+    <w:lsdException w:name="toc 5" w:uiPriority="39"/>
+    <w:lsdException w:name="toc 6" w:uiPriority="39"/>
+    <w:lsdException w:name="toc 7" w:uiPriority="39"/>
+    <w:lsdException w:name="toc 8" w:uiPriority="39"/>
+    <w:lsdException w:name="toc 9" w:uiPriority="39"/>
+    <w:lsdException w:name="caption" w:uiPriority="35" w:qFormat="1"/>
+    <w:lsdException w:name="Title" w:semiHidden="0" w:uiPriority="10" w:unhideWhenUsed="0" w:qFormat="1"/>
+    <w:lsdException w:name="Default Paragraph Font" w:uiPriority="1"/>
+    <w:lsdException w:name="Subtitle" w:semiHidden="0" w:uiPriority="11" w:unhideWhenUsed="0" w:qFormat="1"/>
+    <w:lsdException w:name="Strong" w:semiHidden="0" w:uiPriority="22" w:unhideWhenUsed="0" w:qFormat="1"/>
+    <w:lsdException w:name="Emphasis" w:semiHidden="0" w:uiPriority="20" w:unhideWhenUsed="0" w:qFormat="1"/>
+    <w:lsdException w:name="Table Grid" w:semiHidden="0" w:uiPriority="39" w:unhideWhenUsed="0"/>
+    <w:lsdException w:name="Placeholder Text" w:unhideWhenUsed="0"/>
+    <w:lsdException w:name="No Spacing" w:semiHidden="0" w:uiPriority="1" w:unhideWhenUsed="0" w:qFormat="1"/>
+    <w:lsdException w:name="Light Shading" w:semiHidden="0" w:uiPriority="60" w:unhideWhenUsed="0"/>
+    <w:lsdException w:name="Light List" w:semiHidden="0" w:uiPriority="61" w:unhideWhenUsed="0"/>
+    <w:lsdException w:name="Light Grid" w:semiHidden="0" w:uiPriority="62" w:unhideWhenUsed="0"/>
+    <w:lsdException w:name="Medium Shading 1" w:semiHidden="0" w:uiPriority="63" w:unhideWhenUsed="0"/>
+    <w:lsdException w:name="Medium Shading 2" w:semiHidden="0" w:uiPriority="64" w:unhideWhenUsed="0"/>
+    <w:lsdException w:name="Medium List 1" w:semiHidden="0" w:uiPriority="65" w:unhideWhenUsed="0"/>
+    <w:lsdException w:name="Medium List 2" w:semiHidden="0" w:uiPriority="66" w:unhideWhenUsed="0"/>
+    <w:lsdException w:name="Medium Grid 1" w:semiHidden="0" w:uiPriority="67" w:unhideWhenUsed="0"/>
+    <w:lsdException w:name="Medium Grid 2" w:semiHidden="0" w:uiPriority="68" w:unhideWhenUsed="0"/>
+    <w:lsdException w:name="Medium Grid 3" w:semiHidden="0" w:uiPriority="69" w:unhideWhenUsed="0"/>
+    <w:lsdException w:name="Dark List" w:semiHidden="0" w:uiPriority="70" w:unhideWhenUsed="0"/>
+    <w:lsdException w:name="Colorful Shading" w:semiHidden="0" w:uiPriority="71" w:unhideWhenUsed="0"/>
+    <w:lsdException w:name="Colorful List" w:semiHidden="0" w:uiPriority="72" w:unhideWhenUsed="0"/>
+    <w:lsdException w:name="Colorful Grid" w:semiHidden="0" w:uiPriority="73" w:unhideWhenUsed="0"/>
+    <w:lsdException w:name="Light Shading Accent 1" w:semiHidden="0" w:uiPriority="60" w:unhideWhenUsed="0"/>
+    <w:lsdException w:name="Light List Accent 1" w:semiHidden="0" w:uiPriority="61" w:unhideWhenUsed="0"/>
+    <w:lsdException w:name="Light Grid Accent 1" w:semiHidden="0" w:uiPriority="62" w:unhideWhenUsed="0"/>
+    <w:lsdException w:name="Medium Shading 1 Accent 1" w:semiHidden="0" w:uiPriority="63" w:unhideWhenUsed="0"/>
+    <w:lsdException w:name="Medium Shading 2 Accent 1" w:semiHidden="0" w:uiPriority="64" w:unhideWhenUsed="0"/>
+    <w:lsdException w:name="Medium List 1 Accent 1" w:semiHidden="0" w:uiPriority="65" w:unhideWhenUsed="0"/>
+    <w:lsdException w:name="Revision" w:unhideWhenUsed="0"/>
+    <w:lsdException w:name="List Paragraph" w:semiHidden="0" w:uiPriority="34" w:unhideWhenUsed="0" w:qFormat="1"/>
+    <w:lsdException w:name="Quote" w:semiHidden="0" w:uiPriority="29" w:unhideWhenUsed="0" w:qFormat="1"/>
+    <w:lsdException w:name="Intense Quote" w:semiHidden="0" w:uiPriority="30" w:unhideWhenUsed="0" w:qFormat="1"/>
+    <w:lsdException w:name="Medium List 2 Accent 1" w:semiHidden="0" w:uiPriority="66" w:unhideWhenUsed="0"/>
+    <w:lsdException w:name="Medium Grid 1 Accent 1" w:semiHidden="0" w:uiPriority="67" w:unhideWhenUsed="0"/>
+    <w:lsdException w:name="Medium Grid 2 Accent 1" w:semiHidden="0" w:uiPriority="68" w:unhideWhenUsed="0"/>
+    <w:lsdException w:name="Medium Grid 3 Accent 1" w:semiHidden="0" w:uiPriority="69" w:unhideWhenUsed="0"/>
+    <w:lsdException w:name="Dark List Accent 1" w:semiHidden="0" w:uiPriority="70" w:unhideWhenUsed="0"/>
+    <w:lsdException w:name="Colorful Shading Accent 1" w:semiHidden="0" w:uiPriority="71" w:unhideWhenUsed="0"/>
+    <w:lsdException w:name="Colorful List Accent 1" w:semiHidden="0" w:uiPriority="72" w:unhideWhenUsed="0"/>
+    <w:lsdException w:name="Colorful Grid Accent 1" w:semiHidden="0" w:uiPriority="73" w:unhideWhenUsed="0"/>
+    <w:lsdException w:name="Light Shading Accent 2" w:semiHidden="0" w:uiPriority="60" w:unhideWhenUsed="0"/>
+    <w:lsdException w:name="Light List Accent 2" w:semiHidden="0" w:uiPriority="61" w:unhideWhenUsed="0"/>
+    <w:lsdException w:name="Light Grid Accent 2" w:semiHidden="0" w:uiPriority="62" w:unhideWhenUsed="0"/>
+    <w:lsdException w:name="Medium Shading 1 Accent 2" w:semiHidden="0" w:uiPriority="63" w:unhideWhenUsed="0"/>
+    <w:lsdException w:name="Medium Shading 2 Accent 2" w:semiHidden="0" w:uiPriority="64" w:unhideWhenUsed="0"/>
+    <w:lsdException w:name="Medium List 1 Accent 2" w:semiHidden="0" w:uiPriority="65" w:unhideWhenUsed="0"/>
+    <w:lsdException w:name="Medium List 2 Accent 2" w:semiHidden="0" w:uiPriority="66" w:unhideWhenUsed="0"/>
+    <w:lsdException w:name="Medium Grid 1 Accent 2" w:semiHidden="0" w:uiPriority="67" w:unhideWhenUsed="0"/>
+    <w:lsdException w:name="Medium Grid 2 Accent 2" w:semiHidden="0" w:uiPriority="68" w:unhideWhenUsed="0"/>
+    <w:lsdException w:name="Medium Grid 3 Accent 2" w:semiHidden="0" w:uiPriority="69" w:unhideWhenUsed="0"/>
+    <w:lsdException w:name="Dark List Accent 2" w:semiHidden="0" w:uiPriority="70" w:unhideWhenUsed="0"/>
+    <w:lsdException w:name="Colorful Shading Accent 2" w:semiHidden="0" w:uiPriority="71" w:unhideWhenUsed="0"/>
+    <w:lsdException w:name="Colorful List Accent 2" w:semiHidden="0" w:uiPriority="72" w:unhideWhenUsed="0"/>
+    <w:lsdException w:name="Colorful Grid Accent 2" w:semiHidden="0" w:uiPriority="73" w:unhideWhenUsed="0"/>
+    <w:lsdException w:name="Light Shading Accent 3" w:semiHidden="0" w:uiPriority="60" w:unhideWhenUsed="0"/>
+    <w:lsdException w:name="Light List Accent 3" w:semiHidden="0" w:uiPriority="61" w:unhideWhenUsed="0"/>
+    <w:lsdException w:name="Light Grid Accent 3" w:semiHidden="0" w:uiPriority="62" w:unhideWhenUsed="0"/>
+    <w:lsdException w:name="Medium Shading 1 Accent 3" w:semiHidden="0" w:uiPriority="63" w:unhideWhenUsed="0"/>
+    <w:lsdException w:name="Medium Shading 2 Accent 3" w:semiHidden="0" w:uiPriority="64" w:unhideWhenUsed="0"/>
+    <w:lsdException w:name="Medium List 1 Accent 3" w:semiHidden="0" w:uiPriority="65" w:unhideWhenUsed="0"/>
+    <w:lsdException w:name="Medium List 2 Accent 3" w:semiHidden="0" w:uiPriority="66" w:unhideWhenUsed="0"/>
+    <w:lsdException w:name="Medium Grid 1 Accent 3" w:semiHidden="0" w:uiPriority="67" w:unhideWhenUsed="0"/>
+    <w:lsdException w:name="Medium Grid 2 Accent 3" w:semiHidden="0" w:uiPriority="68" w:unhideWhenUsed="0"/>
+    <w:lsdException w:name="Medium Grid 3 Accent 3" w:semiHidden="0" w:uiPriority="69" w:unhideWhenUsed="0"/>
+    <w:lsdException w:name="Dark List Accent 3" w:semiHidden="0" w:uiPriority="70" w:unhideWhenUsed="0"/>
+    <w:lsdException w:name="Colorful Shading Accent 3" w:semiHidden="0" w:uiPriority="71" w:unhideWhenUsed="0"/>
+    <w:lsdException w:name="Colorful List Accent 3" w:semiHidden="0" w:uiPriority="72" w:unhideWhenUsed="0"/>
+    <w:lsdException w:name="Colorful Grid Accent 3" w:semiHidden="0" w:uiPriority="73" w:unhideWhenUsed="0"/>
+    <w:lsdException w:name="Light Shading Accent 4" w:semiHidden="0" w:uiPriority="60" w:unhideWhenUsed="0"/>
+    <w:lsdException w:name="Light List Accent 4" w:semiHidden="0" w:uiPriority="61" w:unhideWhenUsed="0"/>
+    <w:lsdException w:name="Light Grid Accent 4" w:semiHidden="0" w:uiPriority="62" w:unhideWhenUsed="0"/>
+    <w:lsdException w:name="Medium Shading 1 Accent 4" w:semiHidden="0" w:uiPriority="63" w:unhideWhenUsed="0"/>
+    <w:lsdException w:name="Medium Shading 2 Accent 4" w:semiHidden="0" w:uiPriority="64" w:unhideWhenUsed="0"/>
+    <w:lsdException w:name="Medium List 1 Accent 4" w:semiHidden="0" w:uiPriority="65" w:unhideWhenUsed="0"/>
+    <w:lsdException w:name="Medium List 2 Accent 4" w:semiHidden="0" w:uiPriority="66" w:unhideWhenUsed="0"/>
+    <w:lsdException w:name="Medium Grid 1 Accent 4" w:semiHidden="0" w:uiPriority="67" w:unhideWhenUsed="0"/>
+    <w:lsdException w:name="Medium Grid 2 Accent 4" w:semiHidden="0" w:uiPriority="68" w:unhideWhenUsed="0"/>
+    <w:lsdException w:name="Medium Grid 3 Accent 4" w:semiHidden="0" w:uiPriority="69" w:unhideWhenUsed="0"/>
+    <w:lsdException w:name="Dark List Accent 4" w:semiHidden="0" w:uiPriority="70" w:unhideWhenUsed="0"/>
+    <w:lsdException w:name="Colorful Shading Accent 4" w:semiHidden="0" w:uiPriority="71" w:unhideWhenUsed="0"/>
+    <w:lsdException w:name="Colorful List Accent 4" w:semiHidden="0" w:uiPriority="72" w:unhideWhenUsed="0"/>
+    <w:lsdException w:name="Colorful Grid Accent 4" w:semiHidden="0" w:uiPriority="73" w:unhideWhenUsed="0"/>
+    <w:lsdException w:name="Light Shading Accent 5" w:semiHidden="0" w:uiPriority="60" w:unhideWhenUsed="0"/>
+    <w:lsdException w:name="Light List Accent 5" w:semiHidden="0" w:uiPriority="61" w:unhideWhenUsed="0"/>
+    <w:lsdException w:name="Light Grid Accent 5" w:semiHidden="0" w:uiPriority="62" w:unhideWhenUsed="0"/>
+    <w:lsdException w:name="Medium Shading 1 Accent 5" w:semiHidden="0" w:uiPriority="63" w:unhideWhenUsed="0"/>
+    <w:lsdException w:name="Medium Shading 2 Accent 5" w:semiHidden="0" w:uiPriority="64" w:unhideWhenUsed="0"/>
+    <w:lsdException w:name="Medium List 1 Accent 5" w:semiHidden="0" w:uiPriority="65" w:unhideWhenUsed="0"/>
+    <w:lsdException w:name="Medium List 2 Accent 5" w:semiHidden="0" w:uiPriority="66" w:unhideWhenUsed="0"/>
+    <w:lsdException w:name="Medium Grid 1 Accent 5" w:semiHidden="0" w:uiPriority="67" w:unhideWhenUsed="0"/>
+    <w:lsdException w:name="Medium Grid 2 Accent 5" w:semiHidden="0" w:uiPriority="68" w:unhideWhenUsed="0"/>
+    <w:lsdException w:name="Medium Grid 3 Accent 5" w:semiHidden="0" w:uiPriority="69" w:unhideWhenUsed="0"/>
+    <w:lsdException w:name="Dark List Accent 5" w:semiHidden="0" w:uiPriority="70" w:unhideWhenUsed="0"/>
+    <w:lsdException w:name="Colorful Shading Accent 5" w:semiHidden="0" w:uiPriority="71" w:unhideWhenUsed="0"/>
+    <w:lsdException w:name="Colorful List Accent 5" w:semiHidden="0" w:uiPriority="72" w:unhideWhenUsed="0"/>
+    <w:lsdException w:name="Colorful Grid Accent 5" w:semiHidden="0" w:uiPriority="73" w:unhideWhenUsed="0"/>
+    <w:lsdException w:name="Light Shading Accent 6" w:semiHidden="0" w:uiPriority="60" w:unhideWhenUsed="0"/>
+    <w:lsdException w:name="Light List Accent 6" w:semiHidden="0" w:uiPriority="61" w:unhideWhenUsed="0"/>
+    <w:lsdException w:name="Light Grid Accent 6" w:semiHidden="0" w:uiPriority="62" w:unhideWhenUsed="0"/>
+    <w:lsdException w:name="Medium Shading 1 Accent 6" w:semiHidden="0" w:uiPriority="63" w:unhideWhenUsed="0"/>
+    <w:lsdException w:name="Medium Shading 2 Accent 6" w:semiHidden="0" w:uiPriority="64" w:unhideWhenUsed="0"/>
+    <w:lsdException w:name="Medium List 1 Accent 6" w:semiHidden="0" w:uiPriority="65" w:unhideWhenUsed="0"/>
+    <w:lsdException w:name="Medium List 2 Accent 6" w:semiHidden="0" w:uiPriority="66" w:unhideWhenUsed="0"/>
+    <w:lsdException w:name="Medium Grid 1 Accent 6" w:semiHidden="0" w:uiPriority="67" w:unhideWhenUsed="0"/>
+    <w:lsdException w:name="Medium Grid 2 Accent 6" w:semiHidden="0" w:uiPriority="68" w:unhideWhenUsed="0"/>
+    <w:lsdException w:name="Medium Grid 3 Accent 6" w:semiHidden="0" w:uiPriority="69" w:unhideWhenUsed="0"/>
+    <w:lsdException w:name="Dark List Accent 6" w:semiHidden="0" w:uiPriority="70" w:unhideWhenUsed="0"/>
+    <w:lsdException w:name="Colorful Shading Accent 6" w:semiHidden="0" w:uiPriority="71" w:unhideWhenUsed="0"/>
+    <w:lsdException w:name="Colorful List Accent 6" w:semiHidden="0" w:uiPriority="72" w:unhideWhenUsed="0"/>
+    <w:lsdException w:name="Colorful Grid Accent 6" w:semiHidden="0" w:uiPriority="73" w:unhideWhenUsed="0"/>
+    <w:lsdException w:name="Subtle Emphasis" w:semiHidden="0" w:uiPriority="19" w:unhideWhenUsed="0" w:qFormat="1"/>
+    <w:lsdException w:name="Intense Emphasis" w:semiHidden="0" w:uiPriority="21" w:unhideWhenUsed="0" w:qFormat="1"/>
+    <w:lsdException w:name="Subtle Reference" w:semiHidden="0" w:uiPriority="31" w:unhideWhenUsed="0" w:qFormat="1"/>
+    <w:lsdException w:name="Intense Reference" w:semiHidden="0" w:uiPriority="32" w:unhideWhenUsed="0" w:qFormat="1"/>
+    <w:lsdException w:name="Book Title" w:semiHidden="0" w:uiPriority="33" w:unhideWhenUsed="0" w:qFormat="1"/>
+    <w:lsdException w:name="Bibliography" w:uiPriority="37"/>
+    <w:lsdException w:name="TOC Heading" w:uiPriority="39" w:qFormat="1"/>
+  </w:latentStyles>
+  <w:style w:type="paragraph" w:default="1" w:styleId="Normal">
+    <w:name w:val="Normal"/>
+    <w:qFormat/>
+  </w:style>
+  <w:style w:type="paragraph" w:styleId="Heading1">
+    <w:name w:val="heading 1"/>
+    <w:basedOn w:val="Normal"/>
+    <w:next w:val="Normal"/>
+    <w:link w:val="Heading1Char"/>
+    <w:uiPriority w:val="9"/>
+    <w:qFormat/>
+    <w:rsid w:val="00A87888"/>
+    <w:pPr>
+      <w:keepNext/>
+      <w:keepLines/>
+      <w:spacing w:before="240" w:after="0"/>
+      <w:outlineLvl w:val="0"/>
+    </w:pPr>
+    <w:rPr>
+      <w:rFonts w:asciiTheme="majorHAnsi" w:eastAsiaTheme="majorEastAsia" w:hAnsiTheme="majorHAnsi" w:cstheme="majorBidi"/>
+      <w:color w:val="2E74B5" w:themeColor="accent1" w:themeShade="BF"/>
+      <w:sz w:val="32"/>
+      <w:szCs w:val="32"/>
+    </w:rPr>
+  </w:style>
+  <w:style w:type="character" w:default="1" w:styleId="DefaultParagraphFont">
+    <w:name w:val="Default Paragraph Font"/>
+    <w:uiPriority w:val="1"/>
+    <w:semiHidden/>
+    <w:unhideWhenUsed/>
+  </w:style>
+  <w:style w:type="table" w:default="1" w:styleId="TableNormal">
+    <w:name w:val="Normal Table"/>
+    <w:uiPriority w:val="99"/>
+    <w:semiHidden/>
+    <w:unhideWhenUsed/>
+    <w:tblPr>
+      <w:tblInd w:w="0" w:type="dxa"/>
+      <w:tblCellMar>
+        <w:top w:w="0" w:type="dxa"/>
+        <w:left w:w="108" w:type="dxa"/>
+        <w:bottom w:w="0" w:type="dxa"/>
+        <w:right w:w="108" w:type="dxa"/>
+      </w:tblCellMar>
+    </w:tblPr>
+  </w:style>
+  <w:style w:type="numbering" w:default="1" w:styleId="NoList">
+    <w:name w:val="No List"/>
+    <w:uiPriority w:val="99"/>
+    <w:semiHidden/>
+    <w:unhideWhenUsed/>
+  </w:style>
+  <w:style w:type="paragraph" w:styleId="ListParagraph">
+    <w:name w:val="List Paragraph"/>
+    <w:basedOn w:val="Normal"/>
+    <w:uiPriority w:val="34"/>
+    <w:qFormat/>
+    <w:rsid w:val="00640E35"/>
+    <w:pPr>
+      <w:ind w:left="720"/>
+      <w:contextualSpacing/>
+    </w:pPr>
+  </w:style>
+  <w:style w:type="paragraph" w:styleId="FootnoteText">
+    <w:name w:val="footnote text"/>
+    <w:basedOn w:val="Normal"/>
+    <w:link w:val="FootnoteTextChar"/>
+    <w:uiPriority w:val="99"/>
+    <w:semiHidden/>
+    <w:unhideWhenUsed/>
+    <w:rsid w:val="00A87888"/>
+    <w:pPr>
+      <w:spacing w:after="0" w:line="240" w:lineRule="auto"/>
+    </w:pPr>
+    <w:rPr>
+      <w:sz w:val="20"/>
+      <w:szCs w:val="20"/>
+    </w:rPr>
+  </w:style>
+  <w:style w:type="character" w:customStyle="1" w:styleId="FootnoteTextChar">
+    <w:name w:val="Footnote Text Char"/>
+    <w:basedOn w:val="DefaultParagraphFont"/>
+    <w:link w:val="FootnoteText"/>
+    <w:uiPriority w:val="99"/>
+    <w:semiHidden/>
+    <w:rsid w:val="00A87888"/>
+    <w:rPr>
+      <w:sz w:val="20"/>
+      <w:szCs w:val="20"/>
+    </w:rPr>
+  </w:style>
+  <w:style w:type="character" w:styleId="FootnoteReference">
+    <w:name w:val="footnote reference"/>
+    <w:basedOn w:val="DefaultParagraphFont"/>
+    <w:uiPriority w:val="99"/>
+    <w:semiHidden/>
+    <w:unhideWhenUsed/>
+    <w:rsid w:val="00A87888"/>
+    <w:rPr>
+      <w:vertAlign w:val="superscript"/>
+    </w:rPr>
+  </w:style>
+  <w:style w:type="paragraph" w:styleId="EndnoteText">
+    <w:name w:val="endnote text"/>
+    <w:basedOn w:val="Normal"/>
+    <w:link w:val="EndnoteTextChar"/>
+    <w:uiPriority w:val="99"/>
+    <w:semiHidden/>
+    <w:unhideWhenUsed/>
+    <w:rsid w:val="00A87888"/>
+    <w:pPr>
+      <w:spacing w:after="0" w:line="240" w:lineRule="auto"/>
+    </w:pPr>
+    <w:rPr>
+      <w:sz w:val="20"/>
+      <w:szCs w:val="20"/>
+    </w:rPr>
+  </w:style>
+  <w:style w:type="character" w:customStyle="1" w:styleId="EndnoteTextChar">
+    <w:name w:val="Endnote Text Char"/>
+    <w:basedOn w:val="DefaultParagraphFont"/>
+    <w:link w:val="EndnoteText"/>
+    <w:uiPriority w:val="99"/>
+    <w:semiHidden/>
+    <w:rsid w:val="00A87888"/>
+    <w:rPr>
+      <w:sz w:val="20"/>
+      <w:szCs w:val="20"/>
+    </w:rPr>
+  </w:style>
+  <w:style w:type="character" w:styleId="EndnoteReference">
+    <w:name w:val="endnote reference"/>
+    <w:basedOn w:val="DefaultParagraphFont"/>
+    <w:uiPriority w:val="99"/>
+    <w:semiHidden/>
+    <w:unhideWhenUsed/>
+    <w:rsid w:val="00A87888"/>
+    <w:rPr>
+      <w:vertAlign w:val="superscript"/>
+    </w:rPr>
+  </w:style>
+  <w:style w:type="character" w:customStyle="1" w:styleId="Heading1Char">
+    <w:name w:val="Heading 1 Char"/>
+    <w:basedOn w:val="DefaultParagraphFont"/>
+    <w:link w:val="Heading1"/>
+    <w:uiPriority w:val="9"/>
+    <w:rsid w:val="00A87888"/>
+    <w:rPr>
+      <w:rFonts w:asciiTheme="majorHAnsi" w:eastAsiaTheme="majorEastAsia" w:hAnsiTheme="majorHAnsi" w:cstheme="majorBidi"/>
+      <w:color w:val="2E74B5" w:themeColor="accent1" w:themeShade="BF"/>
+      <w:sz w:val="32"/>
+      <w:szCs w:val="32"/>
+    </w:rPr>
+  </w:style>
+  <w:style w:type="character" w:styleId="PlaceholderText">
+    <w:name w:val="Placeholder Text"/>
+    <w:basedOn w:val="DefaultParagraphFont"/>
+    <w:uiPriority w:val="99"/>
+    <w:semiHidden/>
+    <w:rsid w:val="00A87888"/>
+    <w:rPr>
+      <w:color w:val="808080"/>
+    </w:rPr>
+  </w:style>
+  <w:style w:type="character" w:styleId="Hyperlink">
+    <w:name w:val="Hyperlink"/>
+    <w:basedOn w:val="DefaultParagraphFont"/>
+    <w:uiPriority w:val="99"/>
+    <w:semiHidden/>
+    <w:unhideWhenUsed/>
+    <w:rsid w:val="005B4A56"/>
+    <w:rPr>
+      <w:color w:val="0000FF"/>
+      <w:u w:val="single"/>
+    </w:rPr>
+  </w:style>
+  <w:style w:type="paragraph" w:styleId="NoSpacing">
+    <w:name w:val="No Spacing"/>
+    <w:link w:val="NoSpacingChar"/>
+    <w:uiPriority w:val="1"/>
+    <w:qFormat/>
+    <w:rsid w:val="00E306B5"/>
+    <w:pPr>
+      <w:spacing w:after="0" w:line="240" w:lineRule="auto"/>
+    </w:pPr>
+    <w:rPr>
+      <w:rFonts w:ascii="Calibri" w:eastAsia="宋体" w:hAnsi="Calibri" w:cs="Times New Roman"/>
+      <w:lang w:val="en-US" w:eastAsia="en-US"/>
+    </w:rPr>
+  </w:style>
+  <w:style w:type="character" w:customStyle="1" w:styleId="NoSpacingChar">
+    <w:name w:val="No Spacing Char"/>
+    <w:basedOn w:val="DefaultParagraphFont"/>
+    <w:link w:val="NoSpacing"/>
+    <w:uiPriority w:val="1"/>
+    <w:rsid w:val="00E306B5"/>
+    <w:rPr>
+      <w:rFonts w:ascii="Calibri" w:eastAsia="宋体" w:hAnsi="Calibri" w:cs="Times New Roman"/>
+      <w:lang w:val="en-US" w:eastAsia="en-US"/>
+    </w:rPr>
+  </w:style>
+  <w:style w:type="paragraph" w:styleId="BalloonText">
+    <w:name w:val="Balloon Text"/>
+    <w:basedOn w:val="Normal"/>
+    <w:link w:val="BalloonTextChar"/>
+    <w:uiPriority w:val="99"/>
+    <w:semiHidden/>
+    <w:unhideWhenUsed/>
+    <w:rsid w:val="00C57413"/>
+    <w:pPr>
+      <w:spacing w:after="0" w:line="240" w:lineRule="auto"/>
+    </w:pPr>
+    <w:rPr>
+      <w:rFonts w:ascii="Tahoma" w:hAnsi="Tahoma" w:cs="Tahoma"/>
+      <w:sz w:val="16"/>
+      <w:szCs w:val="16"/>
+    </w:rPr>
+  </w:style>
+  <w:style w:type="character" w:customStyle="1" w:styleId="BalloonTextChar">
+    <w:name w:val="Balloon Text Char"/>
+    <w:basedOn w:val="DefaultParagraphFont"/>
+    <w:link w:val="BalloonText"/>
+    <w:uiPriority w:val="99"/>
+    <w:semiHidden/>
+    <w:rsid w:val="00C57413"/>
+    <w:rPr>
+      <w:rFonts w:ascii="Tahoma" w:hAnsi="Tahoma" w:cs="Tahoma"/>
+      <w:sz w:val="16"/>
+      <w:szCs w:val="16"/>
     </w:rPr>
   </w:style>
 </w:styles>
@@ -2129,7 +2369,7 @@
   <a:extraClrSchemeLst/>
   <a:extLst>
     <a:ext uri="{05A4C25C-085E-4340-85A3-A5531E510DB2}">
-      <thm15:themeFamily xmlns:thm15="http://schemas.microsoft.com/office/thememl/2012/main" name="Office Theme" id="{62F939B6-93AF-4DB8-9C6B-D6C7DFDC589F}" vid="{4A3C46E8-61CC-4603-A589-7422A47A8E4A}"/>
+      <thm15:themeFamily xmlns:thm15="http://schemas.microsoft.com/office/thememl/2012/main" xmlns="" name="Office Theme" id="{62F939B6-93AF-4DB8-9C6B-D6C7DFDC589F}" vid="{4A3C46E8-61CC-4603-A589-7422A47A8E4A}"/>
     </a:ext>
   </a:extLst>
 </a:theme>
@@ -2140,7 +2380,7 @@
 </file>
 
 <file path=customXml/itemProps1.xml><?xml version="1.0" encoding="utf-8"?>
-<ds:datastoreItem xmlns:ds="http://schemas.openxmlformats.org/officeDocument/2006/customXml" ds:itemID="{1E01408C-6041-4D22-B5A1-3A58C58351BF}">
+<ds:datastoreItem xmlns:ds="http://schemas.openxmlformats.org/officeDocument/2006/customXml" ds:itemID="{747791FC-E6B3-44C1-8823-70215B737CE5}">
   <ds:schemaRefs>
     <ds:schemaRef ds:uri="http://schemas.openxmlformats.org/officeDocument/2006/bibliography"/>
   </ds:schemaRefs>

</xml_diff>

<commit_message>
report done with signup function and log in function
</commit_message>
<xml_diff>
--- a/CS2102 Project Report.docx
+++ b/CS2102 Project Report.docx
@@ -487,13 +487,23 @@
           <w:szCs w:val="28"/>
         </w:rPr>
       </w:pPr>
+      <w:proofErr w:type="spellStart"/>
       <w:r>
         <w:rPr>
           <w:rFonts w:ascii="Times New Roman" w:hAnsi="Times New Roman"/>
           <w:sz w:val="28"/>
           <w:szCs w:val="28"/>
         </w:rPr>
-        <w:t xml:space="preserve">Lui Yu Yao </w:t>
+        <w:t>Lui</w:t>
+      </w:r>
+      <w:proofErr w:type="spellEnd"/>
+      <w:r>
+        <w:rPr>
+          <w:rFonts w:ascii="Times New Roman" w:hAnsi="Times New Roman"/>
+          <w:sz w:val="28"/>
+          <w:szCs w:val="28"/>
+        </w:rPr>
+        <w:t xml:space="preserve"> Yu Yao </w:t>
       </w:r>
       <w:r>
         <w:rPr>
@@ -532,14 +542,32 @@
           <w:sz w:val="28"/>
           <w:szCs w:val="28"/>
         </w:rPr>
-        <w:t>Chen Tze Cheng</w:t>
-      </w:r>
+        <w:t xml:space="preserve">Chen </w:t>
+      </w:r>
+      <w:proofErr w:type="spellStart"/>
       <w:r>
         <w:rPr>
           <w:rFonts w:ascii="Times New Roman" w:hAnsi="Times New Roman"/>
           <w:sz w:val="28"/>
           <w:szCs w:val="28"/>
         </w:rPr>
+        <w:t>Tze</w:t>
+      </w:r>
+      <w:proofErr w:type="spellEnd"/>
+      <w:r>
+        <w:rPr>
+          <w:rFonts w:ascii="Times New Roman" w:hAnsi="Times New Roman"/>
+          <w:sz w:val="28"/>
+          <w:szCs w:val="28"/>
+        </w:rPr>
+        <w:t xml:space="preserve"> Cheng</w:t>
+      </w:r>
+      <w:r>
+        <w:rPr>
+          <w:rFonts w:ascii="Times New Roman" w:hAnsi="Times New Roman"/>
+          <w:sz w:val="28"/>
+          <w:szCs w:val="28"/>
+        </w:rPr>
         <w:tab/>
         <w:t>A0112092W</w:t>
       </w:r>
@@ -663,15 +691,7 @@
         <w:rPr>
           <w:rFonts w:ascii="Times New Roman" w:hAnsi="Times New Roman" w:cs="Times New Roman"/>
         </w:rPr>
-        <w:t>statistical report for administrators</w:t>
-      </w:r>
-      <w:bookmarkStart w:id="0" w:name="_GoBack"/>
-      <w:bookmarkEnd w:id="0"/>
-      <w:r>
-        <w:rPr>
-          <w:rFonts w:ascii="Times New Roman" w:hAnsi="Times New Roman" w:cs="Times New Roman"/>
-        </w:rPr>
-        <w:t xml:space="preserve"> </w:t>
+        <w:t xml:space="preserve">statistical report for administrators </w:t>
       </w:r>
       <w:r>
         <w:rPr>
@@ -744,12 +764,21 @@
         </w:rPr>
         <w:t xml:space="preserve"> together with </w:t>
       </w:r>
+      <w:proofErr w:type="spellStart"/>
       <w:r>
         <w:rPr>
           <w:rFonts w:ascii="Times New Roman" w:hAnsi="Times New Roman" w:cs="Times New Roman"/>
           <w:b/>
         </w:rPr>
-        <w:t>Javascript/JQuery</w:t>
+        <w:t>Javascript</w:t>
+      </w:r>
+      <w:proofErr w:type="spellEnd"/>
+      <w:r>
+        <w:rPr>
+          <w:rFonts w:ascii="Times New Roman" w:hAnsi="Times New Roman" w:cs="Times New Roman"/>
+          <w:b/>
+        </w:rPr>
+        <w:t>/JQuery</w:t>
       </w:r>
       <w:r>
         <w:rPr>
@@ -809,6 +838,2515 @@
         </w:rPr>
         <w:t xml:space="preserve"> as our database management system due to its easy accessibility and also because it is a freeware. </w:t>
       </w:r>
+    </w:p>
+    <w:p>
+      <w:pPr>
+        <w:spacing w:after="200" w:line="360" w:lineRule="auto"/>
+        <w:rPr>
+          <w:rFonts w:ascii="Times New Roman" w:hAnsi="Times New Roman" w:cs="Times New Roman"/>
+        </w:rPr>
+      </w:pPr>
+      <w:r>
+        <w:rPr>
+          <w:rFonts w:ascii="Times New Roman" w:hAnsi="Times New Roman" w:cs="Times New Roman"/>
+        </w:rPr>
+        <w:t xml:space="preserve">&lt;INTRODUCE OUR SQL TABLE </w:t>
+      </w:r>
+      <w:r>
+        <w:rPr>
+          <w:rFonts w:ascii="Times New Roman" w:hAnsi="Times New Roman" w:cs="Times New Roman"/>
+        </w:rPr>
+        <w:t>SCHEME HERE</w:t>
+      </w:r>
+      <w:r>
+        <w:rPr>
+          <w:rFonts w:ascii="Times New Roman" w:hAnsi="Times New Roman" w:cs="Times New Roman"/>
+        </w:rPr>
+        <w:t>&gt;</w:t>
+      </w:r>
+    </w:p>
+    <w:p>
+      <w:pPr>
+        <w:spacing w:after="200" w:line="360" w:lineRule="auto"/>
+        <w:rPr>
+          <w:rFonts w:ascii="Times New Roman" w:hAnsi="Times New Roman" w:cs="Times New Roman"/>
+          <w:b/>
+        </w:rPr>
+      </w:pPr>
+      <w:r>
+        <w:rPr>
+          <w:rFonts w:ascii="Times New Roman" w:hAnsi="Times New Roman" w:cs="Times New Roman"/>
+          <w:b/>
+        </w:rPr>
+        <w:t xml:space="preserve">Chapter 1 </w:t>
+      </w:r>
+      <w:r>
+        <w:rPr>
+          <w:rFonts w:ascii="Times New Roman" w:hAnsi="Times New Roman" w:cs="Times New Roman"/>
+          <w:b/>
+        </w:rPr>
+        <w:t>Sign up function and Log in function</w:t>
+      </w:r>
+    </w:p>
+    <w:p>
+      <w:pPr>
+        <w:spacing w:after="200" w:line="360" w:lineRule="auto"/>
+        <w:rPr>
+          <w:rFonts w:ascii="Times New Roman" w:hAnsi="Times New Roman" w:cs="Times New Roman"/>
+          <w:b/>
+        </w:rPr>
+      </w:pPr>
+      <w:r>
+        <w:rPr>
+          <w:rFonts w:ascii="Times New Roman" w:hAnsi="Times New Roman" w:cs="Times New Roman"/>
+          <w:b/>
+        </w:rPr>
+        <w:t>1.1 Sign up</w:t>
+      </w:r>
+      <w:r>
+        <w:rPr>
+          <w:rFonts w:ascii="Times New Roman" w:hAnsi="Times New Roman" w:cs="Times New Roman"/>
+          <w:b/>
+        </w:rPr>
+        <w:t xml:space="preserve"> </w:t>
+      </w:r>
+    </w:p>
+    <w:p>
+      <w:pPr>
+        <w:spacing w:after="200" w:line="360" w:lineRule="auto"/>
+        <w:rPr>
+          <w:rFonts w:ascii="Times New Roman" w:hAnsi="Times New Roman" w:cs="Times New Roman"/>
+        </w:rPr>
+      </w:pPr>
+      <w:r>
+        <w:rPr>
+          <w:rFonts w:ascii="Times New Roman" w:hAnsi="Times New Roman" w:cs="Times New Roman"/>
+        </w:rPr>
+        <w:t>Figure 1.1</w:t>
+      </w:r>
+      <w:r>
+        <w:rPr>
+          <w:rFonts w:ascii="Times New Roman" w:hAnsi="Times New Roman" w:cs="Times New Roman"/>
+        </w:rPr>
+        <w:t>.1</w:t>
+      </w:r>
+      <w:r>
+        <w:rPr>
+          <w:rFonts w:ascii="Times New Roman" w:hAnsi="Times New Roman" w:cs="Times New Roman"/>
+        </w:rPr>
+        <w:t xml:space="preserve"> Interface of Our Home Page (</w:t>
+      </w:r>
+      <w:proofErr w:type="spellStart"/>
+      <w:r>
+        <w:rPr>
+          <w:rFonts w:ascii="Times New Roman" w:hAnsi="Times New Roman" w:cs="Times New Roman"/>
+        </w:rPr>
+        <w:t>index.php</w:t>
+      </w:r>
+      <w:proofErr w:type="spellEnd"/>
+      <w:r>
+        <w:rPr>
+          <w:rFonts w:ascii="Times New Roman" w:hAnsi="Times New Roman" w:cs="Times New Roman"/>
+        </w:rPr>
+        <w:t>)</w:t>
+      </w:r>
+    </w:p>
+    <w:p>
+      <w:pPr>
+        <w:spacing w:after="200" w:line="360" w:lineRule="auto"/>
+        <w:rPr>
+          <w:rFonts w:ascii="Times New Roman" w:hAnsi="Times New Roman" w:cs="Times New Roman"/>
+        </w:rPr>
+      </w:pPr>
+      <w:r>
+        <w:rPr>
+          <w:noProof/>
+        </w:rPr>
+        <w:drawing>
+          <wp:inline distT="0" distB="0" distL="0" distR="0" wp14:anchorId="7610FAC5" wp14:editId="0105FB59">
+            <wp:extent cx="5486400" cy="2924175"/>
+            <wp:effectExtent l="0" t="0" r="0" b="9525"/>
+            <wp:docPr id="1" name="Picture 1"/>
+            <wp:cNvGraphicFramePr>
+              <a:graphicFrameLocks xmlns:a="http://schemas.openxmlformats.org/drawingml/2006/main" noChangeAspect="1"/>
+            </wp:cNvGraphicFramePr>
+            <a:graphic xmlns:a="http://schemas.openxmlformats.org/drawingml/2006/main">
+              <a:graphicData uri="http://schemas.openxmlformats.org/drawingml/2006/picture">
+                <pic:pic xmlns:pic="http://schemas.openxmlformats.org/drawingml/2006/picture">
+                  <pic:nvPicPr>
+                    <pic:cNvPr id="0" name=""/>
+                    <pic:cNvPicPr/>
+                  </pic:nvPicPr>
+                  <pic:blipFill>
+                    <a:blip r:embed="rId10"/>
+                    <a:stretch>
+                      <a:fillRect/>
+                    </a:stretch>
+                  </pic:blipFill>
+                  <pic:spPr>
+                    <a:xfrm>
+                      <a:off x="0" y="0"/>
+                      <a:ext cx="5486400" cy="2924175"/>
+                    </a:xfrm>
+                    <a:prstGeom prst="rect">
+                      <a:avLst/>
+                    </a:prstGeom>
+                  </pic:spPr>
+                </pic:pic>
+              </a:graphicData>
+            </a:graphic>
+          </wp:inline>
+        </w:drawing>
+      </w:r>
+    </w:p>
+    <w:p>
+      <w:pPr>
+        <w:spacing w:after="200" w:line="360" w:lineRule="auto"/>
+        <w:rPr>
+          <w:rFonts w:ascii="Times New Roman" w:hAnsi="Times New Roman" w:cs="Times New Roman"/>
+        </w:rPr>
+      </w:pPr>
+      <w:r>
+        <w:rPr>
+          <w:rFonts w:ascii="Times New Roman" w:hAnsi="Times New Roman" w:cs="Times New Roman"/>
+        </w:rPr>
+        <w:t>As shown in our home page, for customers, we have two options for them. They can either sign up or log in (using their previously registered account).</w:t>
+      </w:r>
+    </w:p>
+    <w:p>
+      <w:pPr>
+        <w:spacing w:after="200" w:line="360" w:lineRule="auto"/>
+        <w:rPr>
+          <w:rFonts w:ascii="Times New Roman" w:hAnsi="Times New Roman" w:cs="Times New Roman"/>
+        </w:rPr>
+      </w:pPr>
+    </w:p>
+    <w:p>
+      <w:pPr>
+        <w:spacing w:after="200" w:line="360" w:lineRule="auto"/>
+        <w:rPr>
+          <w:rFonts w:ascii="Times New Roman" w:hAnsi="Times New Roman" w:cs="Times New Roman"/>
+        </w:rPr>
+      </w:pPr>
+      <w:r>
+        <w:rPr>
+          <w:rFonts w:ascii="Times New Roman" w:hAnsi="Times New Roman" w:cs="Times New Roman"/>
+        </w:rPr>
+        <w:t xml:space="preserve">Figure </w:t>
+      </w:r>
+      <w:r>
+        <w:rPr>
+          <w:rFonts w:ascii="Times New Roman" w:hAnsi="Times New Roman" w:cs="Times New Roman"/>
+        </w:rPr>
+        <w:t>1.1.2</w:t>
+      </w:r>
+      <w:r>
+        <w:rPr>
+          <w:rFonts w:ascii="Times New Roman" w:hAnsi="Times New Roman" w:cs="Times New Roman"/>
+        </w:rPr>
+        <w:t xml:space="preserve"> </w:t>
+      </w:r>
+      <w:r>
+        <w:rPr>
+          <w:rFonts w:ascii="Times New Roman" w:hAnsi="Times New Roman" w:cs="Times New Roman"/>
+        </w:rPr>
+        <w:t>Sign</w:t>
+      </w:r>
+      <w:r>
+        <w:rPr>
+          <w:rFonts w:ascii="Times New Roman" w:hAnsi="Times New Roman" w:cs="Times New Roman"/>
+        </w:rPr>
+        <w:t xml:space="preserve"> </w:t>
+      </w:r>
+      <w:r>
+        <w:rPr>
+          <w:rFonts w:ascii="Times New Roman" w:hAnsi="Times New Roman" w:cs="Times New Roman"/>
+        </w:rPr>
+        <w:t>up page for first time user (</w:t>
+      </w:r>
+      <w:proofErr w:type="spellStart"/>
+      <w:r>
+        <w:rPr>
+          <w:rFonts w:ascii="Times New Roman" w:hAnsi="Times New Roman" w:cs="Times New Roman"/>
+        </w:rPr>
+        <w:t>signup.php</w:t>
+      </w:r>
+      <w:proofErr w:type="spellEnd"/>
+      <w:r>
+        <w:rPr>
+          <w:rFonts w:ascii="Times New Roman" w:hAnsi="Times New Roman" w:cs="Times New Roman"/>
+        </w:rPr>
+        <w:t>)</w:t>
+      </w:r>
+    </w:p>
+    <w:p>
+      <w:pPr>
+        <w:spacing w:after="200" w:line="360" w:lineRule="auto"/>
+        <w:rPr>
+          <w:rFonts w:ascii="Times New Roman" w:hAnsi="Times New Roman" w:cs="Times New Roman"/>
+        </w:rPr>
+      </w:pPr>
+      <w:r>
+        <w:rPr>
+          <w:noProof/>
+        </w:rPr>
+        <w:drawing>
+          <wp:inline distT="0" distB="0" distL="0" distR="0" wp14:anchorId="40ABFD88" wp14:editId="2D27271A">
+            <wp:extent cx="5486400" cy="2924175"/>
+            <wp:effectExtent l="0" t="0" r="0" b="9525"/>
+            <wp:docPr id="2" name="Picture 2"/>
+            <wp:cNvGraphicFramePr>
+              <a:graphicFrameLocks xmlns:a="http://schemas.openxmlformats.org/drawingml/2006/main" noChangeAspect="1"/>
+            </wp:cNvGraphicFramePr>
+            <a:graphic xmlns:a="http://schemas.openxmlformats.org/drawingml/2006/main">
+              <a:graphicData uri="http://schemas.openxmlformats.org/drawingml/2006/picture">
+                <pic:pic xmlns:pic="http://schemas.openxmlformats.org/drawingml/2006/picture">
+                  <pic:nvPicPr>
+                    <pic:cNvPr id="0" name=""/>
+                    <pic:cNvPicPr/>
+                  </pic:nvPicPr>
+                  <pic:blipFill>
+                    <a:blip r:embed="rId11"/>
+                    <a:stretch>
+                      <a:fillRect/>
+                    </a:stretch>
+                  </pic:blipFill>
+                  <pic:spPr>
+                    <a:xfrm>
+                      <a:off x="0" y="0"/>
+                      <a:ext cx="5486400" cy="2924175"/>
+                    </a:xfrm>
+                    <a:prstGeom prst="rect">
+                      <a:avLst/>
+                    </a:prstGeom>
+                  </pic:spPr>
+                </pic:pic>
+              </a:graphicData>
+            </a:graphic>
+          </wp:inline>
+        </w:drawing>
+      </w:r>
+    </w:p>
+    <w:p>
+      <w:pPr>
+        <w:spacing w:after="200" w:line="360" w:lineRule="auto"/>
+        <w:rPr>
+          <w:rFonts w:ascii="Times New Roman" w:hAnsi="Times New Roman" w:cs="Times New Roman"/>
+          <w:b/>
+        </w:rPr>
+      </w:pPr>
+      <w:r>
+        <w:rPr>
+          <w:rFonts w:ascii="Times New Roman" w:hAnsi="Times New Roman" w:cs="Times New Roman"/>
+          <w:b/>
+        </w:rPr>
+        <w:t xml:space="preserve">First layer restriction: </w:t>
+      </w:r>
+    </w:p>
+    <w:p>
+      <w:pPr>
+        <w:spacing w:after="200" w:line="360" w:lineRule="auto"/>
+        <w:rPr>
+          <w:rFonts w:ascii="Times New Roman" w:hAnsi="Times New Roman" w:cs="Times New Roman"/>
+        </w:rPr>
+      </w:pPr>
+      <w:r>
+        <w:rPr>
+          <w:rFonts w:ascii="Times New Roman" w:hAnsi="Times New Roman" w:cs="Times New Roman"/>
+        </w:rPr>
+        <w:t xml:space="preserve">All fields are to be filled up. </w:t>
+      </w:r>
+      <w:r>
+        <w:rPr>
+          <w:rFonts w:ascii="Times New Roman" w:hAnsi="Times New Roman" w:cs="Times New Roman"/>
+        </w:rPr>
+        <w:t xml:space="preserve">This restriction is enforced by </w:t>
+      </w:r>
+      <w:proofErr w:type="spellStart"/>
+      <w:r>
+        <w:rPr>
+          <w:rFonts w:ascii="Times New Roman" w:hAnsi="Times New Roman" w:cs="Times New Roman"/>
+        </w:rPr>
+        <w:t>Javascript</w:t>
+      </w:r>
+      <w:proofErr w:type="spellEnd"/>
+      <w:r>
+        <w:rPr>
+          <w:rFonts w:ascii="Times New Roman" w:hAnsi="Times New Roman" w:cs="Times New Roman"/>
+        </w:rPr>
+        <w:t xml:space="preserve">: </w:t>
+      </w:r>
+    </w:p>
+    <w:p>
+      <w:pPr>
+        <w:pStyle w:val="ListParagraph"/>
+        <w:numPr>
+          <w:ilvl w:val="0"/>
+          <w:numId w:val="6"/>
+        </w:numPr>
+        <w:spacing w:after="200" w:line="360" w:lineRule="auto"/>
+        <w:rPr>
+          <w:rFonts w:ascii="Times New Roman" w:hAnsi="Times New Roman" w:cs="Times New Roman"/>
+        </w:rPr>
+      </w:pPr>
+      <w:r>
+        <w:rPr>
+          <w:rFonts w:ascii="Times New Roman" w:hAnsi="Times New Roman" w:cs="Times New Roman"/>
+        </w:rPr>
+        <w:t xml:space="preserve">Email Address </w:t>
+      </w:r>
+      <w:r>
+        <w:rPr>
+          <w:rFonts w:ascii="Times New Roman" w:hAnsi="Times New Roman" w:cs="Times New Roman"/>
+        </w:rPr>
+        <w:t>is</w:t>
+      </w:r>
+      <w:r>
+        <w:rPr>
+          <w:rFonts w:ascii="Times New Roman" w:hAnsi="Times New Roman" w:cs="Times New Roman"/>
+        </w:rPr>
+        <w:t xml:space="preserve"> checked to ensure it is in correct form by using REGEX.</w:t>
+      </w:r>
+    </w:p>
+    <w:p>
+      <w:pPr>
+        <w:shd w:val="clear" w:color="auto" w:fill="FFFFFF"/>
+        <w:tabs>
+          <w:tab w:val="left" w:pos="916"/>
+          <w:tab w:val="left" w:pos="1832"/>
+          <w:tab w:val="left" w:pos="2748"/>
+          <w:tab w:val="left" w:pos="3664"/>
+          <w:tab w:val="left" w:pos="4580"/>
+          <w:tab w:val="left" w:pos="5496"/>
+          <w:tab w:val="left" w:pos="6412"/>
+          <w:tab w:val="left" w:pos="7328"/>
+          <w:tab w:val="left" w:pos="8244"/>
+          <w:tab w:val="left" w:pos="9160"/>
+          <w:tab w:val="left" w:pos="10076"/>
+          <w:tab w:val="left" w:pos="10992"/>
+          <w:tab w:val="left" w:pos="11908"/>
+          <w:tab w:val="left" w:pos="12824"/>
+          <w:tab w:val="left" w:pos="13740"/>
+          <w:tab w:val="left" w:pos="14656"/>
+        </w:tabs>
+        <w:spacing w:after="0" w:line="240" w:lineRule="auto"/>
+        <w:ind w:left="360"/>
+        <w:rPr>
+          <w:rFonts w:ascii="Courier New" w:eastAsia="Times New Roman" w:hAnsi="Courier New" w:cs="Courier New"/>
+          <w:color w:val="000000"/>
+          <w:sz w:val="20"/>
+          <w:szCs w:val="20"/>
+        </w:rPr>
+      </w:pPr>
+      <w:proofErr w:type="spellStart"/>
+      <w:r>
+        <w:rPr>
+          <w:rFonts w:ascii="Courier New" w:eastAsia="Times New Roman" w:hAnsi="Courier New" w:cs="Courier New"/>
+          <w:color w:val="9B5F9B"/>
+          <w:sz w:val="20"/>
+          <w:szCs w:val="20"/>
+        </w:rPr>
+        <w:t>Var</w:t>
+      </w:r>
+      <w:proofErr w:type="spellEnd"/>
+      <w:r>
+        <w:rPr>
+          <w:rFonts w:ascii="Courier New" w:eastAsia="Times New Roman" w:hAnsi="Courier New" w:cs="Courier New"/>
+          <w:color w:val="9B5F9B"/>
+          <w:sz w:val="20"/>
+          <w:szCs w:val="20"/>
+        </w:rPr>
+        <w:t xml:space="preserve"> regex = /</w:t>
+      </w:r>
+      <w:proofErr w:type="gramStart"/>
+      <w:r>
+        <w:rPr>
+          <w:rFonts w:ascii="Courier New" w:eastAsia="Times New Roman" w:hAnsi="Courier New" w:cs="Courier New"/>
+          <w:color w:val="9B5F9B"/>
+          <w:sz w:val="20"/>
+          <w:szCs w:val="20"/>
+        </w:rPr>
+        <w:t>^(</w:t>
+      </w:r>
+      <w:proofErr w:type="gramEnd"/>
+      <w:r>
+        <w:rPr>
+          <w:rFonts w:ascii="Courier New" w:eastAsia="Times New Roman" w:hAnsi="Courier New" w:cs="Courier New"/>
+          <w:color w:val="9B5F9B"/>
+          <w:sz w:val="20"/>
+          <w:szCs w:val="20"/>
+        </w:rPr>
+        <w:t>[a-zA-Z0-9_.+-])+\@(([a-zA-Z0-9-])+\.)</w:t>
+      </w:r>
+      <w:proofErr w:type="gramStart"/>
+      <w:r>
+        <w:rPr>
+          <w:rFonts w:ascii="Courier New" w:eastAsia="Times New Roman" w:hAnsi="Courier New" w:cs="Courier New"/>
+          <w:color w:val="9B5F9B"/>
+          <w:sz w:val="20"/>
+          <w:szCs w:val="20"/>
+        </w:rPr>
+        <w:t>+(</w:t>
+      </w:r>
+      <w:proofErr w:type="gramEnd"/>
+      <w:r>
+        <w:rPr>
+          <w:rFonts w:ascii="Courier New" w:eastAsia="Times New Roman" w:hAnsi="Courier New" w:cs="Courier New"/>
+          <w:color w:val="9B5F9B"/>
+          <w:sz w:val="20"/>
+          <w:szCs w:val="20"/>
+        </w:rPr>
+        <w:t>[a-zA-Z0-9]{2,4})+$/</w:t>
+      </w:r>
+    </w:p>
+    <w:p>
+      <w:pPr>
+        <w:pStyle w:val="ListParagraph"/>
+        <w:spacing w:after="200" w:line="360" w:lineRule="auto"/>
+        <w:rPr>
+          <w:rFonts w:ascii="Times New Roman" w:hAnsi="Times New Roman" w:cs="Times New Roman"/>
+        </w:rPr>
+      </w:pPr>
+    </w:p>
+    <w:p>
+      <w:pPr>
+        <w:pStyle w:val="ListParagraph"/>
+        <w:numPr>
+          <w:ilvl w:val="0"/>
+          <w:numId w:val="6"/>
+        </w:numPr>
+        <w:spacing w:after="200" w:line="360" w:lineRule="auto"/>
+        <w:rPr>
+          <w:rFonts w:ascii="Times New Roman" w:hAnsi="Times New Roman" w:cs="Times New Roman"/>
+        </w:rPr>
+      </w:pPr>
+      <w:r>
+        <w:rPr>
+          <w:rFonts w:ascii="Times New Roman" w:hAnsi="Times New Roman" w:cs="Times New Roman"/>
+        </w:rPr>
+        <w:t>Password needs to be at least 6 characters long.</w:t>
+      </w:r>
+    </w:p>
+    <w:p>
+      <w:pPr>
+        <w:pStyle w:val="ListParagraph"/>
+        <w:numPr>
+          <w:ilvl w:val="0"/>
+          <w:numId w:val="6"/>
+        </w:numPr>
+        <w:spacing w:after="200" w:line="360" w:lineRule="auto"/>
+        <w:rPr>
+          <w:rFonts w:ascii="Times New Roman" w:hAnsi="Times New Roman" w:cs="Times New Roman"/>
+        </w:rPr>
+      </w:pPr>
+      <w:r>
+        <w:rPr>
+          <w:rFonts w:ascii="Times New Roman" w:hAnsi="Times New Roman" w:cs="Times New Roman"/>
+        </w:rPr>
+        <w:t>Phone number has to be exactly 8 digits</w:t>
+      </w:r>
+    </w:p>
+    <w:p>
+      <w:pPr>
+        <w:spacing w:after="200" w:line="360" w:lineRule="auto"/>
+        <w:rPr>
+          <w:rFonts w:ascii="Times New Roman" w:hAnsi="Times New Roman" w:cs="Times New Roman"/>
+          <w:b/>
+        </w:rPr>
+      </w:pPr>
+      <w:r>
+        <w:rPr>
+          <w:rFonts w:ascii="Times New Roman" w:hAnsi="Times New Roman" w:cs="Times New Roman"/>
+          <w:b/>
+        </w:rPr>
+        <w:t>Second layer restriction:</w:t>
+      </w:r>
+    </w:p>
+    <w:p>
+      <w:pPr>
+        <w:spacing w:after="200" w:line="360" w:lineRule="auto"/>
+        <w:rPr>
+          <w:rFonts w:ascii="Times New Roman" w:hAnsi="Times New Roman" w:cs="Times New Roman"/>
+        </w:rPr>
+      </w:pPr>
+      <w:r>
+        <w:rPr>
+          <w:rFonts w:ascii="Times New Roman" w:hAnsi="Times New Roman" w:cs="Times New Roman"/>
+        </w:rPr>
+        <w:t xml:space="preserve">After the form has passed first layer restriction, our system </w:t>
+      </w:r>
+      <w:r>
+        <w:rPr>
+          <w:rFonts w:ascii="Times New Roman" w:hAnsi="Times New Roman" w:cs="Times New Roman"/>
+        </w:rPr>
+        <w:t>will check</w:t>
+      </w:r>
+      <w:r>
+        <w:rPr>
+          <w:rFonts w:ascii="Times New Roman" w:hAnsi="Times New Roman" w:cs="Times New Roman"/>
+        </w:rPr>
+        <w:t xml:space="preserve"> the email provided by the user to see if our database </w:t>
+      </w:r>
+      <w:r>
+        <w:rPr>
+          <w:rFonts w:ascii="Times New Roman" w:hAnsi="Times New Roman" w:cs="Times New Roman"/>
+        </w:rPr>
+        <w:t>already</w:t>
+      </w:r>
+      <w:r>
+        <w:rPr>
+          <w:rFonts w:ascii="Times New Roman" w:hAnsi="Times New Roman" w:cs="Times New Roman"/>
+        </w:rPr>
+        <w:t xml:space="preserve"> </w:t>
+      </w:r>
+      <w:r>
+        <w:rPr>
+          <w:rFonts w:ascii="Times New Roman" w:hAnsi="Times New Roman" w:cs="Times New Roman"/>
+        </w:rPr>
+        <w:t xml:space="preserve">contains that email address. If so, the registration </w:t>
+      </w:r>
+      <w:r>
+        <w:rPr>
+          <w:rFonts w:ascii="Times New Roman" w:hAnsi="Times New Roman" w:cs="Times New Roman"/>
+        </w:rPr>
+        <w:t>will fail</w:t>
+      </w:r>
+      <w:r>
+        <w:rPr>
+          <w:rFonts w:ascii="Times New Roman" w:hAnsi="Times New Roman" w:cs="Times New Roman"/>
+        </w:rPr>
+        <w:t xml:space="preserve"> and </w:t>
+      </w:r>
+      <w:r>
+        <w:rPr>
+          <w:rFonts w:ascii="Times New Roman" w:hAnsi="Times New Roman" w:cs="Times New Roman"/>
+        </w:rPr>
+        <w:t xml:space="preserve">subsequent </w:t>
+      </w:r>
+      <w:r>
+        <w:rPr>
+          <w:rFonts w:ascii="Times New Roman" w:hAnsi="Times New Roman" w:cs="Times New Roman"/>
+        </w:rPr>
+        <w:t>error message will be shown to the user like so “</w:t>
+      </w:r>
+      <w:r>
+        <w:t>Email Address has b</w:t>
+      </w:r>
+      <w:r>
+        <w:t xml:space="preserve">een used by another account. </w:t>
+      </w:r>
+      <w:r>
+        <w:t>Please provide another email address.</w:t>
+      </w:r>
+      <w:proofErr w:type="gramStart"/>
+      <w:r>
+        <w:rPr>
+          <w:rFonts w:ascii="Times New Roman" w:hAnsi="Times New Roman" w:cs="Times New Roman"/>
+        </w:rPr>
+        <w:t>”</w:t>
+      </w:r>
+      <w:r>
+        <w:rPr>
+          <w:rFonts w:ascii="Times New Roman" w:hAnsi="Times New Roman" w:cs="Times New Roman"/>
+        </w:rPr>
+        <w:t>.</w:t>
+      </w:r>
+      <w:proofErr w:type="gramEnd"/>
+    </w:p>
+    <w:p>
+      <w:pPr>
+        <w:spacing w:after="200" w:line="360" w:lineRule="auto"/>
+        <w:rPr>
+          <w:rFonts w:ascii="Times New Roman" w:hAnsi="Times New Roman" w:cs="Times New Roman"/>
+        </w:rPr>
+      </w:pPr>
+      <w:r>
+        <w:rPr>
+          <w:rFonts w:ascii="Times New Roman" w:hAnsi="Times New Roman" w:cs="Times New Roman"/>
+        </w:rPr>
+        <w:t xml:space="preserve">A snippet of PHP code showing how the checking is done by </w:t>
+      </w:r>
+      <w:r>
+        <w:rPr>
+          <w:rFonts w:ascii="Times New Roman" w:hAnsi="Times New Roman" w:cs="Times New Roman"/>
+        </w:rPr>
+        <w:t xml:space="preserve">constructing and </w:t>
+      </w:r>
+      <w:r>
+        <w:rPr>
+          <w:rFonts w:ascii="Times New Roman" w:hAnsi="Times New Roman" w:cs="Times New Roman"/>
+        </w:rPr>
+        <w:t>executing an SQL SELECT query.</w:t>
+      </w:r>
+      <w:r>
+        <w:rPr>
+          <w:rFonts w:ascii="Times New Roman" w:hAnsi="Times New Roman" w:cs="Times New Roman"/>
+        </w:rPr>
+        <w:t xml:space="preserve"> Only if our database does not contain the provided email </w:t>
+      </w:r>
+      <w:r>
+        <w:rPr>
+          <w:rFonts w:ascii="Times New Roman" w:hAnsi="Times New Roman" w:cs="Times New Roman"/>
+        </w:rPr>
+        <w:t>address, do we confirm the sign</w:t>
+      </w:r>
+      <w:r>
+        <w:rPr>
+          <w:rFonts w:ascii="Times New Roman" w:hAnsi="Times New Roman" w:cs="Times New Roman"/>
+        </w:rPr>
+        <w:t xml:space="preserve"> </w:t>
+      </w:r>
+      <w:r>
+        <w:rPr>
+          <w:rFonts w:ascii="Times New Roman" w:hAnsi="Times New Roman" w:cs="Times New Roman"/>
+        </w:rPr>
+        <w:t xml:space="preserve">up </w:t>
+      </w:r>
+      <w:r>
+        <w:rPr>
+          <w:rFonts w:ascii="Times New Roman" w:hAnsi="Times New Roman" w:cs="Times New Roman"/>
+        </w:rPr>
+        <w:t>is</w:t>
+      </w:r>
+      <w:r>
+        <w:rPr>
+          <w:rFonts w:ascii="Times New Roman" w:hAnsi="Times New Roman" w:cs="Times New Roman"/>
+        </w:rPr>
+        <w:t xml:space="preserve"> successful and insert a new tuple into the user table.</w:t>
+      </w:r>
+      <w:r>
+        <w:rPr>
+          <w:rFonts w:ascii="Times New Roman" w:hAnsi="Times New Roman" w:cs="Times New Roman"/>
+        </w:rPr>
+        <w:t xml:space="preserve"> That being said, email address is the primary key of user table.</w:t>
+      </w:r>
+    </w:p>
+    <w:p>
+      <w:pPr>
+        <w:pStyle w:val="HTMLPreformatted"/>
+        <w:shd w:val="clear" w:color="auto" w:fill="FFFFFF"/>
+        <w:rPr>
+          <w:rFonts w:ascii="Consolas" w:hAnsi="Consolas" w:cs="Consolas"/>
+          <w:color w:val="000000"/>
+        </w:rPr>
+      </w:pPr>
+      <w:r>
+        <w:rPr>
+          <w:rFonts w:ascii="Consolas" w:hAnsi="Consolas" w:cs="Consolas"/>
+          <w:color w:val="9B5F9B"/>
+        </w:rPr>
+        <w:t>$email</w:t>
+      </w:r>
+      <w:r>
+        <w:rPr>
+          <w:rFonts w:ascii="Consolas" w:hAnsi="Consolas" w:cs="Consolas"/>
+          <w:color w:val="000000"/>
+        </w:rPr>
+        <w:t xml:space="preserve"> </w:t>
+      </w:r>
+      <w:r>
+        <w:rPr>
+          <w:rFonts w:ascii="Consolas" w:hAnsi="Consolas" w:cs="Consolas"/>
+          <w:color w:val="1E7C70"/>
+        </w:rPr>
+        <w:t>=</w:t>
+      </w:r>
+      <w:r>
+        <w:rPr>
+          <w:rFonts w:ascii="Consolas" w:hAnsi="Consolas" w:cs="Consolas"/>
+          <w:color w:val="000000"/>
+        </w:rPr>
+        <w:t xml:space="preserve"> </w:t>
+      </w:r>
+      <w:r>
+        <w:rPr>
+          <w:rFonts w:ascii="Consolas" w:hAnsi="Consolas" w:cs="Consolas"/>
+          <w:color w:val="9B5F9B"/>
+        </w:rPr>
+        <w:t>$_</w:t>
+      </w:r>
+      <w:proofErr w:type="gramStart"/>
+      <w:r>
+        <w:rPr>
+          <w:rFonts w:ascii="Consolas" w:hAnsi="Consolas" w:cs="Consolas"/>
+          <w:color w:val="9B5F9B"/>
+        </w:rPr>
+        <w:t>POST</w:t>
+      </w:r>
+      <w:r>
+        <w:rPr>
+          <w:rFonts w:ascii="Consolas" w:hAnsi="Consolas" w:cs="Consolas"/>
+          <w:color w:val="1E7C70"/>
+        </w:rPr>
+        <w:t>[</w:t>
+      </w:r>
+      <w:proofErr w:type="gramEnd"/>
+      <w:r>
+        <w:rPr>
+          <w:rFonts w:ascii="Consolas" w:hAnsi="Consolas" w:cs="Consolas"/>
+          <w:color w:val="823125"/>
+        </w:rPr>
+        <w:t>'email'</w:t>
+      </w:r>
+      <w:r>
+        <w:rPr>
+          <w:rFonts w:ascii="Consolas" w:hAnsi="Consolas" w:cs="Consolas"/>
+          <w:color w:val="1E7C70"/>
+        </w:rPr>
+        <w:t>];</w:t>
+      </w:r>
+    </w:p>
+    <w:p>
+      <w:pPr>
+        <w:pStyle w:val="HTMLPreformatted"/>
+        <w:shd w:val="clear" w:color="auto" w:fill="FFFFFF"/>
+        <w:rPr>
+          <w:rFonts w:ascii="Consolas" w:hAnsi="Consolas" w:cs="Consolas"/>
+          <w:color w:val="000000"/>
+        </w:rPr>
+      </w:pPr>
+      <w:r>
+        <w:rPr>
+          <w:rFonts w:ascii="Consolas" w:hAnsi="Consolas" w:cs="Consolas"/>
+          <w:color w:val="9B5F9B"/>
+        </w:rPr>
+        <w:lastRenderedPageBreak/>
+        <w:t>$</w:t>
+      </w:r>
+      <w:proofErr w:type="spellStart"/>
+      <w:r>
+        <w:rPr>
+          <w:rFonts w:ascii="Consolas" w:hAnsi="Consolas" w:cs="Consolas"/>
+          <w:color w:val="9B5F9B"/>
+        </w:rPr>
+        <w:t>checkQuery</w:t>
+      </w:r>
+      <w:proofErr w:type="spellEnd"/>
+      <w:r>
+        <w:rPr>
+          <w:rFonts w:ascii="Consolas" w:hAnsi="Consolas" w:cs="Consolas"/>
+          <w:color w:val="000000"/>
+        </w:rPr>
+        <w:t xml:space="preserve"> </w:t>
+      </w:r>
+      <w:r>
+        <w:rPr>
+          <w:rFonts w:ascii="Consolas" w:hAnsi="Consolas" w:cs="Consolas"/>
+          <w:color w:val="1E7C70"/>
+        </w:rPr>
+        <w:t>=</w:t>
+      </w:r>
+      <w:r>
+        <w:rPr>
+          <w:rFonts w:ascii="Consolas" w:hAnsi="Consolas" w:cs="Consolas"/>
+          <w:color w:val="823125"/>
+        </w:rPr>
+        <w:t xml:space="preserve">"SELECT * FROM user where </w:t>
+      </w:r>
+      <w:proofErr w:type="spellStart"/>
+      <w:r>
+        <w:rPr>
+          <w:rFonts w:ascii="Consolas" w:hAnsi="Consolas" w:cs="Consolas"/>
+          <w:color w:val="823125"/>
+        </w:rPr>
+        <w:t>Email_Address</w:t>
+      </w:r>
+      <w:proofErr w:type="spellEnd"/>
+      <w:r>
+        <w:rPr>
+          <w:rFonts w:ascii="Consolas" w:hAnsi="Consolas" w:cs="Consolas"/>
+          <w:color w:val="823125"/>
+        </w:rPr>
+        <w:t xml:space="preserve"> </w:t>
+      </w:r>
+      <w:proofErr w:type="gramStart"/>
+      <w:r>
+        <w:rPr>
+          <w:rFonts w:ascii="Consolas" w:hAnsi="Consolas" w:cs="Consolas"/>
+          <w:color w:val="823125"/>
+        </w:rPr>
+        <w:t>= ?</w:t>
+      </w:r>
+      <w:proofErr w:type="gramEnd"/>
+      <w:r>
+        <w:rPr>
+          <w:rFonts w:ascii="Consolas" w:hAnsi="Consolas" w:cs="Consolas"/>
+          <w:color w:val="823125"/>
+        </w:rPr>
+        <w:t>"</w:t>
+      </w:r>
+      <w:r>
+        <w:rPr>
+          <w:rFonts w:ascii="Consolas" w:hAnsi="Consolas" w:cs="Consolas"/>
+          <w:color w:val="1E7C70"/>
+        </w:rPr>
+        <w:t>;</w:t>
+      </w:r>
+    </w:p>
+    <w:p>
+      <w:pPr>
+        <w:pStyle w:val="HTMLPreformatted"/>
+        <w:shd w:val="clear" w:color="auto" w:fill="FFFFFF"/>
+        <w:rPr>
+          <w:rFonts w:ascii="Consolas" w:hAnsi="Consolas" w:cs="Consolas"/>
+          <w:color w:val="000000"/>
+        </w:rPr>
+      </w:pPr>
+      <w:r>
+        <w:rPr>
+          <w:rFonts w:ascii="Consolas" w:hAnsi="Consolas" w:cs="Consolas"/>
+          <w:color w:val="000000"/>
+        </w:rPr>
+        <w:t xml:space="preserve">        </w:t>
+      </w:r>
+      <w:r>
+        <w:rPr>
+          <w:rFonts w:ascii="Consolas" w:hAnsi="Consolas" w:cs="Consolas"/>
+          <w:color w:val="9B5F9B"/>
+        </w:rPr>
+        <w:t>$</w:t>
+      </w:r>
+      <w:proofErr w:type="spellStart"/>
+      <w:r>
+        <w:rPr>
+          <w:rFonts w:ascii="Consolas" w:hAnsi="Consolas" w:cs="Consolas"/>
+          <w:color w:val="9B5F9B"/>
+        </w:rPr>
+        <w:t>chkStatement</w:t>
+      </w:r>
+      <w:proofErr w:type="spellEnd"/>
+      <w:r>
+        <w:rPr>
+          <w:rFonts w:ascii="Consolas" w:hAnsi="Consolas" w:cs="Consolas"/>
+          <w:color w:val="000000"/>
+        </w:rPr>
+        <w:t xml:space="preserve"> </w:t>
+      </w:r>
+      <w:r>
+        <w:rPr>
+          <w:rFonts w:ascii="Consolas" w:hAnsi="Consolas" w:cs="Consolas"/>
+          <w:color w:val="1E7C70"/>
+        </w:rPr>
+        <w:t>=</w:t>
+      </w:r>
+      <w:r>
+        <w:rPr>
+          <w:rFonts w:ascii="Consolas" w:hAnsi="Consolas" w:cs="Consolas"/>
+          <w:color w:val="000000"/>
+        </w:rPr>
+        <w:t xml:space="preserve"> </w:t>
+      </w:r>
+      <w:r>
+        <w:rPr>
+          <w:rFonts w:ascii="Consolas" w:hAnsi="Consolas" w:cs="Consolas"/>
+          <w:color w:val="9B5F9B"/>
+        </w:rPr>
+        <w:t>$</w:t>
+      </w:r>
+      <w:proofErr w:type="spellStart"/>
+      <w:r>
+        <w:rPr>
+          <w:rFonts w:ascii="Consolas" w:hAnsi="Consolas" w:cs="Consolas"/>
+          <w:color w:val="9B5F9B"/>
+        </w:rPr>
+        <w:t>databaseConnection</w:t>
+      </w:r>
+      <w:proofErr w:type="spellEnd"/>
+      <w:r>
+        <w:rPr>
+          <w:rFonts w:ascii="Consolas" w:hAnsi="Consolas" w:cs="Consolas"/>
+          <w:color w:val="000000"/>
+        </w:rPr>
+        <w:t xml:space="preserve"> </w:t>
+      </w:r>
+      <w:r>
+        <w:rPr>
+          <w:rFonts w:ascii="Consolas" w:hAnsi="Consolas" w:cs="Consolas"/>
+          <w:color w:val="1E7C70"/>
+        </w:rPr>
+        <w:t>-&gt;</w:t>
+      </w:r>
+      <w:r>
+        <w:rPr>
+          <w:rFonts w:ascii="Consolas" w:hAnsi="Consolas" w:cs="Consolas"/>
+          <w:color w:val="000000"/>
+        </w:rPr>
+        <w:t xml:space="preserve"> </w:t>
+      </w:r>
+      <w:proofErr w:type="gramStart"/>
+      <w:r>
+        <w:rPr>
+          <w:rFonts w:ascii="Consolas" w:hAnsi="Consolas" w:cs="Consolas"/>
+          <w:color w:val="000000"/>
+        </w:rPr>
+        <w:t>prepare</w:t>
+      </w:r>
+      <w:r>
+        <w:rPr>
+          <w:rFonts w:ascii="Consolas" w:hAnsi="Consolas" w:cs="Consolas"/>
+          <w:color w:val="1E7C70"/>
+        </w:rPr>
+        <w:t>(</w:t>
+      </w:r>
+      <w:proofErr w:type="gramEnd"/>
+      <w:r>
+        <w:rPr>
+          <w:rFonts w:ascii="Consolas" w:hAnsi="Consolas" w:cs="Consolas"/>
+          <w:color w:val="9B5F9B"/>
+        </w:rPr>
+        <w:t>$</w:t>
+      </w:r>
+      <w:proofErr w:type="spellStart"/>
+      <w:r>
+        <w:rPr>
+          <w:rFonts w:ascii="Consolas" w:hAnsi="Consolas" w:cs="Consolas"/>
+          <w:color w:val="9B5F9B"/>
+        </w:rPr>
+        <w:t>checkQuery</w:t>
+      </w:r>
+      <w:proofErr w:type="spellEnd"/>
+      <w:r>
+        <w:rPr>
+          <w:rFonts w:ascii="Consolas" w:hAnsi="Consolas" w:cs="Consolas"/>
+          <w:color w:val="1E7C70"/>
+        </w:rPr>
+        <w:t>);</w:t>
+      </w:r>
+    </w:p>
+    <w:p>
+      <w:pPr>
+        <w:pStyle w:val="HTMLPreformatted"/>
+        <w:shd w:val="clear" w:color="auto" w:fill="FFFFFF"/>
+        <w:rPr>
+          <w:rFonts w:ascii="Consolas" w:hAnsi="Consolas" w:cs="Consolas"/>
+          <w:color w:val="000000"/>
+        </w:rPr>
+      </w:pPr>
+      <w:r>
+        <w:rPr>
+          <w:rFonts w:ascii="Consolas" w:hAnsi="Consolas" w:cs="Consolas"/>
+          <w:color w:val="000000"/>
+        </w:rPr>
+        <w:t xml:space="preserve">        </w:t>
+      </w:r>
+      <w:r>
+        <w:rPr>
+          <w:rFonts w:ascii="Consolas" w:hAnsi="Consolas" w:cs="Consolas"/>
+          <w:color w:val="9B5F9B"/>
+        </w:rPr>
+        <w:t>$</w:t>
+      </w:r>
+      <w:proofErr w:type="spellStart"/>
+      <w:r>
+        <w:rPr>
+          <w:rFonts w:ascii="Consolas" w:hAnsi="Consolas" w:cs="Consolas"/>
+          <w:color w:val="9B5F9B"/>
+        </w:rPr>
+        <w:t>chkStatement</w:t>
+      </w:r>
+      <w:proofErr w:type="spellEnd"/>
+      <w:r>
+        <w:rPr>
+          <w:rFonts w:ascii="Consolas" w:hAnsi="Consolas" w:cs="Consolas"/>
+          <w:color w:val="000000"/>
+        </w:rPr>
+        <w:t xml:space="preserve"> </w:t>
+      </w:r>
+      <w:r>
+        <w:rPr>
+          <w:rFonts w:ascii="Consolas" w:hAnsi="Consolas" w:cs="Consolas"/>
+          <w:color w:val="1E7C70"/>
+        </w:rPr>
+        <w:t>-&gt;</w:t>
+      </w:r>
+      <w:r>
+        <w:rPr>
+          <w:rFonts w:ascii="Consolas" w:hAnsi="Consolas" w:cs="Consolas"/>
+          <w:color w:val="000000"/>
+        </w:rPr>
+        <w:t xml:space="preserve"> </w:t>
+      </w:r>
+      <w:proofErr w:type="spellStart"/>
+      <w:r>
+        <w:rPr>
+          <w:rFonts w:ascii="Consolas" w:hAnsi="Consolas" w:cs="Consolas"/>
+          <w:color w:val="000000"/>
+        </w:rPr>
+        <w:t>bind_</w:t>
+      </w:r>
+      <w:proofErr w:type="gramStart"/>
+      <w:r>
+        <w:rPr>
+          <w:rFonts w:ascii="Consolas" w:hAnsi="Consolas" w:cs="Consolas"/>
+          <w:color w:val="000000"/>
+        </w:rPr>
+        <w:t>param</w:t>
+      </w:r>
+      <w:proofErr w:type="spellEnd"/>
+      <w:r>
+        <w:rPr>
+          <w:rFonts w:ascii="Consolas" w:hAnsi="Consolas" w:cs="Consolas"/>
+          <w:color w:val="1E7C70"/>
+        </w:rPr>
+        <w:t>(</w:t>
+      </w:r>
+      <w:proofErr w:type="gramEnd"/>
+      <w:r>
+        <w:rPr>
+          <w:rFonts w:ascii="Consolas" w:hAnsi="Consolas" w:cs="Consolas"/>
+          <w:color w:val="823125"/>
+        </w:rPr>
+        <w:t>'s'</w:t>
+      </w:r>
+      <w:r>
+        <w:rPr>
+          <w:rFonts w:ascii="Consolas" w:hAnsi="Consolas" w:cs="Consolas"/>
+          <w:color w:val="1E7C70"/>
+        </w:rPr>
+        <w:t>,</w:t>
+      </w:r>
+      <w:r>
+        <w:rPr>
+          <w:rFonts w:ascii="Consolas" w:hAnsi="Consolas" w:cs="Consolas"/>
+          <w:color w:val="000000"/>
+        </w:rPr>
+        <w:t xml:space="preserve"> </w:t>
+      </w:r>
+      <w:r>
+        <w:rPr>
+          <w:rFonts w:ascii="Consolas" w:hAnsi="Consolas" w:cs="Consolas"/>
+          <w:color w:val="9B5F9B"/>
+        </w:rPr>
+        <w:t>$email</w:t>
+      </w:r>
+      <w:r>
+        <w:rPr>
+          <w:rFonts w:ascii="Consolas" w:hAnsi="Consolas" w:cs="Consolas"/>
+          <w:color w:val="1E7C70"/>
+        </w:rPr>
+        <w:t>);</w:t>
+      </w:r>
+    </w:p>
+    <w:p>
+      <w:pPr>
+        <w:pStyle w:val="HTMLPreformatted"/>
+        <w:shd w:val="clear" w:color="auto" w:fill="FFFFFF"/>
+        <w:rPr>
+          <w:rFonts w:ascii="Consolas" w:hAnsi="Consolas" w:cs="Consolas"/>
+          <w:color w:val="000000"/>
+        </w:rPr>
+      </w:pPr>
+      <w:r>
+        <w:rPr>
+          <w:rFonts w:ascii="Consolas" w:hAnsi="Consolas" w:cs="Consolas"/>
+          <w:color w:val="000000"/>
+        </w:rPr>
+        <w:t xml:space="preserve">        </w:t>
+      </w:r>
+      <w:r>
+        <w:rPr>
+          <w:rFonts w:ascii="Consolas" w:hAnsi="Consolas" w:cs="Consolas"/>
+          <w:color w:val="9B5F9B"/>
+        </w:rPr>
+        <w:t>$</w:t>
+      </w:r>
+      <w:proofErr w:type="spellStart"/>
+      <w:r>
+        <w:rPr>
+          <w:rFonts w:ascii="Consolas" w:hAnsi="Consolas" w:cs="Consolas"/>
+          <w:color w:val="9B5F9B"/>
+        </w:rPr>
+        <w:t>chkStatement</w:t>
+      </w:r>
+      <w:proofErr w:type="spellEnd"/>
+      <w:r>
+        <w:rPr>
+          <w:rFonts w:ascii="Consolas" w:hAnsi="Consolas" w:cs="Consolas"/>
+          <w:color w:val="000000"/>
+        </w:rPr>
+        <w:t xml:space="preserve"> </w:t>
+      </w:r>
+      <w:r>
+        <w:rPr>
+          <w:rFonts w:ascii="Consolas" w:hAnsi="Consolas" w:cs="Consolas"/>
+          <w:color w:val="1E7C70"/>
+        </w:rPr>
+        <w:t>-&gt;</w:t>
+      </w:r>
+      <w:r>
+        <w:rPr>
+          <w:rFonts w:ascii="Consolas" w:hAnsi="Consolas" w:cs="Consolas"/>
+          <w:color w:val="000000"/>
+        </w:rPr>
+        <w:t xml:space="preserve"> </w:t>
+      </w:r>
+      <w:proofErr w:type="gramStart"/>
+      <w:r>
+        <w:rPr>
+          <w:rFonts w:ascii="Consolas" w:hAnsi="Consolas" w:cs="Consolas"/>
+          <w:color w:val="000000"/>
+        </w:rPr>
+        <w:t>execute</w:t>
+      </w:r>
+      <w:r>
+        <w:rPr>
+          <w:rFonts w:ascii="Consolas" w:hAnsi="Consolas" w:cs="Consolas"/>
+          <w:color w:val="1E7C70"/>
+        </w:rPr>
+        <w:t>(</w:t>
+      </w:r>
+      <w:proofErr w:type="gramEnd"/>
+      <w:r>
+        <w:rPr>
+          <w:rFonts w:ascii="Consolas" w:hAnsi="Consolas" w:cs="Consolas"/>
+          <w:color w:val="1E7C70"/>
+        </w:rPr>
+        <w:t>);</w:t>
+      </w:r>
+    </w:p>
+    <w:p>
+      <w:pPr>
+        <w:pStyle w:val="HTMLPreformatted"/>
+        <w:shd w:val="clear" w:color="auto" w:fill="FFFFFF"/>
+        <w:rPr>
+          <w:rFonts w:ascii="Consolas" w:hAnsi="Consolas" w:cs="Consolas"/>
+          <w:color w:val="000000"/>
+        </w:rPr>
+      </w:pPr>
+      <w:r>
+        <w:rPr>
+          <w:rFonts w:ascii="Consolas" w:hAnsi="Consolas" w:cs="Consolas"/>
+          <w:color w:val="000000"/>
+        </w:rPr>
+        <w:t xml:space="preserve">        </w:t>
+      </w:r>
+      <w:r>
+        <w:rPr>
+          <w:rFonts w:ascii="Consolas" w:hAnsi="Consolas" w:cs="Consolas"/>
+          <w:color w:val="9B5F9B"/>
+        </w:rPr>
+        <w:t>$</w:t>
+      </w:r>
+      <w:proofErr w:type="spellStart"/>
+      <w:r>
+        <w:rPr>
+          <w:rFonts w:ascii="Consolas" w:hAnsi="Consolas" w:cs="Consolas"/>
+          <w:color w:val="9B5F9B"/>
+        </w:rPr>
+        <w:t>chkStatement</w:t>
+      </w:r>
+      <w:proofErr w:type="spellEnd"/>
+      <w:r>
+        <w:rPr>
+          <w:rFonts w:ascii="Consolas" w:hAnsi="Consolas" w:cs="Consolas"/>
+          <w:color w:val="000000"/>
+        </w:rPr>
+        <w:t xml:space="preserve"> </w:t>
+      </w:r>
+      <w:r>
+        <w:rPr>
+          <w:rFonts w:ascii="Consolas" w:hAnsi="Consolas" w:cs="Consolas"/>
+          <w:color w:val="1E7C70"/>
+        </w:rPr>
+        <w:t>-&gt;</w:t>
+      </w:r>
+      <w:r>
+        <w:rPr>
+          <w:rFonts w:ascii="Consolas" w:hAnsi="Consolas" w:cs="Consolas"/>
+          <w:color w:val="000000"/>
+        </w:rPr>
+        <w:t xml:space="preserve"> </w:t>
+      </w:r>
+      <w:proofErr w:type="spellStart"/>
+      <w:r>
+        <w:rPr>
+          <w:rFonts w:ascii="Consolas" w:hAnsi="Consolas" w:cs="Consolas"/>
+          <w:color w:val="000000"/>
+        </w:rPr>
+        <w:t>store_</w:t>
+      </w:r>
+      <w:proofErr w:type="gramStart"/>
+      <w:r>
+        <w:rPr>
+          <w:rFonts w:ascii="Consolas" w:hAnsi="Consolas" w:cs="Consolas"/>
+          <w:color w:val="000000"/>
+        </w:rPr>
+        <w:t>result</w:t>
+      </w:r>
+      <w:proofErr w:type="spellEnd"/>
+      <w:r>
+        <w:rPr>
+          <w:rFonts w:ascii="Consolas" w:hAnsi="Consolas" w:cs="Consolas"/>
+          <w:color w:val="1E7C70"/>
+        </w:rPr>
+        <w:t>(</w:t>
+      </w:r>
+      <w:proofErr w:type="gramEnd"/>
+      <w:r>
+        <w:rPr>
+          <w:rFonts w:ascii="Consolas" w:hAnsi="Consolas" w:cs="Consolas"/>
+          <w:color w:val="1E7C70"/>
+        </w:rPr>
+        <w:t>);</w:t>
+      </w:r>
+    </w:p>
+    <w:p>
+      <w:pPr>
+        <w:pStyle w:val="HTMLPreformatted"/>
+        <w:shd w:val="clear" w:color="auto" w:fill="FFFFFF"/>
+        <w:rPr>
+          <w:rFonts w:ascii="Consolas" w:hAnsi="Consolas" w:cs="Consolas"/>
+          <w:color w:val="000000"/>
+        </w:rPr>
+      </w:pPr>
+      <w:r>
+        <w:rPr>
+          <w:rFonts w:ascii="Consolas" w:hAnsi="Consolas" w:cs="Consolas"/>
+          <w:color w:val="000000"/>
+        </w:rPr>
+        <w:t xml:space="preserve"> </w:t>
+      </w:r>
+    </w:p>
+    <w:p>
+      <w:pPr>
+        <w:pStyle w:val="HTMLPreformatted"/>
+        <w:shd w:val="clear" w:color="auto" w:fill="FFFFFF"/>
+        <w:rPr>
+          <w:rFonts w:ascii="Consolas" w:hAnsi="Consolas" w:cs="Consolas"/>
+          <w:color w:val="000000"/>
+        </w:rPr>
+      </w:pPr>
+      <w:r>
+        <w:rPr>
+          <w:rFonts w:ascii="Consolas" w:hAnsi="Consolas" w:cs="Consolas"/>
+          <w:color w:val="000000"/>
+        </w:rPr>
+        <w:t xml:space="preserve">        </w:t>
+      </w:r>
+      <w:proofErr w:type="gramStart"/>
+      <w:r>
+        <w:rPr>
+          <w:rFonts w:ascii="Consolas" w:hAnsi="Consolas" w:cs="Consolas"/>
+          <w:color w:val="4F76AC"/>
+        </w:rPr>
+        <w:t>if</w:t>
+      </w:r>
+      <w:r>
+        <w:rPr>
+          <w:rFonts w:ascii="Consolas" w:hAnsi="Consolas" w:cs="Consolas"/>
+          <w:color w:val="1E7C70"/>
+        </w:rPr>
+        <w:t>(</w:t>
+      </w:r>
+      <w:proofErr w:type="gramEnd"/>
+      <w:r>
+        <w:rPr>
+          <w:rFonts w:ascii="Consolas" w:hAnsi="Consolas" w:cs="Consolas"/>
+          <w:color w:val="9B5F9B"/>
+        </w:rPr>
+        <w:t>$</w:t>
+      </w:r>
+      <w:proofErr w:type="spellStart"/>
+      <w:r>
+        <w:rPr>
+          <w:rFonts w:ascii="Consolas" w:hAnsi="Consolas" w:cs="Consolas"/>
+          <w:color w:val="9B5F9B"/>
+        </w:rPr>
+        <w:t>chkStatement</w:t>
+      </w:r>
+      <w:proofErr w:type="spellEnd"/>
+      <w:r>
+        <w:rPr>
+          <w:rFonts w:ascii="Consolas" w:hAnsi="Consolas" w:cs="Consolas"/>
+          <w:color w:val="000000"/>
+        </w:rPr>
+        <w:t xml:space="preserve"> </w:t>
+      </w:r>
+      <w:r>
+        <w:rPr>
+          <w:rFonts w:ascii="Consolas" w:hAnsi="Consolas" w:cs="Consolas"/>
+          <w:color w:val="1E7C70"/>
+        </w:rPr>
+        <w:t>-&gt;</w:t>
+      </w:r>
+      <w:r>
+        <w:rPr>
+          <w:rFonts w:ascii="Consolas" w:hAnsi="Consolas" w:cs="Consolas"/>
+          <w:color w:val="000000"/>
+        </w:rPr>
+        <w:t xml:space="preserve"> </w:t>
+      </w:r>
+      <w:proofErr w:type="spellStart"/>
+      <w:r>
+        <w:rPr>
+          <w:rFonts w:ascii="Consolas" w:hAnsi="Consolas" w:cs="Consolas"/>
+          <w:color w:val="000000"/>
+        </w:rPr>
+        <w:t>num_rows</w:t>
+      </w:r>
+      <w:proofErr w:type="spellEnd"/>
+      <w:r>
+        <w:rPr>
+          <w:rFonts w:ascii="Consolas" w:hAnsi="Consolas" w:cs="Consolas"/>
+          <w:color w:val="000000"/>
+        </w:rPr>
+        <w:t xml:space="preserve"> </w:t>
+      </w:r>
+      <w:r>
+        <w:rPr>
+          <w:rFonts w:ascii="Consolas" w:hAnsi="Consolas" w:cs="Consolas"/>
+          <w:color w:val="1E7C70"/>
+        </w:rPr>
+        <w:t>&gt;</w:t>
+      </w:r>
+      <w:r>
+        <w:rPr>
+          <w:rFonts w:ascii="Consolas" w:hAnsi="Consolas" w:cs="Consolas"/>
+          <w:color w:val="000000"/>
+        </w:rPr>
+        <w:t xml:space="preserve"> </w:t>
+      </w:r>
+      <w:r>
+        <w:rPr>
+          <w:rFonts w:ascii="Consolas" w:hAnsi="Consolas" w:cs="Consolas"/>
+          <w:color w:val="9B5F9B"/>
+        </w:rPr>
+        <w:t>0</w:t>
+      </w:r>
+      <w:r>
+        <w:rPr>
+          <w:rFonts w:ascii="Consolas" w:hAnsi="Consolas" w:cs="Consolas"/>
+          <w:color w:val="1E7C70"/>
+        </w:rPr>
+        <w:t>){</w:t>
+      </w:r>
+    </w:p>
+    <w:p>
+      <w:pPr>
+        <w:pStyle w:val="HTMLPreformatted"/>
+        <w:shd w:val="clear" w:color="auto" w:fill="FFFFFF"/>
+        <w:rPr>
+          <w:rFonts w:ascii="Consolas" w:hAnsi="Consolas" w:cs="Consolas"/>
+          <w:color w:val="000000"/>
+        </w:rPr>
+      </w:pPr>
+      <w:r>
+        <w:rPr>
+          <w:rFonts w:ascii="Consolas" w:hAnsi="Consolas" w:cs="Consolas"/>
+          <w:color w:val="000000"/>
+        </w:rPr>
+        <w:t xml:space="preserve">            </w:t>
+      </w:r>
+      <w:proofErr w:type="gramStart"/>
+      <w:r>
+        <w:rPr>
+          <w:rFonts w:ascii="Consolas" w:hAnsi="Consolas" w:cs="Consolas"/>
+          <w:color w:val="4F76AC"/>
+        </w:rPr>
+        <w:t>echo</w:t>
+      </w:r>
+      <w:proofErr w:type="gramEnd"/>
+      <w:r>
+        <w:rPr>
+          <w:rFonts w:ascii="Consolas" w:hAnsi="Consolas" w:cs="Consolas"/>
+          <w:color w:val="000000"/>
+        </w:rPr>
+        <w:t xml:space="preserve"> </w:t>
+      </w:r>
+      <w:r>
+        <w:rPr>
+          <w:rFonts w:ascii="Consolas" w:hAnsi="Consolas" w:cs="Consolas"/>
+          <w:color w:val="823125"/>
+        </w:rPr>
+        <w:t>"Email Address has been used by another account. &lt;</w:t>
+      </w:r>
+      <w:proofErr w:type="spellStart"/>
+      <w:proofErr w:type="gramStart"/>
+      <w:r>
+        <w:rPr>
+          <w:rFonts w:ascii="Consolas" w:hAnsi="Consolas" w:cs="Consolas"/>
+          <w:color w:val="823125"/>
+        </w:rPr>
+        <w:t>br</w:t>
+      </w:r>
+      <w:proofErr w:type="spellEnd"/>
+      <w:proofErr w:type="gramEnd"/>
+      <w:r>
+        <w:rPr>
+          <w:rFonts w:ascii="Consolas" w:hAnsi="Consolas" w:cs="Consolas"/>
+          <w:color w:val="823125"/>
+        </w:rPr>
+        <w:t>&gt;"</w:t>
+      </w:r>
+      <w:r>
+        <w:rPr>
+          <w:rFonts w:ascii="Consolas" w:hAnsi="Consolas" w:cs="Consolas"/>
+          <w:color w:val="1E7C70"/>
+        </w:rPr>
+        <w:t>;</w:t>
+      </w:r>
+    </w:p>
+    <w:p>
+      <w:pPr>
+        <w:pStyle w:val="HTMLPreformatted"/>
+        <w:shd w:val="clear" w:color="auto" w:fill="FFFFFF"/>
+        <w:rPr>
+          <w:rFonts w:ascii="Consolas" w:hAnsi="Consolas" w:cs="Consolas"/>
+          <w:color w:val="000000"/>
+        </w:rPr>
+      </w:pPr>
+      <w:r>
+        <w:rPr>
+          <w:rFonts w:ascii="Consolas" w:hAnsi="Consolas" w:cs="Consolas"/>
+          <w:color w:val="000000"/>
+        </w:rPr>
+        <w:t xml:space="preserve">            </w:t>
+      </w:r>
+      <w:proofErr w:type="gramStart"/>
+      <w:r>
+        <w:rPr>
+          <w:rFonts w:ascii="Consolas" w:hAnsi="Consolas" w:cs="Consolas"/>
+          <w:color w:val="4F76AC"/>
+        </w:rPr>
+        <w:t>echo</w:t>
+      </w:r>
+      <w:proofErr w:type="gramEnd"/>
+      <w:r>
+        <w:rPr>
+          <w:rFonts w:ascii="Consolas" w:hAnsi="Consolas" w:cs="Consolas"/>
+          <w:color w:val="000000"/>
+        </w:rPr>
+        <w:t xml:space="preserve"> </w:t>
+      </w:r>
+      <w:r>
+        <w:rPr>
+          <w:rFonts w:ascii="Consolas" w:hAnsi="Consolas" w:cs="Consolas"/>
+          <w:color w:val="823125"/>
+        </w:rPr>
+        <w:t>"Please provide another email address."</w:t>
+      </w:r>
+      <w:r>
+        <w:rPr>
+          <w:rFonts w:ascii="Consolas" w:hAnsi="Consolas" w:cs="Consolas"/>
+          <w:color w:val="1E7C70"/>
+        </w:rPr>
+        <w:t>;</w:t>
+      </w:r>
+    </w:p>
+    <w:p>
+      <w:pPr>
+        <w:pStyle w:val="HTMLPreformatted"/>
+        <w:shd w:val="clear" w:color="auto" w:fill="FFFFFF"/>
+        <w:rPr>
+          <w:rFonts w:ascii="Consolas" w:hAnsi="Consolas" w:cs="Consolas"/>
+          <w:color w:val="000000"/>
+        </w:rPr>
+      </w:pPr>
+      <w:r>
+        <w:rPr>
+          <w:rFonts w:ascii="Consolas" w:hAnsi="Consolas" w:cs="Consolas"/>
+          <w:color w:val="000000"/>
+        </w:rPr>
+        <w:t xml:space="preserve">        </w:t>
+      </w:r>
+      <w:proofErr w:type="gramStart"/>
+      <w:r>
+        <w:rPr>
+          <w:rFonts w:ascii="Consolas" w:hAnsi="Consolas" w:cs="Consolas"/>
+          <w:color w:val="1E7C70"/>
+        </w:rPr>
+        <w:t>}</w:t>
+      </w:r>
+      <w:r>
+        <w:rPr>
+          <w:rFonts w:ascii="Consolas" w:hAnsi="Consolas" w:cs="Consolas"/>
+          <w:color w:val="4F76AC"/>
+        </w:rPr>
+        <w:t>else</w:t>
+      </w:r>
+      <w:proofErr w:type="gramEnd"/>
+      <w:r>
+        <w:rPr>
+          <w:rFonts w:ascii="Consolas" w:hAnsi="Consolas" w:cs="Consolas"/>
+          <w:color w:val="1E7C70"/>
+        </w:rPr>
+        <w:t>{</w:t>
+      </w:r>
+    </w:p>
+    <w:p>
+      <w:pPr>
+        <w:pStyle w:val="HTMLPreformatted"/>
+        <w:shd w:val="clear" w:color="auto" w:fill="FFFFFF"/>
+        <w:rPr>
+          <w:rFonts w:ascii="Consolas" w:hAnsi="Consolas" w:cs="Consolas"/>
+          <w:color w:val="000000"/>
+        </w:rPr>
+      </w:pPr>
+      <w:r>
+        <w:rPr>
+          <w:rFonts w:ascii="Consolas" w:hAnsi="Consolas" w:cs="Consolas"/>
+          <w:color w:val="000000"/>
+        </w:rPr>
+        <w:t xml:space="preserve">            </w:t>
+      </w:r>
+      <w:r>
+        <w:rPr>
+          <w:rFonts w:ascii="Consolas" w:hAnsi="Consolas" w:cs="Consolas"/>
+          <w:color w:val="9B5F9B"/>
+        </w:rPr>
+        <w:t>$query</w:t>
+      </w:r>
+      <w:r>
+        <w:rPr>
+          <w:rFonts w:ascii="Consolas" w:hAnsi="Consolas" w:cs="Consolas"/>
+          <w:color w:val="000000"/>
+        </w:rPr>
+        <w:t xml:space="preserve"> </w:t>
+      </w:r>
+      <w:r>
+        <w:rPr>
+          <w:rFonts w:ascii="Consolas" w:hAnsi="Consolas" w:cs="Consolas"/>
+          <w:color w:val="1E7C70"/>
+        </w:rPr>
+        <w:t>=</w:t>
+      </w:r>
+      <w:r>
+        <w:rPr>
+          <w:rFonts w:ascii="Consolas" w:hAnsi="Consolas" w:cs="Consolas"/>
+          <w:color w:val="000000"/>
+        </w:rPr>
+        <w:t xml:space="preserve"> </w:t>
+      </w:r>
+      <w:r>
+        <w:rPr>
+          <w:rFonts w:ascii="Consolas" w:hAnsi="Consolas" w:cs="Consolas"/>
+          <w:color w:val="823125"/>
+        </w:rPr>
+        <w:t xml:space="preserve">"INSERT INTO </w:t>
+      </w:r>
+      <w:proofErr w:type="gramStart"/>
+      <w:r>
+        <w:rPr>
+          <w:rFonts w:ascii="Consolas" w:hAnsi="Consolas" w:cs="Consolas"/>
+          <w:color w:val="823125"/>
+        </w:rPr>
+        <w:t>user(</w:t>
+      </w:r>
+      <w:proofErr w:type="spellStart"/>
+      <w:proofErr w:type="gramEnd"/>
+      <w:r>
+        <w:rPr>
+          <w:rFonts w:ascii="Consolas" w:hAnsi="Consolas" w:cs="Consolas"/>
+          <w:color w:val="823125"/>
+        </w:rPr>
+        <w:t>Email_Address</w:t>
+      </w:r>
+      <w:proofErr w:type="spellEnd"/>
+      <w:r>
+        <w:rPr>
+          <w:rFonts w:ascii="Consolas" w:hAnsi="Consolas" w:cs="Consolas"/>
+          <w:color w:val="823125"/>
+        </w:rPr>
+        <w:t xml:space="preserve">, </w:t>
+      </w:r>
+      <w:proofErr w:type="spellStart"/>
+      <w:r>
+        <w:rPr>
+          <w:rFonts w:ascii="Consolas" w:hAnsi="Consolas" w:cs="Consolas"/>
+          <w:color w:val="823125"/>
+        </w:rPr>
+        <w:t>First_Name</w:t>
+      </w:r>
+      <w:proofErr w:type="spellEnd"/>
+      <w:r>
+        <w:rPr>
+          <w:rFonts w:ascii="Consolas" w:hAnsi="Consolas" w:cs="Consolas"/>
+          <w:color w:val="823125"/>
+        </w:rPr>
+        <w:t xml:space="preserve">, </w:t>
+      </w:r>
+      <w:proofErr w:type="spellStart"/>
+      <w:r>
+        <w:rPr>
+          <w:rFonts w:ascii="Consolas" w:hAnsi="Consolas" w:cs="Consolas"/>
+          <w:color w:val="823125"/>
+        </w:rPr>
+        <w:t>Last_Name</w:t>
+      </w:r>
+      <w:proofErr w:type="spellEnd"/>
+      <w:r>
+        <w:rPr>
+          <w:rFonts w:ascii="Consolas" w:hAnsi="Consolas" w:cs="Consolas"/>
+          <w:color w:val="823125"/>
+        </w:rPr>
+        <w:t xml:space="preserve">, Salutation, Password, </w:t>
+      </w:r>
+      <w:proofErr w:type="spellStart"/>
+      <w:r>
+        <w:rPr>
+          <w:rFonts w:ascii="Consolas" w:hAnsi="Consolas" w:cs="Consolas"/>
+          <w:color w:val="823125"/>
+        </w:rPr>
+        <w:t>Phone_Number</w:t>
+      </w:r>
+      <w:proofErr w:type="spellEnd"/>
+      <w:r>
+        <w:rPr>
+          <w:rFonts w:ascii="Consolas" w:hAnsi="Consolas" w:cs="Consolas"/>
+          <w:color w:val="823125"/>
+        </w:rPr>
+        <w:t xml:space="preserve">, </w:t>
+      </w:r>
+      <w:proofErr w:type="spellStart"/>
+      <w:r>
+        <w:rPr>
+          <w:rFonts w:ascii="Consolas" w:hAnsi="Consolas" w:cs="Consolas"/>
+          <w:color w:val="823125"/>
+        </w:rPr>
+        <w:t>Created_On</w:t>
+      </w:r>
+      <w:proofErr w:type="spellEnd"/>
+      <w:r>
+        <w:rPr>
+          <w:rFonts w:ascii="Consolas" w:hAnsi="Consolas" w:cs="Consolas"/>
+          <w:color w:val="823125"/>
+        </w:rPr>
+        <w:t>) VALUES (?, ?, ?, ?, ?, ?, ?) "</w:t>
+      </w:r>
+      <w:r>
+        <w:rPr>
+          <w:rFonts w:ascii="Consolas" w:hAnsi="Consolas" w:cs="Consolas"/>
+          <w:color w:val="1E7C70"/>
+        </w:rPr>
+        <w:t>;</w:t>
+      </w:r>
+    </w:p>
+    <w:p>
+      <w:pPr>
+        <w:pStyle w:val="HTMLPreformatted"/>
+        <w:shd w:val="clear" w:color="auto" w:fill="FFFFFF"/>
+        <w:rPr>
+          <w:rFonts w:ascii="Consolas" w:hAnsi="Consolas" w:cs="Consolas"/>
+          <w:color w:val="000000"/>
+        </w:rPr>
+      </w:pPr>
+      <w:r>
+        <w:rPr>
+          <w:rFonts w:ascii="Consolas" w:hAnsi="Consolas" w:cs="Consolas"/>
+          <w:color w:val="000000"/>
+        </w:rPr>
+        <w:t xml:space="preserve"> </w:t>
+      </w:r>
+    </w:p>
+    <w:p>
+      <w:pPr>
+        <w:pStyle w:val="HTMLPreformatted"/>
+        <w:shd w:val="clear" w:color="auto" w:fill="FFFFFF"/>
+        <w:rPr>
+          <w:rFonts w:ascii="Consolas" w:hAnsi="Consolas" w:cs="Consolas"/>
+          <w:color w:val="000000"/>
+        </w:rPr>
+      </w:pPr>
+      <w:r>
+        <w:rPr>
+          <w:rFonts w:ascii="Consolas" w:hAnsi="Consolas" w:cs="Consolas"/>
+          <w:color w:val="000000"/>
+        </w:rPr>
+        <w:t xml:space="preserve">            </w:t>
+      </w:r>
+      <w:r>
+        <w:rPr>
+          <w:rFonts w:ascii="Consolas" w:hAnsi="Consolas" w:cs="Consolas"/>
+          <w:color w:val="9B5F9B"/>
+        </w:rPr>
+        <w:t>$statement</w:t>
+      </w:r>
+      <w:r>
+        <w:rPr>
+          <w:rFonts w:ascii="Consolas" w:hAnsi="Consolas" w:cs="Consolas"/>
+          <w:color w:val="000000"/>
+        </w:rPr>
+        <w:t xml:space="preserve"> </w:t>
+      </w:r>
+      <w:r>
+        <w:rPr>
+          <w:rFonts w:ascii="Consolas" w:hAnsi="Consolas" w:cs="Consolas"/>
+          <w:color w:val="1E7C70"/>
+        </w:rPr>
+        <w:t>=</w:t>
+      </w:r>
+      <w:r>
+        <w:rPr>
+          <w:rFonts w:ascii="Consolas" w:hAnsi="Consolas" w:cs="Consolas"/>
+          <w:color w:val="000000"/>
+        </w:rPr>
+        <w:t xml:space="preserve"> </w:t>
+      </w:r>
+      <w:r>
+        <w:rPr>
+          <w:rFonts w:ascii="Consolas" w:hAnsi="Consolas" w:cs="Consolas"/>
+          <w:color w:val="9B5F9B"/>
+        </w:rPr>
+        <w:t>$</w:t>
+      </w:r>
+      <w:proofErr w:type="spellStart"/>
+      <w:r>
+        <w:rPr>
+          <w:rFonts w:ascii="Consolas" w:hAnsi="Consolas" w:cs="Consolas"/>
+          <w:color w:val="9B5F9B"/>
+        </w:rPr>
+        <w:t>databaseConnection</w:t>
+      </w:r>
+      <w:proofErr w:type="spellEnd"/>
+      <w:r>
+        <w:rPr>
+          <w:rFonts w:ascii="Consolas" w:hAnsi="Consolas" w:cs="Consolas"/>
+          <w:color w:val="000000"/>
+        </w:rPr>
+        <w:t xml:space="preserve"> </w:t>
+      </w:r>
+      <w:r>
+        <w:rPr>
+          <w:rFonts w:ascii="Consolas" w:hAnsi="Consolas" w:cs="Consolas"/>
+          <w:color w:val="1E7C70"/>
+        </w:rPr>
+        <w:t>-&gt;</w:t>
+      </w:r>
+      <w:r>
+        <w:rPr>
+          <w:rFonts w:ascii="Consolas" w:hAnsi="Consolas" w:cs="Consolas"/>
+          <w:color w:val="000000"/>
+        </w:rPr>
+        <w:t xml:space="preserve"> </w:t>
+      </w:r>
+      <w:proofErr w:type="gramStart"/>
+      <w:r>
+        <w:rPr>
+          <w:rFonts w:ascii="Consolas" w:hAnsi="Consolas" w:cs="Consolas"/>
+          <w:color w:val="000000"/>
+        </w:rPr>
+        <w:t>prepare</w:t>
+      </w:r>
+      <w:r>
+        <w:rPr>
+          <w:rFonts w:ascii="Consolas" w:hAnsi="Consolas" w:cs="Consolas"/>
+          <w:color w:val="1E7C70"/>
+        </w:rPr>
+        <w:t>(</w:t>
+      </w:r>
+      <w:proofErr w:type="gramEnd"/>
+      <w:r>
+        <w:rPr>
+          <w:rFonts w:ascii="Consolas" w:hAnsi="Consolas" w:cs="Consolas"/>
+          <w:color w:val="9B5F9B"/>
+        </w:rPr>
+        <w:t>$query</w:t>
+      </w:r>
+      <w:r>
+        <w:rPr>
+          <w:rFonts w:ascii="Consolas" w:hAnsi="Consolas" w:cs="Consolas"/>
+          <w:color w:val="1E7C70"/>
+        </w:rPr>
+        <w:t>);</w:t>
+      </w:r>
+    </w:p>
+    <w:p>
+      <w:pPr>
+        <w:pStyle w:val="HTMLPreformatted"/>
+        <w:shd w:val="clear" w:color="auto" w:fill="FFFFFF"/>
+        <w:rPr>
+          <w:rFonts w:ascii="Consolas" w:hAnsi="Consolas" w:cs="Consolas"/>
+          <w:color w:val="000000"/>
+        </w:rPr>
+      </w:pPr>
+      <w:r>
+        <w:rPr>
+          <w:rFonts w:ascii="Consolas" w:hAnsi="Consolas" w:cs="Consolas"/>
+          <w:color w:val="000000"/>
+        </w:rPr>
+        <w:t xml:space="preserve">            </w:t>
+      </w:r>
+      <w:r>
+        <w:rPr>
+          <w:rFonts w:ascii="Consolas" w:hAnsi="Consolas" w:cs="Consolas"/>
+          <w:color w:val="9B5F9B"/>
+        </w:rPr>
+        <w:t>$statement</w:t>
+      </w:r>
+      <w:r>
+        <w:rPr>
+          <w:rFonts w:ascii="Consolas" w:hAnsi="Consolas" w:cs="Consolas"/>
+          <w:color w:val="000000"/>
+        </w:rPr>
+        <w:t xml:space="preserve"> </w:t>
+      </w:r>
+      <w:r>
+        <w:rPr>
+          <w:rFonts w:ascii="Consolas" w:hAnsi="Consolas" w:cs="Consolas"/>
+          <w:color w:val="1E7C70"/>
+        </w:rPr>
+        <w:t>-&gt;</w:t>
+      </w:r>
+      <w:r>
+        <w:rPr>
+          <w:rFonts w:ascii="Consolas" w:hAnsi="Consolas" w:cs="Consolas"/>
+          <w:color w:val="000000"/>
+        </w:rPr>
+        <w:t xml:space="preserve"> </w:t>
+      </w:r>
+      <w:proofErr w:type="spellStart"/>
+      <w:r>
+        <w:rPr>
+          <w:rFonts w:ascii="Consolas" w:hAnsi="Consolas" w:cs="Consolas"/>
+          <w:color w:val="000000"/>
+        </w:rPr>
+        <w:t>bind_</w:t>
+      </w:r>
+      <w:proofErr w:type="gramStart"/>
+      <w:r>
+        <w:rPr>
+          <w:rFonts w:ascii="Consolas" w:hAnsi="Consolas" w:cs="Consolas"/>
+          <w:color w:val="000000"/>
+        </w:rPr>
+        <w:t>param</w:t>
+      </w:r>
+      <w:proofErr w:type="spellEnd"/>
+      <w:r>
+        <w:rPr>
+          <w:rFonts w:ascii="Consolas" w:hAnsi="Consolas" w:cs="Consolas"/>
+          <w:color w:val="1E7C70"/>
+        </w:rPr>
+        <w:t>(</w:t>
+      </w:r>
+      <w:proofErr w:type="gramEnd"/>
+      <w:r>
+        <w:rPr>
+          <w:rFonts w:ascii="Consolas" w:hAnsi="Consolas" w:cs="Consolas"/>
+          <w:color w:val="823125"/>
+        </w:rPr>
+        <w:t>'</w:t>
+      </w:r>
+      <w:proofErr w:type="spellStart"/>
+      <w:r>
+        <w:rPr>
+          <w:rFonts w:ascii="Consolas" w:hAnsi="Consolas" w:cs="Consolas"/>
+          <w:color w:val="823125"/>
+        </w:rPr>
+        <w:t>sssssss</w:t>
+      </w:r>
+      <w:proofErr w:type="spellEnd"/>
+      <w:r>
+        <w:rPr>
+          <w:rFonts w:ascii="Consolas" w:hAnsi="Consolas" w:cs="Consolas"/>
+          <w:color w:val="823125"/>
+        </w:rPr>
+        <w:t>'</w:t>
+      </w:r>
+      <w:r>
+        <w:rPr>
+          <w:rFonts w:ascii="Consolas" w:hAnsi="Consolas" w:cs="Consolas"/>
+          <w:color w:val="1E7C70"/>
+        </w:rPr>
+        <w:t>,</w:t>
+      </w:r>
+      <w:r>
+        <w:rPr>
+          <w:rFonts w:ascii="Consolas" w:hAnsi="Consolas" w:cs="Consolas"/>
+          <w:color w:val="000000"/>
+        </w:rPr>
+        <w:t xml:space="preserve"> </w:t>
+      </w:r>
+      <w:r>
+        <w:rPr>
+          <w:rFonts w:ascii="Consolas" w:hAnsi="Consolas" w:cs="Consolas"/>
+          <w:color w:val="9B5F9B"/>
+        </w:rPr>
+        <w:t>$email</w:t>
+      </w:r>
+      <w:r>
+        <w:rPr>
+          <w:rFonts w:ascii="Consolas" w:hAnsi="Consolas" w:cs="Consolas"/>
+          <w:color w:val="1E7C70"/>
+        </w:rPr>
+        <w:t>,</w:t>
+      </w:r>
+      <w:r>
+        <w:rPr>
+          <w:rFonts w:ascii="Consolas" w:hAnsi="Consolas" w:cs="Consolas"/>
+          <w:color w:val="000000"/>
+        </w:rPr>
+        <w:t xml:space="preserve"> </w:t>
+      </w:r>
+      <w:r>
+        <w:rPr>
+          <w:rFonts w:ascii="Consolas" w:hAnsi="Consolas" w:cs="Consolas"/>
+          <w:color w:val="9B5F9B"/>
+        </w:rPr>
+        <w:t>$</w:t>
+      </w:r>
+      <w:proofErr w:type="spellStart"/>
+      <w:r>
+        <w:rPr>
+          <w:rFonts w:ascii="Consolas" w:hAnsi="Consolas" w:cs="Consolas"/>
+          <w:color w:val="9B5F9B"/>
+        </w:rPr>
+        <w:t>fName</w:t>
+      </w:r>
+      <w:proofErr w:type="spellEnd"/>
+      <w:r>
+        <w:rPr>
+          <w:rFonts w:ascii="Consolas" w:hAnsi="Consolas" w:cs="Consolas"/>
+          <w:color w:val="1E7C70"/>
+        </w:rPr>
+        <w:t>,</w:t>
+      </w:r>
+      <w:r>
+        <w:rPr>
+          <w:rFonts w:ascii="Consolas" w:hAnsi="Consolas" w:cs="Consolas"/>
+          <w:color w:val="000000"/>
+        </w:rPr>
+        <w:t xml:space="preserve"> </w:t>
+      </w:r>
+      <w:r>
+        <w:rPr>
+          <w:rFonts w:ascii="Consolas" w:hAnsi="Consolas" w:cs="Consolas"/>
+          <w:color w:val="9B5F9B"/>
+        </w:rPr>
+        <w:t>$</w:t>
+      </w:r>
+      <w:proofErr w:type="spellStart"/>
+      <w:r>
+        <w:rPr>
+          <w:rFonts w:ascii="Consolas" w:hAnsi="Consolas" w:cs="Consolas"/>
+          <w:color w:val="9B5F9B"/>
+        </w:rPr>
+        <w:t>lName</w:t>
+      </w:r>
+      <w:proofErr w:type="spellEnd"/>
+      <w:r>
+        <w:rPr>
+          <w:rFonts w:ascii="Consolas" w:hAnsi="Consolas" w:cs="Consolas"/>
+          <w:color w:val="1E7C70"/>
+        </w:rPr>
+        <w:t>,</w:t>
+      </w:r>
+      <w:r>
+        <w:rPr>
+          <w:rFonts w:ascii="Consolas" w:hAnsi="Consolas" w:cs="Consolas"/>
+          <w:color w:val="000000"/>
+        </w:rPr>
+        <w:t xml:space="preserve"> </w:t>
+      </w:r>
+      <w:r>
+        <w:rPr>
+          <w:rFonts w:ascii="Consolas" w:hAnsi="Consolas" w:cs="Consolas"/>
+          <w:color w:val="9B5F9B"/>
+        </w:rPr>
+        <w:t>$salutation</w:t>
+      </w:r>
+      <w:r>
+        <w:rPr>
+          <w:rFonts w:ascii="Consolas" w:hAnsi="Consolas" w:cs="Consolas"/>
+          <w:color w:val="1E7C70"/>
+        </w:rPr>
+        <w:t>,</w:t>
+      </w:r>
+      <w:r>
+        <w:rPr>
+          <w:rFonts w:ascii="Consolas" w:hAnsi="Consolas" w:cs="Consolas"/>
+          <w:color w:val="000000"/>
+        </w:rPr>
+        <w:t xml:space="preserve"> </w:t>
+      </w:r>
+      <w:r>
+        <w:rPr>
+          <w:rFonts w:ascii="Consolas" w:hAnsi="Consolas" w:cs="Consolas"/>
+          <w:color w:val="9B5F9B"/>
+        </w:rPr>
+        <w:t>$password</w:t>
+      </w:r>
+      <w:r>
+        <w:rPr>
+          <w:rFonts w:ascii="Consolas" w:hAnsi="Consolas" w:cs="Consolas"/>
+          <w:color w:val="1E7C70"/>
+        </w:rPr>
+        <w:t>,</w:t>
+      </w:r>
+      <w:r>
+        <w:rPr>
+          <w:rFonts w:ascii="Consolas" w:hAnsi="Consolas" w:cs="Consolas"/>
+          <w:color w:val="000000"/>
+        </w:rPr>
+        <w:t xml:space="preserve"> </w:t>
+      </w:r>
+      <w:r>
+        <w:rPr>
+          <w:rFonts w:ascii="Consolas" w:hAnsi="Consolas" w:cs="Consolas"/>
+          <w:color w:val="9B5F9B"/>
+        </w:rPr>
+        <w:t>$</w:t>
+      </w:r>
+      <w:proofErr w:type="spellStart"/>
+      <w:r>
+        <w:rPr>
+          <w:rFonts w:ascii="Consolas" w:hAnsi="Consolas" w:cs="Consolas"/>
+          <w:color w:val="9B5F9B"/>
+        </w:rPr>
+        <w:t>phoneNum</w:t>
+      </w:r>
+      <w:proofErr w:type="spellEnd"/>
+      <w:r>
+        <w:rPr>
+          <w:rFonts w:ascii="Consolas" w:hAnsi="Consolas" w:cs="Consolas"/>
+          <w:color w:val="1E7C70"/>
+        </w:rPr>
+        <w:t>,</w:t>
+      </w:r>
+      <w:r>
+        <w:rPr>
+          <w:rFonts w:ascii="Consolas" w:hAnsi="Consolas" w:cs="Consolas"/>
+          <w:color w:val="000000"/>
+        </w:rPr>
+        <w:t xml:space="preserve"> </w:t>
+      </w:r>
+      <w:r>
+        <w:rPr>
+          <w:rFonts w:ascii="Consolas" w:hAnsi="Consolas" w:cs="Consolas"/>
+          <w:color w:val="9B5F9B"/>
+        </w:rPr>
+        <w:t>$</w:t>
+      </w:r>
+      <w:proofErr w:type="spellStart"/>
+      <w:r>
+        <w:rPr>
+          <w:rFonts w:ascii="Consolas" w:hAnsi="Consolas" w:cs="Consolas"/>
+          <w:color w:val="9B5F9B"/>
+        </w:rPr>
+        <w:t>createdOn</w:t>
+      </w:r>
+      <w:proofErr w:type="spellEnd"/>
+      <w:r>
+        <w:rPr>
+          <w:rFonts w:ascii="Consolas" w:hAnsi="Consolas" w:cs="Consolas"/>
+          <w:color w:val="1E7C70"/>
+        </w:rPr>
+        <w:t>);</w:t>
+      </w:r>
+    </w:p>
+    <w:p>
+      <w:pPr>
+        <w:pStyle w:val="HTMLPreformatted"/>
+        <w:shd w:val="clear" w:color="auto" w:fill="FFFFFF"/>
+        <w:rPr>
+          <w:rFonts w:ascii="Consolas" w:hAnsi="Consolas" w:cs="Consolas"/>
+          <w:color w:val="000000"/>
+        </w:rPr>
+      </w:pPr>
+      <w:r>
+        <w:rPr>
+          <w:rFonts w:ascii="Consolas" w:hAnsi="Consolas" w:cs="Consolas"/>
+          <w:color w:val="000000"/>
+        </w:rPr>
+        <w:t xml:space="preserve">            </w:t>
+      </w:r>
+      <w:r>
+        <w:rPr>
+          <w:rFonts w:ascii="Consolas" w:hAnsi="Consolas" w:cs="Consolas"/>
+          <w:color w:val="9B5F9B"/>
+        </w:rPr>
+        <w:t>$statement</w:t>
+      </w:r>
+      <w:r>
+        <w:rPr>
+          <w:rFonts w:ascii="Consolas" w:hAnsi="Consolas" w:cs="Consolas"/>
+          <w:color w:val="000000"/>
+        </w:rPr>
+        <w:t xml:space="preserve"> </w:t>
+      </w:r>
+      <w:r>
+        <w:rPr>
+          <w:rFonts w:ascii="Consolas" w:hAnsi="Consolas" w:cs="Consolas"/>
+          <w:color w:val="1E7C70"/>
+        </w:rPr>
+        <w:t>-&gt;</w:t>
+      </w:r>
+      <w:proofErr w:type="gramStart"/>
+      <w:r>
+        <w:rPr>
+          <w:rFonts w:ascii="Consolas" w:hAnsi="Consolas" w:cs="Consolas"/>
+          <w:color w:val="000000"/>
+        </w:rPr>
+        <w:t>execute</w:t>
+      </w:r>
+      <w:r>
+        <w:rPr>
+          <w:rFonts w:ascii="Consolas" w:hAnsi="Consolas" w:cs="Consolas"/>
+          <w:color w:val="1E7C70"/>
+        </w:rPr>
+        <w:t>(</w:t>
+      </w:r>
+      <w:proofErr w:type="gramEnd"/>
+      <w:r>
+        <w:rPr>
+          <w:rFonts w:ascii="Consolas" w:hAnsi="Consolas" w:cs="Consolas"/>
+          <w:color w:val="1E7C70"/>
+        </w:rPr>
+        <w:t>);</w:t>
+      </w:r>
+    </w:p>
+    <w:p>
+      <w:pPr>
+        <w:pStyle w:val="HTMLPreformatted"/>
+        <w:shd w:val="clear" w:color="auto" w:fill="FFFFFF"/>
+        <w:rPr>
+          <w:rFonts w:ascii="Consolas" w:hAnsi="Consolas" w:cs="Consolas"/>
+          <w:color w:val="000000"/>
+        </w:rPr>
+      </w:pPr>
+      <w:r>
+        <w:rPr>
+          <w:rFonts w:ascii="Consolas" w:hAnsi="Consolas" w:cs="Consolas"/>
+          <w:color w:val="000000"/>
+        </w:rPr>
+        <w:t xml:space="preserve">            </w:t>
+      </w:r>
+      <w:r>
+        <w:rPr>
+          <w:rFonts w:ascii="Consolas" w:hAnsi="Consolas" w:cs="Consolas"/>
+          <w:color w:val="9B5F9B"/>
+        </w:rPr>
+        <w:t>$statement</w:t>
+      </w:r>
+      <w:r>
+        <w:rPr>
+          <w:rFonts w:ascii="Consolas" w:hAnsi="Consolas" w:cs="Consolas"/>
+          <w:color w:val="000000"/>
+        </w:rPr>
+        <w:t xml:space="preserve"> </w:t>
+      </w:r>
+      <w:r>
+        <w:rPr>
+          <w:rFonts w:ascii="Consolas" w:hAnsi="Consolas" w:cs="Consolas"/>
+          <w:color w:val="1E7C70"/>
+        </w:rPr>
+        <w:t>-&gt;</w:t>
+      </w:r>
+      <w:proofErr w:type="spellStart"/>
+      <w:r>
+        <w:rPr>
+          <w:rFonts w:ascii="Consolas" w:hAnsi="Consolas" w:cs="Consolas"/>
+          <w:color w:val="000000"/>
+        </w:rPr>
+        <w:t>store_</w:t>
+      </w:r>
+      <w:proofErr w:type="gramStart"/>
+      <w:r>
+        <w:rPr>
+          <w:rFonts w:ascii="Consolas" w:hAnsi="Consolas" w:cs="Consolas"/>
+          <w:color w:val="000000"/>
+        </w:rPr>
+        <w:t>result</w:t>
+      </w:r>
+      <w:proofErr w:type="spellEnd"/>
+      <w:r>
+        <w:rPr>
+          <w:rFonts w:ascii="Consolas" w:hAnsi="Consolas" w:cs="Consolas"/>
+          <w:color w:val="1E7C70"/>
+        </w:rPr>
+        <w:t>(</w:t>
+      </w:r>
+      <w:proofErr w:type="gramEnd"/>
+      <w:r>
+        <w:rPr>
+          <w:rFonts w:ascii="Consolas" w:hAnsi="Consolas" w:cs="Consolas"/>
+          <w:color w:val="1E7C70"/>
+        </w:rPr>
+        <w:t>);</w:t>
+      </w:r>
+    </w:p>
+    <w:p>
+      <w:pPr>
+        <w:pStyle w:val="HTMLPreformatted"/>
+        <w:shd w:val="clear" w:color="auto" w:fill="FFFFFF"/>
+        <w:rPr>
+          <w:rFonts w:ascii="Consolas" w:hAnsi="Consolas" w:cs="Consolas"/>
+          <w:color w:val="000000"/>
+        </w:rPr>
+      </w:pPr>
+      <w:r>
+        <w:rPr>
+          <w:rFonts w:ascii="Times New Roman" w:hAnsi="Times New Roman" w:cs="Times New Roman"/>
+        </w:rPr>
+        <w:tab/>
+      </w:r>
+      <w:r>
+        <w:rPr>
+          <w:rFonts w:ascii="Consolas" w:hAnsi="Consolas" w:cs="Consolas"/>
+          <w:color w:val="1E7C70"/>
+        </w:rPr>
+        <w:t>}</w:t>
+      </w:r>
+    </w:p>
+    <w:p>
+      <w:pPr>
+        <w:spacing w:after="200" w:line="360" w:lineRule="auto"/>
+        <w:rPr>
+          <w:rFonts w:ascii="Times New Roman" w:hAnsi="Times New Roman" w:cs="Times New Roman"/>
+        </w:rPr>
+      </w:pPr>
+    </w:p>
+    <w:p>
+      <w:pPr>
+        <w:spacing w:after="200" w:line="360" w:lineRule="auto"/>
+        <w:rPr>
+          <w:rFonts w:ascii="Times New Roman" w:hAnsi="Times New Roman" w:cs="Times New Roman"/>
+        </w:rPr>
+      </w:pPr>
+      <w:r>
+        <w:rPr>
+          <w:rFonts w:ascii="Times New Roman" w:hAnsi="Times New Roman" w:cs="Times New Roman"/>
+        </w:rPr>
+        <w:t>A successful sign</w:t>
+      </w:r>
+      <w:r>
+        <w:rPr>
+          <w:rFonts w:ascii="Times New Roman" w:hAnsi="Times New Roman" w:cs="Times New Roman"/>
+        </w:rPr>
+        <w:t xml:space="preserve"> </w:t>
+      </w:r>
+      <w:r>
+        <w:rPr>
+          <w:rFonts w:ascii="Times New Roman" w:hAnsi="Times New Roman" w:cs="Times New Roman"/>
+        </w:rPr>
+        <w:t>up</w:t>
+      </w:r>
+      <w:r>
+        <w:rPr>
+          <w:rFonts w:ascii="Times New Roman" w:hAnsi="Times New Roman" w:cs="Times New Roman"/>
+        </w:rPr>
+        <w:t xml:space="preserve"> will redirect user into </w:t>
+      </w:r>
+      <w:r>
+        <w:rPr>
+          <w:rFonts w:ascii="Times New Roman" w:hAnsi="Times New Roman" w:cs="Times New Roman"/>
+        </w:rPr>
+        <w:t xml:space="preserve">the </w:t>
+      </w:r>
+      <w:r>
+        <w:rPr>
+          <w:rFonts w:ascii="Times New Roman" w:hAnsi="Times New Roman" w:cs="Times New Roman"/>
+        </w:rPr>
+        <w:t>homepag</w:t>
+      </w:r>
+      <w:r>
+        <w:rPr>
+          <w:rFonts w:ascii="Times New Roman" w:hAnsi="Times New Roman" w:cs="Times New Roman"/>
+        </w:rPr>
+        <w:t>e</w:t>
+      </w:r>
+      <w:r>
+        <w:rPr>
+          <w:rFonts w:ascii="Times New Roman" w:hAnsi="Times New Roman" w:cs="Times New Roman"/>
+        </w:rPr>
+        <w:t>.</w:t>
+      </w:r>
+      <w:r>
+        <w:rPr>
+          <w:rFonts w:ascii="Times New Roman" w:hAnsi="Times New Roman" w:cs="Times New Roman"/>
+        </w:rPr>
+        <w:t xml:space="preserve"> </w:t>
+      </w:r>
+      <w:r>
+        <w:rPr>
+          <w:rFonts w:ascii="Times New Roman" w:hAnsi="Times New Roman" w:cs="Times New Roman"/>
+        </w:rPr>
+        <w:t xml:space="preserve"> </w:t>
+      </w:r>
+    </w:p>
+    <w:p>
+      <w:pPr>
+        <w:spacing w:after="200" w:line="360" w:lineRule="auto"/>
+        <w:rPr>
+          <w:rFonts w:ascii="Times New Roman" w:hAnsi="Times New Roman" w:cs="Times New Roman"/>
+          <w:b/>
+        </w:rPr>
+      </w:pPr>
+      <w:r>
+        <w:rPr>
+          <w:rFonts w:ascii="Times New Roman" w:hAnsi="Times New Roman" w:cs="Times New Roman"/>
+          <w:b/>
+        </w:rPr>
+        <w:t>1.2 Log in</w:t>
+      </w:r>
+    </w:p>
+    <w:p>
+      <w:pPr>
+        <w:spacing w:after="200" w:line="360" w:lineRule="auto"/>
+        <w:rPr>
+          <w:rFonts w:ascii="Times New Roman" w:hAnsi="Times New Roman" w:cs="Times New Roman"/>
+          <w:b/>
+        </w:rPr>
+      </w:pPr>
+      <w:r>
+        <w:rPr>
+          <w:rFonts w:ascii="Times New Roman" w:hAnsi="Times New Roman" w:cs="Times New Roman"/>
+          <w:b/>
+        </w:rPr>
+        <w:t>Figure 1.2.1 log in page for registered user (</w:t>
+      </w:r>
+      <w:proofErr w:type="spellStart"/>
+      <w:r>
+        <w:rPr>
+          <w:rFonts w:ascii="Times New Roman" w:hAnsi="Times New Roman" w:cs="Times New Roman"/>
+          <w:b/>
+        </w:rPr>
+        <w:t>login.php</w:t>
+      </w:r>
+      <w:proofErr w:type="spellEnd"/>
+      <w:r>
+        <w:rPr>
+          <w:rFonts w:ascii="Times New Roman" w:hAnsi="Times New Roman" w:cs="Times New Roman"/>
+          <w:b/>
+        </w:rPr>
+        <w:t>)</w:t>
+      </w:r>
+    </w:p>
+    <w:p>
+      <w:pPr>
+        <w:spacing w:after="200" w:line="360" w:lineRule="auto"/>
+        <w:rPr>
+          <w:rFonts w:ascii="Times New Roman" w:hAnsi="Times New Roman" w:cs="Times New Roman"/>
+        </w:rPr>
+      </w:pPr>
+      <w:r>
+        <w:rPr>
+          <w:noProof/>
+        </w:rPr>
+        <w:drawing>
+          <wp:inline distT="0" distB="0" distL="0" distR="0" wp14:anchorId="6E9D1CBE" wp14:editId="1A378999">
+            <wp:extent cx="5486400" cy="2924175"/>
+            <wp:effectExtent l="0" t="0" r="0" b="9525"/>
+            <wp:docPr id="3" name="Picture 3"/>
+            <wp:cNvGraphicFramePr>
+              <a:graphicFrameLocks xmlns:a="http://schemas.openxmlformats.org/drawingml/2006/main" noChangeAspect="1"/>
+            </wp:cNvGraphicFramePr>
+            <a:graphic xmlns:a="http://schemas.openxmlformats.org/drawingml/2006/main">
+              <a:graphicData uri="http://schemas.openxmlformats.org/drawingml/2006/picture">
+                <pic:pic xmlns:pic="http://schemas.openxmlformats.org/drawingml/2006/picture">
+                  <pic:nvPicPr>
+                    <pic:cNvPr id="0" name=""/>
+                    <pic:cNvPicPr/>
+                  </pic:nvPicPr>
+                  <pic:blipFill>
+                    <a:blip r:embed="rId12"/>
+                    <a:stretch>
+                      <a:fillRect/>
+                    </a:stretch>
+                  </pic:blipFill>
+                  <pic:spPr>
+                    <a:xfrm>
+                      <a:off x="0" y="0"/>
+                      <a:ext cx="5486400" cy="2924175"/>
+                    </a:xfrm>
+                    <a:prstGeom prst="rect">
+                      <a:avLst/>
+                    </a:prstGeom>
+                  </pic:spPr>
+                </pic:pic>
+              </a:graphicData>
+            </a:graphic>
+          </wp:inline>
+        </w:drawing>
+      </w:r>
+    </w:p>
+    <w:p>
+      <w:pPr>
+        <w:spacing w:after="200" w:line="360" w:lineRule="auto"/>
+        <w:rPr>
+          <w:rFonts w:ascii="Times New Roman" w:hAnsi="Times New Roman" w:cs="Times New Roman"/>
+        </w:rPr>
+      </w:pPr>
+      <w:r>
+        <w:rPr>
+          <w:rFonts w:ascii="Times New Roman" w:hAnsi="Times New Roman" w:cs="Times New Roman"/>
+        </w:rPr>
+        <w:t>A registered user who wishes to make reservation can go to log in page</w:t>
+      </w:r>
+      <w:r>
+        <w:rPr>
+          <w:rFonts w:ascii="Times New Roman" w:hAnsi="Times New Roman" w:cs="Times New Roman"/>
+        </w:rPr>
+        <w:t xml:space="preserve"> to fill in two fields, namely Email Address and Password. Error message will be thrown to screen if either one of the field does not match the other, like so “</w:t>
+      </w:r>
+      <w:r>
+        <w:t>Email Address/ Password is incorrect!!</w:t>
+      </w:r>
+      <w:bookmarkStart w:id="0" w:name="_GoBack"/>
+      <w:bookmarkEnd w:id="0"/>
+      <w:r>
+        <w:rPr>
+          <w:rFonts w:ascii="Times New Roman" w:hAnsi="Times New Roman" w:cs="Times New Roman"/>
+        </w:rPr>
+        <w:t>”.</w:t>
+      </w:r>
+    </w:p>
+    <w:p>
+      <w:pPr>
+        <w:spacing w:after="200" w:line="360" w:lineRule="auto"/>
+        <w:rPr>
+          <w:rFonts w:ascii="Times New Roman" w:hAnsi="Times New Roman" w:cs="Times New Roman"/>
+        </w:rPr>
+      </w:pPr>
+      <w:r>
+        <w:rPr>
+          <w:rFonts w:ascii="Times New Roman" w:hAnsi="Times New Roman" w:cs="Times New Roman"/>
+        </w:rPr>
+        <w:t xml:space="preserve">A successful </w:t>
+      </w:r>
+      <w:r>
+        <w:rPr>
+          <w:rFonts w:ascii="Times New Roman" w:hAnsi="Times New Roman" w:cs="Times New Roman"/>
+        </w:rPr>
+        <w:t>log</w:t>
+      </w:r>
+      <w:r>
+        <w:rPr>
+          <w:rFonts w:ascii="Times New Roman" w:hAnsi="Times New Roman" w:cs="Times New Roman"/>
+        </w:rPr>
+        <w:t xml:space="preserve"> </w:t>
+      </w:r>
+      <w:r>
+        <w:rPr>
+          <w:rFonts w:ascii="Times New Roman" w:hAnsi="Times New Roman" w:cs="Times New Roman"/>
+        </w:rPr>
+        <w:t>in</w:t>
+      </w:r>
+      <w:r>
+        <w:rPr>
+          <w:rFonts w:ascii="Times New Roman" w:hAnsi="Times New Roman" w:cs="Times New Roman"/>
+        </w:rPr>
+        <w:t xml:space="preserve"> will redirect </w:t>
+      </w:r>
+      <w:r>
+        <w:rPr>
+          <w:rFonts w:ascii="Times New Roman" w:hAnsi="Times New Roman" w:cs="Times New Roman"/>
+        </w:rPr>
+        <w:t xml:space="preserve">registered </w:t>
+      </w:r>
+      <w:r>
+        <w:rPr>
+          <w:rFonts w:ascii="Times New Roman" w:hAnsi="Times New Roman" w:cs="Times New Roman"/>
+        </w:rPr>
+        <w:t xml:space="preserve">user into the homepage.  </w:t>
+      </w:r>
+    </w:p>
+    <w:p>
+      <w:pPr>
+        <w:spacing w:after="200" w:line="360" w:lineRule="auto"/>
+        <w:rPr>
+          <w:rFonts w:ascii="Times New Roman" w:hAnsi="Times New Roman" w:cs="Times New Roman"/>
+        </w:rPr>
+      </w:pPr>
     </w:p>
     <w:sectPr>
       <w:pgSz w:w="11906" w:h="16838"/>
@@ -873,6 +3411,95 @@
 <file path=word/numbering.xml><?xml version="1.0" encoding="utf-8"?>
 <w:numbering xmlns:wpc="http://schemas.microsoft.com/office/word/2010/wordprocessingCanvas" xmlns:mc="http://schemas.openxmlformats.org/markup-compatibility/2006" xmlns:o="urn:schemas-microsoft-com:office:office" xmlns:r="http://schemas.openxmlformats.org/officeDocument/2006/relationships" xmlns:m="http://schemas.openxmlformats.org/officeDocument/2006/math" xmlns:v="urn:schemas-microsoft-com:vml" xmlns:wp14="http://schemas.microsoft.com/office/word/2010/wordprocessingDrawing" xmlns:wp="http://schemas.openxmlformats.org/drawingml/2006/wordprocessingDrawing" xmlns:w10="urn:schemas-microsoft-com:office:word" xmlns:w="http://schemas.openxmlformats.org/wordprocessingml/2006/main" xmlns:w14="http://schemas.microsoft.com/office/word/2010/wordml" xmlns:wpg="http://schemas.microsoft.com/office/word/2010/wordprocessingGroup" xmlns:wpi="http://schemas.microsoft.com/office/word/2010/wordprocessingInk" xmlns:wne="http://schemas.microsoft.com/office/word/2006/wordml" xmlns:wps="http://schemas.microsoft.com/office/word/2010/wordprocessingShape" mc:Ignorable="w14 wp14">
   <w:abstractNum w:abstractNumId="0">
+    <w:nsid w:val="0F0B3B49"/>
+    <w:multiLevelType w:val="hybridMultilevel"/>
+    <w:tmpl w:val="E5C431D2"/>
+    <w:lvl w:ilvl="0" w:tplc="4809000F">
+      <w:start w:val="1"/>
+      <w:numFmt w:val="decimal"/>
+      <w:lvlText w:val="%1."/>
+      <w:lvlJc w:val="left"/>
+      <w:pPr>
+        <w:ind w:left="720" w:hanging="360"/>
+      </w:pPr>
+      <w:rPr>
+        <w:rFonts w:hint="default"/>
+      </w:rPr>
+    </w:lvl>
+    <w:lvl w:ilvl="1" w:tplc="48090019" w:tentative="1">
+      <w:start w:val="1"/>
+      <w:numFmt w:val="lowerLetter"/>
+      <w:lvlText w:val="%2."/>
+      <w:lvlJc w:val="left"/>
+      <w:pPr>
+        <w:ind w:left="1440" w:hanging="360"/>
+      </w:pPr>
+    </w:lvl>
+    <w:lvl w:ilvl="2" w:tplc="4809001B" w:tentative="1">
+      <w:start w:val="1"/>
+      <w:numFmt w:val="lowerRoman"/>
+      <w:lvlText w:val="%3."/>
+      <w:lvlJc w:val="right"/>
+      <w:pPr>
+        <w:ind w:left="2160" w:hanging="180"/>
+      </w:pPr>
+    </w:lvl>
+    <w:lvl w:ilvl="3" w:tplc="4809000F" w:tentative="1">
+      <w:start w:val="1"/>
+      <w:numFmt w:val="decimal"/>
+      <w:lvlText w:val="%4."/>
+      <w:lvlJc w:val="left"/>
+      <w:pPr>
+        <w:ind w:left="2880" w:hanging="360"/>
+      </w:pPr>
+    </w:lvl>
+    <w:lvl w:ilvl="4" w:tplc="48090019" w:tentative="1">
+      <w:start w:val="1"/>
+      <w:numFmt w:val="lowerLetter"/>
+      <w:lvlText w:val="%5."/>
+      <w:lvlJc w:val="left"/>
+      <w:pPr>
+        <w:ind w:left="3600" w:hanging="360"/>
+      </w:pPr>
+    </w:lvl>
+    <w:lvl w:ilvl="5" w:tplc="4809001B" w:tentative="1">
+      <w:start w:val="1"/>
+      <w:numFmt w:val="lowerRoman"/>
+      <w:lvlText w:val="%6."/>
+      <w:lvlJc w:val="right"/>
+      <w:pPr>
+        <w:ind w:left="4320" w:hanging="180"/>
+      </w:pPr>
+    </w:lvl>
+    <w:lvl w:ilvl="6" w:tplc="4809000F" w:tentative="1">
+      <w:start w:val="1"/>
+      <w:numFmt w:val="decimal"/>
+      <w:lvlText w:val="%7."/>
+      <w:lvlJc w:val="left"/>
+      <w:pPr>
+        <w:ind w:left="5040" w:hanging="360"/>
+      </w:pPr>
+    </w:lvl>
+    <w:lvl w:ilvl="7" w:tplc="48090019" w:tentative="1">
+      <w:start w:val="1"/>
+      <w:numFmt w:val="lowerLetter"/>
+      <w:lvlText w:val="%8."/>
+      <w:lvlJc w:val="left"/>
+      <w:pPr>
+        <w:ind w:left="5760" w:hanging="360"/>
+      </w:pPr>
+    </w:lvl>
+    <w:lvl w:ilvl="8" w:tplc="4809001B" w:tentative="1">
+      <w:start w:val="1"/>
+      <w:numFmt w:val="lowerRoman"/>
+      <w:lvlText w:val="%9."/>
+      <w:lvlJc w:val="right"/>
+      <w:pPr>
+        <w:ind w:left="6480" w:hanging="180"/>
+      </w:pPr>
+    </w:lvl>
+  </w:abstractNum>
+  <w:abstractNum w:abstractNumId="1">
     <w:nsid w:val="257C514E"/>
     <w:multiLevelType w:val="hybridMultilevel"/>
     <w:tmpl w:val="9C46AEF8"/>
@@ -962,7 +3589,7 @@
       </w:pPr>
     </w:lvl>
   </w:abstractNum>
-  <w:abstractNum w:abstractNumId="1">
+  <w:abstractNum w:abstractNumId="2">
     <w:nsid w:val="29B36A03"/>
     <w:multiLevelType w:val="hybridMultilevel"/>
     <w:tmpl w:val="66FE93F0"/>
@@ -1048,7 +3675,7 @@
       </w:pPr>
     </w:lvl>
   </w:abstractNum>
-  <w:abstractNum w:abstractNumId="2">
+  <w:abstractNum w:abstractNumId="3">
     <w:nsid w:val="352F1B8E"/>
     <w:multiLevelType w:val="hybridMultilevel"/>
     <w:tmpl w:val="FC0CF75A"/>
@@ -1137,7 +3764,7 @@
       </w:pPr>
     </w:lvl>
   </w:abstractNum>
-  <w:abstractNum w:abstractNumId="3">
+  <w:abstractNum w:abstractNumId="4">
     <w:nsid w:val="5B300B5A"/>
     <w:multiLevelType w:val="hybridMultilevel"/>
     <w:tmpl w:val="9C1A390E"/>
@@ -1226,7 +3853,7 @@
       </w:pPr>
     </w:lvl>
   </w:abstractNum>
-  <w:abstractNum w:abstractNumId="4">
+  <w:abstractNum w:abstractNumId="5">
     <w:nsid w:val="6F9D3253"/>
     <w:multiLevelType w:val="hybridMultilevel"/>
     <w:tmpl w:val="4888170E"/>
@@ -1317,19 +3944,22 @@
     </w:lvl>
   </w:abstractNum>
   <w:num w:numId="1">
+    <w:abstractNumId w:val="5"/>
+  </w:num>
+  <w:num w:numId="2">
+    <w:abstractNumId w:val="1"/>
+  </w:num>
+  <w:num w:numId="3">
     <w:abstractNumId w:val="4"/>
   </w:num>
-  <w:num w:numId="2">
-    <w:abstractNumId w:val="0"/>
-  </w:num>
-  <w:num w:numId="3">
+  <w:num w:numId="4">
     <w:abstractNumId w:val="3"/>
   </w:num>
-  <w:num w:numId="4">
+  <w:num w:numId="5">
     <w:abstractNumId w:val="2"/>
   </w:num>
-  <w:num w:numId="5">
-    <w:abstractNumId w:val="1"/>
+  <w:num w:numId="6">
+    <w:abstractNumId w:val="0"/>
   </w:num>
 </w:numbering>
 </file>
@@ -1721,6 +4351,52 @@
       <w:szCs w:val="16"/>
     </w:rPr>
   </w:style>
+  <w:style w:type="paragraph" w:styleId="HTMLPreformatted">
+    <w:name w:val="HTML Preformatted"/>
+    <w:basedOn w:val="Normal"/>
+    <w:link w:val="HTMLPreformattedChar"/>
+    <w:uiPriority w:val="99"/>
+    <w:unhideWhenUsed/>
+    <w:rsid w:val="00491B31"/>
+    <w:pPr>
+      <w:tabs>
+        <w:tab w:val="left" w:pos="916"/>
+        <w:tab w:val="left" w:pos="1832"/>
+        <w:tab w:val="left" w:pos="2748"/>
+        <w:tab w:val="left" w:pos="3664"/>
+        <w:tab w:val="left" w:pos="4580"/>
+        <w:tab w:val="left" w:pos="5496"/>
+        <w:tab w:val="left" w:pos="6412"/>
+        <w:tab w:val="left" w:pos="7328"/>
+        <w:tab w:val="left" w:pos="8244"/>
+        <w:tab w:val="left" w:pos="9160"/>
+        <w:tab w:val="left" w:pos="10076"/>
+        <w:tab w:val="left" w:pos="10992"/>
+        <w:tab w:val="left" w:pos="11908"/>
+        <w:tab w:val="left" w:pos="12824"/>
+        <w:tab w:val="left" w:pos="13740"/>
+        <w:tab w:val="left" w:pos="14656"/>
+      </w:tabs>
+      <w:spacing w:after="0" w:line="240" w:lineRule="auto"/>
+    </w:pPr>
+    <w:rPr>
+      <w:rFonts w:ascii="Courier New" w:eastAsia="Times New Roman" w:hAnsi="Courier New" w:cs="Courier New"/>
+      <w:sz w:val="20"/>
+      <w:szCs w:val="20"/>
+    </w:rPr>
+  </w:style>
+  <w:style w:type="character" w:customStyle="1" w:styleId="HTMLPreformattedChar">
+    <w:name w:val="HTML Preformatted Char"/>
+    <w:basedOn w:val="DefaultParagraphFont"/>
+    <w:link w:val="HTMLPreformatted"/>
+    <w:uiPriority w:val="99"/>
+    <w:rsid w:val="00491B31"/>
+    <w:rPr>
+      <w:rFonts w:ascii="Courier New" w:eastAsia="Times New Roman" w:hAnsi="Courier New" w:cs="Courier New"/>
+      <w:sz w:val="20"/>
+      <w:szCs w:val="20"/>
+    </w:rPr>
+  </w:style>
 </w:styles>
 </file>
 
@@ -2111,6 +4787,52 @@
       <w:szCs w:val="16"/>
     </w:rPr>
   </w:style>
+  <w:style w:type="paragraph" w:styleId="HTMLPreformatted">
+    <w:name w:val="HTML Preformatted"/>
+    <w:basedOn w:val="Normal"/>
+    <w:link w:val="HTMLPreformattedChar"/>
+    <w:uiPriority w:val="99"/>
+    <w:unhideWhenUsed/>
+    <w:rsid w:val="00491B31"/>
+    <w:pPr>
+      <w:tabs>
+        <w:tab w:val="left" w:pos="916"/>
+        <w:tab w:val="left" w:pos="1832"/>
+        <w:tab w:val="left" w:pos="2748"/>
+        <w:tab w:val="left" w:pos="3664"/>
+        <w:tab w:val="left" w:pos="4580"/>
+        <w:tab w:val="left" w:pos="5496"/>
+        <w:tab w:val="left" w:pos="6412"/>
+        <w:tab w:val="left" w:pos="7328"/>
+        <w:tab w:val="left" w:pos="8244"/>
+        <w:tab w:val="left" w:pos="9160"/>
+        <w:tab w:val="left" w:pos="10076"/>
+        <w:tab w:val="left" w:pos="10992"/>
+        <w:tab w:val="left" w:pos="11908"/>
+        <w:tab w:val="left" w:pos="12824"/>
+        <w:tab w:val="left" w:pos="13740"/>
+        <w:tab w:val="left" w:pos="14656"/>
+      </w:tabs>
+      <w:spacing w:after="0" w:line="240" w:lineRule="auto"/>
+    </w:pPr>
+    <w:rPr>
+      <w:rFonts w:ascii="Courier New" w:eastAsia="Times New Roman" w:hAnsi="Courier New" w:cs="Courier New"/>
+      <w:sz w:val="20"/>
+      <w:szCs w:val="20"/>
+    </w:rPr>
+  </w:style>
+  <w:style w:type="character" w:customStyle="1" w:styleId="HTMLPreformattedChar">
+    <w:name w:val="HTML Preformatted Char"/>
+    <w:basedOn w:val="DefaultParagraphFont"/>
+    <w:link w:val="HTMLPreformatted"/>
+    <w:uiPriority w:val="99"/>
+    <w:rsid w:val="00491B31"/>
+    <w:rPr>
+      <w:rFonts w:ascii="Courier New" w:eastAsia="Times New Roman" w:hAnsi="Courier New" w:cs="Courier New"/>
+      <w:sz w:val="20"/>
+      <w:szCs w:val="20"/>
+    </w:rPr>
+  </w:style>
 </w:styles>
 </file>
 
@@ -2369,7 +5091,7 @@
   <a:extraClrSchemeLst/>
   <a:extLst>
     <a:ext uri="{05A4C25C-085E-4340-85A3-A5531E510DB2}">
-      <thm15:themeFamily xmlns:thm15="http://schemas.microsoft.com/office/thememl/2012/main" xmlns="" name="Office Theme" id="{62F939B6-93AF-4DB8-9C6B-D6C7DFDC589F}" vid="{4A3C46E8-61CC-4603-A589-7422A47A8E4A}"/>
+      <thm15:themeFamily xmlns="" xmlns:thm15="http://schemas.microsoft.com/office/thememl/2012/main" name="Office Theme" id="{62F939B6-93AF-4DB8-9C6B-D6C7DFDC589F}" vid="{4A3C46E8-61CC-4603-A589-7422A47A8E4A}"/>
     </a:ext>
   </a:extLst>
 </a:theme>
@@ -2380,7 +5102,7 @@
 </file>
 
 <file path=customXml/itemProps1.xml><?xml version="1.0" encoding="utf-8"?>
-<ds:datastoreItem xmlns:ds="http://schemas.openxmlformats.org/officeDocument/2006/customXml" ds:itemID="{747791FC-E6B3-44C1-8823-70215B737CE5}">
+<ds:datastoreItem xmlns:ds="http://schemas.openxmlformats.org/officeDocument/2006/customXml" ds:itemID="{34657B53-5307-49F5-A7DE-F9D7ECA0A9BF}">
   <ds:schemaRefs>
     <ds:schemaRef ds:uri="http://schemas.openxmlformats.org/officeDocument/2006/bibliography"/>
   </ds:schemaRefs>

</xml_diff>

<commit_message>
Added some pictures into 2nd part of report
NOT DONE YET !
</commit_message>
<xml_diff>
--- a/CS2102 Project Report.docx
+++ b/CS2102 Project Report.docx
@@ -102,6 +102,7 @@
               <w:rPr>
                 <w:rFonts w:ascii="Times New Roman" w:hAnsi="Times New Roman"/>
                 <w:noProof/>
+                <w:lang w:val="en-MY"/>
               </w:rPr>
               <w:drawing>
                 <wp:inline distT="0" distB="0" distL="0" distR="0">
@@ -871,21 +872,41 @@
         <w:rPr>
           <w:rFonts w:ascii="Times New Roman" w:hAnsi="Times New Roman" w:cs="Times New Roman"/>
           <w:b/>
+          <w:sz w:val="24"/>
+          <w:szCs w:val="24"/>
         </w:rPr>
       </w:pPr>
       <w:r>
         <w:rPr>
           <w:rFonts w:ascii="Times New Roman" w:hAnsi="Times New Roman" w:cs="Times New Roman"/>
           <w:b/>
-        </w:rPr>
-        <w:t xml:space="preserve">Chapter 1 </w:t>
-      </w:r>
-      <w:r>
+          <w:sz w:val="24"/>
+          <w:szCs w:val="24"/>
+        </w:rPr>
+        <w:t>Chapter 1 Sign up function and Log in function</w:t>
+      </w:r>
+    </w:p>
+    <w:p>
+      <w:pPr>
+        <w:spacing w:after="200" w:line="360" w:lineRule="auto"/>
         <w:rPr>
           <w:rFonts w:ascii="Times New Roman" w:hAnsi="Times New Roman" w:cs="Times New Roman"/>
           <w:b/>
         </w:rPr>
-        <w:t>Sign up function and Log in function</w:t>
+      </w:pPr>
+      <w:r>
+        <w:rPr>
+          <w:rFonts w:ascii="Times New Roman" w:hAnsi="Times New Roman" w:cs="Times New Roman"/>
+          <w:b/>
+        </w:rPr>
+        <w:t>1.1 Sign up</w:t>
+      </w:r>
+      <w:r>
+        <w:rPr>
+          <w:rFonts w:ascii="Times New Roman" w:hAnsi="Times New Roman" w:cs="Times New Roman"/>
+          <w:b/>
+        </w:rPr>
+        <w:t xml:space="preserve"> </w:t>
       </w:r>
     </w:p>
     <w:p>
@@ -893,22 +914,39 @@
         <w:spacing w:after="200" w:line="360" w:lineRule="auto"/>
         <w:rPr>
           <w:rFonts w:ascii="Times New Roman" w:hAnsi="Times New Roman" w:cs="Times New Roman"/>
-          <w:b/>
-        </w:rPr>
-      </w:pPr>
-      <w:r>
-        <w:rPr>
-          <w:rFonts w:ascii="Times New Roman" w:hAnsi="Times New Roman" w:cs="Times New Roman"/>
-          <w:b/>
-        </w:rPr>
-        <w:t>1.1 Sign up</w:t>
-      </w:r>
-      <w:r>
-        <w:rPr>
-          <w:rFonts w:ascii="Times New Roman" w:hAnsi="Times New Roman" w:cs="Times New Roman"/>
-          <w:b/>
-        </w:rPr>
-        <w:t xml:space="preserve"> </w:t>
+        </w:rPr>
+      </w:pPr>
+      <w:r>
+        <w:rPr>
+          <w:rFonts w:ascii="Times New Roman" w:hAnsi="Times New Roman" w:cs="Times New Roman"/>
+        </w:rPr>
+        <w:t>Figure 1.1</w:t>
+      </w:r>
+      <w:r>
+        <w:rPr>
+          <w:rFonts w:ascii="Times New Roman" w:hAnsi="Times New Roman" w:cs="Times New Roman"/>
+        </w:rPr>
+        <w:t>.1</w:t>
+      </w:r>
+      <w:r>
+        <w:rPr>
+          <w:rFonts w:ascii="Times New Roman" w:hAnsi="Times New Roman" w:cs="Times New Roman"/>
+        </w:rPr>
+        <w:t xml:space="preserve"> Interface of Our Home Page (</w:t>
+      </w:r>
+      <w:proofErr w:type="spellStart"/>
+      <w:r>
+        <w:rPr>
+          <w:rFonts w:ascii="Times New Roman" w:hAnsi="Times New Roman" w:cs="Times New Roman"/>
+        </w:rPr>
+        <w:t>index.php</w:t>
+      </w:r>
+      <w:proofErr w:type="spellEnd"/>
+      <w:r>
+        <w:rPr>
+          <w:rFonts w:ascii="Times New Roman" w:hAnsi="Times New Roman" w:cs="Times New Roman"/>
+        </w:rPr>
+        <w:t>)</w:t>
       </w:r>
     </w:p>
     <w:p>
@@ -920,47 +958,8 @@
       </w:pPr>
       <w:r>
         <w:rPr>
-          <w:rFonts w:ascii="Times New Roman" w:hAnsi="Times New Roman" w:cs="Times New Roman"/>
-        </w:rPr>
-        <w:t>Figure 1.1</w:t>
-      </w:r>
-      <w:r>
-        <w:rPr>
-          <w:rFonts w:ascii="Times New Roman" w:hAnsi="Times New Roman" w:cs="Times New Roman"/>
-        </w:rPr>
-        <w:t>.1</w:t>
-      </w:r>
-      <w:r>
-        <w:rPr>
-          <w:rFonts w:ascii="Times New Roman" w:hAnsi="Times New Roman" w:cs="Times New Roman"/>
-        </w:rPr>
-        <w:t xml:space="preserve"> Interface of Our Home Page (</w:t>
-      </w:r>
-      <w:proofErr w:type="spellStart"/>
-      <w:r>
-        <w:rPr>
-          <w:rFonts w:ascii="Times New Roman" w:hAnsi="Times New Roman" w:cs="Times New Roman"/>
-        </w:rPr>
-        <w:t>index.php</w:t>
-      </w:r>
-      <w:proofErr w:type="spellEnd"/>
-      <w:r>
-        <w:rPr>
-          <w:rFonts w:ascii="Times New Roman" w:hAnsi="Times New Roman" w:cs="Times New Roman"/>
-        </w:rPr>
-        <w:t>)</w:t>
-      </w:r>
-    </w:p>
-    <w:p>
-      <w:pPr>
-        <w:spacing w:after="200" w:line="360" w:lineRule="auto"/>
-        <w:rPr>
-          <w:rFonts w:ascii="Times New Roman" w:hAnsi="Times New Roman" w:cs="Times New Roman"/>
-        </w:rPr>
-      </w:pPr>
-      <w:r>
-        <w:rPr>
           <w:noProof/>
+          <w:lang w:val="en-MY"/>
         </w:rPr>
         <w:drawing>
           <wp:inline distT="0" distB="0" distL="0" distR="0" wp14:anchorId="7610FAC5" wp14:editId="0105FB59">
@@ -1089,6 +1088,7 @@
       <w:r>
         <w:rPr>
           <w:noProof/>
+          <w:lang w:val="en-MY"/>
         </w:rPr>
         <w:drawing>
           <wp:inline distT="0" distB="0" distL="0" distR="0" wp14:anchorId="40ABFD88" wp14:editId="2D27271A">
@@ -1160,7 +1160,43 @@
         <w:rPr>
           <w:rFonts w:ascii="Times New Roman" w:hAnsi="Times New Roman" w:cs="Times New Roman"/>
         </w:rPr>
-        <w:t xml:space="preserve">This restriction is enforced by </w:t>
+        <w:t>Th</w:t>
+      </w:r>
+      <w:r>
+        <w:rPr>
+          <w:rFonts w:ascii="Times New Roman" w:hAnsi="Times New Roman" w:cs="Times New Roman"/>
+        </w:rPr>
+        <w:t>ese</w:t>
+      </w:r>
+      <w:r>
+        <w:rPr>
+          <w:rFonts w:ascii="Times New Roman" w:hAnsi="Times New Roman" w:cs="Times New Roman"/>
+        </w:rPr>
+        <w:t xml:space="preserve"> restriction</w:t>
+      </w:r>
+      <w:r>
+        <w:rPr>
+          <w:rFonts w:ascii="Times New Roman" w:hAnsi="Times New Roman" w:cs="Times New Roman"/>
+        </w:rPr>
+        <w:t>s</w:t>
+      </w:r>
+      <w:r>
+        <w:rPr>
+          <w:rFonts w:ascii="Times New Roman" w:hAnsi="Times New Roman" w:cs="Times New Roman"/>
+        </w:rPr>
+        <w:t xml:space="preserve"> </w:t>
+      </w:r>
+      <w:r>
+        <w:rPr>
+          <w:rFonts w:ascii="Times New Roman" w:hAnsi="Times New Roman" w:cs="Times New Roman"/>
+        </w:rPr>
+        <w:t>are</w:t>
+      </w:r>
+      <w:r>
+        <w:rPr>
+          <w:rFonts w:ascii="Times New Roman" w:hAnsi="Times New Roman" w:cs="Times New Roman"/>
+        </w:rPr>
+        <w:t xml:space="preserve"> enforced by </w:t>
       </w:r>
       <w:proofErr w:type="spellStart"/>
       <w:r>
@@ -1391,13 +1427,7 @@
         <w:rPr>
           <w:rFonts w:ascii="Times New Roman" w:hAnsi="Times New Roman" w:cs="Times New Roman"/>
         </w:rPr>
-        <w:t>already</w:t>
-      </w:r>
-      <w:r>
-        <w:rPr>
-          <w:rFonts w:ascii="Times New Roman" w:hAnsi="Times New Roman" w:cs="Times New Roman"/>
-        </w:rPr>
-        <w:t xml:space="preserve"> </w:t>
+        <w:t xml:space="preserve">already </w:t>
       </w:r>
       <w:r>
         <w:rPr>
@@ -3169,12 +3199,16 @@
         <w:rPr>
           <w:rFonts w:ascii="Times New Roman" w:hAnsi="Times New Roman" w:cs="Times New Roman"/>
           <w:b/>
+          <w:sz w:val="28"/>
+          <w:szCs w:val="28"/>
         </w:rPr>
       </w:pPr>
       <w:r>
         <w:rPr>
           <w:rFonts w:ascii="Times New Roman" w:hAnsi="Times New Roman" w:cs="Times New Roman"/>
           <w:b/>
+          <w:sz w:val="28"/>
+          <w:szCs w:val="28"/>
         </w:rPr>
         <w:t>1.2 Log in</w:t>
       </w:r>
@@ -3221,6 +3255,7 @@
       <w:r>
         <w:rPr>
           <w:noProof/>
+          <w:lang w:val="en-MY"/>
         </w:rPr>
         <w:drawing>
           <wp:inline distT="0" distB="0" distL="0" distR="0" wp14:anchorId="6E9D1CBE" wp14:editId="1A378999">
@@ -3281,64 +3316,441 @@
       <w:r>
         <w:t>Email Address/ Password is incorrect!!</w:t>
       </w:r>
+      <w:r>
+        <w:rPr>
+          <w:rFonts w:ascii="Times New Roman" w:hAnsi="Times New Roman" w:cs="Times New Roman"/>
+        </w:rPr>
+        <w:t>”.</w:t>
+      </w:r>
+    </w:p>
+    <w:p>
+      <w:pPr>
+        <w:spacing w:after="200" w:line="360" w:lineRule="auto"/>
+        <w:rPr>
+          <w:rFonts w:ascii="Times New Roman" w:hAnsi="Times New Roman" w:cs="Times New Roman"/>
+        </w:rPr>
+      </w:pPr>
+      <w:r>
+        <w:rPr>
+          <w:rFonts w:ascii="Times New Roman" w:hAnsi="Times New Roman" w:cs="Times New Roman"/>
+        </w:rPr>
+        <w:t>A successful log in will redirect registered user into the homepage</w:t>
+      </w:r>
+      <w:r>
+        <w:rPr>
+          <w:rFonts w:ascii="Times New Roman" w:hAnsi="Times New Roman" w:cs="Times New Roman"/>
+        </w:rPr>
+        <w:t xml:space="preserve"> and show their last name on homepage</w:t>
+      </w:r>
+      <w:r>
+        <w:rPr>
+          <w:rFonts w:ascii="Times New Roman" w:hAnsi="Times New Roman" w:cs="Times New Roman"/>
+        </w:rPr>
+        <w:t xml:space="preserve">.  </w:t>
+      </w:r>
+    </w:p>
+    <w:p>
+      <w:pPr>
+        <w:spacing w:after="200" w:line="360" w:lineRule="auto"/>
+        <w:rPr>
+          <w:rFonts w:ascii="Times New Roman" w:hAnsi="Times New Roman" w:cs="Times New Roman"/>
+          <w:b/>
+        </w:rPr>
+      </w:pPr>
+      <w:r>
+        <w:rPr>
+          <w:rFonts w:ascii="Times New Roman" w:hAnsi="Times New Roman" w:cs="Times New Roman"/>
+          <w:b/>
+        </w:rPr>
+        <w:lastRenderedPageBreak/>
+        <w:t>Figure 1.2.</w:t>
+      </w:r>
+      <w:r>
+        <w:rPr>
+          <w:rFonts w:ascii="Times New Roman" w:hAnsi="Times New Roman" w:cs="Times New Roman"/>
+          <w:b/>
+        </w:rPr>
+        <w:t>2</w:t>
+      </w:r>
+      <w:r>
+        <w:rPr>
+          <w:rFonts w:ascii="Times New Roman" w:hAnsi="Times New Roman" w:cs="Times New Roman"/>
+          <w:b/>
+        </w:rPr>
+        <w:t xml:space="preserve"> </w:t>
+      </w:r>
+      <w:r>
+        <w:rPr>
+          <w:rFonts w:ascii="Times New Roman" w:hAnsi="Times New Roman" w:cs="Times New Roman"/>
+          <w:b/>
+        </w:rPr>
+        <w:t>Home</w:t>
+      </w:r>
+      <w:r>
+        <w:rPr>
+          <w:rFonts w:ascii="Times New Roman" w:hAnsi="Times New Roman" w:cs="Times New Roman"/>
+          <w:b/>
+        </w:rPr>
+        <w:t xml:space="preserve"> page </w:t>
+      </w:r>
+      <w:r>
+        <w:rPr>
+          <w:rFonts w:ascii="Times New Roman" w:hAnsi="Times New Roman" w:cs="Times New Roman"/>
+          <w:b/>
+        </w:rPr>
+        <w:t xml:space="preserve">after log in </w:t>
+      </w:r>
+    </w:p>
+    <w:p>
+      <w:pPr>
+        <w:spacing w:after="200" w:line="360" w:lineRule="auto"/>
+        <w:rPr>
+          <w:rFonts w:ascii="Times New Roman" w:hAnsi="Times New Roman" w:cs="Times New Roman"/>
+        </w:rPr>
+      </w:pPr>
+      <w:r>
+        <w:rPr>
+          <w:rFonts w:ascii="Times New Roman" w:hAnsi="Times New Roman" w:cs="Times New Roman"/>
+          <w:noProof/>
+          <w:lang w:val="en-MY"/>
+        </w:rPr>
+        <w:drawing>
+          <wp:inline distT="0" distB="0" distL="0" distR="0">
+            <wp:extent cx="5391150" cy="2803398"/>
+            <wp:effectExtent l="0" t="0" r="0" b="0"/>
+            <wp:docPr id="5" name="Picture 5"/>
+            <wp:cNvGraphicFramePr>
+              <a:graphicFrameLocks xmlns:a="http://schemas.openxmlformats.org/drawingml/2006/main" noChangeAspect="1"/>
+            </wp:cNvGraphicFramePr>
+            <a:graphic xmlns:a="http://schemas.openxmlformats.org/drawingml/2006/main">
+              <a:graphicData uri="http://schemas.openxmlformats.org/drawingml/2006/picture">
+                <pic:pic xmlns:pic="http://schemas.openxmlformats.org/drawingml/2006/picture">
+                  <pic:nvPicPr>
+                    <pic:cNvPr id="0" name="homepage.png"/>
+                    <pic:cNvPicPr/>
+                  </pic:nvPicPr>
+                  <pic:blipFill>
+                    <a:blip r:embed="rId13" cstate="print">
+                      <a:extLst>
+                        <a:ext uri="{28A0092B-C50C-407E-A947-70E740481C1C}">
+                          <a14:useLocalDpi xmlns:a14="http://schemas.microsoft.com/office/drawing/2010/main" val="0"/>
+                        </a:ext>
+                      </a:extLst>
+                    </a:blip>
+                    <a:stretch>
+                      <a:fillRect/>
+                    </a:stretch>
+                  </pic:blipFill>
+                  <pic:spPr>
+                    <a:xfrm>
+                      <a:off x="0" y="0"/>
+                      <a:ext cx="5390243" cy="2802926"/>
+                    </a:xfrm>
+                    <a:prstGeom prst="rect">
+                      <a:avLst/>
+                    </a:prstGeom>
+                  </pic:spPr>
+                </pic:pic>
+              </a:graphicData>
+            </a:graphic>
+          </wp:inline>
+        </w:drawing>
+      </w:r>
+    </w:p>
+    <w:p>
+      <w:pPr>
+        <w:spacing w:after="200" w:line="360" w:lineRule="auto"/>
+        <w:rPr>
+          <w:rFonts w:ascii="Times New Roman" w:hAnsi="Times New Roman" w:cs="Times New Roman"/>
+        </w:rPr>
+      </w:pPr>
+    </w:p>
+    <w:p>
+      <w:pPr>
+        <w:spacing w:after="200" w:line="360" w:lineRule="auto"/>
+        <w:rPr>
+          <w:rFonts w:ascii="Times New Roman" w:hAnsi="Times New Roman" w:cs="Times New Roman"/>
+          <w:b/>
+          <w:sz w:val="24"/>
+          <w:szCs w:val="24"/>
+        </w:rPr>
+      </w:pPr>
+      <w:r>
+        <w:rPr>
+          <w:rFonts w:ascii="Times New Roman" w:hAnsi="Times New Roman" w:cs="Times New Roman"/>
+          <w:b/>
+          <w:sz w:val="24"/>
+          <w:szCs w:val="24"/>
+        </w:rPr>
+        <w:t>Chapter 2: Making reservation and User Edit</w:t>
+      </w:r>
+    </w:p>
+    <w:p>
+      <w:pPr>
+        <w:spacing w:after="200" w:line="360" w:lineRule="auto"/>
+        <w:rPr>
+          <w:rFonts w:ascii="Times New Roman" w:hAnsi="Times New Roman" w:cs="Times New Roman"/>
+          <w:b/>
+        </w:rPr>
+      </w:pPr>
+      <w:r>
+        <w:rPr>
+          <w:rFonts w:ascii="Times New Roman" w:hAnsi="Times New Roman" w:cs="Times New Roman"/>
+          <w:b/>
+        </w:rPr>
+        <w:t>2.1 Making reservation</w:t>
+      </w:r>
+    </w:p>
+    <w:p>
+      <w:pPr>
+        <w:spacing w:after="200" w:line="360" w:lineRule="auto"/>
+        <w:rPr>
+          <w:rFonts w:ascii="Times New Roman" w:hAnsi="Times New Roman" w:cs="Times New Roman"/>
+        </w:rPr>
+      </w:pPr>
+      <w:r>
+        <w:rPr>
+          <w:rFonts w:ascii="Times New Roman" w:hAnsi="Times New Roman" w:cs="Times New Roman"/>
+        </w:rPr>
+        <w:t xml:space="preserve">After user logged in, user can go to Make Reservation page to fill in the details of the reservation. The user’s personal details such as First Name, Last Name, </w:t>
+      </w:r>
+      <w:proofErr w:type="gramStart"/>
+      <w:r>
+        <w:rPr>
+          <w:rFonts w:ascii="Times New Roman" w:hAnsi="Times New Roman" w:cs="Times New Roman"/>
+        </w:rPr>
+        <w:t>Email</w:t>
+      </w:r>
+      <w:proofErr w:type="gramEnd"/>
+      <w:r>
+        <w:rPr>
+          <w:rFonts w:ascii="Times New Roman" w:hAnsi="Times New Roman" w:cs="Times New Roman"/>
+        </w:rPr>
+        <w:t xml:space="preserve"> and contact number will be pre-filled in into fields for user’s convenient. This is achieved by selecting user’s details from </w:t>
+      </w:r>
+      <w:proofErr w:type="spellStart"/>
+      <w:r>
+        <w:rPr>
+          <w:rFonts w:ascii="Times New Roman" w:hAnsi="Times New Roman" w:cs="Times New Roman"/>
+        </w:rPr>
+        <w:t>mysql</w:t>
+      </w:r>
+      <w:proofErr w:type="spellEnd"/>
+      <w:r>
+        <w:rPr>
+          <w:rFonts w:ascii="Times New Roman" w:hAnsi="Times New Roman" w:cs="Times New Roman"/>
+        </w:rPr>
+        <w:t xml:space="preserve"> database and setting the default value of each field. </w:t>
+      </w:r>
+    </w:p>
+    <w:p>
+      <w:pPr>
+        <w:spacing w:after="200" w:line="360" w:lineRule="auto"/>
+        <w:rPr>
+          <w:rFonts w:ascii="Times New Roman" w:hAnsi="Times New Roman" w:cs="Times New Roman"/>
+        </w:rPr>
+      </w:pPr>
+      <w:r>
+        <w:rPr>
+          <w:rFonts w:ascii="Times New Roman" w:hAnsi="Times New Roman" w:cs="Times New Roman"/>
+          <w:b/>
+        </w:rPr>
+        <w:t>Figure 2</w:t>
+      </w:r>
+      <w:r>
+        <w:rPr>
+          <w:rFonts w:ascii="Times New Roman" w:hAnsi="Times New Roman" w:cs="Times New Roman"/>
+          <w:b/>
+        </w:rPr>
+        <w:t>.</w:t>
+      </w:r>
+      <w:r>
+        <w:rPr>
+          <w:rFonts w:ascii="Times New Roman" w:hAnsi="Times New Roman" w:cs="Times New Roman"/>
+          <w:b/>
+        </w:rPr>
+        <w:t>1.</w:t>
+      </w:r>
+      <w:r>
+        <w:rPr>
+          <w:rFonts w:ascii="Times New Roman" w:hAnsi="Times New Roman" w:cs="Times New Roman"/>
+          <w:b/>
+        </w:rPr>
+        <w:t>1 Pre-filled in field of booking page.</w:t>
+      </w:r>
+      <w:r>
+        <w:rPr>
+          <w:rFonts w:ascii="Times New Roman" w:hAnsi="Times New Roman" w:cs="Times New Roman"/>
+          <w:b/>
+          <w:noProof/>
+          <w:lang w:val="en-MY"/>
+        </w:rPr>
+        <w:t xml:space="preserve"> </w:t>
+      </w:r>
+      <w:r>
+        <w:rPr>
+          <w:rFonts w:ascii="Times New Roman" w:hAnsi="Times New Roman" w:cs="Times New Roman"/>
+          <w:b/>
+          <w:noProof/>
+          <w:lang w:val="en-MY"/>
+        </w:rPr>
+        <w:drawing>
+          <wp:inline distT="0" distB="0" distL="0" distR="0" wp14:anchorId="61D266D0" wp14:editId="5FBF24B5">
+            <wp:extent cx="5656740" cy="2905125"/>
+            <wp:effectExtent l="0" t="0" r="1270" b="0"/>
+            <wp:docPr id="6" name="Picture 6"/>
+            <wp:cNvGraphicFramePr>
+              <a:graphicFrameLocks xmlns:a="http://schemas.openxmlformats.org/drawingml/2006/main" noChangeAspect="1"/>
+            </wp:cNvGraphicFramePr>
+            <a:graphic xmlns:a="http://schemas.openxmlformats.org/drawingml/2006/main">
+              <a:graphicData uri="http://schemas.openxmlformats.org/drawingml/2006/picture">
+                <pic:pic xmlns:pic="http://schemas.openxmlformats.org/drawingml/2006/picture">
+                  <pic:nvPicPr>
+                    <pic:cNvPr id="0" name="booking.png"/>
+                    <pic:cNvPicPr/>
+                  </pic:nvPicPr>
+                  <pic:blipFill>
+                    <a:blip r:embed="rId14" cstate="print">
+                      <a:extLst>
+                        <a:ext uri="{28A0092B-C50C-407E-A947-70E740481C1C}">
+                          <a14:useLocalDpi xmlns:a14="http://schemas.microsoft.com/office/drawing/2010/main" val="0"/>
+                        </a:ext>
+                      </a:extLst>
+                    </a:blip>
+                    <a:stretch>
+                      <a:fillRect/>
+                    </a:stretch>
+                  </pic:blipFill>
+                  <pic:spPr>
+                    <a:xfrm>
+                      <a:off x="0" y="0"/>
+                      <a:ext cx="5667251" cy="2910523"/>
+                    </a:xfrm>
+                    <a:prstGeom prst="rect">
+                      <a:avLst/>
+                    </a:prstGeom>
+                  </pic:spPr>
+                </pic:pic>
+              </a:graphicData>
+            </a:graphic>
+          </wp:inline>
+        </w:drawing>
+      </w:r>
+    </w:p>
+    <w:p>
+      <w:pPr>
+        <w:spacing w:after="200" w:line="360" w:lineRule="auto"/>
+        <w:rPr>
+          <w:rFonts w:ascii="Times New Roman" w:hAnsi="Times New Roman" w:cs="Times New Roman"/>
+        </w:rPr>
+      </w:pPr>
+      <w:r>
+        <w:rPr>
+          <w:rFonts w:ascii="Times New Roman" w:hAnsi="Times New Roman" w:cs="Times New Roman"/>
+        </w:rPr>
+        <w:lastRenderedPageBreak/>
+        <w:t>User can fill in the location, date and time they preferred, and number of table they wanted to book. If the user has any special requirements, there is also a Remark field to fill in.</w:t>
+      </w:r>
+    </w:p>
+    <w:p>
+      <w:pPr>
+        <w:spacing w:after="200" w:line="360" w:lineRule="auto"/>
+        <w:rPr>
+          <w:rFonts w:ascii="Times New Roman" w:hAnsi="Times New Roman" w:cs="Times New Roman"/>
+        </w:rPr>
+      </w:pPr>
+      <w:r>
+        <w:rPr>
+          <w:rFonts w:ascii="Times New Roman" w:hAnsi="Times New Roman" w:cs="Times New Roman"/>
+          <w:b/>
+        </w:rPr>
+        <w:t>Figure 2</w:t>
+      </w:r>
+      <w:r>
+        <w:rPr>
+          <w:rFonts w:ascii="Times New Roman" w:hAnsi="Times New Roman" w:cs="Times New Roman"/>
+          <w:b/>
+        </w:rPr>
+        <w:t>.</w:t>
+      </w:r>
+      <w:r>
+        <w:rPr>
+          <w:rFonts w:ascii="Times New Roman" w:hAnsi="Times New Roman" w:cs="Times New Roman"/>
+          <w:b/>
+        </w:rPr>
+        <w:t>1.</w:t>
+      </w:r>
+      <w:r>
+        <w:rPr>
+          <w:rFonts w:ascii="Times New Roman" w:hAnsi="Times New Roman" w:cs="Times New Roman"/>
+          <w:b/>
+        </w:rPr>
+        <w:t>2</w:t>
+      </w:r>
+      <w:r>
+        <w:rPr>
+          <w:rFonts w:ascii="Times New Roman" w:hAnsi="Times New Roman" w:cs="Times New Roman"/>
+          <w:b/>
+        </w:rPr>
+        <w:t xml:space="preserve"> </w:t>
+      </w:r>
+      <w:r>
+        <w:rPr>
+          <w:rFonts w:ascii="Times New Roman" w:hAnsi="Times New Roman" w:cs="Times New Roman"/>
+          <w:b/>
+        </w:rPr>
+        <w:t xml:space="preserve">User can select date and time via calendar and drop down list respectively. </w:t>
+      </w:r>
+      <w:r>
+        <w:rPr>
+          <w:rFonts w:ascii="Times New Roman" w:hAnsi="Times New Roman" w:cs="Times New Roman"/>
+          <w:noProof/>
+          <w:lang w:val="en-MY"/>
+        </w:rPr>
+        <w:drawing>
+          <wp:inline distT="0" distB="0" distL="0" distR="0">
+            <wp:extent cx="5731510" cy="3470275"/>
+            <wp:effectExtent l="0" t="0" r="2540" b="0"/>
+            <wp:docPr id="8" name="Picture 8"/>
+            <wp:cNvGraphicFramePr>
+              <a:graphicFrameLocks xmlns:a="http://schemas.openxmlformats.org/drawingml/2006/main" noChangeAspect="1"/>
+            </wp:cNvGraphicFramePr>
+            <a:graphic xmlns:a="http://schemas.openxmlformats.org/drawingml/2006/main">
+              <a:graphicData uri="http://schemas.openxmlformats.org/drawingml/2006/picture">
+                <pic:pic xmlns:pic="http://schemas.openxmlformats.org/drawingml/2006/picture">
+                  <pic:nvPicPr>
+                    <pic:cNvPr id="0" name="booking2.png"/>
+                    <pic:cNvPicPr/>
+                  </pic:nvPicPr>
+                  <pic:blipFill>
+                    <a:blip r:embed="rId15" cstate="print">
+                      <a:extLst>
+                        <a:ext uri="{28A0092B-C50C-407E-A947-70E740481C1C}">
+                          <a14:useLocalDpi xmlns:a14="http://schemas.microsoft.com/office/drawing/2010/main" val="0"/>
+                        </a:ext>
+                      </a:extLst>
+                    </a:blip>
+                    <a:stretch>
+                      <a:fillRect/>
+                    </a:stretch>
+                  </pic:blipFill>
+                  <pic:spPr>
+                    <a:xfrm>
+                      <a:off x="0" y="0"/>
+                      <a:ext cx="5731510" cy="3470275"/>
+                    </a:xfrm>
+                    <a:prstGeom prst="rect">
+                      <a:avLst/>
+                    </a:prstGeom>
+                  </pic:spPr>
+                </pic:pic>
+              </a:graphicData>
+            </a:graphic>
+          </wp:inline>
+        </w:drawing>
+      </w:r>
       <w:bookmarkStart w:id="0" w:name="_GoBack"/>
       <w:bookmarkEnd w:id="0"/>
-      <w:r>
-        <w:rPr>
-          <w:rFonts w:ascii="Times New Roman" w:hAnsi="Times New Roman" w:cs="Times New Roman"/>
-        </w:rPr>
-        <w:t>”.</w:t>
-      </w:r>
-    </w:p>
-    <w:p>
-      <w:pPr>
-        <w:spacing w:after="200" w:line="360" w:lineRule="auto"/>
-        <w:rPr>
-          <w:rFonts w:ascii="Times New Roman" w:hAnsi="Times New Roman" w:cs="Times New Roman"/>
-        </w:rPr>
-      </w:pPr>
-      <w:r>
-        <w:rPr>
-          <w:rFonts w:ascii="Times New Roman" w:hAnsi="Times New Roman" w:cs="Times New Roman"/>
-        </w:rPr>
-        <w:t xml:space="preserve">A successful </w:t>
-      </w:r>
-      <w:r>
-        <w:rPr>
-          <w:rFonts w:ascii="Times New Roman" w:hAnsi="Times New Roman" w:cs="Times New Roman"/>
-        </w:rPr>
-        <w:t>log</w:t>
-      </w:r>
-      <w:r>
-        <w:rPr>
-          <w:rFonts w:ascii="Times New Roman" w:hAnsi="Times New Roman" w:cs="Times New Roman"/>
-        </w:rPr>
-        <w:t xml:space="preserve"> </w:t>
-      </w:r>
-      <w:r>
-        <w:rPr>
-          <w:rFonts w:ascii="Times New Roman" w:hAnsi="Times New Roman" w:cs="Times New Roman"/>
-        </w:rPr>
-        <w:t>in</w:t>
-      </w:r>
-      <w:r>
-        <w:rPr>
-          <w:rFonts w:ascii="Times New Roman" w:hAnsi="Times New Roman" w:cs="Times New Roman"/>
-        </w:rPr>
-        <w:t xml:space="preserve"> will redirect </w:t>
-      </w:r>
-      <w:r>
-        <w:rPr>
-          <w:rFonts w:ascii="Times New Roman" w:hAnsi="Times New Roman" w:cs="Times New Roman"/>
-        </w:rPr>
-        <w:t xml:space="preserve">registered </w:t>
-      </w:r>
-      <w:r>
-        <w:rPr>
-          <w:rFonts w:ascii="Times New Roman" w:hAnsi="Times New Roman" w:cs="Times New Roman"/>
-        </w:rPr>
-        <w:t xml:space="preserve">user into the homepage.  </w:t>
-      </w:r>
     </w:p>
     <w:p>
       <w:pPr>
@@ -5091,7 +5503,7 @@
   <a:extraClrSchemeLst/>
   <a:extLst>
     <a:ext uri="{05A4C25C-085E-4340-85A3-A5531E510DB2}">
-      <thm15:themeFamily xmlns="" xmlns:thm15="http://schemas.microsoft.com/office/thememl/2012/main" name="Office Theme" id="{62F939B6-93AF-4DB8-9C6B-D6C7DFDC589F}" vid="{4A3C46E8-61CC-4603-A589-7422A47A8E4A}"/>
+      <thm15:themeFamily xmlns:thm15="http://schemas.microsoft.com/office/thememl/2012/main" xmlns="" name="Office Theme" id="{62F939B6-93AF-4DB8-9C6B-D6C7DFDC589F}" vid="{4A3C46E8-61CC-4603-A589-7422A47A8E4A}"/>
     </a:ext>
   </a:extLst>
 </a:theme>
@@ -5102,7 +5514,7 @@
 </file>
 
 <file path=customXml/itemProps1.xml><?xml version="1.0" encoding="utf-8"?>
-<ds:datastoreItem xmlns:ds="http://schemas.openxmlformats.org/officeDocument/2006/customXml" ds:itemID="{34657B53-5307-49F5-A7DE-F9D7ECA0A9BF}">
+<ds:datastoreItem xmlns:ds="http://schemas.openxmlformats.org/officeDocument/2006/customXml" ds:itemID="{51726491-2E04-47FA-82F8-EFB0A8BB8582}">
   <ds:schemaRefs>
     <ds:schemaRef ds:uri="http://schemas.openxmlformats.org/officeDocument/2006/bibliography"/>
   </ds:schemaRefs>

</xml_diff>

<commit_message>
user edit and delete, dont know wheter covered all
</commit_message>
<xml_diff>
--- a/CS2102 Project Report.docx
+++ b/CS2102 Project Report.docx
@@ -102,7 +102,6 @@
               <w:rPr>
                 <w:rFonts w:ascii="Times New Roman" w:hAnsi="Times New Roman"/>
                 <w:noProof/>
-                <w:lang w:val="en-MY"/>
               </w:rPr>
               <w:drawing>
                 <wp:inline distT="0" distB="0" distL="0" distR="0">
@@ -488,23 +487,13 @@
           <w:szCs w:val="28"/>
         </w:rPr>
       </w:pPr>
-      <w:proofErr w:type="spellStart"/>
       <w:r>
         <w:rPr>
           <w:rFonts w:ascii="Times New Roman" w:hAnsi="Times New Roman"/>
           <w:sz w:val="28"/>
           <w:szCs w:val="28"/>
         </w:rPr>
-        <w:t>Lui</w:t>
-      </w:r>
-      <w:proofErr w:type="spellEnd"/>
-      <w:r>
-        <w:rPr>
-          <w:rFonts w:ascii="Times New Roman" w:hAnsi="Times New Roman"/>
-          <w:sz w:val="28"/>
-          <w:szCs w:val="28"/>
-        </w:rPr>
-        <w:t xml:space="preserve"> Yu Yao </w:t>
+        <w:t xml:space="preserve">Lui Yu Yao </w:t>
       </w:r>
       <w:r>
         <w:rPr>
@@ -543,32 +532,14 @@
           <w:sz w:val="28"/>
           <w:szCs w:val="28"/>
         </w:rPr>
-        <w:t xml:space="preserve">Chen </w:t>
-      </w:r>
-      <w:proofErr w:type="spellStart"/>
+        <w:t>Chen Tze Cheng</w:t>
+      </w:r>
       <w:r>
         <w:rPr>
           <w:rFonts w:ascii="Times New Roman" w:hAnsi="Times New Roman"/>
           <w:sz w:val="28"/>
           <w:szCs w:val="28"/>
         </w:rPr>
-        <w:t>Tze</w:t>
-      </w:r>
-      <w:proofErr w:type="spellEnd"/>
-      <w:r>
-        <w:rPr>
-          <w:rFonts w:ascii="Times New Roman" w:hAnsi="Times New Roman"/>
-          <w:sz w:val="28"/>
-          <w:szCs w:val="28"/>
-        </w:rPr>
-        <w:t xml:space="preserve"> Cheng</w:t>
-      </w:r>
-      <w:r>
-        <w:rPr>
-          <w:rFonts w:ascii="Times New Roman" w:hAnsi="Times New Roman"/>
-          <w:sz w:val="28"/>
-          <w:szCs w:val="28"/>
-        </w:rPr>
         <w:tab/>
         <w:t>A0112092W</w:t>
       </w:r>
@@ -765,21 +736,12 @@
         </w:rPr>
         <w:t xml:space="preserve"> together with </w:t>
       </w:r>
-      <w:proofErr w:type="spellStart"/>
       <w:r>
         <w:rPr>
           <w:rFonts w:ascii="Times New Roman" w:hAnsi="Times New Roman" w:cs="Times New Roman"/>
           <w:b/>
         </w:rPr>
-        <w:t>Javascript</w:t>
-      </w:r>
-      <w:proofErr w:type="spellEnd"/>
-      <w:r>
-        <w:rPr>
-          <w:rFonts w:ascii="Times New Roman" w:hAnsi="Times New Roman" w:cs="Times New Roman"/>
-          <w:b/>
-        </w:rPr>
-        <w:t>/JQuery</w:t>
+        <w:t>Javascript/JQuery</w:t>
       </w:r>
       <w:r>
         <w:rPr>
@@ -932,21 +894,7 @@
         <w:rPr>
           <w:rFonts w:ascii="Times New Roman" w:hAnsi="Times New Roman" w:cs="Times New Roman"/>
         </w:rPr>
-        <w:t xml:space="preserve"> Interface of Our Home Page (</w:t>
-      </w:r>
-      <w:proofErr w:type="spellStart"/>
-      <w:r>
-        <w:rPr>
-          <w:rFonts w:ascii="Times New Roman" w:hAnsi="Times New Roman" w:cs="Times New Roman"/>
-        </w:rPr>
-        <w:t>index.php</w:t>
-      </w:r>
-      <w:proofErr w:type="spellEnd"/>
-      <w:r>
-        <w:rPr>
-          <w:rFonts w:ascii="Times New Roman" w:hAnsi="Times New Roman" w:cs="Times New Roman"/>
-        </w:rPr>
-        <w:t>)</w:t>
+        <w:t xml:space="preserve"> Interface of Our Home Page (index.php)</w:t>
       </w:r>
     </w:p>
     <w:p>
@@ -959,7 +907,6 @@
       <w:r>
         <w:rPr>
           <w:noProof/>
-          <w:lang w:val="en-MY"/>
         </w:rPr>
         <w:drawing>
           <wp:inline distT="0" distB="0" distL="0" distR="0" wp14:anchorId="7610FAC5" wp14:editId="0105FB59">
@@ -1061,21 +1008,7 @@
         <w:rPr>
           <w:rFonts w:ascii="Times New Roman" w:hAnsi="Times New Roman" w:cs="Times New Roman"/>
         </w:rPr>
-        <w:t>up page for first time user (</w:t>
-      </w:r>
-      <w:proofErr w:type="spellStart"/>
-      <w:r>
-        <w:rPr>
-          <w:rFonts w:ascii="Times New Roman" w:hAnsi="Times New Roman" w:cs="Times New Roman"/>
-        </w:rPr>
-        <w:t>signup.php</w:t>
-      </w:r>
-      <w:proofErr w:type="spellEnd"/>
-      <w:r>
-        <w:rPr>
-          <w:rFonts w:ascii="Times New Roman" w:hAnsi="Times New Roman" w:cs="Times New Roman"/>
-        </w:rPr>
-        <w:t>)</w:t>
+        <w:t>up page for first time user (signup.php)</w:t>
       </w:r>
     </w:p>
     <w:p>
@@ -1088,7 +1021,6 @@
       <w:r>
         <w:rPr>
           <w:noProof/>
-          <w:lang w:val="en-MY"/>
         </w:rPr>
         <w:drawing>
           <wp:inline distT="0" distB="0" distL="0" distR="0" wp14:anchorId="40ABFD88" wp14:editId="2D27271A">
@@ -1196,21 +1128,7 @@
         <w:rPr>
           <w:rFonts w:ascii="Times New Roman" w:hAnsi="Times New Roman" w:cs="Times New Roman"/>
         </w:rPr>
-        <w:t xml:space="preserve"> enforced by </w:t>
-      </w:r>
-      <w:proofErr w:type="spellStart"/>
-      <w:r>
-        <w:rPr>
-          <w:rFonts w:ascii="Times New Roman" w:hAnsi="Times New Roman" w:cs="Times New Roman"/>
-        </w:rPr>
-        <w:t>Javascript</w:t>
-      </w:r>
-      <w:proofErr w:type="spellEnd"/>
-      <w:r>
-        <w:rPr>
-          <w:rFonts w:ascii="Times New Roman" w:hAnsi="Times New Roman" w:cs="Times New Roman"/>
-        </w:rPr>
-        <w:t xml:space="preserve">: </w:t>
+        <w:t xml:space="preserve"> enforced by Javascript: </w:t>
       </w:r>
     </w:p>
     <w:p>
@@ -1274,7 +1192,6 @@
           <w:szCs w:val="20"/>
         </w:rPr>
       </w:pPr>
-      <w:proofErr w:type="spellStart"/>
       <w:r>
         <w:rPr>
           <w:rFonts w:ascii="Courier New" w:eastAsia="Times New Roman" w:hAnsi="Courier New" w:cs="Courier New"/>
@@ -1282,57 +1199,7 @@
           <w:sz w:val="20"/>
           <w:szCs w:val="20"/>
         </w:rPr>
-        <w:t>Var</w:t>
-      </w:r>
-      <w:proofErr w:type="spellEnd"/>
-      <w:r>
-        <w:rPr>
-          <w:rFonts w:ascii="Courier New" w:eastAsia="Times New Roman" w:hAnsi="Courier New" w:cs="Courier New"/>
-          <w:color w:val="9B5F9B"/>
-          <w:sz w:val="20"/>
-          <w:szCs w:val="20"/>
-        </w:rPr>
-        <w:t xml:space="preserve"> regex = /</w:t>
-      </w:r>
-      <w:proofErr w:type="gramStart"/>
-      <w:r>
-        <w:rPr>
-          <w:rFonts w:ascii="Courier New" w:eastAsia="Times New Roman" w:hAnsi="Courier New" w:cs="Courier New"/>
-          <w:color w:val="9B5F9B"/>
-          <w:sz w:val="20"/>
-          <w:szCs w:val="20"/>
-        </w:rPr>
-        <w:t>^(</w:t>
-      </w:r>
-      <w:proofErr w:type="gramEnd"/>
-      <w:r>
-        <w:rPr>
-          <w:rFonts w:ascii="Courier New" w:eastAsia="Times New Roman" w:hAnsi="Courier New" w:cs="Courier New"/>
-          <w:color w:val="9B5F9B"/>
-          <w:sz w:val="20"/>
-          <w:szCs w:val="20"/>
-        </w:rPr>
-        <w:t>[a-zA-Z0-9_.+-])+\@(([a-zA-Z0-9-])+\.)</w:t>
-      </w:r>
-      <w:proofErr w:type="gramStart"/>
-      <w:r>
-        <w:rPr>
-          <w:rFonts w:ascii="Courier New" w:eastAsia="Times New Roman" w:hAnsi="Courier New" w:cs="Courier New"/>
-          <w:color w:val="9B5F9B"/>
-          <w:sz w:val="20"/>
-          <w:szCs w:val="20"/>
-        </w:rPr>
-        <w:t>+(</w:t>
-      </w:r>
-      <w:proofErr w:type="gramEnd"/>
-      <w:r>
-        <w:rPr>
-          <w:rFonts w:ascii="Courier New" w:eastAsia="Times New Roman" w:hAnsi="Courier New" w:cs="Courier New"/>
-          <w:color w:val="9B5F9B"/>
-          <w:sz w:val="20"/>
-          <w:szCs w:val="20"/>
-        </w:rPr>
-        <w:t>[a-zA-Z0-9]{2,4})+$/</w:t>
+        <w:t>Var regex = /^([a-zA-Z0-9_.+-])+\@(([a-zA-Z0-9-])+\.)+([a-zA-Z0-9]{2,4})+$/</w:t>
       </w:r>
     </w:p>
     <w:p>
@@ -1468,7 +1335,6 @@
       <w:r>
         <w:t>Please provide another email address.</w:t>
       </w:r>
-      <w:proofErr w:type="gramStart"/>
       <w:r>
         <w:rPr>
           <w:rFonts w:ascii="Times New Roman" w:hAnsi="Times New Roman" w:cs="Times New Roman"/>
@@ -1481,7 +1347,6 @@
         </w:rPr>
         <w:t>.</w:t>
       </w:r>
-      <w:proofErr w:type="gramEnd"/>
     </w:p>
     <w:p>
       <w:pPr>
@@ -1548,7 +1413,19 @@
         <w:rPr>
           <w:rFonts w:ascii="Times New Roman" w:hAnsi="Times New Roman" w:cs="Times New Roman"/>
         </w:rPr>
-        <w:t xml:space="preserve"> That being said, email address is the primary key of user table.</w:t>
+        <w:t xml:space="preserve"> </w:t>
+      </w:r>
+      <w:r>
+        <w:rPr>
+          <w:rFonts w:ascii="Times New Roman" w:hAnsi="Times New Roman" w:cs="Times New Roman"/>
+        </w:rPr>
+        <w:t>That being said, Email A</w:t>
+      </w:r>
+      <w:r>
+        <w:rPr>
+          <w:rFonts w:ascii="Times New Roman" w:hAnsi="Times New Roman" w:cs="Times New Roman"/>
+        </w:rPr>
+        <w:t>ddress is the primary key of user table.</w:t>
       </w:r>
     </w:p>
     <w:p>
@@ -1593,15 +1470,7 @@
           <w:rFonts w:ascii="Consolas" w:hAnsi="Consolas" w:cs="Consolas"/>
           <w:color w:val="9B5F9B"/>
         </w:rPr>
-        <w:t>$_</w:t>
-      </w:r>
-      <w:proofErr w:type="gramStart"/>
-      <w:r>
-        <w:rPr>
-          <w:rFonts w:ascii="Consolas" w:hAnsi="Consolas" w:cs="Consolas"/>
-          <w:color w:val="9B5F9B"/>
-        </w:rPr>
-        <w:t>POST</w:t>
+        <w:t>$_POST</w:t>
       </w:r>
       <w:r>
         <w:rPr>
@@ -1610,7 +1479,6 @@
         </w:rPr>
         <w:t>[</w:t>
       </w:r>
-      <w:proofErr w:type="gramEnd"/>
       <w:r>
         <w:rPr>
           <w:rFonts w:ascii="Consolas" w:hAnsi="Consolas" w:cs="Consolas"/>
@@ -1641,17 +1509,8 @@
           <w:color w:val="9B5F9B"/>
         </w:rPr>
         <w:lastRenderedPageBreak/>
-        <w:t>$</w:t>
-      </w:r>
-      <w:proofErr w:type="spellStart"/>
-      <w:r>
-        <w:rPr>
-          <w:rFonts w:ascii="Consolas" w:hAnsi="Consolas" w:cs="Consolas"/>
-          <w:color w:val="9B5F9B"/>
-        </w:rPr>
-        <w:t>checkQuery</w:t>
-      </w:r>
-      <w:proofErr w:type="spellEnd"/>
+        <w:t>$checkQuery</w:t>
+      </w:r>
       <w:r>
         <w:rPr>
           <w:rFonts w:ascii="Consolas" w:hAnsi="Consolas" w:cs="Consolas"/>
@@ -1671,39 +1530,7 @@
           <w:rFonts w:ascii="Consolas" w:hAnsi="Consolas" w:cs="Consolas"/>
           <w:color w:val="823125"/>
         </w:rPr>
-        <w:t xml:space="preserve">"SELECT * FROM user where </w:t>
-      </w:r>
-      <w:proofErr w:type="spellStart"/>
-      <w:r>
-        <w:rPr>
-          <w:rFonts w:ascii="Consolas" w:hAnsi="Consolas" w:cs="Consolas"/>
-          <w:color w:val="823125"/>
-        </w:rPr>
-        <w:t>Email_Address</w:t>
-      </w:r>
-      <w:proofErr w:type="spellEnd"/>
-      <w:r>
-        <w:rPr>
-          <w:rFonts w:ascii="Consolas" w:hAnsi="Consolas" w:cs="Consolas"/>
-          <w:color w:val="823125"/>
-        </w:rPr>
-        <w:t xml:space="preserve"> </w:t>
-      </w:r>
-      <w:proofErr w:type="gramStart"/>
-      <w:r>
-        <w:rPr>
-          <w:rFonts w:ascii="Consolas" w:hAnsi="Consolas" w:cs="Consolas"/>
-          <w:color w:val="823125"/>
-        </w:rPr>
-        <w:t>= ?</w:t>
-      </w:r>
-      <w:proofErr w:type="gramEnd"/>
-      <w:r>
-        <w:rPr>
-          <w:rFonts w:ascii="Consolas" w:hAnsi="Consolas" w:cs="Consolas"/>
-          <w:color w:val="823125"/>
-        </w:rPr>
-        <w:t>"</w:t>
+        <w:t>"SELECT * FROM user where Email_Address = ?"</w:t>
       </w:r>
       <w:r>
         <w:rPr>
@@ -1734,107 +1561,71 @@
           <w:rFonts w:ascii="Consolas" w:hAnsi="Consolas" w:cs="Consolas"/>
           <w:color w:val="9B5F9B"/>
         </w:rPr>
-        <w:t>$</w:t>
-      </w:r>
-      <w:proofErr w:type="spellStart"/>
+        <w:t>$chkStatement</w:t>
+      </w:r>
+      <w:r>
+        <w:rPr>
+          <w:rFonts w:ascii="Consolas" w:hAnsi="Consolas" w:cs="Consolas"/>
+          <w:color w:val="000000"/>
+        </w:rPr>
+        <w:t xml:space="preserve"> </w:t>
+      </w:r>
+      <w:r>
+        <w:rPr>
+          <w:rFonts w:ascii="Consolas" w:hAnsi="Consolas" w:cs="Consolas"/>
+          <w:color w:val="1E7C70"/>
+        </w:rPr>
+        <w:t>=</w:t>
+      </w:r>
+      <w:r>
+        <w:rPr>
+          <w:rFonts w:ascii="Consolas" w:hAnsi="Consolas" w:cs="Consolas"/>
+          <w:color w:val="000000"/>
+        </w:rPr>
+        <w:t xml:space="preserve"> </w:t>
+      </w:r>
       <w:r>
         <w:rPr>
           <w:rFonts w:ascii="Consolas" w:hAnsi="Consolas" w:cs="Consolas"/>
           <w:color w:val="9B5F9B"/>
         </w:rPr>
-        <w:t>chkStatement</w:t>
-      </w:r>
-      <w:proofErr w:type="spellEnd"/>
-      <w:r>
-        <w:rPr>
-          <w:rFonts w:ascii="Consolas" w:hAnsi="Consolas" w:cs="Consolas"/>
-          <w:color w:val="000000"/>
-        </w:rPr>
-        <w:t xml:space="preserve"> </w:t>
-      </w:r>
-      <w:r>
-        <w:rPr>
-          <w:rFonts w:ascii="Consolas" w:hAnsi="Consolas" w:cs="Consolas"/>
-          <w:color w:val="1E7C70"/>
-        </w:rPr>
-        <w:t>=</w:t>
-      </w:r>
-      <w:r>
-        <w:rPr>
-          <w:rFonts w:ascii="Consolas" w:hAnsi="Consolas" w:cs="Consolas"/>
-          <w:color w:val="000000"/>
-        </w:rPr>
-        <w:t xml:space="preserve"> </w:t>
+        <w:t>$databaseConnection</w:t>
+      </w:r>
+      <w:r>
+        <w:rPr>
+          <w:rFonts w:ascii="Consolas" w:hAnsi="Consolas" w:cs="Consolas"/>
+          <w:color w:val="000000"/>
+        </w:rPr>
+        <w:t xml:space="preserve"> </w:t>
+      </w:r>
+      <w:r>
+        <w:rPr>
+          <w:rFonts w:ascii="Consolas" w:hAnsi="Consolas" w:cs="Consolas"/>
+          <w:color w:val="1E7C70"/>
+        </w:rPr>
+        <w:t>-&gt;</w:t>
+      </w:r>
+      <w:r>
+        <w:rPr>
+          <w:rFonts w:ascii="Consolas" w:hAnsi="Consolas" w:cs="Consolas"/>
+          <w:color w:val="000000"/>
+        </w:rPr>
+        <w:t xml:space="preserve"> prepare</w:t>
+      </w:r>
+      <w:r>
+        <w:rPr>
+          <w:rFonts w:ascii="Consolas" w:hAnsi="Consolas" w:cs="Consolas"/>
+          <w:color w:val="1E7C70"/>
+        </w:rPr>
+        <w:t>(</w:t>
       </w:r>
       <w:r>
         <w:rPr>
           <w:rFonts w:ascii="Consolas" w:hAnsi="Consolas" w:cs="Consolas"/>
           <w:color w:val="9B5F9B"/>
         </w:rPr>
-        <w:t>$</w:t>
-      </w:r>
-      <w:proofErr w:type="spellStart"/>
-      <w:r>
-        <w:rPr>
-          <w:rFonts w:ascii="Consolas" w:hAnsi="Consolas" w:cs="Consolas"/>
-          <w:color w:val="9B5F9B"/>
-        </w:rPr>
-        <w:t>databaseConnection</w:t>
-      </w:r>
-      <w:proofErr w:type="spellEnd"/>
-      <w:r>
-        <w:rPr>
-          <w:rFonts w:ascii="Consolas" w:hAnsi="Consolas" w:cs="Consolas"/>
-          <w:color w:val="000000"/>
-        </w:rPr>
-        <w:t xml:space="preserve"> </w:t>
-      </w:r>
-      <w:r>
-        <w:rPr>
-          <w:rFonts w:ascii="Consolas" w:hAnsi="Consolas" w:cs="Consolas"/>
-          <w:color w:val="1E7C70"/>
-        </w:rPr>
-        <w:t>-&gt;</w:t>
-      </w:r>
-      <w:r>
-        <w:rPr>
-          <w:rFonts w:ascii="Consolas" w:hAnsi="Consolas" w:cs="Consolas"/>
-          <w:color w:val="000000"/>
-        </w:rPr>
-        <w:t xml:space="preserve"> </w:t>
-      </w:r>
-      <w:proofErr w:type="gramStart"/>
-      <w:r>
-        <w:rPr>
-          <w:rFonts w:ascii="Consolas" w:hAnsi="Consolas" w:cs="Consolas"/>
-          <w:color w:val="000000"/>
-        </w:rPr>
-        <w:t>prepare</w:t>
-      </w:r>
-      <w:r>
-        <w:rPr>
-          <w:rFonts w:ascii="Consolas" w:hAnsi="Consolas" w:cs="Consolas"/>
-          <w:color w:val="1E7C70"/>
-        </w:rPr>
-        <w:t>(</w:t>
-      </w:r>
-      <w:proofErr w:type="gramEnd"/>
-      <w:r>
-        <w:rPr>
-          <w:rFonts w:ascii="Consolas" w:hAnsi="Consolas" w:cs="Consolas"/>
-          <w:color w:val="9B5F9B"/>
-        </w:rPr>
-        <w:t>$</w:t>
-      </w:r>
-      <w:proofErr w:type="spellStart"/>
-      <w:r>
-        <w:rPr>
-          <w:rFonts w:ascii="Consolas" w:hAnsi="Consolas" w:cs="Consolas"/>
-          <w:color w:val="9B5F9B"/>
-        </w:rPr>
-        <w:t>checkQuery</w:t>
-      </w:r>
-      <w:proofErr w:type="spellEnd"/>
+        <w:t>$checkQuery</w:t>
+      </w:r>
       <w:r>
         <w:rPr>
           <w:rFonts w:ascii="Consolas" w:hAnsi="Consolas" w:cs="Consolas"/>
@@ -1864,17 +1655,8 @@
           <w:rFonts w:ascii="Consolas" w:hAnsi="Consolas" w:cs="Consolas"/>
           <w:color w:val="9B5F9B"/>
         </w:rPr>
-        <w:t>$</w:t>
-      </w:r>
-      <w:proofErr w:type="spellStart"/>
-      <w:r>
-        <w:rPr>
-          <w:rFonts w:ascii="Consolas" w:hAnsi="Consolas" w:cs="Consolas"/>
-          <w:color w:val="9B5F9B"/>
-        </w:rPr>
-        <w:t>chkStatement</w:t>
-      </w:r>
-      <w:proofErr w:type="spellEnd"/>
+        <w:t>$chkStatement</w:t>
+      </w:r>
       <w:r>
         <w:rPr>
           <w:rFonts w:ascii="Consolas" w:hAnsi="Consolas" w:cs="Consolas"/>
@@ -1894,25 +1676,8 @@
           <w:rFonts w:ascii="Consolas" w:hAnsi="Consolas" w:cs="Consolas"/>
           <w:color w:val="000000"/>
         </w:rPr>
-        <w:t xml:space="preserve"> </w:t>
-      </w:r>
-      <w:proofErr w:type="spellStart"/>
-      <w:r>
-        <w:rPr>
-          <w:rFonts w:ascii="Consolas" w:hAnsi="Consolas" w:cs="Consolas"/>
-          <w:color w:val="000000"/>
-        </w:rPr>
-        <w:t>bind_</w:t>
-      </w:r>
-      <w:proofErr w:type="gramStart"/>
-      <w:r>
-        <w:rPr>
-          <w:rFonts w:ascii="Consolas" w:hAnsi="Consolas" w:cs="Consolas"/>
-          <w:color w:val="000000"/>
-        </w:rPr>
-        <w:t>param</w:t>
-      </w:r>
-      <w:proofErr w:type="spellEnd"/>
+        <w:t xml:space="preserve"> bind_param</w:t>
+      </w:r>
       <w:r>
         <w:rPr>
           <w:rFonts w:ascii="Consolas" w:hAnsi="Consolas" w:cs="Consolas"/>
@@ -1920,7 +1685,6 @@
         </w:rPr>
         <w:t>(</w:t>
       </w:r>
-      <w:proofErr w:type="gramEnd"/>
       <w:r>
         <w:rPr>
           <w:rFonts w:ascii="Consolas" w:hAnsi="Consolas" w:cs="Consolas"/>
@@ -1978,17 +1742,8 @@
           <w:rFonts w:ascii="Consolas" w:hAnsi="Consolas" w:cs="Consolas"/>
           <w:color w:val="9B5F9B"/>
         </w:rPr>
-        <w:t>$</w:t>
-      </w:r>
-      <w:proofErr w:type="spellStart"/>
-      <w:r>
-        <w:rPr>
-          <w:rFonts w:ascii="Consolas" w:hAnsi="Consolas" w:cs="Consolas"/>
-          <w:color w:val="9B5F9B"/>
-        </w:rPr>
-        <w:t>chkStatement</w:t>
-      </w:r>
-      <w:proofErr w:type="spellEnd"/>
+        <w:t>$chkStatement</w:t>
+      </w:r>
       <w:r>
         <w:rPr>
           <w:rFonts w:ascii="Consolas" w:hAnsi="Consolas" w:cs="Consolas"/>
@@ -2008,30 +1763,14 @@
           <w:rFonts w:ascii="Consolas" w:hAnsi="Consolas" w:cs="Consolas"/>
           <w:color w:val="000000"/>
         </w:rPr>
-        <w:t xml:space="preserve"> </w:t>
-      </w:r>
-      <w:proofErr w:type="gramStart"/>
-      <w:r>
-        <w:rPr>
-          <w:rFonts w:ascii="Consolas" w:hAnsi="Consolas" w:cs="Consolas"/>
-          <w:color w:val="000000"/>
-        </w:rPr>
-        <w:t>execute</w:t>
-      </w:r>
-      <w:r>
-        <w:rPr>
-          <w:rFonts w:ascii="Consolas" w:hAnsi="Consolas" w:cs="Consolas"/>
-          <w:color w:val="1E7C70"/>
-        </w:rPr>
-        <w:t>(</w:t>
-      </w:r>
-      <w:proofErr w:type="gramEnd"/>
-      <w:r>
-        <w:rPr>
-          <w:rFonts w:ascii="Consolas" w:hAnsi="Consolas" w:cs="Consolas"/>
-          <w:color w:val="1E7C70"/>
-        </w:rPr>
-        <w:t>);</w:t>
+        <w:t xml:space="preserve"> execute</w:t>
+      </w:r>
+      <w:r>
+        <w:rPr>
+          <w:rFonts w:ascii="Consolas" w:hAnsi="Consolas" w:cs="Consolas"/>
+          <w:color w:val="1E7C70"/>
+        </w:rPr>
+        <w:t>();</w:t>
       </w:r>
     </w:p>
     <w:p>
@@ -2055,17 +1794,8 @@
           <w:rFonts w:ascii="Consolas" w:hAnsi="Consolas" w:cs="Consolas"/>
           <w:color w:val="9B5F9B"/>
         </w:rPr>
-        <w:t>$</w:t>
-      </w:r>
-      <w:proofErr w:type="spellStart"/>
-      <w:r>
-        <w:rPr>
-          <w:rFonts w:ascii="Consolas" w:hAnsi="Consolas" w:cs="Consolas"/>
-          <w:color w:val="9B5F9B"/>
-        </w:rPr>
-        <w:t>chkStatement</w:t>
-      </w:r>
-      <w:proofErr w:type="spellEnd"/>
+        <w:t>$chkStatement</w:t>
+      </w:r>
       <w:r>
         <w:rPr>
           <w:rFonts w:ascii="Consolas" w:hAnsi="Consolas" w:cs="Consolas"/>
@@ -2085,39 +1815,14 @@
           <w:rFonts w:ascii="Consolas" w:hAnsi="Consolas" w:cs="Consolas"/>
           <w:color w:val="000000"/>
         </w:rPr>
-        <w:t xml:space="preserve"> </w:t>
-      </w:r>
-      <w:proofErr w:type="spellStart"/>
-      <w:r>
-        <w:rPr>
-          <w:rFonts w:ascii="Consolas" w:hAnsi="Consolas" w:cs="Consolas"/>
-          <w:color w:val="000000"/>
-        </w:rPr>
-        <w:t>store_</w:t>
-      </w:r>
-      <w:proofErr w:type="gramStart"/>
-      <w:r>
-        <w:rPr>
-          <w:rFonts w:ascii="Consolas" w:hAnsi="Consolas" w:cs="Consolas"/>
-          <w:color w:val="000000"/>
-        </w:rPr>
-        <w:t>result</w:t>
-      </w:r>
-      <w:proofErr w:type="spellEnd"/>
-      <w:r>
-        <w:rPr>
-          <w:rFonts w:ascii="Consolas" w:hAnsi="Consolas" w:cs="Consolas"/>
-          <w:color w:val="1E7C70"/>
-        </w:rPr>
-        <w:t>(</w:t>
-      </w:r>
-      <w:proofErr w:type="gramEnd"/>
-      <w:r>
-        <w:rPr>
-          <w:rFonts w:ascii="Consolas" w:hAnsi="Consolas" w:cs="Consolas"/>
-          <w:color w:val="1E7C70"/>
-        </w:rPr>
-        <w:t>);</w:t>
+        <w:t xml:space="preserve"> store_result</w:t>
+      </w:r>
+      <w:r>
+        <w:rPr>
+          <w:rFonts w:ascii="Consolas" w:hAnsi="Consolas" w:cs="Consolas"/>
+          <w:color w:val="1E7C70"/>
+        </w:rPr>
+        <w:t>();</w:t>
       </w:r>
     </w:p>
     <w:p>
@@ -2153,7 +1858,6 @@
         </w:rPr>
         <w:t xml:space="preserve">        </w:t>
       </w:r>
-      <w:proofErr w:type="gramStart"/>
       <w:r>
         <w:rPr>
           <w:rFonts w:ascii="Consolas" w:hAnsi="Consolas" w:cs="Consolas"/>
@@ -2168,23 +1872,13 @@
         </w:rPr>
         <w:t>(</w:t>
       </w:r>
-      <w:proofErr w:type="gramEnd"/>
       <w:r>
         <w:rPr>
           <w:rFonts w:ascii="Consolas" w:hAnsi="Consolas" w:cs="Consolas"/>
           <w:color w:val="9B5F9B"/>
         </w:rPr>
-        <w:t>$</w:t>
-      </w:r>
-      <w:proofErr w:type="spellStart"/>
-      <w:r>
-        <w:rPr>
-          <w:rFonts w:ascii="Consolas" w:hAnsi="Consolas" w:cs="Consolas"/>
-          <w:color w:val="9B5F9B"/>
-        </w:rPr>
-        <w:t>chkStatement</w:t>
-      </w:r>
-      <w:proofErr w:type="spellEnd"/>
+        <w:t>$chkStatement</w:t>
+      </w:r>
       <w:r>
         <w:rPr>
           <w:rFonts w:ascii="Consolas" w:hAnsi="Consolas" w:cs="Consolas"/>
@@ -2204,23 +1898,7 @@
           <w:rFonts w:ascii="Consolas" w:hAnsi="Consolas" w:cs="Consolas"/>
           <w:color w:val="000000"/>
         </w:rPr>
-        <w:t xml:space="preserve"> </w:t>
-      </w:r>
-      <w:proofErr w:type="spellStart"/>
-      <w:r>
-        <w:rPr>
-          <w:rFonts w:ascii="Consolas" w:hAnsi="Consolas" w:cs="Consolas"/>
-          <w:color w:val="000000"/>
-        </w:rPr>
-        <w:t>num_rows</w:t>
-      </w:r>
-      <w:proofErr w:type="spellEnd"/>
-      <w:r>
-        <w:rPr>
-          <w:rFonts w:ascii="Consolas" w:hAnsi="Consolas" w:cs="Consolas"/>
-          <w:color w:val="000000"/>
-        </w:rPr>
-        <w:t xml:space="preserve"> </w:t>
+        <w:t xml:space="preserve"> num_rows </w:t>
       </w:r>
       <w:r>
         <w:rPr>
@@ -2267,7 +1945,6 @@
         </w:rPr>
         <w:t xml:space="preserve">            </w:t>
       </w:r>
-      <w:proofErr w:type="gramStart"/>
       <w:r>
         <w:rPr>
           <w:rFonts w:ascii="Consolas" w:hAnsi="Consolas" w:cs="Consolas"/>
@@ -2275,7 +1952,6 @@
         </w:rPr>
         <w:t>echo</w:t>
       </w:r>
-      <w:proofErr w:type="gramEnd"/>
       <w:r>
         <w:rPr>
           <w:rFonts w:ascii="Consolas" w:hAnsi="Consolas" w:cs="Consolas"/>
@@ -2288,25 +1964,7 @@
           <w:rFonts w:ascii="Consolas" w:hAnsi="Consolas" w:cs="Consolas"/>
           <w:color w:val="823125"/>
         </w:rPr>
-        <w:t>"Email Address has been used by another account. &lt;</w:t>
-      </w:r>
-      <w:proofErr w:type="spellStart"/>
-      <w:proofErr w:type="gramStart"/>
-      <w:r>
-        <w:rPr>
-          <w:rFonts w:ascii="Consolas" w:hAnsi="Consolas" w:cs="Consolas"/>
-          <w:color w:val="823125"/>
-        </w:rPr>
-        <w:t>br</w:t>
-      </w:r>
-      <w:proofErr w:type="spellEnd"/>
-      <w:proofErr w:type="gramEnd"/>
-      <w:r>
-        <w:rPr>
-          <w:rFonts w:ascii="Consolas" w:hAnsi="Consolas" w:cs="Consolas"/>
-          <w:color w:val="823125"/>
-        </w:rPr>
-        <w:t>&gt;"</w:t>
+        <w:t>"Email Address has been used by another account. &lt;br&gt;"</w:t>
       </w:r>
       <w:r>
         <w:rPr>
@@ -2332,7 +1990,6 @@
         </w:rPr>
         <w:t xml:space="preserve">            </w:t>
       </w:r>
-      <w:proofErr w:type="gramStart"/>
       <w:r>
         <w:rPr>
           <w:rFonts w:ascii="Consolas" w:hAnsi="Consolas" w:cs="Consolas"/>
@@ -2340,7 +1997,6 @@
         </w:rPr>
         <w:t>echo</w:t>
       </w:r>
-      <w:proofErr w:type="gramEnd"/>
       <w:r>
         <w:rPr>
           <w:rFonts w:ascii="Consolas" w:hAnsi="Consolas" w:cs="Consolas"/>
@@ -2379,7 +2035,6 @@
         </w:rPr>
         <w:t xml:space="preserve">        </w:t>
       </w:r>
-      <w:proofErr w:type="gramStart"/>
       <w:r>
         <w:rPr>
           <w:rFonts w:ascii="Consolas" w:hAnsi="Consolas" w:cs="Consolas"/>
@@ -2394,7 +2049,6 @@
         </w:rPr>
         <w:t>else</w:t>
       </w:r>
-      <w:proofErr w:type="gramEnd"/>
       <w:r>
         <w:rPr>
           <w:rFonts w:ascii="Consolas" w:hAnsi="Consolas" w:cs="Consolas"/>
@@ -2452,96 +2106,7 @@
           <w:rFonts w:ascii="Consolas" w:hAnsi="Consolas" w:cs="Consolas"/>
           <w:color w:val="823125"/>
         </w:rPr>
-        <w:t xml:space="preserve">"INSERT INTO </w:t>
-      </w:r>
-      <w:proofErr w:type="gramStart"/>
-      <w:r>
-        <w:rPr>
-          <w:rFonts w:ascii="Consolas" w:hAnsi="Consolas" w:cs="Consolas"/>
-          <w:color w:val="823125"/>
-        </w:rPr>
-        <w:t>user(</w:t>
-      </w:r>
-      <w:proofErr w:type="spellStart"/>
-      <w:proofErr w:type="gramEnd"/>
-      <w:r>
-        <w:rPr>
-          <w:rFonts w:ascii="Consolas" w:hAnsi="Consolas" w:cs="Consolas"/>
-          <w:color w:val="823125"/>
-        </w:rPr>
-        <w:t>Email_Address</w:t>
-      </w:r>
-      <w:proofErr w:type="spellEnd"/>
-      <w:r>
-        <w:rPr>
-          <w:rFonts w:ascii="Consolas" w:hAnsi="Consolas" w:cs="Consolas"/>
-          <w:color w:val="823125"/>
-        </w:rPr>
-        <w:t xml:space="preserve">, </w:t>
-      </w:r>
-      <w:proofErr w:type="spellStart"/>
-      <w:r>
-        <w:rPr>
-          <w:rFonts w:ascii="Consolas" w:hAnsi="Consolas" w:cs="Consolas"/>
-          <w:color w:val="823125"/>
-        </w:rPr>
-        <w:t>First_Name</w:t>
-      </w:r>
-      <w:proofErr w:type="spellEnd"/>
-      <w:r>
-        <w:rPr>
-          <w:rFonts w:ascii="Consolas" w:hAnsi="Consolas" w:cs="Consolas"/>
-          <w:color w:val="823125"/>
-        </w:rPr>
-        <w:t xml:space="preserve">, </w:t>
-      </w:r>
-      <w:proofErr w:type="spellStart"/>
-      <w:r>
-        <w:rPr>
-          <w:rFonts w:ascii="Consolas" w:hAnsi="Consolas" w:cs="Consolas"/>
-          <w:color w:val="823125"/>
-        </w:rPr>
-        <w:t>Last_Name</w:t>
-      </w:r>
-      <w:proofErr w:type="spellEnd"/>
-      <w:r>
-        <w:rPr>
-          <w:rFonts w:ascii="Consolas" w:hAnsi="Consolas" w:cs="Consolas"/>
-          <w:color w:val="823125"/>
-        </w:rPr>
-        <w:t xml:space="preserve">, Salutation, Password, </w:t>
-      </w:r>
-      <w:proofErr w:type="spellStart"/>
-      <w:r>
-        <w:rPr>
-          <w:rFonts w:ascii="Consolas" w:hAnsi="Consolas" w:cs="Consolas"/>
-          <w:color w:val="823125"/>
-        </w:rPr>
-        <w:t>Phone_Number</w:t>
-      </w:r>
-      <w:proofErr w:type="spellEnd"/>
-      <w:r>
-        <w:rPr>
-          <w:rFonts w:ascii="Consolas" w:hAnsi="Consolas" w:cs="Consolas"/>
-          <w:color w:val="823125"/>
-        </w:rPr>
-        <w:t xml:space="preserve">, </w:t>
-      </w:r>
-      <w:proofErr w:type="spellStart"/>
-      <w:r>
-        <w:rPr>
-          <w:rFonts w:ascii="Consolas" w:hAnsi="Consolas" w:cs="Consolas"/>
-          <w:color w:val="823125"/>
-        </w:rPr>
-        <w:t>Created_On</w:t>
-      </w:r>
-      <w:proofErr w:type="spellEnd"/>
-      <w:r>
-        <w:rPr>
-          <w:rFonts w:ascii="Consolas" w:hAnsi="Consolas" w:cs="Consolas"/>
-          <w:color w:val="823125"/>
-        </w:rPr>
-        <w:t>) VALUES (?, ?, ?, ?, ?, ?, ?) "</w:t>
+        <w:t>"INSERT INTO user(Email_Address, First_Name, Last_Name, Salutation, Password, Phone_Number, Created_On) VALUES (?, ?, ?, ?, ?, ?, ?) "</w:t>
       </w:r>
       <w:r>
         <w:rPr>
@@ -2617,17 +2182,8 @@
           <w:rFonts w:ascii="Consolas" w:hAnsi="Consolas" w:cs="Consolas"/>
           <w:color w:val="9B5F9B"/>
         </w:rPr>
-        <w:t>$</w:t>
-      </w:r>
-      <w:proofErr w:type="spellStart"/>
-      <w:r>
-        <w:rPr>
-          <w:rFonts w:ascii="Consolas" w:hAnsi="Consolas" w:cs="Consolas"/>
-          <w:color w:val="9B5F9B"/>
-        </w:rPr>
-        <w:t>databaseConnection</w:t>
-      </w:r>
-      <w:proofErr w:type="spellEnd"/>
+        <w:t>$databaseConnection</w:t>
+      </w:r>
       <w:r>
         <w:rPr>
           <w:rFonts w:ascii="Consolas" w:hAnsi="Consolas" w:cs="Consolas"/>
@@ -2647,15 +2203,7 @@
           <w:rFonts w:ascii="Consolas" w:hAnsi="Consolas" w:cs="Consolas"/>
           <w:color w:val="000000"/>
         </w:rPr>
-        <w:t xml:space="preserve"> </w:t>
-      </w:r>
-      <w:proofErr w:type="gramStart"/>
-      <w:r>
-        <w:rPr>
-          <w:rFonts w:ascii="Consolas" w:hAnsi="Consolas" w:cs="Consolas"/>
-          <w:color w:val="000000"/>
-        </w:rPr>
-        <w:t>prepare</w:t>
+        <w:t xml:space="preserve"> prepare</w:t>
       </w:r>
       <w:r>
         <w:rPr>
@@ -2664,7 +2212,6 @@
         </w:rPr>
         <w:t>(</w:t>
       </w:r>
-      <w:proofErr w:type="gramEnd"/>
       <w:r>
         <w:rPr>
           <w:rFonts w:ascii="Consolas" w:hAnsi="Consolas" w:cs="Consolas"/>
@@ -2722,25 +2269,8 @@
           <w:rFonts w:ascii="Consolas" w:hAnsi="Consolas" w:cs="Consolas"/>
           <w:color w:val="000000"/>
         </w:rPr>
-        <w:t xml:space="preserve"> </w:t>
-      </w:r>
-      <w:proofErr w:type="spellStart"/>
-      <w:r>
-        <w:rPr>
-          <w:rFonts w:ascii="Consolas" w:hAnsi="Consolas" w:cs="Consolas"/>
-          <w:color w:val="000000"/>
-        </w:rPr>
-        <w:t>bind_</w:t>
-      </w:r>
-      <w:proofErr w:type="gramStart"/>
-      <w:r>
-        <w:rPr>
-          <w:rFonts w:ascii="Consolas" w:hAnsi="Consolas" w:cs="Consolas"/>
-          <w:color w:val="000000"/>
-        </w:rPr>
-        <w:t>param</w:t>
-      </w:r>
-      <w:proofErr w:type="spellEnd"/>
+        <w:t xml:space="preserve"> bind_param</w:t>
+      </w:r>
       <w:r>
         <w:rPr>
           <w:rFonts w:ascii="Consolas" w:hAnsi="Consolas" w:cs="Consolas"/>
@@ -2748,29 +2278,12 @@
         </w:rPr>
         <w:t>(</w:t>
       </w:r>
-      <w:proofErr w:type="gramEnd"/>
       <w:r>
         <w:rPr>
           <w:rFonts w:ascii="Consolas" w:hAnsi="Consolas" w:cs="Consolas"/>
           <w:color w:val="823125"/>
         </w:rPr>
-        <w:t>'</w:t>
-      </w:r>
-      <w:proofErr w:type="spellStart"/>
-      <w:r>
-        <w:rPr>
-          <w:rFonts w:ascii="Consolas" w:hAnsi="Consolas" w:cs="Consolas"/>
-          <w:color w:val="823125"/>
-        </w:rPr>
-        <w:t>sssssss</w:t>
-      </w:r>
-      <w:proofErr w:type="spellEnd"/>
-      <w:r>
-        <w:rPr>
-          <w:rFonts w:ascii="Consolas" w:hAnsi="Consolas" w:cs="Consolas"/>
-          <w:color w:val="823125"/>
-        </w:rPr>
-        <w:t>'</w:t>
+        <w:t>'sssssss'</w:t>
       </w:r>
       <w:r>
         <w:rPr>
@@ -2812,17 +2325,29 @@
           <w:rFonts w:ascii="Consolas" w:hAnsi="Consolas" w:cs="Consolas"/>
           <w:color w:val="9B5F9B"/>
         </w:rPr>
-        <w:t>$</w:t>
-      </w:r>
-      <w:proofErr w:type="spellStart"/>
+        <w:t>$fName</w:t>
+      </w:r>
+      <w:r>
+        <w:rPr>
+          <w:rFonts w:ascii="Consolas" w:hAnsi="Consolas" w:cs="Consolas"/>
+          <w:color w:val="1E7C70"/>
+        </w:rPr>
+        <w:t>,</w:t>
+      </w:r>
+      <w:r>
+        <w:rPr>
+          <w:rFonts w:ascii="Consolas" w:hAnsi="Consolas" w:cs="Consolas"/>
+          <w:color w:val="000000"/>
+        </w:rPr>
+        <w:t xml:space="preserve"> </w:t>
+      </w:r>
       <w:r>
         <w:rPr>
           <w:rFonts w:ascii="Consolas" w:hAnsi="Consolas" w:cs="Consolas"/>
           <w:color w:val="9B5F9B"/>
         </w:rPr>
-        <w:t>fName</w:t>
-      </w:r>
-      <w:proofErr w:type="spellEnd"/>
+        <w:t>$lName</w:t>
+      </w:r>
       <w:r>
         <w:rPr>
           <w:rFonts w:ascii="Consolas" w:hAnsi="Consolas" w:cs="Consolas"/>
@@ -2842,17 +2367,29 @@
           <w:rFonts w:ascii="Consolas" w:hAnsi="Consolas" w:cs="Consolas"/>
           <w:color w:val="9B5F9B"/>
         </w:rPr>
-        <w:t>$</w:t>
-      </w:r>
-      <w:proofErr w:type="spellStart"/>
+        <w:t>$salutation</w:t>
+      </w:r>
+      <w:r>
+        <w:rPr>
+          <w:rFonts w:ascii="Consolas" w:hAnsi="Consolas" w:cs="Consolas"/>
+          <w:color w:val="1E7C70"/>
+        </w:rPr>
+        <w:t>,</w:t>
+      </w:r>
+      <w:r>
+        <w:rPr>
+          <w:rFonts w:ascii="Consolas" w:hAnsi="Consolas" w:cs="Consolas"/>
+          <w:color w:val="000000"/>
+        </w:rPr>
+        <w:t xml:space="preserve"> </w:t>
+      </w:r>
       <w:r>
         <w:rPr>
           <w:rFonts w:ascii="Consolas" w:hAnsi="Consolas" w:cs="Consolas"/>
           <w:color w:val="9B5F9B"/>
         </w:rPr>
-        <w:t>lName</w:t>
-      </w:r>
-      <w:proofErr w:type="spellEnd"/>
+        <w:t>$password</w:t>
+      </w:r>
       <w:r>
         <w:rPr>
           <w:rFonts w:ascii="Consolas" w:hAnsi="Consolas" w:cs="Consolas"/>
@@ -2872,7 +2409,7 @@
           <w:rFonts w:ascii="Consolas" w:hAnsi="Consolas" w:cs="Consolas"/>
           <w:color w:val="9B5F9B"/>
         </w:rPr>
-        <w:t>$salutation</w:t>
+        <w:t>$phoneNum</w:t>
       </w:r>
       <w:r>
         <w:rPr>
@@ -2893,68 +2430,8 @@
           <w:rFonts w:ascii="Consolas" w:hAnsi="Consolas" w:cs="Consolas"/>
           <w:color w:val="9B5F9B"/>
         </w:rPr>
-        <w:t>$password</w:t>
-      </w:r>
-      <w:r>
-        <w:rPr>
-          <w:rFonts w:ascii="Consolas" w:hAnsi="Consolas" w:cs="Consolas"/>
-          <w:color w:val="1E7C70"/>
-        </w:rPr>
-        <w:t>,</w:t>
-      </w:r>
-      <w:r>
-        <w:rPr>
-          <w:rFonts w:ascii="Consolas" w:hAnsi="Consolas" w:cs="Consolas"/>
-          <w:color w:val="000000"/>
-        </w:rPr>
-        <w:t xml:space="preserve"> </w:t>
-      </w:r>
-      <w:r>
-        <w:rPr>
-          <w:rFonts w:ascii="Consolas" w:hAnsi="Consolas" w:cs="Consolas"/>
-          <w:color w:val="9B5F9B"/>
-        </w:rPr>
-        <w:t>$</w:t>
-      </w:r>
-      <w:proofErr w:type="spellStart"/>
-      <w:r>
-        <w:rPr>
-          <w:rFonts w:ascii="Consolas" w:hAnsi="Consolas" w:cs="Consolas"/>
-          <w:color w:val="9B5F9B"/>
-        </w:rPr>
-        <w:t>phoneNum</w:t>
-      </w:r>
-      <w:proofErr w:type="spellEnd"/>
-      <w:r>
-        <w:rPr>
-          <w:rFonts w:ascii="Consolas" w:hAnsi="Consolas" w:cs="Consolas"/>
-          <w:color w:val="1E7C70"/>
-        </w:rPr>
-        <w:t>,</w:t>
-      </w:r>
-      <w:r>
-        <w:rPr>
-          <w:rFonts w:ascii="Consolas" w:hAnsi="Consolas" w:cs="Consolas"/>
-          <w:color w:val="000000"/>
-        </w:rPr>
-        <w:t xml:space="preserve"> </w:t>
-      </w:r>
-      <w:r>
-        <w:rPr>
-          <w:rFonts w:ascii="Consolas" w:hAnsi="Consolas" w:cs="Consolas"/>
-          <w:color w:val="9B5F9B"/>
-        </w:rPr>
-        <w:t>$</w:t>
-      </w:r>
-      <w:proofErr w:type="spellStart"/>
-      <w:r>
-        <w:rPr>
-          <w:rFonts w:ascii="Consolas" w:hAnsi="Consolas" w:cs="Consolas"/>
-          <w:color w:val="9B5F9B"/>
-        </w:rPr>
-        <w:t>createdOn</w:t>
-      </w:r>
-      <w:proofErr w:type="spellEnd"/>
+        <w:t>$createdOn</w:t>
+      </w:r>
       <w:r>
         <w:rPr>
           <w:rFonts w:ascii="Consolas" w:hAnsi="Consolas" w:cs="Consolas"/>
@@ -3000,7 +2477,6 @@
         </w:rPr>
         <w:t>-&gt;</w:t>
       </w:r>
-      <w:proofErr w:type="gramStart"/>
       <w:r>
         <w:rPr>
           <w:rFonts w:ascii="Consolas" w:hAnsi="Consolas" w:cs="Consolas"/>
@@ -3013,15 +2489,7 @@
           <w:rFonts w:ascii="Consolas" w:hAnsi="Consolas" w:cs="Consolas"/>
           <w:color w:val="1E7C70"/>
         </w:rPr>
-        <w:t>(</w:t>
-      </w:r>
-      <w:proofErr w:type="gramEnd"/>
-      <w:r>
-        <w:rPr>
-          <w:rFonts w:ascii="Consolas" w:hAnsi="Consolas" w:cs="Consolas"/>
-          <w:color w:val="1E7C70"/>
-        </w:rPr>
-        <w:t>);</w:t>
+        <w:t>();</w:t>
       </w:r>
     </w:p>
     <w:p>
@@ -3061,37 +2529,19 @@
         </w:rPr>
         <w:t>-&gt;</w:t>
       </w:r>
-      <w:proofErr w:type="spellStart"/>
-      <w:r>
-        <w:rPr>
-          <w:rFonts w:ascii="Consolas" w:hAnsi="Consolas" w:cs="Consolas"/>
-          <w:color w:val="000000"/>
-        </w:rPr>
-        <w:t>store_</w:t>
-      </w:r>
-      <w:proofErr w:type="gramStart"/>
-      <w:r>
-        <w:rPr>
-          <w:rFonts w:ascii="Consolas" w:hAnsi="Consolas" w:cs="Consolas"/>
-          <w:color w:val="000000"/>
-        </w:rPr>
-        <w:t>result</w:t>
-      </w:r>
-      <w:proofErr w:type="spellEnd"/>
-      <w:r>
-        <w:rPr>
-          <w:rFonts w:ascii="Consolas" w:hAnsi="Consolas" w:cs="Consolas"/>
-          <w:color w:val="1E7C70"/>
-        </w:rPr>
-        <w:t>(</w:t>
-      </w:r>
-      <w:proofErr w:type="gramEnd"/>
-      <w:r>
-        <w:rPr>
-          <w:rFonts w:ascii="Consolas" w:hAnsi="Consolas" w:cs="Consolas"/>
-          <w:color w:val="1E7C70"/>
-        </w:rPr>
-        <w:t>);</w:t>
+      <w:r>
+        <w:rPr>
+          <w:rFonts w:ascii="Consolas" w:hAnsi="Consolas" w:cs="Consolas"/>
+          <w:color w:val="000000"/>
+        </w:rPr>
+        <w:t>store_result</w:t>
+      </w:r>
+      <w:r>
+        <w:rPr>
+          <w:rFonts w:ascii="Consolas" w:hAnsi="Consolas" w:cs="Consolas"/>
+          <w:color w:val="1E7C70"/>
+        </w:rPr>
+        <w:t>();</w:t>
       </w:r>
     </w:p>
     <w:p>
@@ -3226,23 +2676,7 @@
           <w:rFonts w:ascii="Times New Roman" w:hAnsi="Times New Roman" w:cs="Times New Roman"/>
           <w:b/>
         </w:rPr>
-        <w:t>Figure 1.2.1 log in page for registered user (</w:t>
-      </w:r>
-      <w:proofErr w:type="spellStart"/>
-      <w:r>
-        <w:rPr>
-          <w:rFonts w:ascii="Times New Roman" w:hAnsi="Times New Roman" w:cs="Times New Roman"/>
-          <w:b/>
-        </w:rPr>
-        <w:t>login.php</w:t>
-      </w:r>
-      <w:proofErr w:type="spellEnd"/>
-      <w:r>
-        <w:rPr>
-          <w:rFonts w:ascii="Times New Roman" w:hAnsi="Times New Roman" w:cs="Times New Roman"/>
-          <w:b/>
-        </w:rPr>
-        <w:t>)</w:t>
+        <w:t>Figure 1.2.1 log in page for registered user (login.php)</w:t>
       </w:r>
     </w:p>
     <w:p>
@@ -3255,7 +2689,6 @@
       <w:r>
         <w:rPr>
           <w:noProof/>
-          <w:lang w:val="en-MY"/>
         </w:rPr>
         <w:drawing>
           <wp:inline distT="0" distB="0" distL="0" distR="0" wp14:anchorId="6E9D1CBE" wp14:editId="1A378999">
@@ -3363,42 +2796,7 @@
           <w:b/>
         </w:rPr>
         <w:lastRenderedPageBreak/>
-        <w:t>Figure 1.2.</w:t>
-      </w:r>
-      <w:r>
-        <w:rPr>
-          <w:rFonts w:ascii="Times New Roman" w:hAnsi="Times New Roman" w:cs="Times New Roman"/>
-          <w:b/>
-        </w:rPr>
-        <w:t>2</w:t>
-      </w:r>
-      <w:r>
-        <w:rPr>
-          <w:rFonts w:ascii="Times New Roman" w:hAnsi="Times New Roman" w:cs="Times New Roman"/>
-          <w:b/>
-        </w:rPr>
-        <w:t xml:space="preserve"> </w:t>
-      </w:r>
-      <w:r>
-        <w:rPr>
-          <w:rFonts w:ascii="Times New Roman" w:hAnsi="Times New Roman" w:cs="Times New Roman"/>
-          <w:b/>
-        </w:rPr>
-        <w:t>Home</w:t>
-      </w:r>
-      <w:r>
-        <w:rPr>
-          <w:rFonts w:ascii="Times New Roman" w:hAnsi="Times New Roman" w:cs="Times New Roman"/>
-          <w:b/>
-        </w:rPr>
-        <w:t xml:space="preserve"> page </w:t>
-      </w:r>
-      <w:r>
-        <w:rPr>
-          <w:rFonts w:ascii="Times New Roman" w:hAnsi="Times New Roman" w:cs="Times New Roman"/>
-          <w:b/>
-        </w:rPr>
-        <w:t xml:space="preserve">after log in </w:t>
+        <w:t xml:space="preserve">Figure 1.2.2 Home page after log in </w:t>
       </w:r>
     </w:p>
     <w:p>
@@ -3412,7 +2810,6 @@
         <w:rPr>
           <w:rFonts w:ascii="Times New Roman" w:hAnsi="Times New Roman" w:cs="Times New Roman"/>
           <w:noProof/>
-          <w:lang w:val="en-MY"/>
         </w:rPr>
         <w:drawing>
           <wp:inline distT="0" distB="0" distL="0" distR="0">
@@ -3512,35 +2909,73 @@
         <w:rPr>
           <w:rFonts w:ascii="Times New Roman" w:hAnsi="Times New Roman" w:cs="Times New Roman"/>
         </w:rPr>
-        <w:t xml:space="preserve">After user logged in, user can go to Make Reservation page to fill in the details of the reservation. The user’s personal details such as First Name, Last Name, </w:t>
-      </w:r>
-      <w:proofErr w:type="gramStart"/>
-      <w:r>
-        <w:rPr>
-          <w:rFonts w:ascii="Times New Roman" w:hAnsi="Times New Roman" w:cs="Times New Roman"/>
-        </w:rPr>
-        <w:t>Email</w:t>
-      </w:r>
-      <w:proofErr w:type="gramEnd"/>
-      <w:r>
-        <w:rPr>
-          <w:rFonts w:ascii="Times New Roman" w:hAnsi="Times New Roman" w:cs="Times New Roman"/>
-        </w:rPr>
-        <w:t xml:space="preserve"> and contact number will be pre-filled in into fields for user’s convenient. This is achieved by selecting user’s details from </w:t>
-      </w:r>
-      <w:proofErr w:type="spellStart"/>
-      <w:r>
-        <w:rPr>
-          <w:rFonts w:ascii="Times New Roman" w:hAnsi="Times New Roman" w:cs="Times New Roman"/>
-        </w:rPr>
-        <w:t>mysql</w:t>
-      </w:r>
-      <w:proofErr w:type="spellEnd"/>
-      <w:r>
-        <w:rPr>
-          <w:rFonts w:ascii="Times New Roman" w:hAnsi="Times New Roman" w:cs="Times New Roman"/>
-        </w:rPr>
-        <w:t xml:space="preserve"> database and setting the default value of each field. </w:t>
+        <w:t xml:space="preserve">After user logged in, user can go to Make Reservation page to fill in the details of the reservation. The user’s personal details such as First Name, Last Name, Email </w:t>
+      </w:r>
+      <w:r>
+        <w:rPr>
+          <w:rFonts w:ascii="Times New Roman" w:hAnsi="Times New Roman" w:cs="Times New Roman"/>
+        </w:rPr>
+        <w:t xml:space="preserve">Address </w:t>
+      </w:r>
+      <w:r>
+        <w:rPr>
+          <w:rFonts w:ascii="Times New Roman" w:hAnsi="Times New Roman" w:cs="Times New Roman"/>
+        </w:rPr>
+        <w:t xml:space="preserve">and contact number will be </w:t>
+      </w:r>
+      <w:r>
+        <w:rPr>
+          <w:rFonts w:ascii="Times New Roman" w:hAnsi="Times New Roman" w:cs="Times New Roman"/>
+        </w:rPr>
+        <w:t xml:space="preserve">automatically </w:t>
+      </w:r>
+      <w:r>
+        <w:rPr>
+          <w:rFonts w:ascii="Times New Roman" w:hAnsi="Times New Roman" w:cs="Times New Roman"/>
+        </w:rPr>
+        <w:t xml:space="preserve">pre-filled in into fields for user’s </w:t>
+      </w:r>
+      <w:r>
+        <w:rPr>
+          <w:rFonts w:ascii="Times New Roman" w:hAnsi="Times New Roman" w:cs="Times New Roman"/>
+        </w:rPr>
+        <w:t>convenience</w:t>
+      </w:r>
+      <w:r>
+        <w:rPr>
+          <w:rFonts w:ascii="Times New Roman" w:hAnsi="Times New Roman" w:cs="Times New Roman"/>
+        </w:rPr>
+        <w:t xml:space="preserve">. This </w:t>
+      </w:r>
+      <w:r>
+        <w:rPr>
+          <w:rFonts w:ascii="Times New Roman" w:hAnsi="Times New Roman" w:cs="Times New Roman"/>
+        </w:rPr>
+        <w:t>pre-fill is</w:t>
+      </w:r>
+      <w:r>
+        <w:rPr>
+          <w:rFonts w:ascii="Times New Roman" w:hAnsi="Times New Roman" w:cs="Times New Roman"/>
+        </w:rPr>
+        <w:t xml:space="preserve"> achieved by selecting user’s details from </w:t>
+      </w:r>
+      <w:r>
+        <w:rPr>
+          <w:rFonts w:ascii="Times New Roman" w:hAnsi="Times New Roman" w:cs="Times New Roman"/>
+        </w:rPr>
+        <w:t>MYSQL</w:t>
+      </w:r>
+      <w:r>
+        <w:rPr>
+          <w:rFonts w:ascii="Times New Roman" w:hAnsi="Times New Roman" w:cs="Times New Roman"/>
+        </w:rPr>
+        <w:t xml:space="preserve"> database </w:t>
+      </w:r>
+      <w:r>
+        <w:rPr>
+          <w:rFonts w:ascii="Times New Roman" w:hAnsi="Times New Roman" w:cs="Times New Roman"/>
+        </w:rPr>
+        <w:t>using the Email Address the user used to log in.</w:t>
       </w:r>
     </w:p>
     <w:p>
@@ -3576,7 +3011,35 @@
           <w:rFonts w:ascii="Times New Roman" w:hAnsi="Times New Roman" w:cs="Times New Roman"/>
           <w:b/>
         </w:rPr>
-        <w:t>1 Pre-filled in field of booking page.</w:t>
+        <w:t xml:space="preserve">1 </w:t>
+      </w:r>
+      <w:r>
+        <w:rPr>
+          <w:rFonts w:ascii="Times New Roman" w:hAnsi="Times New Roman" w:cs="Times New Roman"/>
+          <w:b/>
+        </w:rPr>
+        <w:t>Automatic p</w:t>
+      </w:r>
+      <w:r>
+        <w:rPr>
+          <w:rFonts w:ascii="Times New Roman" w:hAnsi="Times New Roman" w:cs="Times New Roman"/>
+          <w:b/>
+        </w:rPr>
+        <w:t>re-filled field</w:t>
+      </w:r>
+      <w:r>
+        <w:rPr>
+          <w:rFonts w:ascii="Times New Roman" w:hAnsi="Times New Roman" w:cs="Times New Roman"/>
+          <w:b/>
+        </w:rPr>
+        <w:t>s</w:t>
+      </w:r>
+      <w:r>
+        <w:rPr>
+          <w:rFonts w:ascii="Times New Roman" w:hAnsi="Times New Roman" w:cs="Times New Roman"/>
+          <w:b/>
+        </w:rPr>
+        <w:t xml:space="preserve"> of booking page.</w:t>
       </w:r>
       <w:r>
         <w:rPr>
@@ -3593,6 +3056,14 @@
           <w:b/>
           <w:noProof/>
           <w:lang w:val="en-MY"/>
+        </w:rPr>
+        <w:t>(booking.php)</w:t>
+      </w:r>
+      <w:r>
+        <w:rPr>
+          <w:rFonts w:ascii="Times New Roman" w:hAnsi="Times New Roman" w:cs="Times New Roman"/>
+          <w:b/>
+          <w:noProof/>
         </w:rPr>
         <w:drawing>
           <wp:inline distT="0" distB="0" distL="0" distR="0" wp14:anchorId="61D266D0" wp14:editId="5FBF24B5">
@@ -3624,7 +3095,7 @@
                   <pic:spPr>
                     <a:xfrm>
                       <a:off x="0" y="0"/>
-                      <a:ext cx="5667251" cy="2910523"/>
+                      <a:ext cx="5656740" cy="2905125"/>
                     </a:xfrm>
                     <a:prstGeom prst="rect">
                       <a:avLst/>
@@ -3649,7 +3120,73 @@
           <w:rFonts w:ascii="Times New Roman" w:hAnsi="Times New Roman" w:cs="Times New Roman"/>
         </w:rPr>
         <w:lastRenderedPageBreak/>
-        <w:t>User can fill in the location, date and time they preferred, and number of table they wanted to book. If the user has any special requirements, there is also a Remark field to fill in.</w:t>
+        <w:t>The only information left for user to</w:t>
+      </w:r>
+      <w:r>
+        <w:rPr>
+          <w:rFonts w:ascii="Times New Roman" w:hAnsi="Times New Roman" w:cs="Times New Roman"/>
+        </w:rPr>
+        <w:t xml:space="preserve"> fill in </w:t>
+      </w:r>
+      <w:r>
+        <w:rPr>
+          <w:rFonts w:ascii="Times New Roman" w:hAnsi="Times New Roman" w:cs="Times New Roman"/>
+        </w:rPr>
+        <w:t xml:space="preserve">are </w:t>
+      </w:r>
+      <w:r>
+        <w:rPr>
+          <w:rFonts w:ascii="Times New Roman" w:hAnsi="Times New Roman" w:cs="Times New Roman"/>
+        </w:rPr>
+        <w:t xml:space="preserve">the location, date and time they </w:t>
+      </w:r>
+      <w:r>
+        <w:rPr>
+          <w:rFonts w:ascii="Times New Roman" w:hAnsi="Times New Roman" w:cs="Times New Roman"/>
+        </w:rPr>
+        <w:t>prefer</w:t>
+      </w:r>
+      <w:r>
+        <w:rPr>
+          <w:rFonts w:ascii="Times New Roman" w:hAnsi="Times New Roman" w:cs="Times New Roman"/>
+        </w:rPr>
+        <w:t>,</w:t>
+      </w:r>
+      <w:r>
+        <w:rPr>
+          <w:rFonts w:ascii="Times New Roman" w:hAnsi="Times New Roman" w:cs="Times New Roman"/>
+        </w:rPr>
+        <w:t xml:space="preserve"> and number of table they want</w:t>
+      </w:r>
+      <w:r>
+        <w:rPr>
+          <w:rFonts w:ascii="Times New Roman" w:hAnsi="Times New Roman" w:cs="Times New Roman"/>
+        </w:rPr>
+        <w:t xml:space="preserve"> to </w:t>
+      </w:r>
+      <w:r>
+        <w:rPr>
+          <w:rFonts w:ascii="Times New Roman" w:hAnsi="Times New Roman" w:cs="Times New Roman"/>
+        </w:rPr>
+        <w:t>reserve</w:t>
+      </w:r>
+      <w:r>
+        <w:rPr>
+          <w:rFonts w:ascii="Times New Roman" w:hAnsi="Times New Roman" w:cs="Times New Roman"/>
+        </w:rPr>
+        <w:t>. If the user has any special requirements, there is also a Remark field</w:t>
+      </w:r>
+      <w:r>
+        <w:rPr>
+          <w:rFonts w:ascii="Times New Roman" w:hAnsi="Times New Roman" w:cs="Times New Roman"/>
+        </w:rPr>
+        <w:t xml:space="preserve"> for him</w:t>
+      </w:r>
+      <w:r>
+        <w:rPr>
+          <w:rFonts w:ascii="Times New Roman" w:hAnsi="Times New Roman" w:cs="Times New Roman"/>
+        </w:rPr>
+        <w:t xml:space="preserve"> to fill in.</w:t>
       </w:r>
     </w:p>
     <w:p>
@@ -3678,34 +3215,26 @@
           <w:rFonts w:ascii="Times New Roman" w:hAnsi="Times New Roman" w:cs="Times New Roman"/>
           <w:b/>
         </w:rPr>
-        <w:t>1.</w:t>
+        <w:t>1.2</w:t>
       </w:r>
       <w:r>
         <w:rPr>
           <w:rFonts w:ascii="Times New Roman" w:hAnsi="Times New Roman" w:cs="Times New Roman"/>
           <w:b/>
         </w:rPr>
-        <w:t>2</w:t>
+        <w:t xml:space="preserve"> </w:t>
       </w:r>
       <w:r>
         <w:rPr>
           <w:rFonts w:ascii="Times New Roman" w:hAnsi="Times New Roman" w:cs="Times New Roman"/>
           <w:b/>
         </w:rPr>
-        <w:t xml:space="preserve"> </w:t>
-      </w:r>
-      <w:r>
-        <w:rPr>
-          <w:rFonts w:ascii="Times New Roman" w:hAnsi="Times New Roman" w:cs="Times New Roman"/>
-          <w:b/>
-        </w:rPr>
         <w:t xml:space="preserve">User can select date and time via calendar and drop down list respectively. </w:t>
       </w:r>
       <w:r>
         <w:rPr>
           <w:rFonts w:ascii="Times New Roman" w:hAnsi="Times New Roman" w:cs="Times New Roman"/>
           <w:noProof/>
-          <w:lang w:val="en-MY"/>
         </w:rPr>
         <w:drawing>
           <wp:inline distT="0" distB="0" distL="0" distR="0">
@@ -3748,6 +3277,1458 @@
             </a:graphic>
           </wp:inline>
         </w:drawing>
+      </w:r>
+    </w:p>
+    <w:p>
+      <w:pPr>
+        <w:spacing w:after="200" w:line="360" w:lineRule="auto"/>
+        <w:rPr>
+          <w:rFonts w:ascii="Times New Roman" w:hAnsi="Times New Roman" w:cs="Times New Roman"/>
+        </w:rPr>
+      </w:pPr>
+      <w:r>
+        <w:rPr>
+          <w:rFonts w:ascii="Times New Roman" w:hAnsi="Times New Roman" w:cs="Times New Roman"/>
+        </w:rPr>
+        <w:t xml:space="preserve">If all the fields are entered correctly, the only reason of failing the </w:t>
+      </w:r>
+      <w:r>
+        <w:rPr>
+          <w:rFonts w:ascii="Times New Roman" w:hAnsi="Times New Roman" w:cs="Times New Roman"/>
+        </w:rPr>
+        <w:t>reservation</w:t>
+      </w:r>
+      <w:r>
+        <w:rPr>
+          <w:rFonts w:ascii="Times New Roman" w:hAnsi="Times New Roman" w:cs="Times New Roman"/>
+        </w:rPr>
+        <w:t xml:space="preserve"> is that the particu</w:t>
+      </w:r>
+      <w:r>
+        <w:rPr>
+          <w:rFonts w:ascii="Times New Roman" w:hAnsi="Times New Roman" w:cs="Times New Roman"/>
+        </w:rPr>
+        <w:t>lar Restaurant has no</w:t>
+      </w:r>
+      <w:r>
+        <w:rPr>
+          <w:rFonts w:ascii="Times New Roman" w:hAnsi="Times New Roman" w:cs="Times New Roman"/>
+        </w:rPr>
+        <w:t xml:space="preserve"> sufficient tables for the user to reserve. This checking is accomplished by summing the tables that have been reserved at lunch time (if the user selects one of the lunch time, i.e. 11:30, 12:00 or 12:30) and examining if the sum plus the tables user entered will exceed the total tables that the particular Restaurant has.</w:t>
+      </w:r>
+      <w:r>
+        <w:rPr>
+          <w:rFonts w:ascii="Times New Roman" w:hAnsi="Times New Roman" w:cs="Times New Roman"/>
+        </w:rPr>
+        <w:t xml:space="preserve"> We treat 11:30, 12:00 and 12:30 as lunch time and 18:00, 18:30, 19:00 as dinner time.</w:t>
+      </w:r>
+    </w:p>
+    <w:p>
+      <w:pPr>
+        <w:shd w:val="clear" w:color="auto" w:fill="FFFFFF"/>
+        <w:tabs>
+          <w:tab w:val="left" w:pos="916"/>
+          <w:tab w:val="left" w:pos="1832"/>
+          <w:tab w:val="left" w:pos="2748"/>
+          <w:tab w:val="left" w:pos="3664"/>
+          <w:tab w:val="left" w:pos="4580"/>
+          <w:tab w:val="left" w:pos="5496"/>
+          <w:tab w:val="left" w:pos="6412"/>
+          <w:tab w:val="left" w:pos="7328"/>
+          <w:tab w:val="left" w:pos="8244"/>
+          <w:tab w:val="left" w:pos="9160"/>
+          <w:tab w:val="left" w:pos="10076"/>
+          <w:tab w:val="left" w:pos="10992"/>
+          <w:tab w:val="left" w:pos="11908"/>
+          <w:tab w:val="left" w:pos="12824"/>
+          <w:tab w:val="left" w:pos="13740"/>
+          <w:tab w:val="left" w:pos="14656"/>
+        </w:tabs>
+        <w:spacing w:after="0" w:line="240" w:lineRule="auto"/>
+        <w:rPr>
+          <w:rFonts w:ascii="Consolas" w:eastAsia="Times New Roman" w:hAnsi="Consolas" w:cs="Consolas"/>
+          <w:color w:val="000000"/>
+          <w:sz w:val="20"/>
+          <w:szCs w:val="20"/>
+        </w:rPr>
+      </w:pPr>
+      <w:r>
+        <w:rPr>
+          <w:rFonts w:ascii="Consolas" w:eastAsia="Times New Roman" w:hAnsi="Consolas" w:cs="Consolas"/>
+          <w:color w:val="4F76AC"/>
+          <w:sz w:val="20"/>
+          <w:szCs w:val="20"/>
+        </w:rPr>
+        <w:t>if</w:t>
+      </w:r>
+      <w:r>
+        <w:rPr>
+          <w:rFonts w:ascii="Consolas" w:eastAsia="Times New Roman" w:hAnsi="Consolas" w:cs="Consolas"/>
+          <w:color w:val="1E7C70"/>
+          <w:sz w:val="20"/>
+          <w:szCs w:val="20"/>
+        </w:rPr>
+        <w:t>(</w:t>
+      </w:r>
+      <w:r>
+        <w:rPr>
+          <w:rFonts w:ascii="Consolas" w:eastAsia="Times New Roman" w:hAnsi="Consolas" w:cs="Consolas"/>
+          <w:color w:val="9B5F9B"/>
+          <w:sz w:val="20"/>
+          <w:szCs w:val="20"/>
+        </w:rPr>
+        <w:t>$time</w:t>
+      </w:r>
+      <w:r>
+        <w:rPr>
+          <w:rFonts w:ascii="Consolas" w:eastAsia="Times New Roman" w:hAnsi="Consolas" w:cs="Consolas"/>
+          <w:color w:val="000000"/>
+          <w:sz w:val="20"/>
+          <w:szCs w:val="20"/>
+        </w:rPr>
+        <w:t xml:space="preserve"> </w:t>
+      </w:r>
+      <w:r>
+        <w:rPr>
+          <w:rFonts w:ascii="Consolas" w:eastAsia="Times New Roman" w:hAnsi="Consolas" w:cs="Consolas"/>
+          <w:color w:val="1E7C70"/>
+          <w:sz w:val="20"/>
+          <w:szCs w:val="20"/>
+        </w:rPr>
+        <w:t>==</w:t>
+      </w:r>
+      <w:r>
+        <w:rPr>
+          <w:rFonts w:ascii="Consolas" w:eastAsia="Times New Roman" w:hAnsi="Consolas" w:cs="Consolas"/>
+          <w:color w:val="000000"/>
+          <w:sz w:val="20"/>
+          <w:szCs w:val="20"/>
+        </w:rPr>
+        <w:t xml:space="preserve"> </w:t>
+      </w:r>
+      <w:r>
+        <w:rPr>
+          <w:rFonts w:ascii="Consolas" w:eastAsia="Times New Roman" w:hAnsi="Consolas" w:cs="Consolas"/>
+          <w:color w:val="9B5F9B"/>
+          <w:sz w:val="20"/>
+          <w:szCs w:val="20"/>
+        </w:rPr>
+        <w:t>1130</w:t>
+      </w:r>
+      <w:r>
+        <w:rPr>
+          <w:rFonts w:ascii="Consolas" w:eastAsia="Times New Roman" w:hAnsi="Consolas" w:cs="Consolas"/>
+          <w:color w:val="000000"/>
+          <w:sz w:val="20"/>
+          <w:szCs w:val="20"/>
+        </w:rPr>
+        <w:t xml:space="preserve"> </w:t>
+      </w:r>
+      <w:r>
+        <w:rPr>
+          <w:rFonts w:ascii="Consolas" w:eastAsia="Times New Roman" w:hAnsi="Consolas" w:cs="Consolas"/>
+          <w:color w:val="1E7C70"/>
+          <w:sz w:val="20"/>
+          <w:szCs w:val="20"/>
+        </w:rPr>
+        <w:t>||</w:t>
+      </w:r>
+      <w:r>
+        <w:rPr>
+          <w:rFonts w:ascii="Consolas" w:eastAsia="Times New Roman" w:hAnsi="Consolas" w:cs="Consolas"/>
+          <w:color w:val="000000"/>
+          <w:sz w:val="20"/>
+          <w:szCs w:val="20"/>
+        </w:rPr>
+        <w:t xml:space="preserve"> </w:t>
+      </w:r>
+      <w:r>
+        <w:rPr>
+          <w:rFonts w:ascii="Consolas" w:eastAsia="Times New Roman" w:hAnsi="Consolas" w:cs="Consolas"/>
+          <w:color w:val="9B5F9B"/>
+          <w:sz w:val="20"/>
+          <w:szCs w:val="20"/>
+        </w:rPr>
+        <w:t>$time</w:t>
+      </w:r>
+      <w:r>
+        <w:rPr>
+          <w:rFonts w:ascii="Consolas" w:eastAsia="Times New Roman" w:hAnsi="Consolas" w:cs="Consolas"/>
+          <w:color w:val="000000"/>
+          <w:sz w:val="20"/>
+          <w:szCs w:val="20"/>
+        </w:rPr>
+        <w:t xml:space="preserve"> </w:t>
+      </w:r>
+      <w:r>
+        <w:rPr>
+          <w:rFonts w:ascii="Consolas" w:eastAsia="Times New Roman" w:hAnsi="Consolas" w:cs="Consolas"/>
+          <w:color w:val="1E7C70"/>
+          <w:sz w:val="20"/>
+          <w:szCs w:val="20"/>
+        </w:rPr>
+        <w:t>==</w:t>
+      </w:r>
+      <w:r>
+        <w:rPr>
+          <w:rFonts w:ascii="Consolas" w:eastAsia="Times New Roman" w:hAnsi="Consolas" w:cs="Consolas"/>
+          <w:color w:val="000000"/>
+          <w:sz w:val="20"/>
+          <w:szCs w:val="20"/>
+        </w:rPr>
+        <w:t xml:space="preserve"> </w:t>
+      </w:r>
+      <w:r>
+        <w:rPr>
+          <w:rFonts w:ascii="Consolas" w:eastAsia="Times New Roman" w:hAnsi="Consolas" w:cs="Consolas"/>
+          <w:color w:val="9B5F9B"/>
+          <w:sz w:val="20"/>
+          <w:szCs w:val="20"/>
+        </w:rPr>
+        <w:t>1200</w:t>
+      </w:r>
+      <w:r>
+        <w:rPr>
+          <w:rFonts w:ascii="Consolas" w:eastAsia="Times New Roman" w:hAnsi="Consolas" w:cs="Consolas"/>
+          <w:color w:val="000000"/>
+          <w:sz w:val="20"/>
+          <w:szCs w:val="20"/>
+        </w:rPr>
+        <w:t xml:space="preserve"> </w:t>
+      </w:r>
+      <w:r>
+        <w:rPr>
+          <w:rFonts w:ascii="Consolas" w:eastAsia="Times New Roman" w:hAnsi="Consolas" w:cs="Consolas"/>
+          <w:color w:val="1E7C70"/>
+          <w:sz w:val="20"/>
+          <w:szCs w:val="20"/>
+        </w:rPr>
+        <w:t>||</w:t>
+      </w:r>
+      <w:r>
+        <w:rPr>
+          <w:rFonts w:ascii="Consolas" w:eastAsia="Times New Roman" w:hAnsi="Consolas" w:cs="Consolas"/>
+          <w:color w:val="000000"/>
+          <w:sz w:val="20"/>
+          <w:szCs w:val="20"/>
+        </w:rPr>
+        <w:t xml:space="preserve"> </w:t>
+      </w:r>
+      <w:r>
+        <w:rPr>
+          <w:rFonts w:ascii="Consolas" w:eastAsia="Times New Roman" w:hAnsi="Consolas" w:cs="Consolas"/>
+          <w:color w:val="9B5F9B"/>
+          <w:sz w:val="20"/>
+          <w:szCs w:val="20"/>
+        </w:rPr>
+        <w:t>$time</w:t>
+      </w:r>
+      <w:r>
+        <w:rPr>
+          <w:rFonts w:ascii="Consolas" w:eastAsia="Times New Roman" w:hAnsi="Consolas" w:cs="Consolas"/>
+          <w:color w:val="000000"/>
+          <w:sz w:val="20"/>
+          <w:szCs w:val="20"/>
+        </w:rPr>
+        <w:t xml:space="preserve"> </w:t>
+      </w:r>
+      <w:r>
+        <w:rPr>
+          <w:rFonts w:ascii="Consolas" w:eastAsia="Times New Roman" w:hAnsi="Consolas" w:cs="Consolas"/>
+          <w:color w:val="1E7C70"/>
+          <w:sz w:val="20"/>
+          <w:szCs w:val="20"/>
+        </w:rPr>
+        <w:t>==</w:t>
+      </w:r>
+      <w:r>
+        <w:rPr>
+          <w:rFonts w:ascii="Consolas" w:eastAsia="Times New Roman" w:hAnsi="Consolas" w:cs="Consolas"/>
+          <w:color w:val="000000"/>
+          <w:sz w:val="20"/>
+          <w:szCs w:val="20"/>
+        </w:rPr>
+        <w:t xml:space="preserve"> </w:t>
+      </w:r>
+      <w:r>
+        <w:rPr>
+          <w:rFonts w:ascii="Consolas" w:eastAsia="Times New Roman" w:hAnsi="Consolas" w:cs="Consolas"/>
+          <w:color w:val="9B5F9B"/>
+          <w:sz w:val="20"/>
+          <w:szCs w:val="20"/>
+        </w:rPr>
+        <w:t>1230</w:t>
+      </w:r>
+      <w:r>
+        <w:rPr>
+          <w:rFonts w:ascii="Consolas" w:eastAsia="Times New Roman" w:hAnsi="Consolas" w:cs="Consolas"/>
+          <w:color w:val="1E7C70"/>
+          <w:sz w:val="20"/>
+          <w:szCs w:val="20"/>
+        </w:rPr>
+        <w:t>){</w:t>
+      </w:r>
+    </w:p>
+    <w:p>
+      <w:pPr>
+        <w:shd w:val="clear" w:color="auto" w:fill="FFFFFF"/>
+        <w:tabs>
+          <w:tab w:val="left" w:pos="916"/>
+          <w:tab w:val="left" w:pos="1832"/>
+          <w:tab w:val="left" w:pos="2748"/>
+          <w:tab w:val="left" w:pos="3664"/>
+          <w:tab w:val="left" w:pos="4580"/>
+          <w:tab w:val="left" w:pos="5496"/>
+          <w:tab w:val="left" w:pos="6412"/>
+          <w:tab w:val="left" w:pos="7328"/>
+          <w:tab w:val="left" w:pos="8244"/>
+          <w:tab w:val="left" w:pos="9160"/>
+          <w:tab w:val="left" w:pos="10076"/>
+          <w:tab w:val="left" w:pos="10992"/>
+          <w:tab w:val="left" w:pos="11908"/>
+          <w:tab w:val="left" w:pos="12824"/>
+          <w:tab w:val="left" w:pos="13740"/>
+          <w:tab w:val="left" w:pos="14656"/>
+        </w:tabs>
+        <w:spacing w:after="0" w:line="240" w:lineRule="auto"/>
+        <w:rPr>
+          <w:rFonts w:ascii="Consolas" w:eastAsia="Times New Roman" w:hAnsi="Consolas" w:cs="Consolas"/>
+          <w:color w:val="000000"/>
+          <w:sz w:val="20"/>
+          <w:szCs w:val="20"/>
+        </w:rPr>
+      </w:pPr>
+      <w:r>
+        <w:rPr>
+          <w:rFonts w:ascii="Consolas" w:eastAsia="Times New Roman" w:hAnsi="Consolas" w:cs="Consolas"/>
+          <w:color w:val="000000"/>
+          <w:sz w:val="20"/>
+          <w:szCs w:val="20"/>
+        </w:rPr>
+        <w:t xml:space="preserve">            </w:t>
+      </w:r>
+      <w:r>
+        <w:rPr>
+          <w:rFonts w:ascii="Consolas" w:eastAsia="Times New Roman" w:hAnsi="Consolas" w:cs="Consolas"/>
+          <w:color w:val="9B5F9B"/>
+          <w:sz w:val="20"/>
+          <w:szCs w:val="20"/>
+        </w:rPr>
+        <w:t>$checkBookedTableQuery</w:t>
+      </w:r>
+      <w:r>
+        <w:rPr>
+          <w:rFonts w:ascii="Consolas" w:eastAsia="Times New Roman" w:hAnsi="Consolas" w:cs="Consolas"/>
+          <w:color w:val="000000"/>
+          <w:sz w:val="20"/>
+          <w:szCs w:val="20"/>
+        </w:rPr>
+        <w:t xml:space="preserve"> </w:t>
+      </w:r>
+      <w:r>
+        <w:rPr>
+          <w:rFonts w:ascii="Consolas" w:eastAsia="Times New Roman" w:hAnsi="Consolas" w:cs="Consolas"/>
+          <w:color w:val="1E7C70"/>
+          <w:sz w:val="20"/>
+          <w:szCs w:val="20"/>
+        </w:rPr>
+        <w:t>=</w:t>
+      </w:r>
+      <w:r>
+        <w:rPr>
+          <w:rFonts w:ascii="Consolas" w:eastAsia="Times New Roman" w:hAnsi="Consolas" w:cs="Consolas"/>
+          <w:color w:val="000000"/>
+          <w:sz w:val="20"/>
+          <w:szCs w:val="20"/>
+        </w:rPr>
+        <w:t xml:space="preserve"> </w:t>
+      </w:r>
+      <w:r>
+        <w:rPr>
+          <w:rFonts w:ascii="Consolas" w:eastAsia="Times New Roman" w:hAnsi="Consolas" w:cs="Consolas"/>
+          <w:color w:val="823125"/>
+          <w:sz w:val="20"/>
+          <w:szCs w:val="20"/>
+        </w:rPr>
+        <w:t>"SELECT SUM(No_Table) FROM booking_record WHERE (Time=1130 or Time=1200 or Time=1230) AND location =? AND Date =?"</w:t>
+      </w:r>
+      <w:r>
+        <w:rPr>
+          <w:rFonts w:ascii="Consolas" w:eastAsia="Times New Roman" w:hAnsi="Consolas" w:cs="Consolas"/>
+          <w:color w:val="1E7C70"/>
+          <w:sz w:val="20"/>
+          <w:szCs w:val="20"/>
+        </w:rPr>
+        <w:t>;</w:t>
+      </w:r>
+    </w:p>
+    <w:p>
+      <w:pPr>
+        <w:shd w:val="clear" w:color="auto" w:fill="FFFFFF"/>
+        <w:tabs>
+          <w:tab w:val="left" w:pos="916"/>
+          <w:tab w:val="left" w:pos="1832"/>
+          <w:tab w:val="left" w:pos="2748"/>
+          <w:tab w:val="left" w:pos="3664"/>
+          <w:tab w:val="left" w:pos="4580"/>
+          <w:tab w:val="left" w:pos="5496"/>
+          <w:tab w:val="left" w:pos="6412"/>
+          <w:tab w:val="left" w:pos="7328"/>
+          <w:tab w:val="left" w:pos="8244"/>
+          <w:tab w:val="left" w:pos="9160"/>
+          <w:tab w:val="left" w:pos="10076"/>
+          <w:tab w:val="left" w:pos="10992"/>
+          <w:tab w:val="left" w:pos="11908"/>
+          <w:tab w:val="left" w:pos="12824"/>
+          <w:tab w:val="left" w:pos="13740"/>
+          <w:tab w:val="left" w:pos="14656"/>
+        </w:tabs>
+        <w:spacing w:after="0" w:line="240" w:lineRule="auto"/>
+        <w:rPr>
+          <w:rFonts w:ascii="Consolas" w:eastAsia="Times New Roman" w:hAnsi="Consolas" w:cs="Consolas"/>
+          <w:color w:val="000000"/>
+          <w:sz w:val="20"/>
+          <w:szCs w:val="20"/>
+        </w:rPr>
+      </w:pPr>
+      <w:r>
+        <w:rPr>
+          <w:rFonts w:ascii="Consolas" w:eastAsia="Times New Roman" w:hAnsi="Consolas" w:cs="Consolas"/>
+          <w:color w:val="000000"/>
+          <w:sz w:val="20"/>
+          <w:szCs w:val="20"/>
+        </w:rPr>
+        <w:t xml:space="preserve">        </w:t>
+      </w:r>
+      <w:r>
+        <w:rPr>
+          <w:rFonts w:ascii="Consolas" w:eastAsia="Times New Roman" w:hAnsi="Consolas" w:cs="Consolas"/>
+          <w:color w:val="1E7C70"/>
+          <w:sz w:val="20"/>
+          <w:szCs w:val="20"/>
+        </w:rPr>
+        <w:t>}</w:t>
+      </w:r>
+    </w:p>
+    <w:p>
+      <w:pPr>
+        <w:shd w:val="clear" w:color="auto" w:fill="FFFFFF"/>
+        <w:tabs>
+          <w:tab w:val="left" w:pos="916"/>
+          <w:tab w:val="left" w:pos="1832"/>
+          <w:tab w:val="left" w:pos="2748"/>
+          <w:tab w:val="left" w:pos="3664"/>
+          <w:tab w:val="left" w:pos="4580"/>
+          <w:tab w:val="left" w:pos="5496"/>
+          <w:tab w:val="left" w:pos="6412"/>
+          <w:tab w:val="left" w:pos="7328"/>
+          <w:tab w:val="left" w:pos="8244"/>
+          <w:tab w:val="left" w:pos="9160"/>
+          <w:tab w:val="left" w:pos="10076"/>
+          <w:tab w:val="left" w:pos="10992"/>
+          <w:tab w:val="left" w:pos="11908"/>
+          <w:tab w:val="left" w:pos="12824"/>
+          <w:tab w:val="left" w:pos="13740"/>
+          <w:tab w:val="left" w:pos="14656"/>
+        </w:tabs>
+        <w:spacing w:after="0" w:line="240" w:lineRule="auto"/>
+        <w:rPr>
+          <w:rFonts w:ascii="Consolas" w:eastAsia="Times New Roman" w:hAnsi="Consolas" w:cs="Consolas"/>
+          <w:color w:val="000000"/>
+          <w:sz w:val="20"/>
+          <w:szCs w:val="20"/>
+        </w:rPr>
+      </w:pPr>
+      <w:r>
+        <w:rPr>
+          <w:rFonts w:ascii="Consolas" w:eastAsia="Times New Roman" w:hAnsi="Consolas" w:cs="Consolas"/>
+          <w:color w:val="000000"/>
+          <w:sz w:val="20"/>
+          <w:szCs w:val="20"/>
+        </w:rPr>
+        <w:t xml:space="preserve">        </w:t>
+      </w:r>
+      <w:r>
+        <w:rPr>
+          <w:rFonts w:ascii="Consolas" w:eastAsia="Times New Roman" w:hAnsi="Consolas" w:cs="Consolas"/>
+          <w:color w:val="4F76AC"/>
+          <w:sz w:val="20"/>
+          <w:szCs w:val="20"/>
+        </w:rPr>
+        <w:t>else</w:t>
+      </w:r>
+      <w:r>
+        <w:rPr>
+          <w:rFonts w:ascii="Consolas" w:eastAsia="Times New Roman" w:hAnsi="Consolas" w:cs="Consolas"/>
+          <w:color w:val="000000"/>
+          <w:sz w:val="20"/>
+          <w:szCs w:val="20"/>
+        </w:rPr>
+        <w:t xml:space="preserve"> </w:t>
+      </w:r>
+      <w:r>
+        <w:rPr>
+          <w:rFonts w:ascii="Consolas" w:eastAsia="Times New Roman" w:hAnsi="Consolas" w:cs="Consolas"/>
+          <w:color w:val="4F76AC"/>
+          <w:sz w:val="20"/>
+          <w:szCs w:val="20"/>
+        </w:rPr>
+        <w:t>if</w:t>
+      </w:r>
+      <w:r>
+        <w:rPr>
+          <w:rFonts w:ascii="Consolas" w:eastAsia="Times New Roman" w:hAnsi="Consolas" w:cs="Consolas"/>
+          <w:color w:val="1E7C70"/>
+          <w:sz w:val="20"/>
+          <w:szCs w:val="20"/>
+        </w:rPr>
+        <w:t>(</w:t>
+      </w:r>
+      <w:r>
+        <w:rPr>
+          <w:rFonts w:ascii="Consolas" w:eastAsia="Times New Roman" w:hAnsi="Consolas" w:cs="Consolas"/>
+          <w:color w:val="9B5F9B"/>
+          <w:sz w:val="20"/>
+          <w:szCs w:val="20"/>
+        </w:rPr>
+        <w:t>$time</w:t>
+      </w:r>
+      <w:r>
+        <w:rPr>
+          <w:rFonts w:ascii="Consolas" w:eastAsia="Times New Roman" w:hAnsi="Consolas" w:cs="Consolas"/>
+          <w:color w:val="000000"/>
+          <w:sz w:val="20"/>
+          <w:szCs w:val="20"/>
+        </w:rPr>
+        <w:t xml:space="preserve"> </w:t>
+      </w:r>
+      <w:r>
+        <w:rPr>
+          <w:rFonts w:ascii="Consolas" w:eastAsia="Times New Roman" w:hAnsi="Consolas" w:cs="Consolas"/>
+          <w:color w:val="1E7C70"/>
+          <w:sz w:val="20"/>
+          <w:szCs w:val="20"/>
+        </w:rPr>
+        <w:t>==</w:t>
+      </w:r>
+      <w:r>
+        <w:rPr>
+          <w:rFonts w:ascii="Consolas" w:eastAsia="Times New Roman" w:hAnsi="Consolas" w:cs="Consolas"/>
+          <w:color w:val="000000"/>
+          <w:sz w:val="20"/>
+          <w:szCs w:val="20"/>
+        </w:rPr>
+        <w:t xml:space="preserve"> </w:t>
+      </w:r>
+      <w:r>
+        <w:rPr>
+          <w:rFonts w:ascii="Consolas" w:eastAsia="Times New Roman" w:hAnsi="Consolas" w:cs="Consolas"/>
+          <w:color w:val="9B5F9B"/>
+          <w:sz w:val="20"/>
+          <w:szCs w:val="20"/>
+        </w:rPr>
+        <w:t>1800</w:t>
+      </w:r>
+      <w:r>
+        <w:rPr>
+          <w:rFonts w:ascii="Consolas" w:eastAsia="Times New Roman" w:hAnsi="Consolas" w:cs="Consolas"/>
+          <w:color w:val="000000"/>
+          <w:sz w:val="20"/>
+          <w:szCs w:val="20"/>
+        </w:rPr>
+        <w:t xml:space="preserve"> </w:t>
+      </w:r>
+      <w:r>
+        <w:rPr>
+          <w:rFonts w:ascii="Consolas" w:eastAsia="Times New Roman" w:hAnsi="Consolas" w:cs="Consolas"/>
+          <w:color w:val="1E7C70"/>
+          <w:sz w:val="20"/>
+          <w:szCs w:val="20"/>
+        </w:rPr>
+        <w:t>||</w:t>
+      </w:r>
+      <w:r>
+        <w:rPr>
+          <w:rFonts w:ascii="Consolas" w:eastAsia="Times New Roman" w:hAnsi="Consolas" w:cs="Consolas"/>
+          <w:color w:val="000000"/>
+          <w:sz w:val="20"/>
+          <w:szCs w:val="20"/>
+        </w:rPr>
+        <w:t xml:space="preserve"> </w:t>
+      </w:r>
+      <w:r>
+        <w:rPr>
+          <w:rFonts w:ascii="Consolas" w:eastAsia="Times New Roman" w:hAnsi="Consolas" w:cs="Consolas"/>
+          <w:color w:val="9B5F9B"/>
+          <w:sz w:val="20"/>
+          <w:szCs w:val="20"/>
+        </w:rPr>
+        <w:t>$time</w:t>
+      </w:r>
+      <w:r>
+        <w:rPr>
+          <w:rFonts w:ascii="Consolas" w:eastAsia="Times New Roman" w:hAnsi="Consolas" w:cs="Consolas"/>
+          <w:color w:val="000000"/>
+          <w:sz w:val="20"/>
+          <w:szCs w:val="20"/>
+        </w:rPr>
+        <w:t xml:space="preserve"> </w:t>
+      </w:r>
+      <w:r>
+        <w:rPr>
+          <w:rFonts w:ascii="Consolas" w:eastAsia="Times New Roman" w:hAnsi="Consolas" w:cs="Consolas"/>
+          <w:color w:val="1E7C70"/>
+          <w:sz w:val="20"/>
+          <w:szCs w:val="20"/>
+        </w:rPr>
+        <w:t>==</w:t>
+      </w:r>
+      <w:r>
+        <w:rPr>
+          <w:rFonts w:ascii="Consolas" w:eastAsia="Times New Roman" w:hAnsi="Consolas" w:cs="Consolas"/>
+          <w:color w:val="000000"/>
+          <w:sz w:val="20"/>
+          <w:szCs w:val="20"/>
+        </w:rPr>
+        <w:t xml:space="preserve"> </w:t>
+      </w:r>
+      <w:r>
+        <w:rPr>
+          <w:rFonts w:ascii="Consolas" w:eastAsia="Times New Roman" w:hAnsi="Consolas" w:cs="Consolas"/>
+          <w:color w:val="9B5F9B"/>
+          <w:sz w:val="20"/>
+          <w:szCs w:val="20"/>
+        </w:rPr>
+        <w:t>1830</w:t>
+      </w:r>
+      <w:r>
+        <w:rPr>
+          <w:rFonts w:ascii="Consolas" w:eastAsia="Times New Roman" w:hAnsi="Consolas" w:cs="Consolas"/>
+          <w:color w:val="000000"/>
+          <w:sz w:val="20"/>
+          <w:szCs w:val="20"/>
+        </w:rPr>
+        <w:t xml:space="preserve"> </w:t>
+      </w:r>
+      <w:r>
+        <w:rPr>
+          <w:rFonts w:ascii="Consolas" w:eastAsia="Times New Roman" w:hAnsi="Consolas" w:cs="Consolas"/>
+          <w:color w:val="1E7C70"/>
+          <w:sz w:val="20"/>
+          <w:szCs w:val="20"/>
+        </w:rPr>
+        <w:t>||</w:t>
+      </w:r>
+      <w:r>
+        <w:rPr>
+          <w:rFonts w:ascii="Consolas" w:eastAsia="Times New Roman" w:hAnsi="Consolas" w:cs="Consolas"/>
+          <w:color w:val="000000"/>
+          <w:sz w:val="20"/>
+          <w:szCs w:val="20"/>
+        </w:rPr>
+        <w:t xml:space="preserve"> </w:t>
+      </w:r>
+      <w:r>
+        <w:rPr>
+          <w:rFonts w:ascii="Consolas" w:eastAsia="Times New Roman" w:hAnsi="Consolas" w:cs="Consolas"/>
+          <w:color w:val="9B5F9B"/>
+          <w:sz w:val="20"/>
+          <w:szCs w:val="20"/>
+        </w:rPr>
+        <w:t>$time</w:t>
+      </w:r>
+      <w:r>
+        <w:rPr>
+          <w:rFonts w:ascii="Consolas" w:eastAsia="Times New Roman" w:hAnsi="Consolas" w:cs="Consolas"/>
+          <w:color w:val="000000"/>
+          <w:sz w:val="20"/>
+          <w:szCs w:val="20"/>
+        </w:rPr>
+        <w:t xml:space="preserve"> </w:t>
+      </w:r>
+      <w:r>
+        <w:rPr>
+          <w:rFonts w:ascii="Consolas" w:eastAsia="Times New Roman" w:hAnsi="Consolas" w:cs="Consolas"/>
+          <w:color w:val="1E7C70"/>
+          <w:sz w:val="20"/>
+          <w:szCs w:val="20"/>
+        </w:rPr>
+        <w:t>==</w:t>
+      </w:r>
+      <w:r>
+        <w:rPr>
+          <w:rFonts w:ascii="Consolas" w:eastAsia="Times New Roman" w:hAnsi="Consolas" w:cs="Consolas"/>
+          <w:color w:val="000000"/>
+          <w:sz w:val="20"/>
+          <w:szCs w:val="20"/>
+        </w:rPr>
+        <w:t xml:space="preserve"> </w:t>
+      </w:r>
+      <w:r>
+        <w:rPr>
+          <w:rFonts w:ascii="Consolas" w:eastAsia="Times New Roman" w:hAnsi="Consolas" w:cs="Consolas"/>
+          <w:color w:val="9B5F9B"/>
+          <w:sz w:val="20"/>
+          <w:szCs w:val="20"/>
+        </w:rPr>
+        <w:t>1900</w:t>
+      </w:r>
+      <w:r>
+        <w:rPr>
+          <w:rFonts w:ascii="Consolas" w:eastAsia="Times New Roman" w:hAnsi="Consolas" w:cs="Consolas"/>
+          <w:color w:val="1E7C70"/>
+          <w:sz w:val="20"/>
+          <w:szCs w:val="20"/>
+        </w:rPr>
+        <w:t>){</w:t>
+      </w:r>
+    </w:p>
+    <w:p>
+      <w:pPr>
+        <w:shd w:val="clear" w:color="auto" w:fill="FFFFFF"/>
+        <w:tabs>
+          <w:tab w:val="left" w:pos="916"/>
+          <w:tab w:val="left" w:pos="1832"/>
+          <w:tab w:val="left" w:pos="2748"/>
+          <w:tab w:val="left" w:pos="3664"/>
+          <w:tab w:val="left" w:pos="4580"/>
+          <w:tab w:val="left" w:pos="5496"/>
+          <w:tab w:val="left" w:pos="6412"/>
+          <w:tab w:val="left" w:pos="7328"/>
+          <w:tab w:val="left" w:pos="8244"/>
+          <w:tab w:val="left" w:pos="9160"/>
+          <w:tab w:val="left" w:pos="10076"/>
+          <w:tab w:val="left" w:pos="10992"/>
+          <w:tab w:val="left" w:pos="11908"/>
+          <w:tab w:val="left" w:pos="12824"/>
+          <w:tab w:val="left" w:pos="13740"/>
+          <w:tab w:val="left" w:pos="14656"/>
+        </w:tabs>
+        <w:spacing w:after="0" w:line="240" w:lineRule="auto"/>
+        <w:rPr>
+          <w:rFonts w:ascii="Consolas" w:eastAsia="Times New Roman" w:hAnsi="Consolas" w:cs="Consolas"/>
+          <w:color w:val="000000"/>
+          <w:sz w:val="20"/>
+          <w:szCs w:val="20"/>
+        </w:rPr>
+      </w:pPr>
+      <w:r>
+        <w:rPr>
+          <w:rFonts w:ascii="Consolas" w:eastAsia="Times New Roman" w:hAnsi="Consolas" w:cs="Consolas"/>
+          <w:color w:val="000000"/>
+          <w:sz w:val="20"/>
+          <w:szCs w:val="20"/>
+        </w:rPr>
+        <w:t xml:space="preserve">            </w:t>
+      </w:r>
+      <w:r>
+        <w:rPr>
+          <w:rFonts w:ascii="Consolas" w:eastAsia="Times New Roman" w:hAnsi="Consolas" w:cs="Consolas"/>
+          <w:color w:val="9B5F9B"/>
+          <w:sz w:val="20"/>
+          <w:szCs w:val="20"/>
+        </w:rPr>
+        <w:t>$checkBookedTableQuery</w:t>
+      </w:r>
+      <w:r>
+        <w:rPr>
+          <w:rFonts w:ascii="Consolas" w:eastAsia="Times New Roman" w:hAnsi="Consolas" w:cs="Consolas"/>
+          <w:color w:val="000000"/>
+          <w:sz w:val="20"/>
+          <w:szCs w:val="20"/>
+        </w:rPr>
+        <w:t xml:space="preserve"> </w:t>
+      </w:r>
+      <w:r>
+        <w:rPr>
+          <w:rFonts w:ascii="Consolas" w:eastAsia="Times New Roman" w:hAnsi="Consolas" w:cs="Consolas"/>
+          <w:color w:val="1E7C70"/>
+          <w:sz w:val="20"/>
+          <w:szCs w:val="20"/>
+        </w:rPr>
+        <w:t>=</w:t>
+      </w:r>
+      <w:r>
+        <w:rPr>
+          <w:rFonts w:ascii="Consolas" w:eastAsia="Times New Roman" w:hAnsi="Consolas" w:cs="Consolas"/>
+          <w:color w:val="000000"/>
+          <w:sz w:val="20"/>
+          <w:szCs w:val="20"/>
+        </w:rPr>
+        <w:t xml:space="preserve"> </w:t>
+      </w:r>
+      <w:r>
+        <w:rPr>
+          <w:rFonts w:ascii="Consolas" w:eastAsia="Times New Roman" w:hAnsi="Consolas" w:cs="Consolas"/>
+          <w:color w:val="823125"/>
+          <w:sz w:val="20"/>
+          <w:szCs w:val="20"/>
+        </w:rPr>
+        <w:t>"SELECT SUM(No_Table) FROM booking_record WHERE (Time=1800 or Time=1830 or Time=1900) AND location =? AND Date =?"</w:t>
+      </w:r>
+      <w:r>
+        <w:rPr>
+          <w:rFonts w:ascii="Consolas" w:eastAsia="Times New Roman" w:hAnsi="Consolas" w:cs="Consolas"/>
+          <w:color w:val="1E7C70"/>
+          <w:sz w:val="20"/>
+          <w:szCs w:val="20"/>
+        </w:rPr>
+        <w:t>;</w:t>
+      </w:r>
+    </w:p>
+    <w:p>
+      <w:pPr>
+        <w:shd w:val="clear" w:color="auto" w:fill="FFFFFF"/>
+        <w:tabs>
+          <w:tab w:val="left" w:pos="916"/>
+          <w:tab w:val="left" w:pos="1832"/>
+          <w:tab w:val="left" w:pos="2748"/>
+          <w:tab w:val="left" w:pos="3664"/>
+          <w:tab w:val="left" w:pos="4580"/>
+          <w:tab w:val="left" w:pos="5496"/>
+          <w:tab w:val="left" w:pos="6412"/>
+          <w:tab w:val="left" w:pos="7328"/>
+          <w:tab w:val="left" w:pos="8244"/>
+          <w:tab w:val="left" w:pos="9160"/>
+          <w:tab w:val="left" w:pos="10076"/>
+          <w:tab w:val="left" w:pos="10992"/>
+          <w:tab w:val="left" w:pos="11908"/>
+          <w:tab w:val="left" w:pos="12824"/>
+          <w:tab w:val="left" w:pos="13740"/>
+          <w:tab w:val="left" w:pos="14656"/>
+        </w:tabs>
+        <w:spacing w:after="0" w:line="240" w:lineRule="auto"/>
+        <w:rPr>
+          <w:rFonts w:ascii="Consolas" w:eastAsia="Times New Roman" w:hAnsi="Consolas" w:cs="Consolas"/>
+          <w:color w:val="000000"/>
+          <w:sz w:val="20"/>
+          <w:szCs w:val="20"/>
+        </w:rPr>
+      </w:pPr>
+      <w:r>
+        <w:rPr>
+          <w:rFonts w:ascii="Consolas" w:eastAsia="Times New Roman" w:hAnsi="Consolas" w:cs="Consolas"/>
+          <w:color w:val="000000"/>
+          <w:sz w:val="20"/>
+          <w:szCs w:val="20"/>
+        </w:rPr>
+        <w:t xml:space="preserve">        </w:t>
+      </w:r>
+      <w:r>
+        <w:rPr>
+          <w:rFonts w:ascii="Consolas" w:eastAsia="Times New Roman" w:hAnsi="Consolas" w:cs="Consolas"/>
+          <w:color w:val="1E7C70"/>
+          <w:sz w:val="20"/>
+          <w:szCs w:val="20"/>
+        </w:rPr>
+        <w:t>}</w:t>
+      </w:r>
+    </w:p>
+    <w:p>
+      <w:pPr>
+        <w:spacing w:after="200" w:line="360" w:lineRule="auto"/>
+        <w:rPr>
+          <w:rFonts w:ascii="Times New Roman" w:hAnsi="Times New Roman" w:cs="Times New Roman"/>
+        </w:rPr>
+      </w:pPr>
+    </w:p>
+    <w:p>
+      <w:pPr>
+        <w:pStyle w:val="HTMLPreformatted"/>
+        <w:shd w:val="clear" w:color="auto" w:fill="FFFFFF"/>
+        <w:rPr>
+          <w:rFonts w:ascii="Times New Roman" w:hAnsi="Times New Roman" w:cs="Times New Roman"/>
+          <w:color w:val="000000"/>
+          <w:sz w:val="22"/>
+          <w:szCs w:val="22"/>
+        </w:rPr>
+      </w:pPr>
+      <w:r>
+        <w:rPr>
+          <w:rFonts w:ascii="Times New Roman" w:hAnsi="Times New Roman" w:cs="Times New Roman"/>
+          <w:sz w:val="22"/>
+          <w:szCs w:val="22"/>
+        </w:rPr>
+        <w:t>Once the booking succeeds, user will be redirect to bookingsuccess.php which display</w:t>
+      </w:r>
+      <w:r>
+        <w:rPr>
+          <w:rFonts w:ascii="Times New Roman" w:hAnsi="Times New Roman" w:cs="Times New Roman"/>
+          <w:sz w:val="22"/>
+          <w:szCs w:val="22"/>
+        </w:rPr>
+        <w:t>s</w:t>
+      </w:r>
+      <w:r>
+        <w:rPr>
+          <w:rFonts w:ascii="Times New Roman" w:hAnsi="Times New Roman" w:cs="Times New Roman"/>
+          <w:color w:val="000000"/>
+          <w:sz w:val="22"/>
+          <w:szCs w:val="22"/>
+        </w:rPr>
+        <w:t xml:space="preserve"> </w:t>
+      </w:r>
+      <w:r>
+        <w:rPr>
+          <w:rFonts w:ascii="Times New Roman" w:hAnsi="Times New Roman" w:cs="Times New Roman"/>
+          <w:color w:val="000000"/>
+          <w:sz w:val="22"/>
+          <w:szCs w:val="22"/>
+        </w:rPr>
+        <w:t>“</w:t>
+      </w:r>
+      <w:r>
+        <w:rPr>
+          <w:rFonts w:ascii="Times New Roman" w:hAnsi="Times New Roman" w:cs="Times New Roman"/>
+          <w:color w:val="000000"/>
+          <w:sz w:val="22"/>
+          <w:szCs w:val="22"/>
+        </w:rPr>
+        <w:t>Booking Success! Redirecting to Main Page in 3 seconds.</w:t>
+      </w:r>
+      <w:r>
+        <w:rPr>
+          <w:rFonts w:ascii="Times New Roman" w:hAnsi="Times New Roman" w:cs="Times New Roman"/>
+          <w:color w:val="000000"/>
+          <w:sz w:val="22"/>
+          <w:szCs w:val="22"/>
+        </w:rPr>
+        <w:t xml:space="preserve">”. After three seconds, user will be redirect again to homepage. </w:t>
+      </w:r>
+    </w:p>
+    <w:p>
+      <w:pPr>
+        <w:spacing w:after="200" w:line="360" w:lineRule="auto"/>
+        <w:rPr>
+          <w:rFonts w:ascii="Times New Roman" w:hAnsi="Times New Roman" w:cs="Times New Roman"/>
+        </w:rPr>
+      </w:pPr>
+    </w:p>
+    <w:p>
+      <w:pPr>
+        <w:spacing w:after="200" w:line="360" w:lineRule="auto"/>
+        <w:rPr>
+          <w:rFonts w:ascii="Times New Roman" w:hAnsi="Times New Roman" w:cs="Times New Roman"/>
+        </w:rPr>
+      </w:pPr>
+      <w:r>
+        <w:rPr>
+          <w:rFonts w:ascii="Times New Roman" w:hAnsi="Times New Roman" w:cs="Times New Roman"/>
+          <w:color w:val="000000"/>
+        </w:rPr>
+        <w:lastRenderedPageBreak/>
+        <w:t>If the booking fails</w:t>
+      </w:r>
+      <w:r>
+        <w:rPr>
+          <w:rFonts w:ascii="Times New Roman" w:hAnsi="Times New Roman" w:cs="Times New Roman"/>
+          <w:color w:val="000000"/>
+        </w:rPr>
+        <w:t>, on the booking.php itself, statement like “</w:t>
+      </w:r>
+      <w:r>
+        <w:rPr>
+          <w:rFonts w:ascii="Times New Roman" w:hAnsi="Times New Roman" w:cs="Times New Roman"/>
+          <w:color w:val="000000"/>
+        </w:rPr>
+        <w:t>Sorry, we left with 1 available table(s) in this location.</w:t>
+      </w:r>
+      <w:r>
+        <w:rPr>
+          <w:rFonts w:ascii="Times New Roman" w:hAnsi="Times New Roman" w:cs="Times New Roman"/>
+          <w:color w:val="000000"/>
+        </w:rPr>
+        <w:t>” will be displayed.</w:t>
+      </w:r>
+    </w:p>
+    <w:p>
+      <w:pPr>
+        <w:spacing w:after="200" w:line="360" w:lineRule="auto"/>
+        <w:rPr>
+          <w:rFonts w:ascii="Times New Roman" w:hAnsi="Times New Roman" w:cs="Times New Roman"/>
+          <w:b/>
+        </w:rPr>
+      </w:pPr>
+      <w:r>
+        <w:rPr>
+          <w:rFonts w:ascii="Times New Roman" w:hAnsi="Times New Roman" w:cs="Times New Roman"/>
+          <w:b/>
+        </w:rPr>
+        <w:t>2.2 Editing</w:t>
+      </w:r>
+      <w:r>
+        <w:rPr>
+          <w:rFonts w:ascii="Times New Roman" w:hAnsi="Times New Roman" w:cs="Times New Roman"/>
+          <w:b/>
+        </w:rPr>
+        <w:t xml:space="preserve"> reservation</w:t>
+      </w:r>
+    </w:p>
+    <w:p>
+      <w:pPr>
+        <w:spacing w:after="200" w:line="360" w:lineRule="auto"/>
+        <w:rPr>
+          <w:rFonts w:ascii="Times New Roman" w:hAnsi="Times New Roman" w:cs="Times New Roman"/>
+        </w:rPr>
+      </w:pPr>
+      <w:r>
+        <w:rPr>
+          <w:rFonts w:ascii="Times New Roman" w:hAnsi="Times New Roman" w:cs="Times New Roman"/>
+        </w:rPr>
+        <w:t>Fig 2.2.1 A sample user edit page (userMod.php)</w:t>
+      </w:r>
+    </w:p>
+    <w:p>
+      <w:pPr>
+        <w:spacing w:after="200" w:line="360" w:lineRule="auto"/>
+        <w:rPr>
+          <w:rFonts w:ascii="Times New Roman" w:hAnsi="Times New Roman" w:cs="Times New Roman"/>
+        </w:rPr>
+      </w:pPr>
+      <w:r>
+        <w:rPr>
+          <w:noProof/>
+        </w:rPr>
+        <w:drawing>
+          <wp:inline distT="0" distB="0" distL="0" distR="0" wp14:anchorId="65AAC600" wp14:editId="1F5AF0BC">
+            <wp:extent cx="5486400" cy="2924175"/>
+            <wp:effectExtent l="0" t="0" r="0" b="9525"/>
+            <wp:docPr id="7" name="Picture 7"/>
+            <wp:cNvGraphicFramePr>
+              <a:graphicFrameLocks xmlns:a="http://schemas.openxmlformats.org/drawingml/2006/main" noChangeAspect="1"/>
+            </wp:cNvGraphicFramePr>
+            <a:graphic xmlns:a="http://schemas.openxmlformats.org/drawingml/2006/main">
+              <a:graphicData uri="http://schemas.openxmlformats.org/drawingml/2006/picture">
+                <pic:pic xmlns:pic="http://schemas.openxmlformats.org/drawingml/2006/picture">
+                  <pic:nvPicPr>
+                    <pic:cNvPr id="0" name=""/>
+                    <pic:cNvPicPr/>
+                  </pic:nvPicPr>
+                  <pic:blipFill>
+                    <a:blip r:embed="rId16"/>
+                    <a:stretch>
+                      <a:fillRect/>
+                    </a:stretch>
+                  </pic:blipFill>
+                  <pic:spPr>
+                    <a:xfrm>
+                      <a:off x="0" y="0"/>
+                      <a:ext cx="5486400" cy="2924175"/>
+                    </a:xfrm>
+                    <a:prstGeom prst="rect">
+                      <a:avLst/>
+                    </a:prstGeom>
+                  </pic:spPr>
+                </pic:pic>
+              </a:graphicData>
+            </a:graphic>
+          </wp:inline>
+        </w:drawing>
+      </w:r>
+    </w:p>
+    <w:p>
+      <w:pPr>
+        <w:spacing w:after="200" w:line="360" w:lineRule="auto"/>
+        <w:rPr>
+          <w:rFonts w:ascii="Times New Roman" w:hAnsi="Times New Roman" w:cs="Times New Roman"/>
+        </w:rPr>
+      </w:pPr>
+      <w:r>
+        <w:rPr>
+          <w:rFonts w:ascii="Times New Roman" w:hAnsi="Times New Roman" w:cs="Times New Roman"/>
+        </w:rPr>
+        <w:t xml:space="preserve">On the homepage, user can go to user edit page (userMod.php), inspect </w:t>
+      </w:r>
+      <w:r>
+        <w:rPr>
+          <w:rFonts w:ascii="Times New Roman" w:hAnsi="Times New Roman" w:cs="Times New Roman"/>
+        </w:rPr>
+        <w:t>all the</w:t>
+      </w:r>
+      <w:r>
+        <w:rPr>
+          <w:rFonts w:ascii="Times New Roman" w:hAnsi="Times New Roman" w:cs="Times New Roman"/>
+        </w:rPr>
+        <w:t xml:space="preserve"> booking</w:t>
+      </w:r>
+      <w:r>
+        <w:rPr>
+          <w:rFonts w:ascii="Times New Roman" w:hAnsi="Times New Roman" w:cs="Times New Roman"/>
+        </w:rPr>
+        <w:t>s</w:t>
+      </w:r>
+      <w:r>
+        <w:rPr>
+          <w:rFonts w:ascii="Times New Roman" w:hAnsi="Times New Roman" w:cs="Times New Roman"/>
+        </w:rPr>
+        <w:t xml:space="preserve"> he has made, and make changes if he wants to</w:t>
+      </w:r>
+      <w:r>
+        <w:rPr>
+          <w:rFonts w:ascii="Times New Roman" w:hAnsi="Times New Roman" w:cs="Times New Roman"/>
+        </w:rPr>
+        <w:t>. The changes can be Edit or Delete</w:t>
+      </w:r>
+      <w:r>
+        <w:rPr>
+          <w:rFonts w:ascii="Times New Roman" w:hAnsi="Times New Roman" w:cs="Times New Roman"/>
+        </w:rPr>
+        <w:t xml:space="preserve">. However, reservations with date before the current date will not be displayed. The select query is as follows: </w:t>
+      </w:r>
+    </w:p>
+    <w:p>
+      <w:pPr>
+        <w:shd w:val="clear" w:color="auto" w:fill="FFFFFF"/>
+        <w:tabs>
+          <w:tab w:val="left" w:pos="916"/>
+          <w:tab w:val="left" w:pos="1832"/>
+          <w:tab w:val="left" w:pos="2748"/>
+          <w:tab w:val="left" w:pos="3664"/>
+          <w:tab w:val="left" w:pos="4580"/>
+          <w:tab w:val="left" w:pos="5496"/>
+          <w:tab w:val="left" w:pos="6412"/>
+          <w:tab w:val="left" w:pos="7328"/>
+          <w:tab w:val="left" w:pos="8244"/>
+          <w:tab w:val="left" w:pos="9160"/>
+          <w:tab w:val="left" w:pos="10076"/>
+          <w:tab w:val="left" w:pos="10992"/>
+          <w:tab w:val="left" w:pos="11908"/>
+          <w:tab w:val="left" w:pos="12824"/>
+          <w:tab w:val="left" w:pos="13740"/>
+          <w:tab w:val="left" w:pos="14656"/>
+        </w:tabs>
+        <w:spacing w:after="0" w:line="240" w:lineRule="auto"/>
+        <w:rPr>
+          <w:rFonts w:ascii="Consolas" w:eastAsia="Times New Roman" w:hAnsi="Consolas" w:cs="Consolas"/>
+          <w:color w:val="1E7C70"/>
+          <w:sz w:val="20"/>
+          <w:szCs w:val="20"/>
+        </w:rPr>
+      </w:pPr>
+      <w:r>
+        <w:rPr>
+          <w:rFonts w:ascii="Consolas" w:eastAsia="Times New Roman" w:hAnsi="Consolas" w:cs="Consolas"/>
+          <w:color w:val="9B5F9B"/>
+          <w:sz w:val="20"/>
+          <w:szCs w:val="20"/>
+        </w:rPr>
+        <w:t>$query</w:t>
+      </w:r>
+      <w:r>
+        <w:rPr>
+          <w:rFonts w:ascii="Consolas" w:eastAsia="Times New Roman" w:hAnsi="Consolas" w:cs="Consolas"/>
+          <w:color w:val="000000"/>
+          <w:sz w:val="20"/>
+          <w:szCs w:val="20"/>
+        </w:rPr>
+        <w:t xml:space="preserve"> </w:t>
+      </w:r>
+      <w:r>
+        <w:rPr>
+          <w:rFonts w:ascii="Consolas" w:eastAsia="Times New Roman" w:hAnsi="Consolas" w:cs="Consolas"/>
+          <w:color w:val="1E7C70"/>
+          <w:sz w:val="20"/>
+          <w:szCs w:val="20"/>
+        </w:rPr>
+        <w:t>=</w:t>
+      </w:r>
+      <w:r>
+        <w:rPr>
+          <w:rFonts w:ascii="Consolas" w:eastAsia="Times New Roman" w:hAnsi="Consolas" w:cs="Consolas"/>
+          <w:color w:val="000000"/>
+          <w:sz w:val="20"/>
+          <w:szCs w:val="20"/>
+        </w:rPr>
+        <w:t xml:space="preserve"> </w:t>
+      </w:r>
+      <w:r>
+        <w:rPr>
+          <w:rFonts w:ascii="Consolas" w:eastAsia="Times New Roman" w:hAnsi="Consolas" w:cs="Consolas"/>
+          <w:color w:val="823125"/>
+          <w:sz w:val="20"/>
+          <w:szCs w:val="20"/>
+        </w:rPr>
+        <w:t>"SELECT B_Id, Email_Address, Time, Date, No_Table, Location, Remark, Created_On FROM booking_record WHERE Email_Address = ? AND Date &gt; NOW() "</w:t>
+      </w:r>
+      <w:r>
+        <w:rPr>
+          <w:rFonts w:ascii="Consolas" w:eastAsia="Times New Roman" w:hAnsi="Consolas" w:cs="Consolas"/>
+          <w:color w:val="1E7C70"/>
+          <w:sz w:val="20"/>
+          <w:szCs w:val="20"/>
+        </w:rPr>
+        <w:t>;</w:t>
+      </w:r>
+    </w:p>
+    <w:p>
+      <w:pPr>
+        <w:shd w:val="clear" w:color="auto" w:fill="FFFFFF"/>
+        <w:tabs>
+          <w:tab w:val="left" w:pos="916"/>
+          <w:tab w:val="left" w:pos="1832"/>
+          <w:tab w:val="left" w:pos="2748"/>
+          <w:tab w:val="left" w:pos="3664"/>
+          <w:tab w:val="left" w:pos="4580"/>
+          <w:tab w:val="left" w:pos="5496"/>
+          <w:tab w:val="left" w:pos="6412"/>
+          <w:tab w:val="left" w:pos="7328"/>
+          <w:tab w:val="left" w:pos="8244"/>
+          <w:tab w:val="left" w:pos="9160"/>
+          <w:tab w:val="left" w:pos="10076"/>
+          <w:tab w:val="left" w:pos="10992"/>
+          <w:tab w:val="left" w:pos="11908"/>
+          <w:tab w:val="left" w:pos="12824"/>
+          <w:tab w:val="left" w:pos="13740"/>
+          <w:tab w:val="left" w:pos="14656"/>
+        </w:tabs>
+        <w:spacing w:after="0" w:line="240" w:lineRule="auto"/>
+        <w:rPr>
+          <w:rFonts w:ascii="Consolas" w:eastAsia="Times New Roman" w:hAnsi="Consolas" w:cs="Consolas"/>
+          <w:color w:val="000000"/>
+          <w:sz w:val="20"/>
+          <w:szCs w:val="20"/>
+        </w:rPr>
+      </w:pPr>
+    </w:p>
+    <w:p>
+      <w:pPr>
+        <w:spacing w:after="200" w:line="360" w:lineRule="auto"/>
+        <w:rPr>
+          <w:rFonts w:ascii="Times New Roman" w:hAnsi="Times New Roman" w:cs="Times New Roman"/>
+        </w:rPr>
+      </w:pPr>
+      <w:r>
+        <w:rPr>
+          <w:rFonts w:ascii="Times New Roman" w:hAnsi="Times New Roman" w:cs="Times New Roman"/>
+        </w:rPr>
+        <w:t>Fig 2.2.2 A sample edit page (</w:t>
+      </w:r>
+      <w:r>
+        <w:rPr>
+          <w:rFonts w:ascii="Times New Roman" w:hAnsi="Times New Roman" w:cs="Times New Roman"/>
+        </w:rPr>
+        <w:t>edit.php?ID=51</w:t>
+      </w:r>
+      <w:r>
+        <w:rPr>
+          <w:rFonts w:ascii="Times New Roman" w:hAnsi="Times New Roman" w:cs="Times New Roman"/>
+        </w:rPr>
+        <w:t>)</w:t>
+      </w:r>
+    </w:p>
+    <w:p>
+      <w:pPr>
+        <w:spacing w:after="200" w:line="360" w:lineRule="auto"/>
+        <w:rPr>
+          <w:rFonts w:ascii="Times New Roman" w:hAnsi="Times New Roman" w:cs="Times New Roman"/>
+        </w:rPr>
+      </w:pPr>
+      <w:r>
+        <w:rPr>
+          <w:noProof/>
+        </w:rPr>
+        <w:lastRenderedPageBreak/>
+        <w:drawing>
+          <wp:inline distT="0" distB="0" distL="0" distR="0" wp14:anchorId="50365636" wp14:editId="4F964410">
+            <wp:extent cx="5486400" cy="2924175"/>
+            <wp:effectExtent l="0" t="0" r="0" b="9525"/>
+            <wp:docPr id="12" name="Picture 12"/>
+            <wp:cNvGraphicFramePr>
+              <a:graphicFrameLocks xmlns:a="http://schemas.openxmlformats.org/drawingml/2006/main" noChangeAspect="1"/>
+            </wp:cNvGraphicFramePr>
+            <a:graphic xmlns:a="http://schemas.openxmlformats.org/drawingml/2006/main">
+              <a:graphicData uri="http://schemas.openxmlformats.org/drawingml/2006/picture">
+                <pic:pic xmlns:pic="http://schemas.openxmlformats.org/drawingml/2006/picture">
+                  <pic:nvPicPr>
+                    <pic:cNvPr id="0" name=""/>
+                    <pic:cNvPicPr/>
+                  </pic:nvPicPr>
+                  <pic:blipFill>
+                    <a:blip r:embed="rId17"/>
+                    <a:stretch>
+                      <a:fillRect/>
+                    </a:stretch>
+                  </pic:blipFill>
+                  <pic:spPr>
+                    <a:xfrm>
+                      <a:off x="0" y="0"/>
+                      <a:ext cx="5486400" cy="2924175"/>
+                    </a:xfrm>
+                    <a:prstGeom prst="rect">
+                      <a:avLst/>
+                    </a:prstGeom>
+                  </pic:spPr>
+                </pic:pic>
+              </a:graphicData>
+            </a:graphic>
+          </wp:inline>
+        </w:drawing>
+      </w:r>
+    </w:p>
+    <w:p>
+      <w:pPr>
+        <w:spacing w:after="200" w:line="360" w:lineRule="auto"/>
+        <w:rPr>
+          <w:rFonts w:ascii="Times New Roman" w:hAnsi="Times New Roman" w:cs="Times New Roman"/>
+        </w:rPr>
+      </w:pPr>
+      <w:r>
+        <w:rPr>
+          <w:rFonts w:ascii="Times New Roman" w:hAnsi="Times New Roman" w:cs="Times New Roman"/>
+        </w:rPr>
+        <w:t xml:space="preserve">If Edit button is clicked, user will be redirected to </w:t>
+      </w:r>
+      <w:r>
+        <w:rPr>
+          <w:rFonts w:ascii="Times New Roman" w:hAnsi="Times New Roman" w:cs="Times New Roman"/>
+        </w:rPr>
+        <w:t>edit.php?ID=51</w:t>
+      </w:r>
+      <w:r>
+        <w:rPr>
+          <w:rFonts w:ascii="Times New Roman" w:hAnsi="Times New Roman" w:cs="Times New Roman"/>
+        </w:rPr>
+        <w:t xml:space="preserve"> (51 </w:t>
+      </w:r>
+      <w:r>
+        <w:rPr>
+          <w:rFonts w:ascii="Times New Roman" w:hAnsi="Times New Roman" w:cs="Times New Roman"/>
+        </w:rPr>
+        <w:t xml:space="preserve">can vary depending on which reservation the user clicked to edit. In fact, it </w:t>
+      </w:r>
+      <w:r>
+        <w:rPr>
+          <w:rFonts w:ascii="Times New Roman" w:hAnsi="Times New Roman" w:cs="Times New Roman"/>
+        </w:rPr>
+        <w:t xml:space="preserve">is the booking id of </w:t>
+      </w:r>
+      <w:r>
+        <w:rPr>
+          <w:rFonts w:ascii="Times New Roman" w:hAnsi="Times New Roman" w:cs="Times New Roman"/>
+        </w:rPr>
+        <w:t>a</w:t>
+      </w:r>
+      <w:r>
+        <w:rPr>
+          <w:rFonts w:ascii="Times New Roman" w:hAnsi="Times New Roman" w:cs="Times New Roman"/>
+        </w:rPr>
+        <w:t xml:space="preserve"> particular reservation</w:t>
+      </w:r>
+      <w:r>
+        <w:rPr>
+          <w:rFonts w:ascii="Times New Roman" w:hAnsi="Times New Roman" w:cs="Times New Roman"/>
+        </w:rPr>
+        <w:t>, we use that to fetch details of that reservation on edit.php</w:t>
+      </w:r>
+      <w:r>
+        <w:rPr>
+          <w:rFonts w:ascii="Times New Roman" w:hAnsi="Times New Roman" w:cs="Times New Roman"/>
+        </w:rPr>
+        <w:t>)</w:t>
+      </w:r>
+      <w:r>
+        <w:rPr>
+          <w:rFonts w:ascii="Times New Roman" w:hAnsi="Times New Roman" w:cs="Times New Roman"/>
+        </w:rPr>
+        <w:t xml:space="preserve"> to make changes accordingly</w:t>
+      </w:r>
+      <w:r>
+        <w:rPr>
+          <w:rFonts w:ascii="Times New Roman" w:hAnsi="Times New Roman" w:cs="Times New Roman"/>
+        </w:rPr>
+        <w:t>.</w:t>
+      </w:r>
+      <w:r>
+        <w:rPr>
+          <w:rFonts w:ascii="Times New Roman" w:hAnsi="Times New Roman" w:cs="Times New Roman"/>
+        </w:rPr>
+        <w:t xml:space="preserve"> Previous booking details will be shown at the bottom. </w:t>
+      </w:r>
+    </w:p>
+    <w:p>
+      <w:pPr>
+        <w:spacing w:after="200" w:line="360" w:lineRule="auto"/>
+        <w:rPr>
+          <w:rFonts w:ascii="Times New Roman" w:hAnsi="Times New Roman" w:cs="Times New Roman"/>
+        </w:rPr>
+      </w:pPr>
+    </w:p>
+    <w:p>
+      <w:pPr>
+        <w:spacing w:after="200" w:line="360" w:lineRule="auto"/>
+        <w:rPr>
+          <w:rFonts w:ascii="Times New Roman" w:hAnsi="Times New Roman" w:cs="Times New Roman"/>
+        </w:rPr>
+      </w:pPr>
+      <w:r>
+        <w:rPr>
+          <w:rFonts w:ascii="Times New Roman" w:hAnsi="Times New Roman" w:cs="Times New Roman"/>
+        </w:rPr>
+        <w:t xml:space="preserve">If Delete button is clicked, user will be prompted a warning message to confirm whether he really meant to cancel the reservation.  </w:t>
+      </w:r>
+      <w:r>
+        <w:rPr>
+          <w:rFonts w:ascii="Times New Roman" w:hAnsi="Times New Roman" w:cs="Times New Roman"/>
+        </w:rPr>
+        <w:t xml:space="preserve">If true, the reservation will be deleted </w:t>
+      </w:r>
+      <w:r>
+        <w:rPr>
+          <w:rFonts w:ascii="Times New Roman" w:hAnsi="Times New Roman" w:cs="Times New Roman"/>
+        </w:rPr>
+        <w:t xml:space="preserve">permanently </w:t>
+      </w:r>
+      <w:r>
+        <w:rPr>
+          <w:rFonts w:ascii="Times New Roman" w:hAnsi="Times New Roman" w:cs="Times New Roman"/>
+        </w:rPr>
+        <w:t>from booking_record table. Otherwise, nothing changes.</w:t>
+      </w:r>
+    </w:p>
+    <w:p>
+      <w:pPr>
+        <w:spacing w:after="200" w:line="360" w:lineRule="auto"/>
+        <w:rPr>
+          <w:rFonts w:ascii="Times New Roman" w:hAnsi="Times New Roman" w:cs="Times New Roman"/>
+        </w:rPr>
+      </w:pPr>
+    </w:p>
+    <w:p>
+      <w:pPr>
+        <w:spacing w:after="200" w:line="360" w:lineRule="auto"/>
+        <w:rPr>
+          <w:rFonts w:ascii="Times New Roman" w:hAnsi="Times New Roman" w:cs="Times New Roman"/>
+          <w:b/>
+          <w:sz w:val="24"/>
+          <w:szCs w:val="24"/>
+        </w:rPr>
+      </w:pPr>
+      <w:r>
+        <w:rPr>
+          <w:rFonts w:ascii="Times New Roman" w:hAnsi="Times New Roman" w:cs="Times New Roman"/>
+          <w:b/>
+          <w:sz w:val="24"/>
+          <w:szCs w:val="24"/>
+        </w:rPr>
+        <w:t>Chapter 3</w:t>
+      </w:r>
+      <w:r>
+        <w:rPr>
+          <w:rFonts w:ascii="Times New Roman" w:hAnsi="Times New Roman" w:cs="Times New Roman"/>
+          <w:b/>
+          <w:sz w:val="24"/>
+          <w:szCs w:val="24"/>
+        </w:rPr>
+        <w:t xml:space="preserve">: </w:t>
+      </w:r>
+      <w:r>
+        <w:rPr>
+          <w:rFonts w:ascii="Times New Roman" w:hAnsi="Times New Roman" w:cs="Times New Roman"/>
+          <w:b/>
+          <w:sz w:val="24"/>
+          <w:szCs w:val="24"/>
+        </w:rPr>
+        <w:t xml:space="preserve">Administrator </w:t>
       </w:r>
       <w:bookmarkStart w:id="0" w:name="_GoBack"/>
       <w:bookmarkEnd w:id="0"/>
@@ -5503,7 +6484,7 @@
   <a:extraClrSchemeLst/>
   <a:extLst>
     <a:ext uri="{05A4C25C-085E-4340-85A3-A5531E510DB2}">
-      <thm15:themeFamily xmlns:thm15="http://schemas.microsoft.com/office/thememl/2012/main" xmlns="" name="Office Theme" id="{62F939B6-93AF-4DB8-9C6B-D6C7DFDC589F}" vid="{4A3C46E8-61CC-4603-A589-7422A47A8E4A}"/>
+      <thm15:themeFamily xmlns="" xmlns:thm15="http://schemas.microsoft.com/office/thememl/2012/main" name="Office Theme" id="{62F939B6-93AF-4DB8-9C6B-D6C7DFDC589F}" vid="{4A3C46E8-61CC-4603-A589-7422A47A8E4A}"/>
     </a:ext>
   </a:extLst>
 </a:theme>
@@ -5514,7 +6495,7 @@
 </file>
 
 <file path=customXml/itemProps1.xml><?xml version="1.0" encoding="utf-8"?>
-<ds:datastoreItem xmlns:ds="http://schemas.openxmlformats.org/officeDocument/2006/customXml" ds:itemID="{51726491-2E04-47FA-82F8-EFB0A8BB8582}">
+<ds:datastoreItem xmlns:ds="http://schemas.openxmlformats.org/officeDocument/2006/customXml" ds:itemID="{DDAE7394-1722-479A-8238-C8AD7C775F8C}">
   <ds:schemaRefs>
     <ds:schemaRef ds:uri="http://schemas.openxmlformats.org/officeDocument/2006/bibliography"/>
   </ds:schemaRefs>

</xml_diff>

<commit_message>
added part of Admin
not yet done
</commit_message>
<xml_diff>
--- a/CS2102 Project Report.docx
+++ b/CS2102 Project Report.docx
@@ -3214,7 +3214,7 @@
         </w:rPr>
         <w:drawing>
           <wp:inline distT="0" distB="0" distL="0" distR="0">
-            <wp:extent cx="5391150" cy="2803398"/>
+            <wp:extent cx="5943600" cy="3090671"/>
             <wp:effectExtent l="0" t="0" r="0" b="0"/>
             <wp:docPr id="5" name="Picture 5"/>
             <wp:cNvGraphicFramePr>
@@ -3242,7 +3242,7 @@
                   <pic:spPr>
                     <a:xfrm>
                       <a:off x="0" y="0"/>
-                      <a:ext cx="5390243" cy="2802926"/>
+                      <a:ext cx="5959742" cy="3099065"/>
                     </a:xfrm>
                     <a:prstGeom prst="rect">
                       <a:avLst/>
@@ -3254,14 +3254,6 @@
           </wp:inline>
         </w:drawing>
       </w:r>
-    </w:p>
-    <w:p>
-      <w:pPr>
-        <w:spacing w:after="200" w:line="360" w:lineRule="auto"/>
-        <w:rPr>
-          <w:rFonts w:ascii="Times New Roman" w:hAnsi="Times New Roman" w:cs="Times New Roman"/>
-        </w:rPr>
-      </w:pPr>
     </w:p>
     <w:p>
       <w:pPr>
@@ -4794,11 +4786,13 @@
         <w:spacing w:after="200" w:line="360" w:lineRule="auto"/>
         <w:rPr>
           <w:rFonts w:ascii="Times New Roman" w:hAnsi="Times New Roman" w:cs="Times New Roman"/>
-        </w:rPr>
-      </w:pPr>
-      <w:r>
-        <w:rPr>
-          <w:rFonts w:ascii="Times New Roman" w:hAnsi="Times New Roman" w:cs="Times New Roman"/>
+          <w:b/>
+        </w:rPr>
+      </w:pPr>
+      <w:r>
+        <w:rPr>
+          <w:rFonts w:ascii="Times New Roman" w:hAnsi="Times New Roman" w:cs="Times New Roman"/>
+          <w:b/>
         </w:rPr>
         <w:t>Fig 2.2.1 A sample user edit page (</w:t>
       </w:r>
@@ -4806,6 +4800,7 @@
       <w:r>
         <w:rPr>
           <w:rFonts w:ascii="Times New Roman" w:hAnsi="Times New Roman" w:cs="Times New Roman"/>
+          <w:b/>
         </w:rPr>
         <w:t>userMod.php</w:t>
       </w:r>
@@ -4813,6 +4808,7 @@
       <w:r>
         <w:rPr>
           <w:rFonts w:ascii="Times New Roman" w:hAnsi="Times New Roman" w:cs="Times New Roman"/>
+          <w:b/>
         </w:rPr>
         <w:t>)</w:t>
       </w:r>
@@ -5157,11 +5153,13 @@
         <w:spacing w:after="200" w:line="360" w:lineRule="auto"/>
         <w:rPr>
           <w:rFonts w:ascii="Times New Roman" w:hAnsi="Times New Roman" w:cs="Times New Roman"/>
-        </w:rPr>
-      </w:pPr>
-      <w:r>
-        <w:rPr>
-          <w:rFonts w:ascii="Times New Roman" w:hAnsi="Times New Roman" w:cs="Times New Roman"/>
+          <w:b/>
+        </w:rPr>
+      </w:pPr>
+      <w:r>
+        <w:rPr>
+          <w:rFonts w:ascii="Times New Roman" w:hAnsi="Times New Roman" w:cs="Times New Roman"/>
+          <w:b/>
         </w:rPr>
         <w:t>Fig 2.2.2 A sample edit page (</w:t>
       </w:r>
@@ -5169,21 +5167,26 @@
       <w:r>
         <w:rPr>
           <w:rFonts w:ascii="Times New Roman" w:hAnsi="Times New Roman" w:cs="Times New Roman"/>
-        </w:rPr>
-        <w:t>edit.php?ID</w:t>
+          <w:b/>
+        </w:rPr>
+        <w:t>edit.php</w:t>
+      </w:r>
+      <w:proofErr w:type="gramStart"/>
+      <w:r>
+        <w:rPr>
+          <w:rFonts w:ascii="Times New Roman" w:hAnsi="Times New Roman" w:cs="Times New Roman"/>
+          <w:b/>
+        </w:rPr>
+        <w:t>?ID</w:t>
       </w:r>
       <w:proofErr w:type="spellEnd"/>
-      <w:r>
-        <w:rPr>
-          <w:rFonts w:ascii="Times New Roman" w:hAnsi="Times New Roman" w:cs="Times New Roman"/>
-        </w:rPr>
-        <w:t>=51</w:t>
-      </w:r>
-      <w:r>
-        <w:rPr>
-          <w:rFonts w:ascii="Times New Roman" w:hAnsi="Times New Roman" w:cs="Times New Roman"/>
-        </w:rPr>
-        <w:t>)</w:t>
+      <w:proofErr w:type="gramEnd"/>
+      <w:r>
+        <w:rPr>
+          <w:rFonts w:ascii="Times New Roman" w:hAnsi="Times New Roman" w:cs="Times New Roman"/>
+          <w:b/>
+        </w:rPr>
+        <w:t>=51)</w:t>
       </w:r>
     </w:p>
     <w:p>
@@ -5936,65 +5939,342 @@
         </w:rPr>
         <w:t>s permission to delete same as the method mentioned above.</w:t>
       </w:r>
+    </w:p>
+    <w:p>
+      <w:pPr>
+        <w:spacing w:after="200" w:line="360" w:lineRule="auto"/>
+        <w:rPr>
+          <w:rFonts w:ascii="Times New Roman" w:hAnsi="Times New Roman" w:cs="Times New Roman" w:hint="eastAsia"/>
+          <w:b/>
+          <w:sz w:val="24"/>
+          <w:szCs w:val="24"/>
+        </w:rPr>
+      </w:pPr>
+      <w:r>
+        <w:rPr>
+          <w:rFonts w:ascii="Times New Roman" w:hAnsi="Times New Roman" w:cs="Times New Roman"/>
+          <w:b/>
+          <w:sz w:val="24"/>
+          <w:szCs w:val="24"/>
+        </w:rPr>
+        <w:t>Chapter 3</w:t>
+      </w:r>
+      <w:r>
+        <w:rPr>
+          <w:rFonts w:ascii="Times New Roman" w:hAnsi="Times New Roman" w:cs="Times New Roman"/>
+          <w:b/>
+          <w:sz w:val="24"/>
+          <w:szCs w:val="24"/>
+        </w:rPr>
+        <w:t xml:space="preserve">: </w:t>
+      </w:r>
+      <w:r>
+        <w:rPr>
+          <w:rFonts w:ascii="Times New Roman" w:hAnsi="Times New Roman" w:cs="Times New Roman"/>
+          <w:b/>
+          <w:sz w:val="24"/>
+          <w:szCs w:val="24"/>
+        </w:rPr>
+        <w:t xml:space="preserve">Administrator </w:t>
+      </w:r>
+    </w:p>
+    <w:p>
+      <w:pPr>
+        <w:spacing w:after="200" w:line="360" w:lineRule="auto"/>
+        <w:rPr>
+          <w:rFonts w:ascii="Times New Roman" w:hAnsi="Times New Roman" w:cs="Times New Roman" w:hint="eastAsia"/>
+          <w:b/>
+          <w:sz w:val="24"/>
+          <w:szCs w:val="24"/>
+        </w:rPr>
+      </w:pPr>
+      <w:r>
+        <w:rPr>
+          <w:rFonts w:ascii="Times New Roman" w:hAnsi="Times New Roman" w:cs="Times New Roman" w:hint="eastAsia"/>
+          <w:b/>
+          <w:sz w:val="24"/>
+          <w:szCs w:val="24"/>
+        </w:rPr>
+        <w:t>3.</w:t>
+      </w:r>
+      <w:r>
+        <w:rPr>
+          <w:rFonts w:ascii="Times New Roman" w:hAnsi="Times New Roman" w:cs="Times New Roman" w:hint="eastAsia"/>
+          <w:b/>
+          <w:sz w:val="24"/>
+          <w:szCs w:val="24"/>
+        </w:rPr>
+        <w:t xml:space="preserve">1 </w:t>
+      </w:r>
+      <w:r>
+        <w:rPr>
+          <w:rFonts w:ascii="Times New Roman" w:hAnsi="Times New Roman" w:cs="Times New Roman" w:hint="eastAsia"/>
+          <w:b/>
+          <w:sz w:val="24"/>
+          <w:szCs w:val="24"/>
+        </w:rPr>
+        <w:t xml:space="preserve">Admin user </w:t>
+      </w:r>
+    </w:p>
+    <w:p>
+      <w:pPr>
+        <w:rPr>
+          <w:rFonts w:ascii="Times New Roman" w:hAnsi="Times New Roman" w:cs="Times New Roman"/>
+        </w:rPr>
+      </w:pPr>
+      <w:r>
+        <w:rPr>
+          <w:rFonts w:ascii="Times New Roman" w:hAnsi="Times New Roman" w:cs="Times New Roman"/>
+        </w:rPr>
+        <w:t>Admin user can only be set on the database itself. After an admin logged in, the index page will show a different main page for admin. 2 buttons- Admin edit and Report are added for the administration usage.</w:t>
+      </w:r>
+    </w:p>
+    <w:p>
+      <w:pPr>
+        <w:rPr>
+          <w:rFonts w:ascii="Times New Roman" w:hAnsi="Times New Roman" w:cs="Times New Roman"/>
+          <w:b/>
+        </w:rPr>
+      </w:pPr>
+      <w:r>
+        <w:rPr>
+          <w:rFonts w:ascii="Times New Roman" w:hAnsi="Times New Roman" w:cs="Times New Roman"/>
+          <w:b/>
+        </w:rPr>
+        <w:t>Fig 3.1.1 Main page of admin after logged in</w:t>
+      </w:r>
+    </w:p>
+    <w:p>
+      <w:pPr>
+        <w:rPr>
+          <w:rFonts w:hint="eastAsia"/>
+        </w:rPr>
+      </w:pPr>
+      <w:r>
+        <w:rPr>
+          <w:rFonts w:hint="eastAsia"/>
+          <w:noProof/>
+          <w:lang w:val="en-MY"/>
+        </w:rPr>
+        <w:drawing>
+          <wp:inline distT="0" distB="0" distL="0" distR="0">
+            <wp:extent cx="4948993" cy="3209925"/>
+            <wp:effectExtent l="0" t="0" r="4445" b="0"/>
+            <wp:docPr id="4" name="Picture 4"/>
+            <wp:cNvGraphicFramePr>
+              <a:graphicFrameLocks xmlns:a="http://schemas.openxmlformats.org/drawingml/2006/main" noChangeAspect="1"/>
+            </wp:cNvGraphicFramePr>
+            <a:graphic xmlns:a="http://schemas.openxmlformats.org/drawingml/2006/main">
+              <a:graphicData uri="http://schemas.openxmlformats.org/drawingml/2006/picture">
+                <pic:pic xmlns:pic="http://schemas.openxmlformats.org/drawingml/2006/picture">
+                  <pic:nvPicPr>
+                    <pic:cNvPr id="0" name="admin1.png"/>
+                    <pic:cNvPicPr/>
+                  </pic:nvPicPr>
+                  <pic:blipFill>
+                    <a:blip r:embed="rId18">
+                      <a:extLst>
+                        <a:ext uri="{28A0092B-C50C-407E-A947-70E740481C1C}">
+                          <a14:useLocalDpi xmlns:a14="http://schemas.microsoft.com/office/drawing/2010/main" val="0"/>
+                        </a:ext>
+                      </a:extLst>
+                    </a:blip>
+                    <a:stretch>
+                      <a:fillRect/>
+                    </a:stretch>
+                  </pic:blipFill>
+                  <pic:spPr>
+                    <a:xfrm>
+                      <a:off x="0" y="0"/>
+                      <a:ext cx="4962831" cy="3218900"/>
+                    </a:xfrm>
+                    <a:prstGeom prst="rect">
+                      <a:avLst/>
+                    </a:prstGeom>
+                  </pic:spPr>
+                </pic:pic>
+              </a:graphicData>
+            </a:graphic>
+          </wp:inline>
+        </w:drawing>
+      </w:r>
+    </w:p>
+    <w:p>
+      <w:pPr>
+        <w:rPr>
+          <w:rFonts w:ascii="Times New Roman" w:hAnsi="Times New Roman" w:cs="Times New Roman"/>
+          <w:b/>
+          <w:sz w:val="24"/>
+          <w:szCs w:val="28"/>
+        </w:rPr>
+      </w:pPr>
+      <w:r>
+        <w:rPr>
+          <w:rFonts w:ascii="Times New Roman" w:hAnsi="Times New Roman" w:cs="Times New Roman"/>
+          <w:b/>
+          <w:sz w:val="24"/>
+          <w:szCs w:val="28"/>
+        </w:rPr>
+        <w:lastRenderedPageBreak/>
+        <w:t>3.2 Admin Edit</w:t>
+      </w:r>
+    </w:p>
+    <w:p>
+      <w:pPr>
+        <w:rPr>
+          <w:rFonts w:ascii="Times New Roman" w:hAnsi="Times New Roman" w:cs="Times New Roman"/>
+        </w:rPr>
+      </w:pPr>
+      <w:r>
+        <w:rPr>
+          <w:rFonts w:ascii="Times New Roman" w:hAnsi="Times New Roman" w:cs="Times New Roman"/>
+        </w:rPr>
+        <w:t xml:space="preserve">In Admin edit, admin can either search a booking record by entering the location of the record, or the email address of the user who booked it. </w:t>
+      </w:r>
+      <w:r>
+        <w:rPr>
+          <w:rFonts w:ascii="Times New Roman" w:hAnsi="Times New Roman" w:cs="Times New Roman"/>
+        </w:rPr>
+        <w:t xml:space="preserve"> Admin has the authorization to editing any records which haven’t expired. Admin has also the permission of deleting any records.</w:t>
+      </w:r>
+    </w:p>
+    <w:p>
+      <w:pPr>
+        <w:rPr>
+          <w:rFonts w:ascii="Times New Roman" w:hAnsi="Times New Roman" w:cs="Times New Roman"/>
+        </w:rPr>
+      </w:pPr>
+    </w:p>
+    <w:p>
+      <w:pPr>
+        <w:rPr>
+          <w:rFonts w:ascii="Times New Roman" w:hAnsi="Times New Roman" w:cs="Times New Roman"/>
+          <w:b/>
+        </w:rPr>
+      </w:pPr>
+      <w:proofErr w:type="gramStart"/>
+      <w:r>
+        <w:rPr>
+          <w:rFonts w:ascii="Times New Roman" w:hAnsi="Times New Roman" w:cs="Times New Roman"/>
+          <w:b/>
+        </w:rPr>
+        <w:t>Fig 3.1.2 Admin Edit page.</w:t>
+      </w:r>
+      <w:proofErr w:type="gramEnd"/>
+      <w:r>
+        <w:rPr>
+          <w:rFonts w:ascii="Times New Roman" w:hAnsi="Times New Roman" w:cs="Times New Roman"/>
+          <w:b/>
+        </w:rPr>
+        <w:t xml:space="preserve"> Admin can search by email or location.</w:t>
+      </w:r>
+    </w:p>
+    <w:p>
+      <w:pPr>
+        <w:rPr>
+          <w:rFonts w:hint="eastAsia"/>
+        </w:rPr>
+      </w:pPr>
+      <w:r>
+        <w:rPr>
+          <w:rFonts w:hint="eastAsia"/>
+          <w:noProof/>
+          <w:lang w:val="en-MY"/>
+        </w:rPr>
+        <w:drawing>
+          <wp:inline distT="0" distB="0" distL="0" distR="0">
+            <wp:extent cx="5953125" cy="3009900"/>
+            <wp:effectExtent l="0" t="0" r="9525" b="0"/>
+            <wp:docPr id="10" name="Picture 10"/>
+            <wp:cNvGraphicFramePr>
+              <a:graphicFrameLocks xmlns:a="http://schemas.openxmlformats.org/drawingml/2006/main" noChangeAspect="1"/>
+            </wp:cNvGraphicFramePr>
+            <a:graphic xmlns:a="http://schemas.openxmlformats.org/drawingml/2006/main">
+              <a:graphicData uri="http://schemas.openxmlformats.org/drawingml/2006/picture">
+                <pic:pic xmlns:pic="http://schemas.openxmlformats.org/drawingml/2006/picture">
+                  <pic:nvPicPr>
+                    <pic:cNvPr id="0" name="admin2.png"/>
+                    <pic:cNvPicPr/>
+                  </pic:nvPicPr>
+                  <pic:blipFill>
+                    <a:blip r:embed="rId19" cstate="print">
+                      <a:extLst>
+                        <a:ext uri="{28A0092B-C50C-407E-A947-70E740481C1C}">
+                          <a14:useLocalDpi xmlns:a14="http://schemas.microsoft.com/office/drawing/2010/main" val="0"/>
+                        </a:ext>
+                      </a:extLst>
+                    </a:blip>
+                    <a:stretch>
+                      <a:fillRect/>
+                    </a:stretch>
+                  </pic:blipFill>
+                  <pic:spPr>
+                    <a:xfrm>
+                      <a:off x="0" y="0"/>
+                      <a:ext cx="5950489" cy="3008567"/>
+                    </a:xfrm>
+                    <a:prstGeom prst="rect">
+                      <a:avLst/>
+                    </a:prstGeom>
+                  </pic:spPr>
+                </pic:pic>
+              </a:graphicData>
+            </a:graphic>
+          </wp:inline>
+        </w:drawing>
+      </w:r>
+    </w:p>
+    <w:p>
+      <w:pPr>
+        <w:rPr>
+          <w:rFonts w:hint="eastAsia"/>
+        </w:rPr>
+      </w:pPr>
+    </w:p>
+    <w:p>
+      <w:pPr>
+        <w:rPr>
+          <w:rFonts w:ascii="Times New Roman" w:hAnsi="Times New Roman" w:cs="Times New Roman"/>
+          <w:b/>
+        </w:rPr>
+      </w:pPr>
+    </w:p>
+    <w:p>
+      <w:pPr>
+        <w:rPr>
+          <w:rFonts w:ascii="Times New Roman" w:eastAsia="楷体" w:hAnsi="Times New Roman" w:cs="Times New Roman" w:hint="eastAsia"/>
+          <w:b/>
+          <w:sz w:val="24"/>
+        </w:rPr>
+      </w:pPr>
+      <w:r>
+        <w:rPr>
+          <w:rFonts w:ascii="Times New Roman" w:eastAsia="楷体" w:hAnsi="Times New Roman" w:cs="Times New Roman"/>
+          <w:b/>
+          <w:sz w:val="24"/>
+        </w:rPr>
+        <w:t>3.</w:t>
+      </w:r>
+      <w:r>
+        <w:rPr>
+          <w:rFonts w:ascii="Times New Roman" w:eastAsia="楷体" w:hAnsi="Times New Roman" w:cs="Times New Roman"/>
+          <w:b/>
+          <w:sz w:val="24"/>
+        </w:rPr>
+        <w:t xml:space="preserve">3 </w:t>
+      </w:r>
+      <w:r>
+        <w:rPr>
+          <w:rFonts w:ascii="Times New Roman" w:eastAsia="楷体" w:hAnsi="Times New Roman" w:cs="Times New Roman"/>
+          <w:b/>
+          <w:sz w:val="24"/>
+        </w:rPr>
+        <w:t>Report</w:t>
+      </w:r>
+    </w:p>
+    <w:p>
       <w:bookmarkStart w:id="0" w:name="_GoBack"/>
       <w:bookmarkEnd w:id="0"/>
-    </w:p>
-    <w:p>
-      <w:pPr>
-        <w:spacing w:after="200" w:line="360" w:lineRule="auto"/>
-        <w:rPr>
-          <w:rFonts w:ascii="Times New Roman" w:hAnsi="Times New Roman" w:cs="Times New Roman"/>
-        </w:rPr>
-      </w:pPr>
-    </w:p>
-    <w:p>
-      <w:pPr>
-        <w:spacing w:after="200" w:line="360" w:lineRule="auto"/>
-        <w:rPr>
-          <w:rFonts w:ascii="Times New Roman" w:hAnsi="Times New Roman" w:cs="Times New Roman" w:hint="eastAsia"/>
-          <w:b/>
-          <w:sz w:val="24"/>
-          <w:szCs w:val="24"/>
-        </w:rPr>
-      </w:pPr>
-      <w:r>
-        <w:rPr>
-          <w:rFonts w:ascii="Times New Roman" w:hAnsi="Times New Roman" w:cs="Times New Roman"/>
-          <w:b/>
-          <w:sz w:val="24"/>
-          <w:szCs w:val="24"/>
-        </w:rPr>
-        <w:t>Chapter 3</w:t>
-      </w:r>
-      <w:r>
-        <w:rPr>
-          <w:rFonts w:ascii="Times New Roman" w:hAnsi="Times New Roman" w:cs="Times New Roman"/>
-          <w:b/>
-          <w:sz w:val="24"/>
-          <w:szCs w:val="24"/>
-        </w:rPr>
-        <w:t xml:space="preserve">: </w:t>
-      </w:r>
-      <w:r>
-        <w:rPr>
-          <w:rFonts w:ascii="Times New Roman" w:hAnsi="Times New Roman" w:cs="Times New Roman"/>
-          <w:b/>
-          <w:sz w:val="24"/>
-          <w:szCs w:val="24"/>
-        </w:rPr>
-        <w:t xml:space="preserve">Administrator </w:t>
-      </w:r>
-    </w:p>
-    <w:p>
-      <w:pPr>
-        <w:spacing w:after="200" w:line="360" w:lineRule="auto"/>
-        <w:rPr>
-          <w:rFonts w:ascii="Times New Roman" w:hAnsi="Times New Roman" w:cs="Times New Roman" w:hint="eastAsia"/>
-          <w:b/>
-          <w:sz w:val="24"/>
-          <w:szCs w:val="24"/>
-        </w:rPr>
-      </w:pPr>
     </w:p>
     <w:p>
       <w:pPr>
@@ -6079,9 +6359,9 @@
 <w:numbering xmlns:wpc="http://schemas.microsoft.com/office/word/2010/wordprocessingCanvas" xmlns:mc="http://schemas.openxmlformats.org/markup-compatibility/2006" xmlns:o="urn:schemas-microsoft-com:office:office" xmlns:r="http://schemas.openxmlformats.org/officeDocument/2006/relationships" xmlns:m="http://schemas.openxmlformats.org/officeDocument/2006/math" xmlns:v="urn:schemas-microsoft-com:vml" xmlns:wp14="http://schemas.microsoft.com/office/word/2010/wordprocessingDrawing" xmlns:wp="http://schemas.openxmlformats.org/drawingml/2006/wordprocessingDrawing" xmlns:w10="urn:schemas-microsoft-com:office:word" xmlns:w="http://schemas.openxmlformats.org/wordprocessingml/2006/main" xmlns:w14="http://schemas.microsoft.com/office/word/2010/wordml" xmlns:wpg="http://schemas.microsoft.com/office/word/2010/wordprocessingGroup" xmlns:wpi="http://schemas.microsoft.com/office/word/2010/wordprocessingInk" xmlns:wne="http://schemas.microsoft.com/office/word/2006/wordml" xmlns:wps="http://schemas.microsoft.com/office/word/2010/wordprocessingShape" mc:Ignorable="w14 wp14">
   <w:abstractNum w:abstractNumId="0">
     <w:nsid w:val="0F0B3B49"/>
-    <w:multiLevelType w:val="hybridMultilevel"/>
-    <w:tmpl w:val="E5C431D2"/>
-    <w:lvl w:ilvl="0" w:tplc="4809000F">
+    <w:multiLevelType w:val="multilevel"/>
+    <w:tmpl w:val="1890BFFA"/>
+    <w:lvl w:ilvl="0">
       <w:start w:val="1"/>
       <w:numFmt w:val="decimal"/>
       <w:lvlText w:val="%1."/>
@@ -6093,77 +6373,109 @@
         <w:rFonts w:hint="default"/>
       </w:rPr>
     </w:lvl>
-    <w:lvl w:ilvl="1" w:tplc="48090019" w:tentative="1">
-      <w:start w:val="1"/>
-      <w:numFmt w:val="lowerLetter"/>
-      <w:lvlText w:val="%2."/>
-      <w:lvlJc w:val="left"/>
-      <w:pPr>
-        <w:ind w:left="1440" w:hanging="360"/>
-      </w:pPr>
-    </w:lvl>
-    <w:lvl w:ilvl="2" w:tplc="4809001B" w:tentative="1">
-      <w:start w:val="1"/>
-      <w:numFmt w:val="lowerRoman"/>
-      <w:lvlText w:val="%3."/>
-      <w:lvlJc w:val="right"/>
-      <w:pPr>
-        <w:ind w:left="2160" w:hanging="180"/>
-      </w:pPr>
-    </w:lvl>
-    <w:lvl w:ilvl="3" w:tplc="4809000F" w:tentative="1">
+    <w:lvl w:ilvl="1">
       <w:start w:val="1"/>
       <w:numFmt w:val="decimal"/>
-      <w:lvlText w:val="%4."/>
+      <w:isLgl/>
+      <w:lvlText w:val="%1.%2"/>
       <w:lvlJc w:val="left"/>
       <w:pPr>
-        <w:ind w:left="2880" w:hanging="360"/>
-      </w:pPr>
+        <w:ind w:left="720" w:hanging="360"/>
+      </w:pPr>
+      <w:rPr>
+        <w:rFonts w:hint="default"/>
+      </w:rPr>
     </w:lvl>
-    <w:lvl w:ilvl="4" w:tplc="48090019" w:tentative="1">
-      <w:start w:val="1"/>
-      <w:numFmt w:val="lowerLetter"/>
-      <w:lvlText w:val="%5."/>
-      <w:lvlJc w:val="left"/>
-      <w:pPr>
-        <w:ind w:left="3600" w:hanging="360"/>
-      </w:pPr>
-    </w:lvl>
-    <w:lvl w:ilvl="5" w:tplc="4809001B" w:tentative="1">
-      <w:start w:val="1"/>
-      <w:numFmt w:val="lowerRoman"/>
-      <w:lvlText w:val="%6."/>
-      <w:lvlJc w:val="right"/>
-      <w:pPr>
-        <w:ind w:left="4320" w:hanging="180"/>
-      </w:pPr>
-    </w:lvl>
-    <w:lvl w:ilvl="6" w:tplc="4809000F" w:tentative="1">
+    <w:lvl w:ilvl="2">
       <w:start w:val="1"/>
       <w:numFmt w:val="decimal"/>
-      <w:lvlText w:val="%7."/>
+      <w:isLgl/>
+      <w:lvlText w:val="%1.%2.%3"/>
       <w:lvlJc w:val="left"/>
       <w:pPr>
-        <w:ind w:left="5040" w:hanging="360"/>
-      </w:pPr>
+        <w:ind w:left="1080" w:hanging="720"/>
+      </w:pPr>
+      <w:rPr>
+        <w:rFonts w:hint="default"/>
+      </w:rPr>
     </w:lvl>
-    <w:lvl w:ilvl="7" w:tplc="48090019" w:tentative="1">
+    <w:lvl w:ilvl="3">
       <w:start w:val="1"/>
-      <w:numFmt w:val="lowerLetter"/>
-      <w:lvlText w:val="%8."/>
+      <w:numFmt w:val="decimal"/>
+      <w:isLgl/>
+      <w:lvlText w:val="%1.%2.%3.%4"/>
       <w:lvlJc w:val="left"/>
       <w:pPr>
-        <w:ind w:left="5760" w:hanging="360"/>
-      </w:pPr>
+        <w:ind w:left="1080" w:hanging="720"/>
+      </w:pPr>
+      <w:rPr>
+        <w:rFonts w:hint="default"/>
+      </w:rPr>
     </w:lvl>
-    <w:lvl w:ilvl="8" w:tplc="4809001B" w:tentative="1">
+    <w:lvl w:ilvl="4">
       <w:start w:val="1"/>
-      <w:numFmt w:val="lowerRoman"/>
-      <w:lvlText w:val="%9."/>
-      <w:lvlJc w:val="right"/>
-      <w:pPr>
-        <w:ind w:left="6480" w:hanging="180"/>
-      </w:pPr>
+      <w:numFmt w:val="decimal"/>
+      <w:isLgl/>
+      <w:lvlText w:val="%1.%2.%3.%4.%5"/>
+      <w:lvlJc w:val="left"/>
+      <w:pPr>
+        <w:ind w:left="1440" w:hanging="1080"/>
+      </w:pPr>
+      <w:rPr>
+        <w:rFonts w:hint="default"/>
+      </w:rPr>
+    </w:lvl>
+    <w:lvl w:ilvl="5">
+      <w:start w:val="1"/>
+      <w:numFmt w:val="decimal"/>
+      <w:isLgl/>
+      <w:lvlText w:val="%1.%2.%3.%4.%5.%6"/>
+      <w:lvlJc w:val="left"/>
+      <w:pPr>
+        <w:ind w:left="1440" w:hanging="1080"/>
+      </w:pPr>
+      <w:rPr>
+        <w:rFonts w:hint="default"/>
+      </w:rPr>
+    </w:lvl>
+    <w:lvl w:ilvl="6">
+      <w:start w:val="1"/>
+      <w:numFmt w:val="decimal"/>
+      <w:isLgl/>
+      <w:lvlText w:val="%1.%2.%3.%4.%5.%6.%7"/>
+      <w:lvlJc w:val="left"/>
+      <w:pPr>
+        <w:ind w:left="1800" w:hanging="1440"/>
+      </w:pPr>
+      <w:rPr>
+        <w:rFonts w:hint="default"/>
+      </w:rPr>
+    </w:lvl>
+    <w:lvl w:ilvl="7">
+      <w:start w:val="1"/>
+      <w:numFmt w:val="decimal"/>
+      <w:isLgl/>
+      <w:lvlText w:val="%1.%2.%3.%4.%5.%6.%7.%8"/>
+      <w:lvlJc w:val="left"/>
+      <w:pPr>
+        <w:ind w:left="1800" w:hanging="1440"/>
+      </w:pPr>
+      <w:rPr>
+        <w:rFonts w:hint="default"/>
+      </w:rPr>
+    </w:lvl>
+    <w:lvl w:ilvl="8">
+      <w:start w:val="1"/>
+      <w:numFmt w:val="decimal"/>
+      <w:isLgl/>
+      <w:lvlText w:val="%1.%2.%3.%4.%5.%6.%7.%8.%9"/>
+      <w:lvlJc w:val="left"/>
+      <w:pPr>
+        <w:ind w:left="2160" w:hanging="1800"/>
+      </w:pPr>
+      <w:rPr>
+        <w:rFonts w:hint="default"/>
+      </w:rPr>
     </w:lvl>
   </w:abstractNum>
   <w:abstractNum w:abstractNumId="1">
@@ -6258,9 +6570,9 @@
   </w:abstractNum>
   <w:abstractNum w:abstractNumId="2">
     <w:nsid w:val="29B36A03"/>
-    <w:multiLevelType w:val="hybridMultilevel"/>
-    <w:tmpl w:val="66FE93F0"/>
-    <w:lvl w:ilvl="0" w:tplc="4809000F">
+    <w:multiLevelType w:val="multilevel"/>
+    <w:tmpl w:val="D7E2AA1A"/>
+    <w:lvl w:ilvl="0">
       <w:start w:val="1"/>
       <w:numFmt w:val="decimal"/>
       <w:lvlText w:val="%1."/>
@@ -6269,77 +6581,109 @@
         <w:ind w:left="720" w:hanging="360"/>
       </w:pPr>
     </w:lvl>
-    <w:lvl w:ilvl="1" w:tplc="48090019" w:tentative="1">
-      <w:start w:val="1"/>
-      <w:numFmt w:val="lowerLetter"/>
-      <w:lvlText w:val="%2."/>
+    <w:lvl w:ilvl="1">
+      <w:start w:val="3"/>
+      <w:numFmt w:val="decimal"/>
+      <w:isLgl/>
+      <w:lvlText w:val="%1.%2"/>
       <w:lvlJc w:val="left"/>
       <w:pPr>
-        <w:ind w:left="1440" w:hanging="360"/>
-      </w:pPr>
+        <w:ind w:left="720" w:hanging="360"/>
+      </w:pPr>
+      <w:rPr>
+        <w:rFonts w:hint="default"/>
+      </w:rPr>
     </w:lvl>
-    <w:lvl w:ilvl="2" w:tplc="4809001B" w:tentative="1">
-      <w:start w:val="1"/>
-      <w:numFmt w:val="lowerRoman"/>
-      <w:lvlText w:val="%3."/>
-      <w:lvlJc w:val="right"/>
-      <w:pPr>
-        <w:ind w:left="2160" w:hanging="180"/>
-      </w:pPr>
-    </w:lvl>
-    <w:lvl w:ilvl="3" w:tplc="4809000F" w:tentative="1">
+    <w:lvl w:ilvl="2">
       <w:start w:val="1"/>
       <w:numFmt w:val="decimal"/>
-      <w:lvlText w:val="%4."/>
+      <w:isLgl/>
+      <w:lvlText w:val="%1.%2.%3"/>
       <w:lvlJc w:val="left"/>
       <w:pPr>
-        <w:ind w:left="2880" w:hanging="360"/>
-      </w:pPr>
+        <w:ind w:left="1080" w:hanging="720"/>
+      </w:pPr>
+      <w:rPr>
+        <w:rFonts w:hint="default"/>
+      </w:rPr>
     </w:lvl>
-    <w:lvl w:ilvl="4" w:tplc="48090019" w:tentative="1">
-      <w:start w:val="1"/>
-      <w:numFmt w:val="lowerLetter"/>
-      <w:lvlText w:val="%5."/>
-      <w:lvlJc w:val="left"/>
-      <w:pPr>
-        <w:ind w:left="3600" w:hanging="360"/>
-      </w:pPr>
-    </w:lvl>
-    <w:lvl w:ilvl="5" w:tplc="4809001B" w:tentative="1">
-      <w:start w:val="1"/>
-      <w:numFmt w:val="lowerRoman"/>
-      <w:lvlText w:val="%6."/>
-      <w:lvlJc w:val="right"/>
-      <w:pPr>
-        <w:ind w:left="4320" w:hanging="180"/>
-      </w:pPr>
-    </w:lvl>
-    <w:lvl w:ilvl="6" w:tplc="4809000F" w:tentative="1">
+    <w:lvl w:ilvl="3">
       <w:start w:val="1"/>
       <w:numFmt w:val="decimal"/>
-      <w:lvlText w:val="%7."/>
+      <w:isLgl/>
+      <w:lvlText w:val="%1.%2.%3.%4"/>
       <w:lvlJc w:val="left"/>
       <w:pPr>
-        <w:ind w:left="5040" w:hanging="360"/>
-      </w:pPr>
+        <w:ind w:left="1080" w:hanging="720"/>
+      </w:pPr>
+      <w:rPr>
+        <w:rFonts w:hint="default"/>
+      </w:rPr>
     </w:lvl>
-    <w:lvl w:ilvl="7" w:tplc="48090019" w:tentative="1">
+    <w:lvl w:ilvl="4">
       <w:start w:val="1"/>
-      <w:numFmt w:val="lowerLetter"/>
-      <w:lvlText w:val="%8."/>
+      <w:numFmt w:val="decimal"/>
+      <w:isLgl/>
+      <w:lvlText w:val="%1.%2.%3.%4.%5"/>
       <w:lvlJc w:val="left"/>
       <w:pPr>
-        <w:ind w:left="5760" w:hanging="360"/>
-      </w:pPr>
+        <w:ind w:left="1440" w:hanging="1080"/>
+      </w:pPr>
+      <w:rPr>
+        <w:rFonts w:hint="default"/>
+      </w:rPr>
     </w:lvl>
-    <w:lvl w:ilvl="8" w:tplc="4809001B" w:tentative="1">
+    <w:lvl w:ilvl="5">
       <w:start w:val="1"/>
-      <w:numFmt w:val="lowerRoman"/>
-      <w:lvlText w:val="%9."/>
-      <w:lvlJc w:val="right"/>
-      <w:pPr>
-        <w:ind w:left="6480" w:hanging="180"/>
-      </w:pPr>
+      <w:numFmt w:val="decimal"/>
+      <w:isLgl/>
+      <w:lvlText w:val="%1.%2.%3.%4.%5.%6"/>
+      <w:lvlJc w:val="left"/>
+      <w:pPr>
+        <w:ind w:left="1440" w:hanging="1080"/>
+      </w:pPr>
+      <w:rPr>
+        <w:rFonts w:hint="default"/>
+      </w:rPr>
+    </w:lvl>
+    <w:lvl w:ilvl="6">
+      <w:start w:val="1"/>
+      <w:numFmt w:val="decimal"/>
+      <w:isLgl/>
+      <w:lvlText w:val="%1.%2.%3.%4.%5.%6.%7"/>
+      <w:lvlJc w:val="left"/>
+      <w:pPr>
+        <w:ind w:left="1800" w:hanging="1440"/>
+      </w:pPr>
+      <w:rPr>
+        <w:rFonts w:hint="default"/>
+      </w:rPr>
+    </w:lvl>
+    <w:lvl w:ilvl="7">
+      <w:start w:val="1"/>
+      <w:numFmt w:val="decimal"/>
+      <w:isLgl/>
+      <w:lvlText w:val="%1.%2.%3.%4.%5.%6.%7.%8"/>
+      <w:lvlJc w:val="left"/>
+      <w:pPr>
+        <w:ind w:left="1800" w:hanging="1440"/>
+      </w:pPr>
+      <w:rPr>
+        <w:rFonts w:hint="default"/>
+      </w:rPr>
+    </w:lvl>
+    <w:lvl w:ilvl="8">
+      <w:start w:val="1"/>
+      <w:numFmt w:val="decimal"/>
+      <w:isLgl/>
+      <w:lvlText w:val="%1.%2.%3.%4.%5.%6.%7.%8.%9"/>
+      <w:lvlJc w:val="left"/>
+      <w:pPr>
+        <w:ind w:left="2160" w:hanging="1800"/>
+      </w:pPr>
+      <w:rPr>
+        <w:rFonts w:hint="default"/>
+      </w:rPr>
     </w:lvl>
   </w:abstractNum>
   <w:abstractNum w:abstractNumId="3">
@@ -7769,7 +8113,7 @@
 </file>
 
 <file path=customXml/itemProps1.xml><?xml version="1.0" encoding="utf-8"?>
-<ds:datastoreItem xmlns:ds="http://schemas.openxmlformats.org/officeDocument/2006/customXml" ds:itemID="{F6080440-4F8D-4D31-A601-DDD794A337CB}">
+<ds:datastoreItem xmlns:ds="http://schemas.openxmlformats.org/officeDocument/2006/customXml" ds:itemID="{300080B9-71F9-4E24-9440-EC065FC6DB97}">
   <ds:schemaRefs>
     <ds:schemaRef ds:uri="http://schemas.openxmlformats.org/officeDocument/2006/bibliography"/>
   </ds:schemaRefs>

</xml_diff>

<commit_message>
bold and underline the query
</commit_message>
<xml_diff>
--- a/CS2102 Project Report.docx
+++ b/CS2102 Project Report.docx
@@ -102,6 +102,7 @@
               <w:rPr>
                 <w:rFonts w:ascii="Times New Roman" w:hAnsi="Times New Roman"/>
                 <w:noProof/>
+                <w:lang w:val="en-MY"/>
               </w:rPr>
               <w:drawing>
                 <wp:inline distT="0" distB="0" distL="0" distR="0">
@@ -456,21 +457,57 @@
           <w:szCs w:val="28"/>
         </w:rPr>
       </w:pPr>
+      <w:proofErr w:type="spellStart"/>
       <w:r>
         <w:rPr>
           <w:rFonts w:ascii="Times New Roman" w:hAnsi="Times New Roman"/>
           <w:sz w:val="28"/>
           <w:szCs w:val="28"/>
         </w:rPr>
-        <w:t>SIEW KAE YEE</w:t>
-      </w:r>
+        <w:t>Siew</w:t>
+      </w:r>
+      <w:proofErr w:type="spellEnd"/>
       <w:r>
         <w:rPr>
           <w:rFonts w:ascii="Times New Roman" w:hAnsi="Times New Roman"/>
           <w:sz w:val="28"/>
           <w:szCs w:val="28"/>
         </w:rPr>
-        <w:t xml:space="preserve">   A0098127X</w:t>
+        <w:t xml:space="preserve"> </w:t>
+      </w:r>
+      <w:proofErr w:type="spellStart"/>
+      <w:r>
+        <w:rPr>
+          <w:rFonts w:ascii="Times New Roman" w:hAnsi="Times New Roman"/>
+          <w:sz w:val="28"/>
+          <w:szCs w:val="28"/>
+        </w:rPr>
+        <w:t>Kae</w:t>
+      </w:r>
+      <w:proofErr w:type="spellEnd"/>
+      <w:r>
+        <w:rPr>
+          <w:rFonts w:ascii="Times New Roman" w:hAnsi="Times New Roman"/>
+          <w:sz w:val="28"/>
+          <w:szCs w:val="28"/>
+        </w:rPr>
+        <w:t xml:space="preserve"> Yee</w:t>
+      </w:r>
+      <w:r>
+        <w:rPr>
+          <w:rFonts w:ascii="Times New Roman" w:hAnsi="Times New Roman"/>
+          <w:sz w:val="28"/>
+          <w:szCs w:val="28"/>
+        </w:rPr>
+        <w:tab/>
+      </w:r>
+      <w:r>
+        <w:rPr>
+          <w:rFonts w:ascii="Times New Roman" w:hAnsi="Times New Roman"/>
+          <w:sz w:val="28"/>
+          <w:szCs w:val="28"/>
+        </w:rPr>
+        <w:t>A0098127X</w:t>
       </w:r>
     </w:p>
     <w:p>
@@ -487,13 +524,23 @@
           <w:szCs w:val="28"/>
         </w:rPr>
       </w:pPr>
+      <w:proofErr w:type="spellStart"/>
       <w:r>
         <w:rPr>
           <w:rFonts w:ascii="Times New Roman" w:hAnsi="Times New Roman"/>
           <w:sz w:val="28"/>
           <w:szCs w:val="28"/>
         </w:rPr>
-        <w:t xml:space="preserve">Lui Yu Yao </w:t>
+        <w:t>Lui</w:t>
+      </w:r>
+      <w:proofErr w:type="spellEnd"/>
+      <w:r>
+        <w:rPr>
+          <w:rFonts w:ascii="Times New Roman" w:hAnsi="Times New Roman"/>
+          <w:sz w:val="28"/>
+          <w:szCs w:val="28"/>
+        </w:rPr>
+        <w:t xml:space="preserve"> Yu Yao </w:t>
       </w:r>
       <w:r>
         <w:rPr>
@@ -532,14 +579,32 @@
           <w:sz w:val="28"/>
           <w:szCs w:val="28"/>
         </w:rPr>
-        <w:t>Chen Tze Cheng</w:t>
-      </w:r>
+        <w:t xml:space="preserve">Chen </w:t>
+      </w:r>
+      <w:proofErr w:type="spellStart"/>
       <w:r>
         <w:rPr>
           <w:rFonts w:ascii="Times New Roman" w:hAnsi="Times New Roman"/>
           <w:sz w:val="28"/>
           <w:szCs w:val="28"/>
         </w:rPr>
+        <w:t>Tze</w:t>
+      </w:r>
+      <w:proofErr w:type="spellEnd"/>
+      <w:r>
+        <w:rPr>
+          <w:rFonts w:ascii="Times New Roman" w:hAnsi="Times New Roman"/>
+          <w:sz w:val="28"/>
+          <w:szCs w:val="28"/>
+        </w:rPr>
+        <w:t xml:space="preserve"> Cheng</w:t>
+      </w:r>
+      <w:r>
+        <w:rPr>
+          <w:rFonts w:ascii="Times New Roman" w:hAnsi="Times New Roman"/>
+          <w:sz w:val="28"/>
+          <w:szCs w:val="28"/>
+        </w:rPr>
         <w:tab/>
         <w:t>A0112092W</w:t>
       </w:r>
@@ -1041,8 +1106,6 @@
         </w:rPr>
         <w:t>ed</w:t>
       </w:r>
-      <w:bookmarkStart w:id="0" w:name="_GoBack"/>
-      <w:bookmarkEnd w:id="0"/>
       <w:r>
         <w:rPr>
           <w:rFonts w:ascii="Times New Roman" w:hAnsi="Times New Roman" w:cs="Times New Roman"/>
@@ -1107,6 +1170,7 @@
         <w:rPr>
           <w:rFonts w:ascii="Times New Roman" w:hAnsi="Times New Roman" w:cs="Times New Roman"/>
           <w:noProof/>
+          <w:lang w:val="en-MY"/>
         </w:rPr>
         <w:drawing>
           <wp:inline distT="0" distB="0" distL="0" distR="0">
@@ -1276,7 +1340,22 @@
           <w:szCs w:val="22"/>
         </w:rPr>
         <w:br/>
-        <w:t>No_Tables INTEGER NOT NULL DEFAULT 10,</w:t>
+      </w:r>
+      <w:proofErr w:type="spellStart"/>
+      <w:r>
+        <w:rPr>
+          <w:sz w:val="22"/>
+          <w:szCs w:val="22"/>
+        </w:rPr>
+        <w:t>No_Tables</w:t>
+      </w:r>
+      <w:proofErr w:type="spellEnd"/>
+      <w:r>
+        <w:rPr>
+          <w:sz w:val="22"/>
+          <w:szCs w:val="22"/>
+        </w:rPr>
+        <w:t xml:space="preserve"> INTEGER NOT NULL DEFAULT 10,</w:t>
       </w:r>
       <w:r>
         <w:rPr>
@@ -1316,6 +1395,7 @@
           <w:szCs w:val="22"/>
         </w:rPr>
       </w:pPr>
+      <w:proofErr w:type="spellStart"/>
       <w:r>
         <w:rPr>
           <w:sz w:val="22"/>
@@ -1323,13 +1403,30 @@
         </w:rPr>
         <w:t>Booking_Record</w:t>
       </w:r>
+      <w:proofErr w:type="spellEnd"/>
       <w:r>
         <w:rPr>
           <w:sz w:val="22"/>
           <w:szCs w:val="22"/>
         </w:rPr>
         <w:br/>
-        <w:t>CREATE TABLE booking_record (</w:t>
+        <w:t xml:space="preserve">CREATE TABLE </w:t>
+      </w:r>
+      <w:proofErr w:type="spellStart"/>
+      <w:r>
+        <w:rPr>
+          <w:sz w:val="22"/>
+          <w:szCs w:val="22"/>
+        </w:rPr>
+        <w:t>booking_record</w:t>
+      </w:r>
+      <w:proofErr w:type="spellEnd"/>
+      <w:r>
+        <w:rPr>
+          <w:sz w:val="22"/>
+          <w:szCs w:val="22"/>
+        </w:rPr>
+        <w:t xml:space="preserve"> (</w:t>
       </w:r>
       <w:r>
         <w:rPr>
@@ -1337,7 +1434,22 @@
           <w:szCs w:val="22"/>
         </w:rPr>
         <w:br/>
-        <w:t>B_Id INTEGER NOT NULL AUTO_INCREMENT, </w:t>
+      </w:r>
+      <w:proofErr w:type="spellStart"/>
+      <w:r>
+        <w:rPr>
+          <w:sz w:val="22"/>
+          <w:szCs w:val="22"/>
+        </w:rPr>
+        <w:t>B_Id</w:t>
+      </w:r>
+      <w:proofErr w:type="spellEnd"/>
+      <w:r>
+        <w:rPr>
+          <w:sz w:val="22"/>
+          <w:szCs w:val="22"/>
+        </w:rPr>
+        <w:t xml:space="preserve"> INTEGER NOT NULL AUTO_INCREMENT, </w:t>
       </w:r>
       <w:r>
         <w:rPr>
@@ -1353,7 +1465,23 @@
           <w:szCs w:val="22"/>
         </w:rPr>
         <w:br/>
-        <w:t>Date DATE NOT NULL,</w:t>
+        <w:t xml:space="preserve">Date </w:t>
+      </w:r>
+      <w:proofErr w:type="spellStart"/>
+      <w:r>
+        <w:rPr>
+          <w:sz w:val="22"/>
+          <w:szCs w:val="22"/>
+        </w:rPr>
+        <w:t>DATE</w:t>
+      </w:r>
+      <w:proofErr w:type="spellEnd"/>
+      <w:r>
+        <w:rPr>
+          <w:sz w:val="22"/>
+          <w:szCs w:val="22"/>
+        </w:rPr>
+        <w:t xml:space="preserve"> NOT NULL,</w:t>
       </w:r>
       <w:r>
         <w:rPr>
@@ -1361,7 +1489,22 @@
           <w:szCs w:val="22"/>
         </w:rPr>
         <w:br/>
-        <w:t>No_Tables_Required INTEGER NOT NULL DEFAULT 0,</w:t>
+      </w:r>
+      <w:proofErr w:type="spellStart"/>
+      <w:r>
+        <w:rPr>
+          <w:sz w:val="22"/>
+          <w:szCs w:val="22"/>
+        </w:rPr>
+        <w:t>No_Tables_Required</w:t>
+      </w:r>
+      <w:proofErr w:type="spellEnd"/>
+      <w:r>
+        <w:rPr>
+          <w:sz w:val="22"/>
+          <w:szCs w:val="22"/>
+        </w:rPr>
+        <w:t xml:space="preserve"> INTEGER NOT NULL DEFAULT 0,</w:t>
       </w:r>
       <w:r>
         <w:rPr>
@@ -1385,7 +1528,23 @@
           <w:szCs w:val="22"/>
         </w:rPr>
         <w:br/>
-        <w:t>PRIMARY KEY (B_Id, Location),</w:t>
+        <w:t>PRIMARY KEY (</w:t>
+      </w:r>
+      <w:proofErr w:type="spellStart"/>
+      <w:r>
+        <w:rPr>
+          <w:sz w:val="22"/>
+          <w:szCs w:val="22"/>
+        </w:rPr>
+        <w:t>B_Id</w:t>
+      </w:r>
+      <w:proofErr w:type="spellEnd"/>
+      <w:r>
+        <w:rPr>
+          <w:sz w:val="22"/>
+          <w:szCs w:val="22"/>
+        </w:rPr>
+        <w:t>, Location),</w:t>
       </w:r>
       <w:r>
         <w:rPr>
@@ -1470,7 +1629,22 @@
           <w:szCs w:val="22"/>
         </w:rPr>
         <w:br/>
-        <w:t>Email_Address VARCHAR(255) NOT NULL,</w:t>
+      </w:r>
+      <w:proofErr w:type="spellStart"/>
+      <w:r>
+        <w:rPr>
+          <w:sz w:val="22"/>
+          <w:szCs w:val="22"/>
+        </w:rPr>
+        <w:t>Email_Address</w:t>
+      </w:r>
+      <w:proofErr w:type="spellEnd"/>
+      <w:r>
+        <w:rPr>
+          <w:sz w:val="22"/>
+          <w:szCs w:val="22"/>
+        </w:rPr>
+        <w:t xml:space="preserve"> VARCHAR(255) NOT NULL,</w:t>
       </w:r>
       <w:r>
         <w:rPr>
@@ -1478,7 +1652,22 @@
           <w:szCs w:val="22"/>
         </w:rPr>
         <w:br/>
-        <w:t>First_Name VARCHAR(255),</w:t>
+      </w:r>
+      <w:proofErr w:type="spellStart"/>
+      <w:r>
+        <w:rPr>
+          <w:sz w:val="22"/>
+          <w:szCs w:val="22"/>
+        </w:rPr>
+        <w:t>First_Name</w:t>
+      </w:r>
+      <w:proofErr w:type="spellEnd"/>
+      <w:r>
+        <w:rPr>
+          <w:sz w:val="22"/>
+          <w:szCs w:val="22"/>
+        </w:rPr>
+        <w:t xml:space="preserve"> VARCHAR(255),</w:t>
       </w:r>
       <w:r>
         <w:rPr>
@@ -1486,7 +1675,22 @@
           <w:szCs w:val="22"/>
         </w:rPr>
         <w:br/>
-        <w:t>Last_Name VARCHAR(255),</w:t>
+      </w:r>
+      <w:proofErr w:type="spellStart"/>
+      <w:r>
+        <w:rPr>
+          <w:sz w:val="22"/>
+          <w:szCs w:val="22"/>
+        </w:rPr>
+        <w:t>Last_Name</w:t>
+      </w:r>
+      <w:proofErr w:type="spellEnd"/>
+      <w:r>
+        <w:rPr>
+          <w:sz w:val="22"/>
+          <w:szCs w:val="22"/>
+        </w:rPr>
+        <w:t xml:space="preserve"> VARCHAR(255),</w:t>
       </w:r>
       <w:r>
         <w:rPr>
@@ -1510,7 +1714,22 @@
           <w:szCs w:val="22"/>
         </w:rPr>
         <w:br/>
-        <w:t>Phone_Number INTEGER,</w:t>
+      </w:r>
+      <w:proofErr w:type="spellStart"/>
+      <w:r>
+        <w:rPr>
+          <w:sz w:val="22"/>
+          <w:szCs w:val="22"/>
+        </w:rPr>
+        <w:t>Phone_Number</w:t>
+      </w:r>
+      <w:proofErr w:type="spellEnd"/>
+      <w:r>
+        <w:rPr>
+          <w:sz w:val="22"/>
+          <w:szCs w:val="22"/>
+        </w:rPr>
+        <w:t xml:space="preserve"> INTEGER,</w:t>
       </w:r>
       <w:r>
         <w:rPr>
@@ -1519,13 +1738,22 @@
         </w:rPr>
         <w:br/>
       </w:r>
+      <w:proofErr w:type="spellStart"/>
       <w:r>
         <w:rPr>
           <w:sz w:val="22"/>
           <w:szCs w:val="22"/>
         </w:rPr>
         <w:lastRenderedPageBreak/>
-        <w:t>Is_Admin BIT NOT NULL,</w:t>
+        <w:t>Is_Admin</w:t>
+      </w:r>
+      <w:proofErr w:type="spellEnd"/>
+      <w:r>
+        <w:rPr>
+          <w:sz w:val="22"/>
+          <w:szCs w:val="22"/>
+        </w:rPr>
+        <w:t xml:space="preserve"> BIT NOT NULL,</w:t>
       </w:r>
       <w:r>
         <w:rPr>
@@ -1533,7 +1761,22 @@
           <w:szCs w:val="22"/>
         </w:rPr>
         <w:br/>
-        <w:t>Created_On DATETIME NOT NULL,</w:t>
+      </w:r>
+      <w:proofErr w:type="spellStart"/>
+      <w:r>
+        <w:rPr>
+          <w:sz w:val="22"/>
+          <w:szCs w:val="22"/>
+        </w:rPr>
+        <w:t>Created_On</w:t>
+      </w:r>
+      <w:proofErr w:type="spellEnd"/>
+      <w:r>
+        <w:rPr>
+          <w:sz w:val="22"/>
+          <w:szCs w:val="22"/>
+        </w:rPr>
+        <w:t xml:space="preserve"> DATETIME NOT NULL,</w:t>
       </w:r>
       <w:r>
         <w:rPr>
@@ -1541,7 +1784,23 @@
           <w:szCs w:val="22"/>
         </w:rPr>
         <w:br/>
-        <w:t>PRIMARY KEY (Email_Address)</w:t>
+        <w:t>PRIMARY KEY (</w:t>
+      </w:r>
+      <w:proofErr w:type="spellStart"/>
+      <w:r>
+        <w:rPr>
+          <w:sz w:val="22"/>
+          <w:szCs w:val="22"/>
+        </w:rPr>
+        <w:t>Email_Address</w:t>
+      </w:r>
+      <w:proofErr w:type="spellEnd"/>
+      <w:r>
+        <w:rPr>
+          <w:sz w:val="22"/>
+          <w:szCs w:val="22"/>
+        </w:rPr>
+        <w:t>)</w:t>
       </w:r>
       <w:r>
         <w:rPr>
@@ -1594,7 +1853,22 @@
           <w:szCs w:val="22"/>
         </w:rPr>
         <w:br/>
-        <w:t>B_Id INTEGER NOT NULL,</w:t>
+      </w:r>
+      <w:proofErr w:type="spellStart"/>
+      <w:r>
+        <w:rPr>
+          <w:sz w:val="22"/>
+          <w:szCs w:val="22"/>
+        </w:rPr>
+        <w:t>B_Id</w:t>
+      </w:r>
+      <w:proofErr w:type="spellEnd"/>
+      <w:r>
+        <w:rPr>
+          <w:sz w:val="22"/>
+          <w:szCs w:val="22"/>
+        </w:rPr>
+        <w:t xml:space="preserve"> INTEGER NOT NULL,</w:t>
       </w:r>
       <w:r>
         <w:rPr>
@@ -1602,7 +1876,22 @@
           <w:szCs w:val="22"/>
         </w:rPr>
         <w:br/>
-        <w:t>Email_Address VARCHAR(255) NOT NULL,</w:t>
+      </w:r>
+      <w:proofErr w:type="spellStart"/>
+      <w:r>
+        <w:rPr>
+          <w:sz w:val="22"/>
+          <w:szCs w:val="22"/>
+        </w:rPr>
+        <w:t>Email_Address</w:t>
+      </w:r>
+      <w:proofErr w:type="spellEnd"/>
+      <w:r>
+        <w:rPr>
+          <w:sz w:val="22"/>
+          <w:szCs w:val="22"/>
+        </w:rPr>
+        <w:t xml:space="preserve"> VARCHAR(255) NOT NULL,</w:t>
       </w:r>
       <w:r>
         <w:rPr>
@@ -1610,7 +1899,22 @@
           <w:szCs w:val="22"/>
         </w:rPr>
         <w:br/>
-        <w:t>Modified_On DATETIME NOT NULL,</w:t>
+      </w:r>
+      <w:proofErr w:type="spellStart"/>
+      <w:r>
+        <w:rPr>
+          <w:sz w:val="22"/>
+          <w:szCs w:val="22"/>
+        </w:rPr>
+        <w:t>Modified_On</w:t>
+      </w:r>
+      <w:proofErr w:type="spellEnd"/>
+      <w:r>
+        <w:rPr>
+          <w:sz w:val="22"/>
+          <w:szCs w:val="22"/>
+        </w:rPr>
+        <w:t xml:space="preserve"> DATETIME NOT NULL,</w:t>
       </w:r>
       <w:r>
         <w:rPr>
@@ -1618,7 +1922,55 @@
           <w:szCs w:val="22"/>
         </w:rPr>
         <w:br/>
-        <w:t>PRIMARY KEY (B_Id, Email_Address , Modified_On),</w:t>
+        <w:t>PRIMARY KEY (</w:t>
+      </w:r>
+      <w:proofErr w:type="spellStart"/>
+      <w:r>
+        <w:rPr>
+          <w:sz w:val="22"/>
+          <w:szCs w:val="22"/>
+        </w:rPr>
+        <w:t>B_Id</w:t>
+      </w:r>
+      <w:proofErr w:type="spellEnd"/>
+      <w:r>
+        <w:rPr>
+          <w:sz w:val="22"/>
+          <w:szCs w:val="22"/>
+        </w:rPr>
+        <w:t xml:space="preserve">, </w:t>
+      </w:r>
+      <w:proofErr w:type="spellStart"/>
+      <w:r>
+        <w:rPr>
+          <w:sz w:val="22"/>
+          <w:szCs w:val="22"/>
+        </w:rPr>
+        <w:t>Email_Address</w:t>
+      </w:r>
+      <w:proofErr w:type="spellEnd"/>
+      <w:r>
+        <w:rPr>
+          <w:sz w:val="22"/>
+          <w:szCs w:val="22"/>
+        </w:rPr>
+        <w:t xml:space="preserve"> , </w:t>
+      </w:r>
+      <w:proofErr w:type="spellStart"/>
+      <w:r>
+        <w:rPr>
+          <w:sz w:val="22"/>
+          <w:szCs w:val="22"/>
+        </w:rPr>
+        <w:t>Modified_On</w:t>
+      </w:r>
+      <w:proofErr w:type="spellEnd"/>
+      <w:r>
+        <w:rPr>
+          <w:sz w:val="22"/>
+          <w:szCs w:val="22"/>
+        </w:rPr>
+        <w:t>),</w:t>
       </w:r>
       <w:r>
         <w:rPr>
@@ -1626,7 +1978,23 @@
           <w:szCs w:val="22"/>
         </w:rPr>
         <w:br/>
-        <w:t>FOREIGN KEY (B_Id)</w:t>
+        <w:t>FOREIGN KEY (</w:t>
+      </w:r>
+      <w:proofErr w:type="spellStart"/>
+      <w:r>
+        <w:rPr>
+          <w:sz w:val="22"/>
+          <w:szCs w:val="22"/>
+        </w:rPr>
+        <w:t>B_Id</w:t>
+      </w:r>
+      <w:proofErr w:type="spellEnd"/>
+      <w:r>
+        <w:rPr>
+          <w:sz w:val="22"/>
+          <w:szCs w:val="22"/>
+        </w:rPr>
+        <w:t>)</w:t>
       </w:r>
       <w:r>
         <w:rPr>
@@ -1634,7 +2002,39 @@
           <w:szCs w:val="22"/>
         </w:rPr>
         <w:br/>
-        <w:t xml:space="preserve">                            REFERENCES booking_record (B_Id),</w:t>
+        <w:t xml:space="preserve">                            REFERENCES </w:t>
+      </w:r>
+      <w:proofErr w:type="spellStart"/>
+      <w:r>
+        <w:rPr>
+          <w:sz w:val="22"/>
+          <w:szCs w:val="22"/>
+        </w:rPr>
+        <w:t>booking_record</w:t>
+      </w:r>
+      <w:proofErr w:type="spellEnd"/>
+      <w:r>
+        <w:rPr>
+          <w:sz w:val="22"/>
+          <w:szCs w:val="22"/>
+        </w:rPr>
+        <w:t xml:space="preserve"> (</w:t>
+      </w:r>
+      <w:proofErr w:type="spellStart"/>
+      <w:r>
+        <w:rPr>
+          <w:sz w:val="22"/>
+          <w:szCs w:val="22"/>
+        </w:rPr>
+        <w:t>B_Id</w:t>
+      </w:r>
+      <w:proofErr w:type="spellEnd"/>
+      <w:r>
+        <w:rPr>
+          <w:sz w:val="22"/>
+          <w:szCs w:val="22"/>
+        </w:rPr>
+        <w:t>),</w:t>
       </w:r>
       <w:r>
         <w:rPr>
@@ -1642,7 +2042,23 @@
           <w:szCs w:val="22"/>
         </w:rPr>
         <w:br/>
-        <w:t>FOREIGN KEY (Email_Address)</w:t>
+        <w:t>FOREIGN KEY (</w:t>
+      </w:r>
+      <w:proofErr w:type="spellStart"/>
+      <w:r>
+        <w:rPr>
+          <w:sz w:val="22"/>
+          <w:szCs w:val="22"/>
+        </w:rPr>
+        <w:t>Email_Address</w:t>
+      </w:r>
+      <w:proofErr w:type="spellEnd"/>
+      <w:r>
+        <w:rPr>
+          <w:sz w:val="22"/>
+          <w:szCs w:val="22"/>
+        </w:rPr>
+        <w:t>)</w:t>
       </w:r>
       <w:r>
         <w:rPr>
@@ -1650,7 +2066,23 @@
           <w:szCs w:val="22"/>
         </w:rPr>
         <w:br/>
-        <w:t xml:space="preserve">                            REFERENCES user(Email_Address)</w:t>
+        <w:t xml:space="preserve">                            REFERENCES user(</w:t>
+      </w:r>
+      <w:proofErr w:type="spellStart"/>
+      <w:r>
+        <w:rPr>
+          <w:sz w:val="22"/>
+          <w:szCs w:val="22"/>
+        </w:rPr>
+        <w:t>Email_Address</w:t>
+      </w:r>
+      <w:proofErr w:type="spellEnd"/>
+      <w:r>
+        <w:rPr>
+          <w:sz w:val="22"/>
+          <w:szCs w:val="22"/>
+        </w:rPr>
+        <w:t>)</w:t>
       </w:r>
       <w:r>
         <w:rPr>
@@ -1765,7 +2197,23 @@
           <w:rFonts w:ascii="Times New Roman" w:hAnsi="Times New Roman" w:cs="Times New Roman"/>
           <w:b/>
         </w:rPr>
-        <w:t xml:space="preserve"> Interface of Our Home Page (index.php)</w:t>
+        <w:t xml:space="preserve"> Interface of Our Home Page (</w:t>
+      </w:r>
+      <w:proofErr w:type="spellStart"/>
+      <w:r>
+        <w:rPr>
+          <w:rFonts w:ascii="Times New Roman" w:hAnsi="Times New Roman" w:cs="Times New Roman"/>
+          <w:b/>
+        </w:rPr>
+        <w:t>index.php</w:t>
+      </w:r>
+      <w:proofErr w:type="spellEnd"/>
+      <w:r>
+        <w:rPr>
+          <w:rFonts w:ascii="Times New Roman" w:hAnsi="Times New Roman" w:cs="Times New Roman"/>
+          <w:b/>
+        </w:rPr>
+        <w:t>)</w:t>
       </w:r>
     </w:p>
     <w:p>
@@ -1780,6 +2228,7 @@
         <w:rPr>
           <w:rFonts w:ascii="Times New Roman" w:hAnsi="Times New Roman" w:cs="Times New Roman"/>
           <w:noProof/>
+          <w:lang w:val="en-MY"/>
         </w:rPr>
         <w:drawing>
           <wp:inline distT="0" distB="0" distL="0" distR="0" wp14:anchorId="7610FAC5" wp14:editId="0105FB59">
@@ -1892,7 +2341,23 @@
           <w:rFonts w:ascii="Times New Roman" w:hAnsi="Times New Roman" w:cs="Times New Roman"/>
           <w:b/>
         </w:rPr>
-        <w:t>up page for first time user (signup.php)</w:t>
+        <w:t>up page for first time user (</w:t>
+      </w:r>
+      <w:proofErr w:type="spellStart"/>
+      <w:r>
+        <w:rPr>
+          <w:rFonts w:ascii="Times New Roman" w:hAnsi="Times New Roman" w:cs="Times New Roman"/>
+          <w:b/>
+        </w:rPr>
+        <w:t>signup.php</w:t>
+      </w:r>
+      <w:proofErr w:type="spellEnd"/>
+      <w:r>
+        <w:rPr>
+          <w:rFonts w:ascii="Times New Roman" w:hAnsi="Times New Roman" w:cs="Times New Roman"/>
+          <w:b/>
+        </w:rPr>
+        <w:t>)</w:t>
       </w:r>
     </w:p>
     <w:p>
@@ -1907,6 +2372,7 @@
         <w:rPr>
           <w:rFonts w:ascii="Times New Roman" w:hAnsi="Times New Roman" w:cs="Times New Roman"/>
           <w:noProof/>
+          <w:lang w:val="en-MY"/>
         </w:rPr>
         <w:drawing>
           <wp:inline distT="0" distB="0" distL="0" distR="0" wp14:anchorId="40ABFD88" wp14:editId="2D27271A">
@@ -2084,7 +2550,21 @@
         <w:rPr>
           <w:rFonts w:ascii="Times New Roman" w:hAnsi="Times New Roman" w:cs="Times New Roman"/>
         </w:rPr>
-        <w:t>cript function, IsEmail(), which is used to do the checking of email address is included below.</w:t>
+        <w:t xml:space="preserve">cript function, </w:t>
+      </w:r>
+      <w:proofErr w:type="spellStart"/>
+      <w:r>
+        <w:rPr>
+          <w:rFonts w:ascii="Times New Roman" w:hAnsi="Times New Roman" w:cs="Times New Roman"/>
+        </w:rPr>
+        <w:t>IsEmail</w:t>
+      </w:r>
+      <w:proofErr w:type="spellEnd"/>
+      <w:r>
+        <w:rPr>
+          <w:rFonts w:ascii="Times New Roman" w:hAnsi="Times New Roman" w:cs="Times New Roman"/>
+        </w:rPr>
+        <w:t>(), which is used to do the checking of email address is included below.</w:t>
       </w:r>
     </w:p>
     <w:p>
@@ -2136,8 +2616,17 @@
           <w:rFonts w:ascii="Times New Roman" w:eastAsia="Times New Roman" w:hAnsi="Times New Roman" w:cs="Times New Roman"/>
           <w:color w:val="000000"/>
         </w:rPr>
-        <w:t xml:space="preserve"> IsEmail</w:t>
-      </w:r>
+        <w:t xml:space="preserve"> </w:t>
+      </w:r>
+      <w:proofErr w:type="spellStart"/>
+      <w:r>
+        <w:rPr>
+          <w:rFonts w:ascii="Times New Roman" w:eastAsia="Times New Roman" w:hAnsi="Times New Roman" w:cs="Times New Roman"/>
+          <w:color w:val="000000"/>
+        </w:rPr>
+        <w:t>IsEmail</w:t>
+      </w:r>
+      <w:proofErr w:type="spellEnd"/>
       <w:r>
         <w:rPr>
           <w:rFonts w:ascii="Times New Roman" w:eastAsia="Times New Roman" w:hAnsi="Times New Roman" w:cs="Times New Roman"/>
@@ -2209,6 +2698,7 @@
         </w:rPr>
         <w:t xml:space="preserve">        </w:t>
       </w:r>
+      <w:proofErr w:type="spellStart"/>
       <w:r>
         <w:rPr>
           <w:rFonts w:ascii="Times New Roman" w:eastAsia="Times New Roman" w:hAnsi="Times New Roman" w:cs="Times New Roman"/>
@@ -2216,6 +2706,7 @@
         </w:rPr>
         <w:t>var</w:t>
       </w:r>
+      <w:proofErr w:type="spellEnd"/>
       <w:r>
         <w:rPr>
           <w:rFonts w:ascii="Times New Roman" w:eastAsia="Times New Roman" w:hAnsi="Times New Roman" w:cs="Times New Roman"/>
@@ -2300,8 +2791,17 @@
           <w:rFonts w:ascii="Times New Roman" w:eastAsia="Times New Roman" w:hAnsi="Times New Roman" w:cs="Times New Roman"/>
           <w:color w:val="000000"/>
         </w:rPr>
-        <w:t xml:space="preserve"> regex.test</w:t>
-      </w:r>
+        <w:t xml:space="preserve"> </w:t>
+      </w:r>
+      <w:proofErr w:type="spellStart"/>
+      <w:r>
+        <w:rPr>
+          <w:rFonts w:ascii="Times New Roman" w:eastAsia="Times New Roman" w:hAnsi="Times New Roman" w:cs="Times New Roman"/>
+          <w:color w:val="000000"/>
+        </w:rPr>
+        <w:t>regex.test</w:t>
+      </w:r>
+      <w:proofErr w:type="spellEnd"/>
       <w:r>
         <w:rPr>
           <w:rFonts w:ascii="Times New Roman" w:eastAsia="Times New Roman" w:hAnsi="Times New Roman" w:cs="Times New Roman"/>
@@ -2476,8 +2976,19 @@
           <w:sz w:val="22"/>
           <w:szCs w:val="22"/>
         </w:rPr>
-        <w:t xml:space="preserve"> IsPhoneNum</w:t>
-      </w:r>
+        <w:t xml:space="preserve"> </w:t>
+      </w:r>
+      <w:proofErr w:type="spellStart"/>
+      <w:r>
+        <w:rPr>
+          <w:rFonts w:ascii="Times New Roman" w:hAnsi="Times New Roman" w:cs="Times New Roman"/>
+          <w:color w:val="000000"/>
+          <w:sz w:val="22"/>
+          <w:szCs w:val="22"/>
+        </w:rPr>
+        <w:t>IsPhoneNum</w:t>
+      </w:r>
+      <w:proofErr w:type="spellEnd"/>
       <w:r>
         <w:rPr>
           <w:rFonts w:ascii="Times New Roman" w:hAnsi="Times New Roman" w:cs="Times New Roman"/>
@@ -2487,6 +2998,7 @@
         </w:rPr>
         <w:t>(</w:t>
       </w:r>
+      <w:proofErr w:type="spellStart"/>
       <w:r>
         <w:rPr>
           <w:rFonts w:ascii="Times New Roman" w:hAnsi="Times New Roman" w:cs="Times New Roman"/>
@@ -2496,6 +3008,7 @@
         </w:rPr>
         <w:t>txtPhone</w:t>
       </w:r>
+      <w:proofErr w:type="spellEnd"/>
       <w:r>
         <w:rPr>
           <w:rFonts w:ascii="Times New Roman" w:hAnsi="Times New Roman" w:cs="Times New Roman"/>
@@ -2547,6 +3060,7 @@
         </w:rPr>
         <w:t xml:space="preserve">        </w:t>
       </w:r>
+      <w:proofErr w:type="spellStart"/>
       <w:r>
         <w:rPr>
           <w:rFonts w:ascii="Times New Roman" w:hAnsi="Times New Roman" w:cs="Times New Roman"/>
@@ -2556,6 +3070,7 @@
         </w:rPr>
         <w:t>var</w:t>
       </w:r>
+      <w:proofErr w:type="spellEnd"/>
       <w:r>
         <w:rPr>
           <w:rFonts w:ascii="Times New Roman" w:hAnsi="Times New Roman" w:cs="Times New Roman"/>
@@ -2641,8 +3156,19 @@
           <w:sz w:val="22"/>
           <w:szCs w:val="22"/>
         </w:rPr>
-        <w:t xml:space="preserve"> filter.test</w:t>
-      </w:r>
+        <w:t xml:space="preserve"> </w:t>
+      </w:r>
+      <w:proofErr w:type="spellStart"/>
+      <w:r>
+        <w:rPr>
+          <w:rFonts w:ascii="Times New Roman" w:hAnsi="Times New Roman" w:cs="Times New Roman"/>
+          <w:color w:val="000000"/>
+          <w:sz w:val="22"/>
+          <w:szCs w:val="22"/>
+        </w:rPr>
+        <w:t>filter.test</w:t>
+      </w:r>
+      <w:proofErr w:type="spellEnd"/>
       <w:r>
         <w:rPr>
           <w:rFonts w:ascii="Times New Roman" w:hAnsi="Times New Roman" w:cs="Times New Roman"/>
@@ -2652,6 +3178,7 @@
         </w:rPr>
         <w:t>(</w:t>
       </w:r>
+      <w:proofErr w:type="spellStart"/>
       <w:r>
         <w:rPr>
           <w:rFonts w:ascii="Times New Roman" w:hAnsi="Times New Roman" w:cs="Times New Roman"/>
@@ -2661,6 +3188,7 @@
         </w:rPr>
         <w:t>txtPhone</w:t>
       </w:r>
+      <w:proofErr w:type="spellEnd"/>
       <w:r>
         <w:rPr>
           <w:rFonts w:ascii="Times New Roman" w:hAnsi="Times New Roman" w:cs="Times New Roman"/>
@@ -3046,8 +3574,19 @@
           <w:sz w:val="22"/>
           <w:szCs w:val="22"/>
         </w:rPr>
-        <w:t>$checkQuery</w:t>
-      </w:r>
+        <w:t>$</w:t>
+      </w:r>
+      <w:proofErr w:type="spellStart"/>
+      <w:r>
+        <w:rPr>
+          <w:rFonts w:ascii="Times New Roman" w:hAnsi="Times New Roman" w:cs="Times New Roman"/>
+          <w:color w:val="9B5F9B"/>
+          <w:sz w:val="22"/>
+          <w:szCs w:val="22"/>
+        </w:rPr>
+        <w:t>checkQuery</w:t>
+      </w:r>
+      <w:proofErr w:type="spellEnd"/>
       <w:r>
         <w:rPr>
           <w:rFonts w:ascii="Times New Roman" w:hAnsi="Times New Roman" w:cs="Times New Roman"/>
@@ -3073,7 +3612,27 @@
           <w:sz w:val="22"/>
           <w:szCs w:val="22"/>
         </w:rPr>
-        <w:t>"SELECT * FROM user where Email_Address = ?"</w:t>
+        <w:t xml:space="preserve">"SELECT * FROM user where </w:t>
+      </w:r>
+      <w:proofErr w:type="spellStart"/>
+      <w:r>
+        <w:rPr>
+          <w:rFonts w:ascii="Times New Roman" w:hAnsi="Times New Roman" w:cs="Times New Roman"/>
+          <w:color w:val="823125"/>
+          <w:sz w:val="22"/>
+          <w:szCs w:val="22"/>
+        </w:rPr>
+        <w:t>Email_Address</w:t>
+      </w:r>
+      <w:proofErr w:type="spellEnd"/>
+      <w:r>
+        <w:rPr>
+          <w:rFonts w:ascii="Times New Roman" w:hAnsi="Times New Roman" w:cs="Times New Roman"/>
+          <w:color w:val="823125"/>
+          <w:sz w:val="22"/>
+          <w:szCs w:val="22"/>
+        </w:rPr>
+        <w:t xml:space="preserve"> = ?"</w:t>
       </w:r>
       <w:r>
         <w:rPr>
@@ -3105,8 +3664,19 @@
           <w:sz w:val="22"/>
           <w:szCs w:val="22"/>
         </w:rPr>
-        <w:t>$chkStatement</w:t>
-      </w:r>
+        <w:t>$</w:t>
+      </w:r>
+      <w:proofErr w:type="spellStart"/>
+      <w:r>
+        <w:rPr>
+          <w:rFonts w:ascii="Times New Roman" w:hAnsi="Times New Roman" w:cs="Times New Roman"/>
+          <w:color w:val="9B5F9B"/>
+          <w:sz w:val="22"/>
+          <w:szCs w:val="22"/>
+        </w:rPr>
+        <w:t>chkStatement</w:t>
+      </w:r>
+      <w:proofErr w:type="spellEnd"/>
       <w:r>
         <w:rPr>
           <w:rFonts w:ascii="Times New Roman" w:hAnsi="Times New Roman" w:cs="Times New Roman"/>
@@ -3141,8 +3711,19 @@
           <w:sz w:val="22"/>
           <w:szCs w:val="22"/>
         </w:rPr>
-        <w:t>$databaseConnection</w:t>
-      </w:r>
+        <w:t>$</w:t>
+      </w:r>
+      <w:proofErr w:type="spellStart"/>
+      <w:r>
+        <w:rPr>
+          <w:rFonts w:ascii="Times New Roman" w:hAnsi="Times New Roman" w:cs="Times New Roman"/>
+          <w:color w:val="9B5F9B"/>
+          <w:sz w:val="22"/>
+          <w:szCs w:val="22"/>
+        </w:rPr>
+        <w:t>databaseConnection</w:t>
+      </w:r>
+      <w:proofErr w:type="spellEnd"/>
       <w:r>
         <w:rPr>
           <w:rFonts w:ascii="Times New Roman" w:hAnsi="Times New Roman" w:cs="Times New Roman"/>
@@ -3186,8 +3767,19 @@
           <w:sz w:val="22"/>
           <w:szCs w:val="22"/>
         </w:rPr>
-        <w:t>$checkQuery</w:t>
-      </w:r>
+        <w:t>$</w:t>
+      </w:r>
+      <w:proofErr w:type="spellStart"/>
+      <w:r>
+        <w:rPr>
+          <w:rFonts w:ascii="Times New Roman" w:hAnsi="Times New Roman" w:cs="Times New Roman"/>
+          <w:color w:val="9B5F9B"/>
+          <w:sz w:val="22"/>
+          <w:szCs w:val="22"/>
+        </w:rPr>
+        <w:t>checkQuery</w:t>
+      </w:r>
+      <w:proofErr w:type="spellEnd"/>
       <w:r>
         <w:rPr>
           <w:rFonts w:ascii="Times New Roman" w:hAnsi="Times New Roman" w:cs="Times New Roman"/>
@@ -3218,8 +3810,19 @@
           <w:sz w:val="22"/>
           <w:szCs w:val="22"/>
         </w:rPr>
-        <w:t>$chkStatement</w:t>
-      </w:r>
+        <w:t>$</w:t>
+      </w:r>
+      <w:proofErr w:type="spellStart"/>
+      <w:r>
+        <w:rPr>
+          <w:rFonts w:ascii="Times New Roman" w:hAnsi="Times New Roman" w:cs="Times New Roman"/>
+          <w:color w:val="9B5F9B"/>
+          <w:sz w:val="22"/>
+          <w:szCs w:val="22"/>
+        </w:rPr>
+        <w:t>chkStatement</w:t>
+      </w:r>
+      <w:proofErr w:type="spellEnd"/>
       <w:r>
         <w:rPr>
           <w:rFonts w:ascii="Times New Roman" w:hAnsi="Times New Roman" w:cs="Times New Roman"/>
@@ -3245,8 +3848,19 @@
           <w:sz w:val="22"/>
           <w:szCs w:val="22"/>
         </w:rPr>
-        <w:t xml:space="preserve"> bind_param</w:t>
-      </w:r>
+        <w:t xml:space="preserve"> </w:t>
+      </w:r>
+      <w:proofErr w:type="spellStart"/>
+      <w:r>
+        <w:rPr>
+          <w:rFonts w:ascii="Times New Roman" w:hAnsi="Times New Roman" w:cs="Times New Roman"/>
+          <w:color w:val="000000"/>
+          <w:sz w:val="22"/>
+          <w:szCs w:val="22"/>
+        </w:rPr>
+        <w:t>bind_param</w:t>
+      </w:r>
+      <w:proofErr w:type="spellEnd"/>
       <w:r>
         <w:rPr>
           <w:rFonts w:ascii="Times New Roman" w:hAnsi="Times New Roman" w:cs="Times New Roman"/>
@@ -3322,8 +3936,19 @@
           <w:sz w:val="22"/>
           <w:szCs w:val="22"/>
         </w:rPr>
-        <w:t>$chkStatement</w:t>
-      </w:r>
+        <w:t>$</w:t>
+      </w:r>
+      <w:proofErr w:type="spellStart"/>
+      <w:r>
+        <w:rPr>
+          <w:rFonts w:ascii="Times New Roman" w:hAnsi="Times New Roman" w:cs="Times New Roman"/>
+          <w:color w:val="9B5F9B"/>
+          <w:sz w:val="22"/>
+          <w:szCs w:val="22"/>
+        </w:rPr>
+        <w:t>chkStatement</w:t>
+      </w:r>
+      <w:proofErr w:type="spellEnd"/>
       <w:r>
         <w:rPr>
           <w:rFonts w:ascii="Times New Roman" w:hAnsi="Times New Roman" w:cs="Times New Roman"/>
@@ -3381,8 +4006,19 @@
           <w:sz w:val="22"/>
           <w:szCs w:val="22"/>
         </w:rPr>
-        <w:t>$chkStatement</w:t>
-      </w:r>
+        <w:t>$</w:t>
+      </w:r>
+      <w:proofErr w:type="spellStart"/>
+      <w:r>
+        <w:rPr>
+          <w:rFonts w:ascii="Times New Roman" w:hAnsi="Times New Roman" w:cs="Times New Roman"/>
+          <w:color w:val="9B5F9B"/>
+          <w:sz w:val="22"/>
+          <w:szCs w:val="22"/>
+        </w:rPr>
+        <w:t>chkStatement</w:t>
+      </w:r>
+      <w:proofErr w:type="spellEnd"/>
       <w:r>
         <w:rPr>
           <w:rFonts w:ascii="Times New Roman" w:hAnsi="Times New Roman" w:cs="Times New Roman"/>
@@ -3408,8 +4044,19 @@
           <w:sz w:val="22"/>
           <w:szCs w:val="22"/>
         </w:rPr>
-        <w:t xml:space="preserve"> store_result</w:t>
-      </w:r>
+        <w:t xml:space="preserve"> </w:t>
+      </w:r>
+      <w:proofErr w:type="spellStart"/>
+      <w:r>
+        <w:rPr>
+          <w:rFonts w:ascii="Times New Roman" w:hAnsi="Times New Roman" w:cs="Times New Roman"/>
+          <w:color w:val="000000"/>
+          <w:sz w:val="22"/>
+          <w:szCs w:val="22"/>
+        </w:rPr>
+        <w:t>store_result</w:t>
+      </w:r>
+      <w:proofErr w:type="spellEnd"/>
       <w:r>
         <w:rPr>
           <w:rFonts w:ascii="Times New Roman" w:hAnsi="Times New Roman" w:cs="Times New Roman"/>
@@ -3481,8 +4128,19 @@
           <w:sz w:val="22"/>
           <w:szCs w:val="22"/>
         </w:rPr>
-        <w:t>$chkStatement</w:t>
-      </w:r>
+        <w:t>$</w:t>
+      </w:r>
+      <w:proofErr w:type="spellStart"/>
+      <w:r>
+        <w:rPr>
+          <w:rFonts w:ascii="Times New Roman" w:hAnsi="Times New Roman" w:cs="Times New Roman"/>
+          <w:color w:val="9B5F9B"/>
+          <w:sz w:val="22"/>
+          <w:szCs w:val="22"/>
+        </w:rPr>
+        <w:t>chkStatement</w:t>
+      </w:r>
+      <w:proofErr w:type="spellEnd"/>
       <w:r>
         <w:rPr>
           <w:rFonts w:ascii="Times New Roman" w:hAnsi="Times New Roman" w:cs="Times New Roman"/>
@@ -3508,7 +4166,27 @@
           <w:sz w:val="22"/>
           <w:szCs w:val="22"/>
         </w:rPr>
-        <w:t xml:space="preserve"> num_rows </w:t>
+        <w:t xml:space="preserve"> </w:t>
+      </w:r>
+      <w:proofErr w:type="spellStart"/>
+      <w:r>
+        <w:rPr>
+          <w:rFonts w:ascii="Times New Roman" w:hAnsi="Times New Roman" w:cs="Times New Roman"/>
+          <w:color w:val="000000"/>
+          <w:sz w:val="22"/>
+          <w:szCs w:val="22"/>
+        </w:rPr>
+        <w:t>num_rows</w:t>
+      </w:r>
+      <w:proofErr w:type="spellEnd"/>
+      <w:r>
+        <w:rPr>
+          <w:rFonts w:ascii="Times New Roman" w:hAnsi="Times New Roman" w:cs="Times New Roman"/>
+          <w:color w:val="000000"/>
+          <w:sz w:val="22"/>
+          <w:szCs w:val="22"/>
+        </w:rPr>
+        <w:t xml:space="preserve"> </w:t>
       </w:r>
       <w:r>
         <w:rPr>
@@ -3594,7 +4272,27 @@
           <w:sz w:val="22"/>
           <w:szCs w:val="22"/>
         </w:rPr>
-        <w:t>"Email Address has been used by another account. &lt;br&gt;"</w:t>
+        <w:t>"Email Address has been used by another account. &lt;</w:t>
+      </w:r>
+      <w:proofErr w:type="spellStart"/>
+      <w:r>
+        <w:rPr>
+          <w:rFonts w:ascii="Times New Roman" w:hAnsi="Times New Roman" w:cs="Times New Roman"/>
+          <w:color w:val="823125"/>
+          <w:sz w:val="22"/>
+          <w:szCs w:val="22"/>
+        </w:rPr>
+        <w:t>br</w:t>
+      </w:r>
+      <w:proofErr w:type="spellEnd"/>
+      <w:r>
+        <w:rPr>
+          <w:rFonts w:ascii="Times New Roman" w:hAnsi="Times New Roman" w:cs="Times New Roman"/>
+          <w:color w:val="823125"/>
+          <w:sz w:val="22"/>
+          <w:szCs w:val="22"/>
+        </w:rPr>
+        <w:t>&gt;"</w:t>
       </w:r>
       <w:r>
         <w:rPr>
@@ -3763,8 +4461,9 @@
           <w:sz w:val="22"/>
           <w:szCs w:val="22"/>
         </w:rPr>
-        <w:t xml:space="preserve">"INSERT INTO user(Email_Address, First_Name, Last_Name, </w:t>
-      </w:r>
+        <w:t>"INSERT INTO user(</w:t>
+      </w:r>
+      <w:proofErr w:type="spellStart"/>
       <w:r>
         <w:rPr>
           <w:rFonts w:ascii="Times New Roman" w:hAnsi="Times New Roman" w:cs="Times New Roman"/>
@@ -3772,6 +4471,65 @@
           <w:sz w:val="22"/>
           <w:szCs w:val="22"/>
         </w:rPr>
+        <w:t>Email_Address</w:t>
+      </w:r>
+      <w:proofErr w:type="spellEnd"/>
+      <w:r>
+        <w:rPr>
+          <w:rFonts w:ascii="Times New Roman" w:hAnsi="Times New Roman" w:cs="Times New Roman"/>
+          <w:color w:val="823125"/>
+          <w:sz w:val="22"/>
+          <w:szCs w:val="22"/>
+        </w:rPr>
+        <w:t xml:space="preserve">, </w:t>
+      </w:r>
+      <w:proofErr w:type="spellStart"/>
+      <w:r>
+        <w:rPr>
+          <w:rFonts w:ascii="Times New Roman" w:hAnsi="Times New Roman" w:cs="Times New Roman"/>
+          <w:color w:val="823125"/>
+          <w:sz w:val="22"/>
+          <w:szCs w:val="22"/>
+        </w:rPr>
+        <w:t>First_Name</w:t>
+      </w:r>
+      <w:proofErr w:type="spellEnd"/>
+      <w:r>
+        <w:rPr>
+          <w:rFonts w:ascii="Times New Roman" w:hAnsi="Times New Roman" w:cs="Times New Roman"/>
+          <w:color w:val="823125"/>
+          <w:sz w:val="22"/>
+          <w:szCs w:val="22"/>
+        </w:rPr>
+        <w:t xml:space="preserve">, </w:t>
+      </w:r>
+      <w:proofErr w:type="spellStart"/>
+      <w:r>
+        <w:rPr>
+          <w:rFonts w:ascii="Times New Roman" w:hAnsi="Times New Roman" w:cs="Times New Roman"/>
+          <w:color w:val="823125"/>
+          <w:sz w:val="22"/>
+          <w:szCs w:val="22"/>
+        </w:rPr>
+        <w:t>Last_Name</w:t>
+      </w:r>
+      <w:proofErr w:type="spellEnd"/>
+      <w:r>
+        <w:rPr>
+          <w:rFonts w:ascii="Times New Roman" w:hAnsi="Times New Roman" w:cs="Times New Roman"/>
+          <w:color w:val="823125"/>
+          <w:sz w:val="22"/>
+          <w:szCs w:val="22"/>
+        </w:rPr>
+        <w:t xml:space="preserve">, </w:t>
+      </w:r>
+      <w:r>
+        <w:rPr>
+          <w:rFonts w:ascii="Times New Roman" w:hAnsi="Times New Roman" w:cs="Times New Roman"/>
+          <w:color w:val="823125"/>
+          <w:sz w:val="22"/>
+          <w:szCs w:val="22"/>
+        </w:rPr>
         <w:t xml:space="preserve">       </w:t>
       </w:r>
       <w:r>
@@ -3781,7 +4539,47 @@
           <w:sz w:val="22"/>
           <w:szCs w:val="22"/>
         </w:rPr>
-        <w:t>Salutation, Password, Phone_Number, Created_On) VALUES (?, ?, ?, ?, ?, ?, ?) "</w:t>
+        <w:t xml:space="preserve">Salutation, Password, </w:t>
+      </w:r>
+      <w:proofErr w:type="spellStart"/>
+      <w:r>
+        <w:rPr>
+          <w:rFonts w:ascii="Times New Roman" w:hAnsi="Times New Roman" w:cs="Times New Roman"/>
+          <w:color w:val="823125"/>
+          <w:sz w:val="22"/>
+          <w:szCs w:val="22"/>
+        </w:rPr>
+        <w:t>Phone_Number</w:t>
+      </w:r>
+      <w:proofErr w:type="spellEnd"/>
+      <w:r>
+        <w:rPr>
+          <w:rFonts w:ascii="Times New Roman" w:hAnsi="Times New Roman" w:cs="Times New Roman"/>
+          <w:color w:val="823125"/>
+          <w:sz w:val="22"/>
+          <w:szCs w:val="22"/>
+        </w:rPr>
+        <w:t xml:space="preserve">, </w:t>
+      </w:r>
+      <w:proofErr w:type="spellStart"/>
+      <w:r>
+        <w:rPr>
+          <w:rFonts w:ascii="Times New Roman" w:hAnsi="Times New Roman" w:cs="Times New Roman"/>
+          <w:color w:val="823125"/>
+          <w:sz w:val="22"/>
+          <w:szCs w:val="22"/>
+        </w:rPr>
+        <w:t>Created_On</w:t>
+      </w:r>
+      <w:proofErr w:type="spellEnd"/>
+      <w:r>
+        <w:rPr>
+          <w:rFonts w:ascii="Times New Roman" w:hAnsi="Times New Roman" w:cs="Times New Roman"/>
+          <w:color w:val="823125"/>
+          <w:sz w:val="22"/>
+          <w:szCs w:val="22"/>
+        </w:rPr>
+        <w:t>) VALUES (?, ?, ?, ?, ?, ?, ?) "</w:t>
       </w:r>
       <w:r>
         <w:rPr>
@@ -3881,8 +4679,19 @@
           <w:sz w:val="22"/>
           <w:szCs w:val="22"/>
         </w:rPr>
-        <w:t>$databaseConnection</w:t>
-      </w:r>
+        <w:t>$</w:t>
+      </w:r>
+      <w:proofErr w:type="spellStart"/>
+      <w:r>
+        <w:rPr>
+          <w:rFonts w:ascii="Times New Roman" w:hAnsi="Times New Roman" w:cs="Times New Roman"/>
+          <w:color w:val="9B5F9B"/>
+          <w:sz w:val="22"/>
+          <w:szCs w:val="22"/>
+        </w:rPr>
+        <w:t>databaseConnection</w:t>
+      </w:r>
+      <w:proofErr w:type="spellEnd"/>
       <w:r>
         <w:rPr>
           <w:rFonts w:ascii="Times New Roman" w:hAnsi="Times New Roman" w:cs="Times New Roman"/>
@@ -3986,8 +4795,19 @@
           <w:sz w:val="22"/>
           <w:szCs w:val="22"/>
         </w:rPr>
-        <w:t xml:space="preserve"> bind_param</w:t>
-      </w:r>
+        <w:t xml:space="preserve"> </w:t>
+      </w:r>
+      <w:proofErr w:type="spellStart"/>
+      <w:r>
+        <w:rPr>
+          <w:rFonts w:ascii="Times New Roman" w:hAnsi="Times New Roman" w:cs="Times New Roman"/>
+          <w:color w:val="000000"/>
+          <w:sz w:val="22"/>
+          <w:szCs w:val="22"/>
+        </w:rPr>
+        <w:t>bind_param</w:t>
+      </w:r>
+      <w:proofErr w:type="spellEnd"/>
       <w:r>
         <w:rPr>
           <w:rFonts w:ascii="Times New Roman" w:hAnsi="Times New Roman" w:cs="Times New Roman"/>
@@ -4004,7 +4824,27 @@
           <w:sz w:val="22"/>
           <w:szCs w:val="22"/>
         </w:rPr>
-        <w:t>'sssssss'</w:t>
+        <w:t>'</w:t>
+      </w:r>
+      <w:proofErr w:type="spellStart"/>
+      <w:r>
+        <w:rPr>
+          <w:rFonts w:ascii="Times New Roman" w:hAnsi="Times New Roman" w:cs="Times New Roman"/>
+          <w:color w:val="823125"/>
+          <w:sz w:val="22"/>
+          <w:szCs w:val="22"/>
+        </w:rPr>
+        <w:t>sssssss</w:t>
+      </w:r>
+      <w:proofErr w:type="spellEnd"/>
+      <w:r>
+        <w:rPr>
+          <w:rFonts w:ascii="Times New Roman" w:hAnsi="Times New Roman" w:cs="Times New Roman"/>
+          <w:color w:val="823125"/>
+          <w:sz w:val="22"/>
+          <w:szCs w:val="22"/>
+        </w:rPr>
+        <w:t>'</w:t>
       </w:r>
       <w:r>
         <w:rPr>
@@ -4058,8 +4898,19 @@
           <w:sz w:val="22"/>
           <w:szCs w:val="22"/>
         </w:rPr>
-        <w:t>$fName</w:t>
-      </w:r>
+        <w:t>$</w:t>
+      </w:r>
+      <w:proofErr w:type="spellStart"/>
+      <w:r>
+        <w:rPr>
+          <w:rFonts w:ascii="Times New Roman" w:hAnsi="Times New Roman" w:cs="Times New Roman"/>
+          <w:color w:val="9B5F9B"/>
+          <w:sz w:val="22"/>
+          <w:szCs w:val="22"/>
+        </w:rPr>
+        <w:t>fName</w:t>
+      </w:r>
+      <w:proofErr w:type="spellEnd"/>
       <w:r>
         <w:rPr>
           <w:rFonts w:ascii="Times New Roman" w:hAnsi="Times New Roman" w:cs="Times New Roman"/>
@@ -4085,8 +4936,19 @@
           <w:sz w:val="22"/>
           <w:szCs w:val="22"/>
         </w:rPr>
-        <w:t>$lName</w:t>
-      </w:r>
+        <w:t>$</w:t>
+      </w:r>
+      <w:proofErr w:type="spellStart"/>
+      <w:r>
+        <w:rPr>
+          <w:rFonts w:ascii="Times New Roman" w:hAnsi="Times New Roman" w:cs="Times New Roman"/>
+          <w:color w:val="9B5F9B"/>
+          <w:sz w:val="22"/>
+          <w:szCs w:val="22"/>
+        </w:rPr>
+        <w:t>lName</w:t>
+      </w:r>
+      <w:proofErr w:type="spellEnd"/>
       <w:r>
         <w:rPr>
           <w:rFonts w:ascii="Times New Roman" w:hAnsi="Times New Roman" w:cs="Times New Roman"/>
@@ -4166,8 +5028,19 @@
           <w:sz w:val="22"/>
           <w:szCs w:val="22"/>
         </w:rPr>
-        <w:t>$phoneNum</w:t>
-      </w:r>
+        <w:t>$</w:t>
+      </w:r>
+      <w:proofErr w:type="spellStart"/>
+      <w:r>
+        <w:rPr>
+          <w:rFonts w:ascii="Times New Roman" w:hAnsi="Times New Roman" w:cs="Times New Roman"/>
+          <w:color w:val="9B5F9B"/>
+          <w:sz w:val="22"/>
+          <w:szCs w:val="22"/>
+        </w:rPr>
+        <w:t>phoneNum</w:t>
+      </w:r>
+      <w:proofErr w:type="spellEnd"/>
       <w:r>
         <w:rPr>
           <w:rFonts w:ascii="Times New Roman" w:hAnsi="Times New Roman" w:cs="Times New Roman"/>
@@ -4193,8 +5066,19 @@
           <w:sz w:val="22"/>
           <w:szCs w:val="22"/>
         </w:rPr>
-        <w:t>$createdOn</w:t>
-      </w:r>
+        <w:t>$</w:t>
+      </w:r>
+      <w:proofErr w:type="spellStart"/>
+      <w:r>
+        <w:rPr>
+          <w:rFonts w:ascii="Times New Roman" w:hAnsi="Times New Roman" w:cs="Times New Roman"/>
+          <w:color w:val="9B5F9B"/>
+          <w:sz w:val="22"/>
+          <w:szCs w:val="22"/>
+        </w:rPr>
+        <w:t>createdOn</w:t>
+      </w:r>
+      <w:proofErr w:type="spellEnd"/>
       <w:r>
         <w:rPr>
           <w:rFonts w:ascii="Times New Roman" w:hAnsi="Times New Roman" w:cs="Times New Roman"/>
@@ -4322,6 +5206,7 @@
         </w:rPr>
         <w:t>-&gt;</w:t>
       </w:r>
+      <w:proofErr w:type="spellStart"/>
       <w:r>
         <w:rPr>
           <w:rFonts w:ascii="Times New Roman" w:hAnsi="Times New Roman" w:cs="Times New Roman"/>
@@ -4331,6 +5216,7 @@
         </w:rPr>
         <w:t>store_result</w:t>
       </w:r>
+      <w:proofErr w:type="spellEnd"/>
       <w:r>
         <w:rPr>
           <w:rFonts w:ascii="Times New Roman" w:hAnsi="Times New Roman" w:cs="Times New Roman"/>
@@ -4430,7 +5316,25 @@
           <w:szCs w:val="22"/>
         </w:rPr>
         <w:br/>
-        <w:t xml:space="preserve">Salutation: Dr. </w:t>
+        <w:t xml:space="preserve">Salutation: </w:t>
+      </w:r>
+      <w:proofErr w:type="spellStart"/>
+      <w:r>
+        <w:rPr>
+          <w:rFonts w:ascii="Times New Roman" w:eastAsiaTheme="minorEastAsia" w:hAnsi="Times New Roman" w:cs="Times New Roman"/>
+          <w:sz w:val="22"/>
+          <w:szCs w:val="22"/>
+        </w:rPr>
+        <w:t>Dr.</w:t>
+      </w:r>
+      <w:proofErr w:type="spellEnd"/>
+      <w:r>
+        <w:rPr>
+          <w:rFonts w:ascii="Times New Roman" w:eastAsiaTheme="minorEastAsia" w:hAnsi="Times New Roman" w:cs="Times New Roman"/>
+          <w:sz w:val="22"/>
+          <w:szCs w:val="22"/>
+        </w:rPr>
+        <w:t xml:space="preserve"> </w:t>
       </w:r>
       <w:r>
         <w:rPr>
@@ -4472,6 +5376,7 @@
         <w:contextualSpacing/>
         <w:rPr>
           <w:rFonts w:ascii="Times New Roman" w:eastAsiaTheme="minorEastAsia" w:hAnsi="Times New Roman" w:cs="Times New Roman"/>
+          <w:i/>
           <w:sz w:val="22"/>
           <w:szCs w:val="22"/>
         </w:rPr>
@@ -4491,7 +5396,47 @@
           <w:szCs w:val="22"/>
         </w:rPr>
         <w:br/>
-        <w:t xml:space="preserve">SELECT * FROM user where Email_Address = “abc@gmail.com”. </w:t>
+      </w:r>
+      <w:r>
+        <w:rPr>
+          <w:rFonts w:ascii="Times New Roman" w:eastAsiaTheme="minorEastAsia" w:hAnsi="Times New Roman" w:cs="Times New Roman"/>
+          <w:b/>
+          <w:i/>
+          <w:sz w:val="22"/>
+          <w:szCs w:val="22"/>
+        </w:rPr>
+        <w:t xml:space="preserve">SELECT * FROM user where </w:t>
+      </w:r>
+      <w:proofErr w:type="spellStart"/>
+      <w:r>
+        <w:rPr>
+          <w:rFonts w:ascii="Times New Roman" w:eastAsiaTheme="minorEastAsia" w:hAnsi="Times New Roman" w:cs="Times New Roman"/>
+          <w:b/>
+          <w:i/>
+          <w:sz w:val="22"/>
+          <w:szCs w:val="22"/>
+        </w:rPr>
+        <w:t>Email_Address</w:t>
+      </w:r>
+      <w:proofErr w:type="spellEnd"/>
+      <w:r>
+        <w:rPr>
+          <w:rFonts w:ascii="Times New Roman" w:eastAsiaTheme="minorEastAsia" w:hAnsi="Times New Roman" w:cs="Times New Roman"/>
+          <w:b/>
+          <w:i/>
+          <w:sz w:val="22"/>
+          <w:szCs w:val="22"/>
+        </w:rPr>
+        <w:t xml:space="preserve"> = “abc@gmail.com”.</w:t>
+      </w:r>
+      <w:r>
+        <w:rPr>
+          <w:rFonts w:ascii="Times New Roman" w:eastAsiaTheme="minorEastAsia" w:hAnsi="Times New Roman" w:cs="Times New Roman"/>
+          <w:i/>
+          <w:sz w:val="22"/>
+          <w:szCs w:val="22"/>
+        </w:rPr>
+        <w:t xml:space="preserve"> </w:t>
       </w:r>
     </w:p>
     <w:p>
@@ -4513,16 +5458,174 @@
           <w:szCs w:val="22"/>
         </w:rPr>
         <w:br/>
-        <w:t xml:space="preserve">If no such email found in the database, the registration is proceed by inserting the details into the user table. The executed SQL query is </w:t>
-      </w:r>
+      </w:r>
+      <w:proofErr w:type="gramStart"/>
       <w:r>
         <w:rPr>
           <w:rFonts w:ascii="Times New Roman" w:eastAsiaTheme="minorEastAsia" w:hAnsi="Times New Roman" w:cs="Times New Roman"/>
           <w:sz w:val="22"/>
           <w:szCs w:val="22"/>
         </w:rPr>
+        <w:t>If no such email found in the database, the registration is proceed by inserting the details into the user table.</w:t>
+      </w:r>
+      <w:proofErr w:type="gramEnd"/>
+      <w:r>
+        <w:rPr>
+          <w:rFonts w:ascii="Times New Roman" w:eastAsiaTheme="minorEastAsia" w:hAnsi="Times New Roman" w:cs="Times New Roman"/>
+          <w:sz w:val="22"/>
+          <w:szCs w:val="22"/>
+        </w:rPr>
+        <w:t xml:space="preserve"> The executed SQL query is </w:t>
+      </w:r>
+      <w:r>
+        <w:rPr>
+          <w:rFonts w:ascii="Times New Roman" w:eastAsiaTheme="minorEastAsia" w:hAnsi="Times New Roman" w:cs="Times New Roman"/>
+          <w:sz w:val="22"/>
+          <w:szCs w:val="22"/>
+        </w:rPr>
         <w:br/>
-        <w:t>INSERT INTO user(Email_Address, First_Name, Last_Name, Salutation, Password, Phone_Number, Created_On) VALUES (“abc@gmail.com”, “Hello”, “Kitty”, “Dr.”, “12345678”, 98765432, 2014/10/31 08:00:15)</w:t>
+      </w:r>
+      <w:r>
+        <w:rPr>
+          <w:rFonts w:ascii="Times New Roman" w:eastAsiaTheme="minorEastAsia" w:hAnsi="Times New Roman" w:cs="Times New Roman"/>
+          <w:b/>
+          <w:i/>
+          <w:sz w:val="22"/>
+          <w:szCs w:val="22"/>
+        </w:rPr>
+        <w:t>INSERT INTO user(</w:t>
+      </w:r>
+      <w:proofErr w:type="spellStart"/>
+      <w:r>
+        <w:rPr>
+          <w:rFonts w:ascii="Times New Roman" w:eastAsiaTheme="minorEastAsia" w:hAnsi="Times New Roman" w:cs="Times New Roman"/>
+          <w:b/>
+          <w:i/>
+          <w:sz w:val="22"/>
+          <w:szCs w:val="22"/>
+        </w:rPr>
+        <w:t>Email_Address</w:t>
+      </w:r>
+      <w:proofErr w:type="spellEnd"/>
+      <w:r>
+        <w:rPr>
+          <w:rFonts w:ascii="Times New Roman" w:eastAsiaTheme="minorEastAsia" w:hAnsi="Times New Roman" w:cs="Times New Roman"/>
+          <w:b/>
+          <w:i/>
+          <w:sz w:val="22"/>
+          <w:szCs w:val="22"/>
+        </w:rPr>
+        <w:t xml:space="preserve">, </w:t>
+      </w:r>
+      <w:proofErr w:type="spellStart"/>
+      <w:r>
+        <w:rPr>
+          <w:rFonts w:ascii="Times New Roman" w:eastAsiaTheme="minorEastAsia" w:hAnsi="Times New Roman" w:cs="Times New Roman"/>
+          <w:b/>
+          <w:i/>
+          <w:sz w:val="22"/>
+          <w:szCs w:val="22"/>
+        </w:rPr>
+        <w:t>First_Name</w:t>
+      </w:r>
+      <w:proofErr w:type="spellEnd"/>
+      <w:r>
+        <w:rPr>
+          <w:rFonts w:ascii="Times New Roman" w:eastAsiaTheme="minorEastAsia" w:hAnsi="Times New Roman" w:cs="Times New Roman"/>
+          <w:b/>
+          <w:i/>
+          <w:sz w:val="22"/>
+          <w:szCs w:val="22"/>
+        </w:rPr>
+        <w:t xml:space="preserve">, </w:t>
+      </w:r>
+      <w:proofErr w:type="spellStart"/>
+      <w:r>
+        <w:rPr>
+          <w:rFonts w:ascii="Times New Roman" w:eastAsiaTheme="minorEastAsia" w:hAnsi="Times New Roman" w:cs="Times New Roman"/>
+          <w:b/>
+          <w:i/>
+          <w:sz w:val="22"/>
+          <w:szCs w:val="22"/>
+        </w:rPr>
+        <w:t>Last_Name</w:t>
+      </w:r>
+      <w:proofErr w:type="spellEnd"/>
+      <w:r>
+        <w:rPr>
+          <w:rFonts w:ascii="Times New Roman" w:eastAsiaTheme="minorEastAsia" w:hAnsi="Times New Roman" w:cs="Times New Roman"/>
+          <w:b/>
+          <w:i/>
+          <w:sz w:val="22"/>
+          <w:szCs w:val="22"/>
+        </w:rPr>
+        <w:t xml:space="preserve">, Salutation, Password, </w:t>
+      </w:r>
+      <w:proofErr w:type="spellStart"/>
+      <w:r>
+        <w:rPr>
+          <w:rFonts w:ascii="Times New Roman" w:eastAsiaTheme="minorEastAsia" w:hAnsi="Times New Roman" w:cs="Times New Roman"/>
+          <w:b/>
+          <w:i/>
+          <w:sz w:val="22"/>
+          <w:szCs w:val="22"/>
+        </w:rPr>
+        <w:t>Phone_Number</w:t>
+      </w:r>
+      <w:proofErr w:type="spellEnd"/>
+      <w:r>
+        <w:rPr>
+          <w:rFonts w:ascii="Times New Roman" w:eastAsiaTheme="minorEastAsia" w:hAnsi="Times New Roman" w:cs="Times New Roman"/>
+          <w:b/>
+          <w:i/>
+          <w:sz w:val="22"/>
+          <w:szCs w:val="22"/>
+        </w:rPr>
+        <w:t xml:space="preserve">, </w:t>
+      </w:r>
+      <w:proofErr w:type="spellStart"/>
+      <w:r>
+        <w:rPr>
+          <w:rFonts w:ascii="Times New Roman" w:eastAsiaTheme="minorEastAsia" w:hAnsi="Times New Roman" w:cs="Times New Roman"/>
+          <w:b/>
+          <w:i/>
+          <w:sz w:val="22"/>
+          <w:szCs w:val="22"/>
+        </w:rPr>
+        <w:t>Created_On</w:t>
+      </w:r>
+      <w:proofErr w:type="spellEnd"/>
+      <w:r>
+        <w:rPr>
+          <w:rFonts w:ascii="Times New Roman" w:eastAsiaTheme="minorEastAsia" w:hAnsi="Times New Roman" w:cs="Times New Roman"/>
+          <w:b/>
+          <w:i/>
+          <w:sz w:val="22"/>
+          <w:szCs w:val="22"/>
+        </w:rPr>
+        <w:t>) VALUES (“abc@gmail.com”, “Hello”, “Kitty”, “</w:t>
+      </w:r>
+      <w:proofErr w:type="spellStart"/>
+      <w:r>
+        <w:rPr>
+          <w:rFonts w:ascii="Times New Roman" w:eastAsiaTheme="minorEastAsia" w:hAnsi="Times New Roman" w:cs="Times New Roman"/>
+          <w:b/>
+          <w:i/>
+          <w:sz w:val="22"/>
+          <w:szCs w:val="22"/>
+        </w:rPr>
+        <w:t>Dr.</w:t>
+      </w:r>
+      <w:proofErr w:type="spellEnd"/>
+      <w:r>
+        <w:rPr>
+          <w:rFonts w:ascii="Times New Roman" w:eastAsiaTheme="minorEastAsia" w:hAnsi="Times New Roman" w:cs="Times New Roman"/>
+          <w:b/>
+          <w:i/>
+          <w:sz w:val="22"/>
+          <w:szCs w:val="22"/>
+        </w:rPr>
+        <w:t>”, “12345678”, 98765432, 2014/10/31 08:00:15)</w:t>
       </w:r>
     </w:p>
     <w:p>
@@ -4649,7 +5752,23 @@
           <w:rFonts w:ascii="Times New Roman" w:hAnsi="Times New Roman" w:cs="Times New Roman"/>
           <w:b/>
         </w:rPr>
-        <w:t>Figure 1.2.1 log in page for registered user (login.php)</w:t>
+        <w:t>Figure 1.2.1 log in page for registered user (</w:t>
+      </w:r>
+      <w:proofErr w:type="spellStart"/>
+      <w:r>
+        <w:rPr>
+          <w:rFonts w:ascii="Times New Roman" w:hAnsi="Times New Roman" w:cs="Times New Roman"/>
+          <w:b/>
+        </w:rPr>
+        <w:t>login.php</w:t>
+      </w:r>
+      <w:proofErr w:type="spellEnd"/>
+      <w:r>
+        <w:rPr>
+          <w:rFonts w:ascii="Times New Roman" w:hAnsi="Times New Roman" w:cs="Times New Roman"/>
+          <w:b/>
+        </w:rPr>
+        <w:t>)</w:t>
       </w:r>
     </w:p>
     <w:p>
@@ -4664,6 +5783,7 @@
         <w:rPr>
           <w:rFonts w:ascii="Times New Roman" w:hAnsi="Times New Roman" w:cs="Times New Roman"/>
           <w:noProof/>
+          <w:lang w:val="en-MY"/>
         </w:rPr>
         <w:drawing>
           <wp:inline distT="0" distB="0" distL="0" distR="0" wp14:anchorId="6E9D1CBE" wp14:editId="1A378999">
@@ -4844,6 +5964,7 @@
         <w:rPr>
           <w:rFonts w:ascii="Times New Roman" w:hAnsi="Times New Roman" w:cs="Times New Roman"/>
           <w:noProof/>
+          <w:lang w:val="en-MY"/>
         </w:rPr>
         <w:drawing>
           <wp:inline distT="0" distB="0" distL="0" distR="0">
@@ -5002,7 +6123,21 @@
         <w:rPr>
           <w:rFonts w:ascii="Times New Roman" w:hAnsi="Times New Roman" w:cs="Times New Roman"/>
         </w:rPr>
-        <w:t xml:space="preserve"> using JavaScript ajax function</w:t>
+        <w:t xml:space="preserve"> using JavaScript </w:t>
+      </w:r>
+      <w:proofErr w:type="spellStart"/>
+      <w:r>
+        <w:rPr>
+          <w:rFonts w:ascii="Times New Roman" w:hAnsi="Times New Roman" w:cs="Times New Roman"/>
+        </w:rPr>
+        <w:t>ajax</w:t>
+      </w:r>
+      <w:proofErr w:type="spellEnd"/>
+      <w:r>
+        <w:rPr>
+          <w:rFonts w:ascii="Times New Roman" w:hAnsi="Times New Roman" w:cs="Times New Roman"/>
+        </w:rPr>
+        <w:t xml:space="preserve"> function</w:t>
       </w:r>
       <w:r>
         <w:rPr>
@@ -5090,6 +6225,7 @@
           <w:rFonts w:ascii="Times New Roman" w:hAnsi="Times New Roman" w:cs="Times New Roman"/>
           <w:b/>
           <w:noProof/>
+          <w:lang w:val="en-MY"/>
         </w:rPr>
         <w:drawing>
           <wp:inline distT="0" distB="0" distL="0" distR="0" wp14:anchorId="61D266D0" wp14:editId="5FBF24B5">
@@ -5249,6 +6385,7 @@
         <w:rPr>
           <w:rFonts w:ascii="Times New Roman" w:hAnsi="Times New Roman" w:cs="Times New Roman"/>
           <w:noProof/>
+          <w:lang w:val="en-MY"/>
         </w:rPr>
         <w:drawing>
           <wp:inline distT="0" distB="0" distL="0" distR="0">
@@ -5622,8 +6759,17 @@
           <w:rFonts w:ascii="Times New Roman" w:eastAsia="Times New Roman" w:hAnsi="Times New Roman" w:cs="Times New Roman"/>
           <w:color w:val="9B5F9B"/>
         </w:rPr>
-        <w:t>$checkBookedTableQuery</w:t>
-      </w:r>
+        <w:t>$</w:t>
+      </w:r>
+      <w:proofErr w:type="spellStart"/>
+      <w:r>
+        <w:rPr>
+          <w:rFonts w:ascii="Times New Roman" w:eastAsia="Times New Roman" w:hAnsi="Times New Roman" w:cs="Times New Roman"/>
+          <w:color w:val="9B5F9B"/>
+        </w:rPr>
+        <w:t>checkBookedTableQuery</w:t>
+      </w:r>
+      <w:proofErr w:type="spellEnd"/>
       <w:r>
         <w:rPr>
           <w:rFonts w:ascii="Times New Roman" w:eastAsia="Times New Roman" w:hAnsi="Times New Roman" w:cs="Times New Roman"/>
@@ -5650,7 +6796,39 @@
           <w:rFonts w:ascii="Times New Roman" w:eastAsia="Times New Roman" w:hAnsi="Times New Roman" w:cs="Times New Roman"/>
           <w:color w:val="823125"/>
         </w:rPr>
-        <w:t>"SELECT SUM(No_Table) FROM booking_record WHERE (Time=1130 or Time=1200 or Time=1230) AND location =? AND Date =?"</w:t>
+        <w:t>"SELECT SUM(</w:t>
+      </w:r>
+      <w:proofErr w:type="spellStart"/>
+      <w:r>
+        <w:rPr>
+          <w:rFonts w:ascii="Times New Roman" w:eastAsia="Times New Roman" w:hAnsi="Times New Roman" w:cs="Times New Roman"/>
+          <w:color w:val="823125"/>
+        </w:rPr>
+        <w:t>No_Table</w:t>
+      </w:r>
+      <w:proofErr w:type="spellEnd"/>
+      <w:r>
+        <w:rPr>
+          <w:rFonts w:ascii="Times New Roman" w:eastAsia="Times New Roman" w:hAnsi="Times New Roman" w:cs="Times New Roman"/>
+          <w:color w:val="823125"/>
+        </w:rPr>
+        <w:t xml:space="preserve">) FROM </w:t>
+      </w:r>
+      <w:proofErr w:type="spellStart"/>
+      <w:r>
+        <w:rPr>
+          <w:rFonts w:ascii="Times New Roman" w:eastAsia="Times New Roman" w:hAnsi="Times New Roman" w:cs="Times New Roman"/>
+          <w:color w:val="823125"/>
+        </w:rPr>
+        <w:t>booking_record</w:t>
+      </w:r>
+      <w:proofErr w:type="spellEnd"/>
+      <w:r>
+        <w:rPr>
+          <w:rFonts w:ascii="Times New Roman" w:eastAsia="Times New Roman" w:hAnsi="Times New Roman" w:cs="Times New Roman"/>
+          <w:color w:val="823125"/>
+        </w:rPr>
+        <w:t xml:space="preserve"> WHERE (Time=1130 or Time=1200 or Time=1230) AND location =? AND Date =?"</w:t>
       </w:r>
       <w:r>
         <w:rPr>
@@ -5940,8 +7118,17 @@
           <w:rFonts w:ascii="Times New Roman" w:eastAsia="Times New Roman" w:hAnsi="Times New Roman" w:cs="Times New Roman"/>
           <w:color w:val="9B5F9B"/>
         </w:rPr>
-        <w:t>$checkBookedTableQuery</w:t>
-      </w:r>
+        <w:t>$</w:t>
+      </w:r>
+      <w:proofErr w:type="spellStart"/>
+      <w:r>
+        <w:rPr>
+          <w:rFonts w:ascii="Times New Roman" w:eastAsia="Times New Roman" w:hAnsi="Times New Roman" w:cs="Times New Roman"/>
+          <w:color w:val="9B5F9B"/>
+        </w:rPr>
+        <w:t>checkBookedTableQuery</w:t>
+      </w:r>
+      <w:proofErr w:type="spellEnd"/>
       <w:r>
         <w:rPr>
           <w:rFonts w:ascii="Times New Roman" w:eastAsia="Times New Roman" w:hAnsi="Times New Roman" w:cs="Times New Roman"/>
@@ -5968,7 +7155,39 @@
           <w:rFonts w:ascii="Times New Roman" w:eastAsia="Times New Roman" w:hAnsi="Times New Roman" w:cs="Times New Roman"/>
           <w:color w:val="823125"/>
         </w:rPr>
-        <w:t>"SELECT SUM(No_Table) FROM booking_record WHERE (Time=1800 or Time=1830 or Time=1900) AND location =? AND Date =?"</w:t>
+        <w:t>"SELECT SUM(</w:t>
+      </w:r>
+      <w:proofErr w:type="spellStart"/>
+      <w:r>
+        <w:rPr>
+          <w:rFonts w:ascii="Times New Roman" w:eastAsia="Times New Roman" w:hAnsi="Times New Roman" w:cs="Times New Roman"/>
+          <w:color w:val="823125"/>
+        </w:rPr>
+        <w:t>No_Table</w:t>
+      </w:r>
+      <w:proofErr w:type="spellEnd"/>
+      <w:r>
+        <w:rPr>
+          <w:rFonts w:ascii="Times New Roman" w:eastAsia="Times New Roman" w:hAnsi="Times New Roman" w:cs="Times New Roman"/>
+          <w:color w:val="823125"/>
+        </w:rPr>
+        <w:t xml:space="preserve">) FROM </w:t>
+      </w:r>
+      <w:proofErr w:type="spellStart"/>
+      <w:r>
+        <w:rPr>
+          <w:rFonts w:ascii="Times New Roman" w:eastAsia="Times New Roman" w:hAnsi="Times New Roman" w:cs="Times New Roman"/>
+          <w:color w:val="823125"/>
+        </w:rPr>
+        <w:t>booking_record</w:t>
+      </w:r>
+      <w:proofErr w:type="spellEnd"/>
+      <w:r>
+        <w:rPr>
+          <w:rFonts w:ascii="Times New Roman" w:eastAsia="Times New Roman" w:hAnsi="Times New Roman" w:cs="Times New Roman"/>
+          <w:color w:val="823125"/>
+        </w:rPr>
+        <w:t xml:space="preserve"> WHERE (Time=1800 or Time=1830 or Time=1900) AND location =? AND Date =?"</w:t>
       </w:r>
       <w:r>
         <w:rPr>
@@ -6042,7 +7261,25 @@
           <w:sz w:val="22"/>
           <w:szCs w:val="22"/>
         </w:rPr>
-        <w:t>Once the booking succeeds, user will be redirect to bookingsuccess.php which display</w:t>
+        <w:t xml:space="preserve">Once the booking succeeds, user will be redirect to </w:t>
+      </w:r>
+      <w:proofErr w:type="spellStart"/>
+      <w:r>
+        <w:rPr>
+          <w:rFonts w:ascii="Times New Roman" w:hAnsi="Times New Roman" w:cs="Times New Roman"/>
+          <w:sz w:val="22"/>
+          <w:szCs w:val="22"/>
+        </w:rPr>
+        <w:t>bookingsuccess.php</w:t>
+      </w:r>
+      <w:proofErr w:type="spellEnd"/>
+      <w:r>
+        <w:rPr>
+          <w:rFonts w:ascii="Times New Roman" w:hAnsi="Times New Roman" w:cs="Times New Roman"/>
+          <w:sz w:val="22"/>
+          <w:szCs w:val="22"/>
+        </w:rPr>
+        <w:t xml:space="preserve"> which display</w:t>
       </w:r>
       <w:r>
         <w:rPr>
@@ -6230,7 +7467,23 @@
           <w:rFonts w:ascii="Times New Roman" w:hAnsi="Times New Roman" w:cs="Times New Roman"/>
           <w:b/>
         </w:rPr>
-        <w:t>Fig 2.2.1 A sample user edit page (userMod.php)</w:t>
+        <w:t>Fig 2.2.1 A sample user edit page (</w:t>
+      </w:r>
+      <w:proofErr w:type="spellStart"/>
+      <w:r>
+        <w:rPr>
+          <w:rFonts w:ascii="Times New Roman" w:hAnsi="Times New Roman" w:cs="Times New Roman"/>
+          <w:b/>
+        </w:rPr>
+        <w:t>userMod.php</w:t>
+      </w:r>
+      <w:proofErr w:type="spellEnd"/>
+      <w:r>
+        <w:rPr>
+          <w:rFonts w:ascii="Times New Roman" w:hAnsi="Times New Roman" w:cs="Times New Roman"/>
+          <w:b/>
+        </w:rPr>
+        <w:t>)</w:t>
       </w:r>
     </w:p>
     <w:p>
@@ -6245,6 +7498,7 @@
         <w:rPr>
           <w:rFonts w:ascii="Times New Roman" w:hAnsi="Times New Roman" w:cs="Times New Roman"/>
           <w:noProof/>
+          <w:lang w:val="en-MY"/>
         </w:rPr>
         <w:drawing>
           <wp:inline distT="0" distB="0" distL="0" distR="0" wp14:anchorId="65AAC600" wp14:editId="1F5AF0BC">
@@ -6295,7 +7549,21 @@
         <w:rPr>
           <w:rFonts w:ascii="Times New Roman" w:hAnsi="Times New Roman" w:cs="Times New Roman"/>
         </w:rPr>
-        <w:t>On the homepage, user can go to user edit page (userMod.php),</w:t>
+        <w:t>On the homepage, user can go to user edit page (</w:t>
+      </w:r>
+      <w:proofErr w:type="spellStart"/>
+      <w:r>
+        <w:rPr>
+          <w:rFonts w:ascii="Times New Roman" w:hAnsi="Times New Roman" w:cs="Times New Roman"/>
+        </w:rPr>
+        <w:t>userMod.php</w:t>
+      </w:r>
+      <w:proofErr w:type="spellEnd"/>
+      <w:r>
+        <w:rPr>
+          <w:rFonts w:ascii="Times New Roman" w:hAnsi="Times New Roman" w:cs="Times New Roman"/>
+        </w:rPr>
+        <w:t>),</w:t>
       </w:r>
       <w:r>
         <w:rPr>
@@ -6376,7 +7644,7 @@
             <w:rStyle w:val="Hyperlink"/>
             <w:rFonts w:ascii="Times New Roman" w:hAnsi="Times New Roman" w:cs="Times New Roman"/>
           </w:rPr>
-          <w:t>abc@gamil.com</w:t>
+          <w:t>abc@gmail.com</w:t>
         </w:r>
       </w:hyperlink>
       <w:r>
@@ -6417,36 +7685,159 @@
         <w:contextualSpacing/>
         <w:rPr>
           <w:rFonts w:ascii="Times New Roman" w:eastAsia="Times New Roman" w:hAnsi="Times New Roman" w:cs="Times New Roman"/>
-          <w:color w:val="1E7C70"/>
-        </w:rPr>
-      </w:pPr>
-      <w:r>
-        <w:rPr>
-          <w:rFonts w:ascii="Times New Roman" w:eastAsia="Times New Roman" w:hAnsi="Times New Roman" w:cs="Times New Roman"/>
-          <w:color w:val="823125"/>
-        </w:rPr>
-        <w:t>SELECT B_Id, Email_Address, Time, Date, No_Table, Location, Remark, Created_On FROM bookin</w:t>
-      </w:r>
-      <w:r>
-        <w:rPr>
-          <w:rFonts w:ascii="Times New Roman" w:eastAsia="Times New Roman" w:hAnsi="Times New Roman" w:cs="Times New Roman"/>
-          <w:color w:val="823125"/>
-        </w:rPr>
-        <w:t>g_record WHERE Email_Address = “abc@gmail.com”</w:t>
-      </w:r>
-      <w:r>
-        <w:rPr>
-          <w:rFonts w:ascii="Times New Roman" w:eastAsia="Times New Roman" w:hAnsi="Times New Roman" w:cs="Times New Roman"/>
-          <w:color w:val="823125"/>
-        </w:rPr>
-        <w:t xml:space="preserve"> AND Date &gt; NOW() "</w:t>
-      </w:r>
-      <w:r>
-        <w:rPr>
-          <w:rFonts w:ascii="Times New Roman" w:eastAsia="Times New Roman" w:hAnsi="Times New Roman" w:cs="Times New Roman"/>
-          <w:color w:val="1E7C70"/>
-        </w:rPr>
-        <w:t>;</w:t>
+          <w:b/>
+          <w:i/>
+        </w:rPr>
+      </w:pPr>
+      <w:r>
+        <w:rPr>
+          <w:rFonts w:ascii="Times New Roman" w:eastAsia="Times New Roman" w:hAnsi="Times New Roman" w:cs="Times New Roman"/>
+          <w:b/>
+          <w:i/>
+        </w:rPr>
+        <w:t xml:space="preserve">SELECT </w:t>
+      </w:r>
+      <w:proofErr w:type="spellStart"/>
+      <w:r>
+        <w:rPr>
+          <w:rFonts w:ascii="Times New Roman" w:eastAsia="Times New Roman" w:hAnsi="Times New Roman" w:cs="Times New Roman"/>
+          <w:b/>
+          <w:i/>
+        </w:rPr>
+        <w:t>B_Id</w:t>
+      </w:r>
+      <w:proofErr w:type="spellEnd"/>
+      <w:r>
+        <w:rPr>
+          <w:rFonts w:ascii="Times New Roman" w:eastAsia="Times New Roman" w:hAnsi="Times New Roman" w:cs="Times New Roman"/>
+          <w:b/>
+          <w:i/>
+        </w:rPr>
+        <w:t xml:space="preserve">, </w:t>
+      </w:r>
+      <w:proofErr w:type="spellStart"/>
+      <w:r>
+        <w:rPr>
+          <w:rFonts w:ascii="Times New Roman" w:eastAsia="Times New Roman" w:hAnsi="Times New Roman" w:cs="Times New Roman"/>
+          <w:b/>
+          <w:i/>
+        </w:rPr>
+        <w:t>Email_Address</w:t>
+      </w:r>
+      <w:proofErr w:type="spellEnd"/>
+      <w:r>
+        <w:rPr>
+          <w:rFonts w:ascii="Times New Roman" w:eastAsia="Times New Roman" w:hAnsi="Times New Roman" w:cs="Times New Roman"/>
+          <w:b/>
+          <w:i/>
+        </w:rPr>
+        <w:t xml:space="preserve">, Time, Date, </w:t>
+      </w:r>
+      <w:proofErr w:type="spellStart"/>
+      <w:r>
+        <w:rPr>
+          <w:rFonts w:ascii="Times New Roman" w:eastAsia="Times New Roman" w:hAnsi="Times New Roman" w:cs="Times New Roman"/>
+          <w:b/>
+          <w:i/>
+        </w:rPr>
+        <w:t>No_Table</w:t>
+      </w:r>
+      <w:proofErr w:type="spellEnd"/>
+      <w:r>
+        <w:rPr>
+          <w:rFonts w:ascii="Times New Roman" w:eastAsia="Times New Roman" w:hAnsi="Times New Roman" w:cs="Times New Roman"/>
+          <w:b/>
+          <w:i/>
+        </w:rPr>
+        <w:t xml:space="preserve">, Location, Remark, </w:t>
+      </w:r>
+      <w:proofErr w:type="spellStart"/>
+      <w:r>
+        <w:rPr>
+          <w:rFonts w:ascii="Times New Roman" w:eastAsia="Times New Roman" w:hAnsi="Times New Roman" w:cs="Times New Roman"/>
+          <w:b/>
+          <w:i/>
+        </w:rPr>
+        <w:t>Created_On</w:t>
+      </w:r>
+      <w:proofErr w:type="spellEnd"/>
+      <w:r>
+        <w:rPr>
+          <w:rFonts w:ascii="Times New Roman" w:eastAsia="Times New Roman" w:hAnsi="Times New Roman" w:cs="Times New Roman"/>
+          <w:b/>
+          <w:i/>
+        </w:rPr>
+        <w:t xml:space="preserve"> FROM </w:t>
+      </w:r>
+      <w:proofErr w:type="spellStart"/>
+      <w:r>
+        <w:rPr>
+          <w:rFonts w:ascii="Times New Roman" w:eastAsia="Times New Roman" w:hAnsi="Times New Roman" w:cs="Times New Roman"/>
+          <w:b/>
+          <w:i/>
+        </w:rPr>
+        <w:t>bookin</w:t>
+      </w:r>
+      <w:r>
+        <w:rPr>
+          <w:rFonts w:ascii="Times New Roman" w:eastAsia="Times New Roman" w:hAnsi="Times New Roman" w:cs="Times New Roman"/>
+          <w:b/>
+          <w:i/>
+        </w:rPr>
+        <w:t>g_record</w:t>
+      </w:r>
+      <w:proofErr w:type="spellEnd"/>
+      <w:r>
+        <w:rPr>
+          <w:rFonts w:ascii="Times New Roman" w:eastAsia="Times New Roman" w:hAnsi="Times New Roman" w:cs="Times New Roman"/>
+          <w:b/>
+          <w:i/>
+        </w:rPr>
+        <w:t xml:space="preserve"> WHERE </w:t>
+      </w:r>
+      <w:proofErr w:type="spellStart"/>
+      <w:r>
+        <w:rPr>
+          <w:rFonts w:ascii="Times New Roman" w:eastAsia="Times New Roman" w:hAnsi="Times New Roman" w:cs="Times New Roman"/>
+          <w:b/>
+          <w:i/>
+        </w:rPr>
+        <w:t>Email_Address</w:t>
+      </w:r>
+      <w:proofErr w:type="spellEnd"/>
+      <w:r>
+        <w:rPr>
+          <w:rFonts w:ascii="Times New Roman" w:eastAsia="Times New Roman" w:hAnsi="Times New Roman" w:cs="Times New Roman"/>
+          <w:b/>
+          <w:i/>
+        </w:rPr>
+        <w:t xml:space="preserve"> = “abc@gmail.com”</w:t>
+      </w:r>
+      <w:r>
+        <w:rPr>
+          <w:rFonts w:ascii="Times New Roman" w:eastAsia="Times New Roman" w:hAnsi="Times New Roman" w:cs="Times New Roman"/>
+          <w:b/>
+          <w:i/>
+        </w:rPr>
+        <w:t xml:space="preserve"> AND Date &gt; </w:t>
+      </w:r>
+      <w:proofErr w:type="gramStart"/>
+      <w:r>
+        <w:rPr>
+          <w:rFonts w:ascii="Times New Roman" w:eastAsia="Times New Roman" w:hAnsi="Times New Roman" w:cs="Times New Roman"/>
+          <w:b/>
+          <w:i/>
+        </w:rPr>
+        <w:t>NOW(</w:t>
+      </w:r>
+      <w:proofErr w:type="gramEnd"/>
+      <w:r>
+        <w:rPr>
+          <w:rFonts w:ascii="Times New Roman" w:eastAsia="Times New Roman" w:hAnsi="Times New Roman" w:cs="Times New Roman"/>
+          <w:b/>
+          <w:i/>
+        </w:rPr>
+        <w:t>) ";</w:t>
       </w:r>
     </w:p>
     <w:p>
@@ -6492,7 +7883,23 @@
           <w:rFonts w:ascii="Times New Roman" w:hAnsi="Times New Roman" w:cs="Times New Roman"/>
           <w:b/>
         </w:rPr>
-        <w:t>Fig 2.2.2 A sample edit page (edit.php?ID=51)</w:t>
+        <w:t>Fig 2.2.2 A sample edit page (</w:t>
+      </w:r>
+      <w:proofErr w:type="spellStart"/>
+      <w:r>
+        <w:rPr>
+          <w:rFonts w:ascii="Times New Roman" w:hAnsi="Times New Roman" w:cs="Times New Roman"/>
+          <w:b/>
+        </w:rPr>
+        <w:t>edit.php?ID</w:t>
+      </w:r>
+      <w:proofErr w:type="spellEnd"/>
+      <w:r>
+        <w:rPr>
+          <w:rFonts w:ascii="Times New Roman" w:hAnsi="Times New Roman" w:cs="Times New Roman"/>
+          <w:b/>
+        </w:rPr>
+        <w:t>=51)</w:t>
       </w:r>
     </w:p>
     <w:p>
@@ -6507,6 +7914,7 @@
         <w:rPr>
           <w:rFonts w:ascii="Times New Roman" w:hAnsi="Times New Roman" w:cs="Times New Roman"/>
           <w:noProof/>
+          <w:lang w:val="en-MY"/>
         </w:rPr>
         <w:drawing>
           <wp:inline distT="0" distB="0" distL="0" distR="0" wp14:anchorId="50365636" wp14:editId="4F964410">
@@ -6557,7 +7965,21 @@
         <w:rPr>
           <w:rFonts w:ascii="Times New Roman" w:hAnsi="Times New Roman" w:cs="Times New Roman"/>
         </w:rPr>
-        <w:t xml:space="preserve">If Edit button is clicked, user will be redirected to edit.php?ID=51 (51 </w:t>
+        <w:t xml:space="preserve">If Edit button is clicked, user will be redirected to </w:t>
+      </w:r>
+      <w:proofErr w:type="spellStart"/>
+      <w:r>
+        <w:rPr>
+          <w:rFonts w:ascii="Times New Roman" w:hAnsi="Times New Roman" w:cs="Times New Roman"/>
+        </w:rPr>
+        <w:t>edit.php?ID</w:t>
+      </w:r>
+      <w:proofErr w:type="spellEnd"/>
+      <w:r>
+        <w:rPr>
+          <w:rFonts w:ascii="Times New Roman" w:hAnsi="Times New Roman" w:cs="Times New Roman"/>
+        </w:rPr>
+        <w:t xml:space="preserve">=51 (51 </w:t>
       </w:r>
       <w:r>
         <w:rPr>
@@ -6587,8 +8009,16 @@
         <w:rPr>
           <w:rFonts w:ascii="Times New Roman" w:hAnsi="Times New Roman" w:cs="Times New Roman"/>
         </w:rPr>
-        <w:t>, we use that to fetch details of that reservation on edit.php</w:t>
-      </w:r>
+        <w:t xml:space="preserve">, we use that to fetch details of that reservation on </w:t>
+      </w:r>
+      <w:proofErr w:type="spellStart"/>
+      <w:r>
+        <w:rPr>
+          <w:rFonts w:ascii="Times New Roman" w:hAnsi="Times New Roman" w:cs="Times New Roman"/>
+        </w:rPr>
+        <w:t>edit.php</w:t>
+      </w:r>
+      <w:proofErr w:type="spellEnd"/>
       <w:r>
         <w:rPr>
           <w:rFonts w:ascii="Times New Roman" w:hAnsi="Times New Roman" w:cs="Times New Roman"/>
@@ -6617,7 +8047,21 @@
         <w:rPr>
           <w:rFonts w:ascii="Times New Roman" w:hAnsi="Times New Roman" w:cs="Times New Roman"/>
         </w:rPr>
-        <w:t xml:space="preserve">However, user can’t edit the booking by just entering edit.php?ID=51 if the booking record doesn’t belong to the user and the user is not an admin. We checked that by retrieving the booking record’s email address and compare it to the user’s email. </w:t>
+        <w:t xml:space="preserve">However, user can’t edit the booking by just entering </w:t>
+      </w:r>
+      <w:proofErr w:type="spellStart"/>
+      <w:r>
+        <w:rPr>
+          <w:rFonts w:ascii="Times New Roman" w:hAnsi="Times New Roman" w:cs="Times New Roman"/>
+        </w:rPr>
+        <w:t>edit.php?ID</w:t>
+      </w:r>
+      <w:proofErr w:type="spellEnd"/>
+      <w:r>
+        <w:rPr>
+          <w:rFonts w:ascii="Times New Roman" w:hAnsi="Times New Roman" w:cs="Times New Roman"/>
+        </w:rPr>
+        <w:t xml:space="preserve">=51 if the booking record doesn’t belong to the user and the user is not an admin. We checked that by retrieving the booking record’s email address and compare it to the user’s email. </w:t>
       </w:r>
     </w:p>
     <w:p>
@@ -6671,8 +8115,18 @@
           <w:color w:val="9B5F9B"/>
           <w:lang w:val="en-MY"/>
         </w:rPr>
-        <w:t>$isAdmin</w:t>
-      </w:r>
+        <w:t>$</w:t>
+      </w:r>
+      <w:proofErr w:type="spellStart"/>
+      <w:r>
+        <w:rPr>
+          <w:rFonts w:ascii="Times New Roman" w:eastAsia="Times New Roman" w:hAnsi="Times New Roman" w:cs="Times New Roman"/>
+          <w:color w:val="9B5F9B"/>
+          <w:lang w:val="en-MY"/>
+        </w:rPr>
+        <w:t>isAdmin</w:t>
+      </w:r>
+      <w:proofErr w:type="spellEnd"/>
       <w:r>
         <w:rPr>
           <w:rFonts w:ascii="Times New Roman" w:eastAsia="Times New Roman" w:hAnsi="Times New Roman" w:cs="Times New Roman"/>
@@ -6765,8 +8219,18 @@
           <w:color w:val="9B5F9B"/>
           <w:lang w:val="en-MY"/>
         </w:rPr>
-        <w:t>$r_email</w:t>
-      </w:r>
+        <w:t>$</w:t>
+      </w:r>
+      <w:proofErr w:type="spellStart"/>
+      <w:r>
+        <w:rPr>
+          <w:rFonts w:ascii="Times New Roman" w:eastAsia="Times New Roman" w:hAnsi="Times New Roman" w:cs="Times New Roman"/>
+          <w:color w:val="9B5F9B"/>
+          <w:lang w:val="en-MY"/>
+        </w:rPr>
+        <w:t>r_email</w:t>
+      </w:r>
+      <w:proofErr w:type="spellEnd"/>
       <w:r>
         <w:rPr>
           <w:rFonts w:ascii="Times New Roman" w:eastAsia="Times New Roman" w:hAnsi="Times New Roman" w:cs="Times New Roman"/>
@@ -6875,7 +8339,25 @@
           <w:color w:val="823125"/>
           <w:lang w:val="en-MY"/>
         </w:rPr>
-        <w:t>"Location: editFail_authorized.php"</w:t>
+        <w:t xml:space="preserve">"Location: </w:t>
+      </w:r>
+      <w:proofErr w:type="spellStart"/>
+      <w:r>
+        <w:rPr>
+          <w:rFonts w:ascii="Times New Roman" w:eastAsia="Times New Roman" w:hAnsi="Times New Roman" w:cs="Times New Roman"/>
+          <w:color w:val="823125"/>
+          <w:lang w:val="en-MY"/>
+        </w:rPr>
+        <w:t>editFail_authorized.php</w:t>
+      </w:r>
+      <w:proofErr w:type="spellEnd"/>
+      <w:r>
+        <w:rPr>
+          <w:rFonts w:ascii="Times New Roman" w:eastAsia="Times New Roman" w:hAnsi="Times New Roman" w:cs="Times New Roman"/>
+          <w:color w:val="823125"/>
+          <w:lang w:val="en-MY"/>
+        </w:rPr>
+        <w:t>"</w:t>
       </w:r>
       <w:r>
         <w:rPr>
@@ -7009,7 +8491,21 @@
         <w:rPr>
           <w:rFonts w:ascii="Times New Roman" w:hAnsi="Times New Roman" w:cs="Times New Roman"/>
         </w:rPr>
-        <w:t xml:space="preserve">from booking_record table. Otherwise, nothing </w:t>
+        <w:t xml:space="preserve">from </w:t>
+      </w:r>
+      <w:proofErr w:type="spellStart"/>
+      <w:r>
+        <w:rPr>
+          <w:rFonts w:ascii="Times New Roman" w:hAnsi="Times New Roman" w:cs="Times New Roman"/>
+        </w:rPr>
+        <w:t>booking_record</w:t>
+      </w:r>
+      <w:proofErr w:type="spellEnd"/>
+      <w:r>
+        <w:rPr>
+          <w:rFonts w:ascii="Times New Roman" w:hAnsi="Times New Roman" w:cs="Times New Roman"/>
+        </w:rPr>
+        <w:t xml:space="preserve"> table. Otherwise, nothing </w:t>
       </w:r>
       <w:r>
         <w:rPr>
@@ -7248,6 +8744,7 @@
         <w:rPr>
           <w:rFonts w:ascii="Times New Roman" w:hAnsi="Times New Roman" w:cs="Times New Roman"/>
           <w:noProof/>
+          <w:lang w:val="en-MY"/>
         </w:rPr>
         <w:drawing>
           <wp:inline distT="0" distB="0" distL="0" distR="0">
@@ -7380,8 +8877,17 @@
           <w:rFonts w:ascii="Times New Roman" w:eastAsia="Times New Roman" w:hAnsi="Times New Roman" w:cs="Times New Roman"/>
           <w:color w:val="9B5F9B"/>
         </w:rPr>
-        <w:t>$emailSubmitted</w:t>
-      </w:r>
+        <w:t>$</w:t>
+      </w:r>
+      <w:proofErr w:type="spellStart"/>
+      <w:r>
+        <w:rPr>
+          <w:rFonts w:ascii="Times New Roman" w:eastAsia="Times New Roman" w:hAnsi="Times New Roman" w:cs="Times New Roman"/>
+          <w:color w:val="9B5F9B"/>
+        </w:rPr>
+        <w:t>emailSubmitted</w:t>
+      </w:r>
+      <w:proofErr w:type="spellEnd"/>
       <w:r>
         <w:rPr>
           <w:rFonts w:ascii="Times New Roman" w:eastAsia="Times New Roman" w:hAnsi="Times New Roman" w:cs="Times New Roman"/>
@@ -7436,8 +8942,17 @@
           <w:rFonts w:ascii="Times New Roman" w:eastAsia="Times New Roman" w:hAnsi="Times New Roman" w:cs="Times New Roman"/>
           <w:color w:val="9B5F9B"/>
         </w:rPr>
-        <w:t>$locationSubmitted</w:t>
-      </w:r>
+        <w:t>$</w:t>
+      </w:r>
+      <w:proofErr w:type="spellStart"/>
+      <w:r>
+        <w:rPr>
+          <w:rFonts w:ascii="Times New Roman" w:eastAsia="Times New Roman" w:hAnsi="Times New Roman" w:cs="Times New Roman"/>
+          <w:color w:val="9B5F9B"/>
+        </w:rPr>
+        <w:t>locationSubmitted</w:t>
+      </w:r>
+      <w:proofErr w:type="spellEnd"/>
       <w:r>
         <w:rPr>
           <w:rFonts w:ascii="Times New Roman" w:eastAsia="Times New Roman" w:hAnsi="Times New Roman" w:cs="Times New Roman"/>
@@ -7536,7 +9051,103 @@
           <w:rFonts w:ascii="Times New Roman" w:eastAsia="Times New Roman" w:hAnsi="Times New Roman" w:cs="Times New Roman"/>
           <w:color w:val="823125"/>
         </w:rPr>
-        <w:t>"SELECT B_Id, Email_Address, Time, Date, No_Table, Location, Remark, Created_On FROM booking_record WHERE Email_Address = ? AND Location = ? ORDER BY DATE, TIME"</w:t>
+        <w:t xml:space="preserve">"SELECT </w:t>
+      </w:r>
+      <w:proofErr w:type="spellStart"/>
+      <w:r>
+        <w:rPr>
+          <w:rFonts w:ascii="Times New Roman" w:eastAsia="Times New Roman" w:hAnsi="Times New Roman" w:cs="Times New Roman"/>
+          <w:color w:val="823125"/>
+        </w:rPr>
+        <w:t>B_Id</w:t>
+      </w:r>
+      <w:proofErr w:type="spellEnd"/>
+      <w:r>
+        <w:rPr>
+          <w:rFonts w:ascii="Times New Roman" w:eastAsia="Times New Roman" w:hAnsi="Times New Roman" w:cs="Times New Roman"/>
+          <w:color w:val="823125"/>
+        </w:rPr>
+        <w:t xml:space="preserve">, </w:t>
+      </w:r>
+      <w:proofErr w:type="spellStart"/>
+      <w:r>
+        <w:rPr>
+          <w:rFonts w:ascii="Times New Roman" w:eastAsia="Times New Roman" w:hAnsi="Times New Roman" w:cs="Times New Roman"/>
+          <w:color w:val="823125"/>
+        </w:rPr>
+        <w:t>Email_Address</w:t>
+      </w:r>
+      <w:proofErr w:type="spellEnd"/>
+      <w:r>
+        <w:rPr>
+          <w:rFonts w:ascii="Times New Roman" w:eastAsia="Times New Roman" w:hAnsi="Times New Roman" w:cs="Times New Roman"/>
+          <w:color w:val="823125"/>
+        </w:rPr>
+        <w:t xml:space="preserve">, Time, Date, </w:t>
+      </w:r>
+      <w:proofErr w:type="spellStart"/>
+      <w:r>
+        <w:rPr>
+          <w:rFonts w:ascii="Times New Roman" w:eastAsia="Times New Roman" w:hAnsi="Times New Roman" w:cs="Times New Roman"/>
+          <w:color w:val="823125"/>
+        </w:rPr>
+        <w:t>No_Table</w:t>
+      </w:r>
+      <w:proofErr w:type="spellEnd"/>
+      <w:r>
+        <w:rPr>
+          <w:rFonts w:ascii="Times New Roman" w:eastAsia="Times New Roman" w:hAnsi="Times New Roman" w:cs="Times New Roman"/>
+          <w:color w:val="823125"/>
+        </w:rPr>
+        <w:t xml:space="preserve">, Location, Remark, </w:t>
+      </w:r>
+      <w:proofErr w:type="spellStart"/>
+      <w:r>
+        <w:rPr>
+          <w:rFonts w:ascii="Times New Roman" w:eastAsia="Times New Roman" w:hAnsi="Times New Roman" w:cs="Times New Roman"/>
+          <w:color w:val="823125"/>
+        </w:rPr>
+        <w:t>Created_On</w:t>
+      </w:r>
+      <w:proofErr w:type="spellEnd"/>
+      <w:r>
+        <w:rPr>
+          <w:rFonts w:ascii="Times New Roman" w:eastAsia="Times New Roman" w:hAnsi="Times New Roman" w:cs="Times New Roman"/>
+          <w:color w:val="823125"/>
+        </w:rPr>
+        <w:t xml:space="preserve"> FROM </w:t>
+      </w:r>
+      <w:proofErr w:type="spellStart"/>
+      <w:r>
+        <w:rPr>
+          <w:rFonts w:ascii="Times New Roman" w:eastAsia="Times New Roman" w:hAnsi="Times New Roman" w:cs="Times New Roman"/>
+          <w:color w:val="823125"/>
+        </w:rPr>
+        <w:t>booking_record</w:t>
+      </w:r>
+      <w:proofErr w:type="spellEnd"/>
+      <w:r>
+        <w:rPr>
+          <w:rFonts w:ascii="Times New Roman" w:eastAsia="Times New Roman" w:hAnsi="Times New Roman" w:cs="Times New Roman"/>
+          <w:color w:val="823125"/>
+        </w:rPr>
+        <w:t xml:space="preserve"> WHERE </w:t>
+      </w:r>
+      <w:proofErr w:type="spellStart"/>
+      <w:r>
+        <w:rPr>
+          <w:rFonts w:ascii="Times New Roman" w:eastAsia="Times New Roman" w:hAnsi="Times New Roman" w:cs="Times New Roman"/>
+          <w:color w:val="823125"/>
+        </w:rPr>
+        <w:t>Email_Address</w:t>
+      </w:r>
+      <w:proofErr w:type="spellEnd"/>
+      <w:r>
+        <w:rPr>
+          <w:rFonts w:ascii="Times New Roman" w:eastAsia="Times New Roman" w:hAnsi="Times New Roman" w:cs="Times New Roman"/>
+          <w:color w:val="823125"/>
+        </w:rPr>
+        <w:t xml:space="preserve"> = ? AND Location = ? ORDER BY DATE, TIME"</w:t>
       </w:r>
       <w:r>
         <w:rPr>
@@ -7614,8 +9225,17 @@
           <w:rFonts w:ascii="Times New Roman" w:eastAsia="Times New Roman" w:hAnsi="Times New Roman" w:cs="Times New Roman"/>
           <w:color w:val="9B5F9B"/>
         </w:rPr>
-        <w:t>$databaseConnection</w:t>
-      </w:r>
+        <w:t>$</w:t>
+      </w:r>
+      <w:proofErr w:type="spellStart"/>
+      <w:r>
+        <w:rPr>
+          <w:rFonts w:ascii="Times New Roman" w:eastAsia="Times New Roman" w:hAnsi="Times New Roman" w:cs="Times New Roman"/>
+          <w:color w:val="9B5F9B"/>
+        </w:rPr>
+        <w:t>databaseConnection</w:t>
+      </w:r>
+      <w:proofErr w:type="spellEnd"/>
       <w:r>
         <w:rPr>
           <w:rFonts w:ascii="Times New Roman" w:eastAsia="Times New Roman" w:hAnsi="Times New Roman" w:cs="Times New Roman"/>
@@ -7720,8 +9340,17 @@
           <w:rFonts w:ascii="Times New Roman" w:eastAsia="Times New Roman" w:hAnsi="Times New Roman" w:cs="Times New Roman"/>
           <w:color w:val="000000"/>
         </w:rPr>
-        <w:t xml:space="preserve"> bind_param</w:t>
-      </w:r>
+        <w:t xml:space="preserve"> </w:t>
+      </w:r>
+      <w:proofErr w:type="spellStart"/>
+      <w:r>
+        <w:rPr>
+          <w:rFonts w:ascii="Times New Roman" w:eastAsia="Times New Roman" w:hAnsi="Times New Roman" w:cs="Times New Roman"/>
+          <w:color w:val="000000"/>
+        </w:rPr>
+        <w:t>bind_param</w:t>
+      </w:r>
+      <w:proofErr w:type="spellEnd"/>
       <w:r>
         <w:rPr>
           <w:rFonts w:ascii="Times New Roman" w:eastAsia="Times New Roman" w:hAnsi="Times New Roman" w:cs="Times New Roman"/>
@@ -7734,7 +9363,23 @@
           <w:rFonts w:ascii="Times New Roman" w:eastAsia="Times New Roman" w:hAnsi="Times New Roman" w:cs="Times New Roman"/>
           <w:color w:val="823125"/>
         </w:rPr>
-        <w:t>'ss'</w:t>
+        <w:t>'</w:t>
+      </w:r>
+      <w:proofErr w:type="spellStart"/>
+      <w:r>
+        <w:rPr>
+          <w:rFonts w:ascii="Times New Roman" w:eastAsia="Times New Roman" w:hAnsi="Times New Roman" w:cs="Times New Roman"/>
+          <w:color w:val="823125"/>
+        </w:rPr>
+        <w:t>ss</w:t>
+      </w:r>
+      <w:proofErr w:type="spellEnd"/>
+      <w:r>
+        <w:rPr>
+          <w:rFonts w:ascii="Times New Roman" w:eastAsia="Times New Roman" w:hAnsi="Times New Roman" w:cs="Times New Roman"/>
+          <w:color w:val="823125"/>
+        </w:rPr>
+        <w:t>'</w:t>
       </w:r>
       <w:r>
         <w:rPr>
@@ -7755,8 +9400,17 @@
           <w:rFonts w:ascii="Times New Roman" w:eastAsia="Times New Roman" w:hAnsi="Times New Roman" w:cs="Times New Roman"/>
           <w:color w:val="9B5F9B"/>
         </w:rPr>
-        <w:t>$emailSubmitted</w:t>
-      </w:r>
+        <w:t>$</w:t>
+      </w:r>
+      <w:proofErr w:type="spellStart"/>
+      <w:r>
+        <w:rPr>
+          <w:rFonts w:ascii="Times New Roman" w:eastAsia="Times New Roman" w:hAnsi="Times New Roman" w:cs="Times New Roman"/>
+          <w:color w:val="9B5F9B"/>
+        </w:rPr>
+        <w:t>emailSubmitted</w:t>
+      </w:r>
+      <w:proofErr w:type="spellEnd"/>
       <w:r>
         <w:rPr>
           <w:rFonts w:ascii="Times New Roman" w:eastAsia="Times New Roman" w:hAnsi="Times New Roman" w:cs="Times New Roman"/>
@@ -7776,8 +9430,17 @@
           <w:rFonts w:ascii="Times New Roman" w:eastAsia="Times New Roman" w:hAnsi="Times New Roman" w:cs="Times New Roman"/>
           <w:color w:val="9B5F9B"/>
         </w:rPr>
-        <w:t>$locationSubmitted</w:t>
-      </w:r>
+        <w:t>$</w:t>
+      </w:r>
+      <w:proofErr w:type="spellStart"/>
+      <w:r>
+        <w:rPr>
+          <w:rFonts w:ascii="Times New Roman" w:eastAsia="Times New Roman" w:hAnsi="Times New Roman" w:cs="Times New Roman"/>
+          <w:color w:val="9B5F9B"/>
+        </w:rPr>
+        <w:t>locationSubmitted</w:t>
+      </w:r>
+      <w:proofErr w:type="spellEnd"/>
       <w:r>
         <w:rPr>
           <w:rFonts w:ascii="Times New Roman" w:eastAsia="Times New Roman" w:hAnsi="Times New Roman" w:cs="Times New Roman"/>
@@ -7883,8 +9546,17 @@
           <w:rFonts w:ascii="Times New Roman" w:eastAsia="Times New Roman" w:hAnsi="Times New Roman" w:cs="Times New Roman"/>
           <w:color w:val="9B5F9B"/>
         </w:rPr>
-        <w:t>$emailSubmitted</w:t>
-      </w:r>
+        <w:t>$</w:t>
+      </w:r>
+      <w:proofErr w:type="spellStart"/>
+      <w:r>
+        <w:rPr>
+          <w:rFonts w:ascii="Times New Roman" w:eastAsia="Times New Roman" w:hAnsi="Times New Roman" w:cs="Times New Roman"/>
+          <w:color w:val="9B5F9B"/>
+        </w:rPr>
+        <w:t>emailSubmitted</w:t>
+      </w:r>
+      <w:proofErr w:type="spellEnd"/>
       <w:r>
         <w:rPr>
           <w:rFonts w:ascii="Times New Roman" w:eastAsia="Times New Roman" w:hAnsi="Times New Roman" w:cs="Times New Roman"/>
@@ -7939,8 +9611,17 @@
           <w:rFonts w:ascii="Times New Roman" w:eastAsia="Times New Roman" w:hAnsi="Times New Roman" w:cs="Times New Roman"/>
           <w:color w:val="9B5F9B"/>
         </w:rPr>
-        <w:t>$locationSubmitted</w:t>
-      </w:r>
+        <w:t>$</w:t>
+      </w:r>
+      <w:proofErr w:type="spellStart"/>
+      <w:r>
+        <w:rPr>
+          <w:rFonts w:ascii="Times New Roman" w:eastAsia="Times New Roman" w:hAnsi="Times New Roman" w:cs="Times New Roman"/>
+          <w:color w:val="9B5F9B"/>
+        </w:rPr>
+        <w:t>locationSubmitted</w:t>
+      </w:r>
+      <w:proofErr w:type="spellEnd"/>
       <w:r>
         <w:rPr>
           <w:rFonts w:ascii="Times New Roman" w:eastAsia="Times New Roman" w:hAnsi="Times New Roman" w:cs="Times New Roman"/>
@@ -8039,7 +9720,103 @@
           <w:rFonts w:ascii="Times New Roman" w:eastAsia="Times New Roman" w:hAnsi="Times New Roman" w:cs="Times New Roman"/>
           <w:color w:val="823125"/>
         </w:rPr>
-        <w:t>"SELECT B_Id, Email_Address, Time, Date, No_Table, Location, Remark, Created_On FROM booking_record WHERE Email_Address = ? ORDER BY DATE, TIME"</w:t>
+        <w:t xml:space="preserve">"SELECT </w:t>
+      </w:r>
+      <w:proofErr w:type="spellStart"/>
+      <w:r>
+        <w:rPr>
+          <w:rFonts w:ascii="Times New Roman" w:eastAsia="Times New Roman" w:hAnsi="Times New Roman" w:cs="Times New Roman"/>
+          <w:color w:val="823125"/>
+        </w:rPr>
+        <w:t>B_Id</w:t>
+      </w:r>
+      <w:proofErr w:type="spellEnd"/>
+      <w:r>
+        <w:rPr>
+          <w:rFonts w:ascii="Times New Roman" w:eastAsia="Times New Roman" w:hAnsi="Times New Roman" w:cs="Times New Roman"/>
+          <w:color w:val="823125"/>
+        </w:rPr>
+        <w:t xml:space="preserve">, </w:t>
+      </w:r>
+      <w:proofErr w:type="spellStart"/>
+      <w:r>
+        <w:rPr>
+          <w:rFonts w:ascii="Times New Roman" w:eastAsia="Times New Roman" w:hAnsi="Times New Roman" w:cs="Times New Roman"/>
+          <w:color w:val="823125"/>
+        </w:rPr>
+        <w:t>Email_Address</w:t>
+      </w:r>
+      <w:proofErr w:type="spellEnd"/>
+      <w:r>
+        <w:rPr>
+          <w:rFonts w:ascii="Times New Roman" w:eastAsia="Times New Roman" w:hAnsi="Times New Roman" w:cs="Times New Roman"/>
+          <w:color w:val="823125"/>
+        </w:rPr>
+        <w:t xml:space="preserve">, Time, Date, </w:t>
+      </w:r>
+      <w:proofErr w:type="spellStart"/>
+      <w:r>
+        <w:rPr>
+          <w:rFonts w:ascii="Times New Roman" w:eastAsia="Times New Roman" w:hAnsi="Times New Roman" w:cs="Times New Roman"/>
+          <w:color w:val="823125"/>
+        </w:rPr>
+        <w:t>No_Table</w:t>
+      </w:r>
+      <w:proofErr w:type="spellEnd"/>
+      <w:r>
+        <w:rPr>
+          <w:rFonts w:ascii="Times New Roman" w:eastAsia="Times New Roman" w:hAnsi="Times New Roman" w:cs="Times New Roman"/>
+          <w:color w:val="823125"/>
+        </w:rPr>
+        <w:t xml:space="preserve">, Location, Remark, </w:t>
+      </w:r>
+      <w:proofErr w:type="spellStart"/>
+      <w:r>
+        <w:rPr>
+          <w:rFonts w:ascii="Times New Roman" w:eastAsia="Times New Roman" w:hAnsi="Times New Roman" w:cs="Times New Roman"/>
+          <w:color w:val="823125"/>
+        </w:rPr>
+        <w:t>Created_On</w:t>
+      </w:r>
+      <w:proofErr w:type="spellEnd"/>
+      <w:r>
+        <w:rPr>
+          <w:rFonts w:ascii="Times New Roman" w:eastAsia="Times New Roman" w:hAnsi="Times New Roman" w:cs="Times New Roman"/>
+          <w:color w:val="823125"/>
+        </w:rPr>
+        <w:t xml:space="preserve"> FROM </w:t>
+      </w:r>
+      <w:proofErr w:type="spellStart"/>
+      <w:r>
+        <w:rPr>
+          <w:rFonts w:ascii="Times New Roman" w:eastAsia="Times New Roman" w:hAnsi="Times New Roman" w:cs="Times New Roman"/>
+          <w:color w:val="823125"/>
+        </w:rPr>
+        <w:t>booking_record</w:t>
+      </w:r>
+      <w:proofErr w:type="spellEnd"/>
+      <w:r>
+        <w:rPr>
+          <w:rFonts w:ascii="Times New Roman" w:eastAsia="Times New Roman" w:hAnsi="Times New Roman" w:cs="Times New Roman"/>
+          <w:color w:val="823125"/>
+        </w:rPr>
+        <w:t xml:space="preserve"> WHERE </w:t>
+      </w:r>
+      <w:proofErr w:type="spellStart"/>
+      <w:r>
+        <w:rPr>
+          <w:rFonts w:ascii="Times New Roman" w:eastAsia="Times New Roman" w:hAnsi="Times New Roman" w:cs="Times New Roman"/>
+          <w:color w:val="823125"/>
+        </w:rPr>
+        <w:t>Email_Address</w:t>
+      </w:r>
+      <w:proofErr w:type="spellEnd"/>
+      <w:r>
+        <w:rPr>
+          <w:rFonts w:ascii="Times New Roman" w:eastAsia="Times New Roman" w:hAnsi="Times New Roman" w:cs="Times New Roman"/>
+          <w:color w:val="823125"/>
+        </w:rPr>
+        <w:t xml:space="preserve"> = ? ORDER BY DATE, TIME"</w:t>
       </w:r>
       <w:r>
         <w:rPr>
@@ -8118,8 +9895,17 @@
           <w:rFonts w:ascii="Times New Roman" w:eastAsia="Times New Roman" w:hAnsi="Times New Roman" w:cs="Times New Roman"/>
           <w:color w:val="9B5F9B"/>
         </w:rPr>
-        <w:t>$databaseConnection</w:t>
-      </w:r>
+        <w:t>$</w:t>
+      </w:r>
+      <w:proofErr w:type="spellStart"/>
+      <w:r>
+        <w:rPr>
+          <w:rFonts w:ascii="Times New Roman" w:eastAsia="Times New Roman" w:hAnsi="Times New Roman" w:cs="Times New Roman"/>
+          <w:color w:val="9B5F9B"/>
+        </w:rPr>
+        <w:t>databaseConnection</w:t>
+      </w:r>
+      <w:proofErr w:type="spellEnd"/>
       <w:r>
         <w:rPr>
           <w:rFonts w:ascii="Times New Roman" w:eastAsia="Times New Roman" w:hAnsi="Times New Roman" w:cs="Times New Roman"/>
@@ -8224,8 +10010,17 @@
           <w:rFonts w:ascii="Times New Roman" w:eastAsia="Times New Roman" w:hAnsi="Times New Roman" w:cs="Times New Roman"/>
           <w:color w:val="000000"/>
         </w:rPr>
-        <w:t xml:space="preserve"> bind_param</w:t>
-      </w:r>
+        <w:t xml:space="preserve"> </w:t>
+      </w:r>
+      <w:proofErr w:type="spellStart"/>
+      <w:r>
+        <w:rPr>
+          <w:rFonts w:ascii="Times New Roman" w:eastAsia="Times New Roman" w:hAnsi="Times New Roman" w:cs="Times New Roman"/>
+          <w:color w:val="000000"/>
+        </w:rPr>
+        <w:t>bind_param</w:t>
+      </w:r>
+      <w:proofErr w:type="spellEnd"/>
       <w:r>
         <w:rPr>
           <w:rFonts w:ascii="Times New Roman" w:eastAsia="Times New Roman" w:hAnsi="Times New Roman" w:cs="Times New Roman"/>
@@ -8259,8 +10054,17 @@
           <w:rFonts w:ascii="Times New Roman" w:eastAsia="Times New Roman" w:hAnsi="Times New Roman" w:cs="Times New Roman"/>
           <w:color w:val="9B5F9B"/>
         </w:rPr>
-        <w:t>$emailSubmitted</w:t>
-      </w:r>
+        <w:t>$</w:t>
+      </w:r>
+      <w:proofErr w:type="spellStart"/>
+      <w:r>
+        <w:rPr>
+          <w:rFonts w:ascii="Times New Roman" w:eastAsia="Times New Roman" w:hAnsi="Times New Roman" w:cs="Times New Roman"/>
+          <w:color w:val="9B5F9B"/>
+        </w:rPr>
+        <w:t>emailSubmitted</w:t>
+      </w:r>
+      <w:proofErr w:type="spellEnd"/>
       <w:r>
         <w:rPr>
           <w:rFonts w:ascii="Times New Roman" w:eastAsia="Times New Roman" w:hAnsi="Times New Roman" w:cs="Times New Roman"/>
@@ -8337,8 +10141,17 @@
           <w:rFonts w:ascii="Times New Roman" w:eastAsia="Times New Roman" w:hAnsi="Times New Roman" w:cs="Times New Roman"/>
           <w:color w:val="9B5F9B"/>
         </w:rPr>
-        <w:t>$emailSubmitted</w:t>
-      </w:r>
+        <w:t>$</w:t>
+      </w:r>
+      <w:proofErr w:type="spellStart"/>
+      <w:r>
+        <w:rPr>
+          <w:rFonts w:ascii="Times New Roman" w:eastAsia="Times New Roman" w:hAnsi="Times New Roman" w:cs="Times New Roman"/>
+          <w:color w:val="9B5F9B"/>
+        </w:rPr>
+        <w:t>emailSubmitted</w:t>
+      </w:r>
+      <w:proofErr w:type="spellEnd"/>
       <w:r>
         <w:rPr>
           <w:rFonts w:ascii="Times New Roman" w:eastAsia="Times New Roman" w:hAnsi="Times New Roman" w:cs="Times New Roman"/>
@@ -8393,8 +10206,17 @@
           <w:rFonts w:ascii="Times New Roman" w:eastAsia="Times New Roman" w:hAnsi="Times New Roman" w:cs="Times New Roman"/>
           <w:color w:val="9B5F9B"/>
         </w:rPr>
-        <w:t>$locationSubmitted</w:t>
-      </w:r>
+        <w:t>$</w:t>
+      </w:r>
+      <w:proofErr w:type="spellStart"/>
+      <w:r>
+        <w:rPr>
+          <w:rFonts w:ascii="Times New Roman" w:eastAsia="Times New Roman" w:hAnsi="Times New Roman" w:cs="Times New Roman"/>
+          <w:color w:val="9B5F9B"/>
+        </w:rPr>
+        <w:t>locationSubmitted</w:t>
+      </w:r>
+      <w:proofErr w:type="spellEnd"/>
       <w:r>
         <w:rPr>
           <w:rFonts w:ascii="Times New Roman" w:eastAsia="Times New Roman" w:hAnsi="Times New Roman" w:cs="Times New Roman"/>
@@ -8493,7 +10315,87 @@
           <w:rFonts w:ascii="Times New Roman" w:eastAsia="Times New Roman" w:hAnsi="Times New Roman" w:cs="Times New Roman"/>
           <w:color w:val="823125"/>
         </w:rPr>
-        <w:t>"SELECT B_Id, Email_Address, Time, Date, No_Table, Location, Remark, Created_On FROM booking_record WHERE Location = ?  ORDER BY DATE, TIME"</w:t>
+        <w:t xml:space="preserve">"SELECT </w:t>
+      </w:r>
+      <w:proofErr w:type="spellStart"/>
+      <w:r>
+        <w:rPr>
+          <w:rFonts w:ascii="Times New Roman" w:eastAsia="Times New Roman" w:hAnsi="Times New Roman" w:cs="Times New Roman"/>
+          <w:color w:val="823125"/>
+        </w:rPr>
+        <w:t>B_Id</w:t>
+      </w:r>
+      <w:proofErr w:type="spellEnd"/>
+      <w:r>
+        <w:rPr>
+          <w:rFonts w:ascii="Times New Roman" w:eastAsia="Times New Roman" w:hAnsi="Times New Roman" w:cs="Times New Roman"/>
+          <w:color w:val="823125"/>
+        </w:rPr>
+        <w:t xml:space="preserve">, </w:t>
+      </w:r>
+      <w:proofErr w:type="spellStart"/>
+      <w:r>
+        <w:rPr>
+          <w:rFonts w:ascii="Times New Roman" w:eastAsia="Times New Roman" w:hAnsi="Times New Roman" w:cs="Times New Roman"/>
+          <w:color w:val="823125"/>
+        </w:rPr>
+        <w:t>Email_Address</w:t>
+      </w:r>
+      <w:proofErr w:type="spellEnd"/>
+      <w:r>
+        <w:rPr>
+          <w:rFonts w:ascii="Times New Roman" w:eastAsia="Times New Roman" w:hAnsi="Times New Roman" w:cs="Times New Roman"/>
+          <w:color w:val="823125"/>
+        </w:rPr>
+        <w:t xml:space="preserve">, Time, Date, </w:t>
+      </w:r>
+      <w:proofErr w:type="spellStart"/>
+      <w:r>
+        <w:rPr>
+          <w:rFonts w:ascii="Times New Roman" w:eastAsia="Times New Roman" w:hAnsi="Times New Roman" w:cs="Times New Roman"/>
+          <w:color w:val="823125"/>
+        </w:rPr>
+        <w:t>No_Table</w:t>
+      </w:r>
+      <w:proofErr w:type="spellEnd"/>
+      <w:r>
+        <w:rPr>
+          <w:rFonts w:ascii="Times New Roman" w:eastAsia="Times New Roman" w:hAnsi="Times New Roman" w:cs="Times New Roman"/>
+          <w:color w:val="823125"/>
+        </w:rPr>
+        <w:t xml:space="preserve">, Location, Remark, </w:t>
+      </w:r>
+      <w:proofErr w:type="spellStart"/>
+      <w:r>
+        <w:rPr>
+          <w:rFonts w:ascii="Times New Roman" w:eastAsia="Times New Roman" w:hAnsi="Times New Roman" w:cs="Times New Roman"/>
+          <w:color w:val="823125"/>
+        </w:rPr>
+        <w:t>Created_On</w:t>
+      </w:r>
+      <w:proofErr w:type="spellEnd"/>
+      <w:r>
+        <w:rPr>
+          <w:rFonts w:ascii="Times New Roman" w:eastAsia="Times New Roman" w:hAnsi="Times New Roman" w:cs="Times New Roman"/>
+          <w:color w:val="823125"/>
+        </w:rPr>
+        <w:t xml:space="preserve"> FROM </w:t>
+      </w:r>
+      <w:proofErr w:type="spellStart"/>
+      <w:r>
+        <w:rPr>
+          <w:rFonts w:ascii="Times New Roman" w:eastAsia="Times New Roman" w:hAnsi="Times New Roman" w:cs="Times New Roman"/>
+          <w:color w:val="823125"/>
+        </w:rPr>
+        <w:t>booking_record</w:t>
+      </w:r>
+      <w:proofErr w:type="spellEnd"/>
+      <w:r>
+        <w:rPr>
+          <w:rFonts w:ascii="Times New Roman" w:eastAsia="Times New Roman" w:hAnsi="Times New Roman" w:cs="Times New Roman"/>
+          <w:color w:val="823125"/>
+        </w:rPr>
+        <w:t xml:space="preserve"> WHERE Location = ?  ORDER BY DATE, TIME"</w:t>
       </w:r>
       <w:r>
         <w:rPr>
@@ -8571,8 +10473,17 @@
           <w:rFonts w:ascii="Times New Roman" w:eastAsia="Times New Roman" w:hAnsi="Times New Roman" w:cs="Times New Roman"/>
           <w:color w:val="9B5F9B"/>
         </w:rPr>
-        <w:t>$databaseConnection</w:t>
-      </w:r>
+        <w:t>$</w:t>
+      </w:r>
+      <w:proofErr w:type="spellStart"/>
+      <w:r>
+        <w:rPr>
+          <w:rFonts w:ascii="Times New Roman" w:eastAsia="Times New Roman" w:hAnsi="Times New Roman" w:cs="Times New Roman"/>
+          <w:color w:val="9B5F9B"/>
+        </w:rPr>
+        <w:t>databaseConnection</w:t>
+      </w:r>
+      <w:proofErr w:type="spellEnd"/>
       <w:r>
         <w:rPr>
           <w:rFonts w:ascii="Times New Roman" w:eastAsia="Times New Roman" w:hAnsi="Times New Roman" w:cs="Times New Roman"/>
@@ -8677,8 +10588,17 @@
           <w:rFonts w:ascii="Times New Roman" w:eastAsia="Times New Roman" w:hAnsi="Times New Roman" w:cs="Times New Roman"/>
           <w:color w:val="000000"/>
         </w:rPr>
-        <w:t xml:space="preserve"> bind_param</w:t>
-      </w:r>
+        <w:t xml:space="preserve"> </w:t>
+      </w:r>
+      <w:proofErr w:type="spellStart"/>
+      <w:r>
+        <w:rPr>
+          <w:rFonts w:ascii="Times New Roman" w:eastAsia="Times New Roman" w:hAnsi="Times New Roman" w:cs="Times New Roman"/>
+          <w:color w:val="000000"/>
+        </w:rPr>
+        <w:t>bind_param</w:t>
+      </w:r>
+      <w:proofErr w:type="spellEnd"/>
       <w:r>
         <w:rPr>
           <w:rFonts w:ascii="Times New Roman" w:eastAsia="Times New Roman" w:hAnsi="Times New Roman" w:cs="Times New Roman"/>
@@ -8712,8 +10632,17 @@
           <w:rFonts w:ascii="Times New Roman" w:eastAsia="Times New Roman" w:hAnsi="Times New Roman" w:cs="Times New Roman"/>
           <w:color w:val="9B5F9B"/>
         </w:rPr>
-        <w:t>$locationSubmitted</w:t>
-      </w:r>
+        <w:t>$</w:t>
+      </w:r>
+      <w:proofErr w:type="spellStart"/>
+      <w:r>
+        <w:rPr>
+          <w:rFonts w:ascii="Times New Roman" w:eastAsia="Times New Roman" w:hAnsi="Times New Roman" w:cs="Times New Roman"/>
+          <w:color w:val="9B5F9B"/>
+        </w:rPr>
+        <w:t>locationSubmitted</w:t>
+      </w:r>
+      <w:proofErr w:type="spellEnd"/>
       <w:r>
         <w:rPr>
           <w:rFonts w:ascii="Times New Roman" w:eastAsia="Times New Roman" w:hAnsi="Times New Roman" w:cs="Times New Roman"/>
@@ -8807,7 +10736,103 @@
           <w:rFonts w:ascii="Times New Roman" w:eastAsia="Times New Roman" w:hAnsi="Times New Roman" w:cs="Times New Roman"/>
           <w:color w:val="823125"/>
         </w:rPr>
-        <w:t>SELECT B_Id, Email_Address, Time, Date, No_Table, Location, Remark, Created_On FROM booking_record WHERE Email_Address = “abc@gmail.com” ORDER BY DATE, TIME</w:t>
+        <w:t xml:space="preserve">SELECT </w:t>
+      </w:r>
+      <w:proofErr w:type="spellStart"/>
+      <w:r>
+        <w:rPr>
+          <w:rFonts w:ascii="Times New Roman" w:eastAsia="Times New Roman" w:hAnsi="Times New Roman" w:cs="Times New Roman"/>
+          <w:color w:val="823125"/>
+        </w:rPr>
+        <w:t>B_Id</w:t>
+      </w:r>
+      <w:proofErr w:type="spellEnd"/>
+      <w:r>
+        <w:rPr>
+          <w:rFonts w:ascii="Times New Roman" w:eastAsia="Times New Roman" w:hAnsi="Times New Roman" w:cs="Times New Roman"/>
+          <w:color w:val="823125"/>
+        </w:rPr>
+        <w:t xml:space="preserve">, </w:t>
+      </w:r>
+      <w:proofErr w:type="spellStart"/>
+      <w:r>
+        <w:rPr>
+          <w:rFonts w:ascii="Times New Roman" w:eastAsia="Times New Roman" w:hAnsi="Times New Roman" w:cs="Times New Roman"/>
+          <w:color w:val="823125"/>
+        </w:rPr>
+        <w:t>Email_Address</w:t>
+      </w:r>
+      <w:proofErr w:type="spellEnd"/>
+      <w:r>
+        <w:rPr>
+          <w:rFonts w:ascii="Times New Roman" w:eastAsia="Times New Roman" w:hAnsi="Times New Roman" w:cs="Times New Roman"/>
+          <w:color w:val="823125"/>
+        </w:rPr>
+        <w:t xml:space="preserve">, Time, Date, </w:t>
+      </w:r>
+      <w:proofErr w:type="spellStart"/>
+      <w:r>
+        <w:rPr>
+          <w:rFonts w:ascii="Times New Roman" w:eastAsia="Times New Roman" w:hAnsi="Times New Roman" w:cs="Times New Roman"/>
+          <w:color w:val="823125"/>
+        </w:rPr>
+        <w:t>No_Table</w:t>
+      </w:r>
+      <w:proofErr w:type="spellEnd"/>
+      <w:r>
+        <w:rPr>
+          <w:rFonts w:ascii="Times New Roman" w:eastAsia="Times New Roman" w:hAnsi="Times New Roman" w:cs="Times New Roman"/>
+          <w:color w:val="823125"/>
+        </w:rPr>
+        <w:t xml:space="preserve">, Location, Remark, </w:t>
+      </w:r>
+      <w:proofErr w:type="spellStart"/>
+      <w:r>
+        <w:rPr>
+          <w:rFonts w:ascii="Times New Roman" w:eastAsia="Times New Roman" w:hAnsi="Times New Roman" w:cs="Times New Roman"/>
+          <w:color w:val="823125"/>
+        </w:rPr>
+        <w:t>Created_On</w:t>
+      </w:r>
+      <w:proofErr w:type="spellEnd"/>
+      <w:r>
+        <w:rPr>
+          <w:rFonts w:ascii="Times New Roman" w:eastAsia="Times New Roman" w:hAnsi="Times New Roman" w:cs="Times New Roman"/>
+          <w:color w:val="823125"/>
+        </w:rPr>
+        <w:t xml:space="preserve"> FROM </w:t>
+      </w:r>
+      <w:proofErr w:type="spellStart"/>
+      <w:r>
+        <w:rPr>
+          <w:rFonts w:ascii="Times New Roman" w:eastAsia="Times New Roman" w:hAnsi="Times New Roman" w:cs="Times New Roman"/>
+          <w:color w:val="823125"/>
+        </w:rPr>
+        <w:t>booking_record</w:t>
+      </w:r>
+      <w:proofErr w:type="spellEnd"/>
+      <w:r>
+        <w:rPr>
+          <w:rFonts w:ascii="Times New Roman" w:eastAsia="Times New Roman" w:hAnsi="Times New Roman" w:cs="Times New Roman"/>
+          <w:color w:val="823125"/>
+        </w:rPr>
+        <w:t xml:space="preserve"> WHERE </w:t>
+      </w:r>
+      <w:proofErr w:type="spellStart"/>
+      <w:r>
+        <w:rPr>
+          <w:rFonts w:ascii="Times New Roman" w:eastAsia="Times New Roman" w:hAnsi="Times New Roman" w:cs="Times New Roman"/>
+          <w:color w:val="823125"/>
+        </w:rPr>
+        <w:t>Email_Address</w:t>
+      </w:r>
+      <w:proofErr w:type="spellEnd"/>
+      <w:r>
+        <w:rPr>
+          <w:rFonts w:ascii="Times New Roman" w:eastAsia="Times New Roman" w:hAnsi="Times New Roman" w:cs="Times New Roman"/>
+          <w:color w:val="823125"/>
+        </w:rPr>
+        <w:t xml:space="preserve"> = “abc@gmail.com” ORDER BY DATE, TIME</w:t>
       </w:r>
     </w:p>
     <w:p>
@@ -8965,7 +10990,23 @@
           <w:rFonts w:ascii="Times New Roman" w:hAnsi="Times New Roman" w:cs="Times New Roman"/>
           <w:b/>
         </w:rPr>
-        <w:t xml:space="preserve"> (AdminMod.php)</w:t>
+        <w:t xml:space="preserve"> (</w:t>
+      </w:r>
+      <w:proofErr w:type="spellStart"/>
+      <w:r>
+        <w:rPr>
+          <w:rFonts w:ascii="Times New Roman" w:hAnsi="Times New Roman" w:cs="Times New Roman"/>
+          <w:b/>
+        </w:rPr>
+        <w:t>AdminMod.php</w:t>
+      </w:r>
+      <w:proofErr w:type="spellEnd"/>
+      <w:r>
+        <w:rPr>
+          <w:rFonts w:ascii="Times New Roman" w:hAnsi="Times New Roman" w:cs="Times New Roman"/>
+          <w:b/>
+        </w:rPr>
+        <w:t>)</w:t>
       </w:r>
       <w:r>
         <w:rPr>
@@ -9001,6 +11042,7 @@
         <w:rPr>
           <w:rFonts w:ascii="Times New Roman" w:hAnsi="Times New Roman" w:cs="Times New Roman"/>
           <w:noProof/>
+          <w:lang w:val="en-MY"/>
         </w:rPr>
         <w:drawing>
           <wp:inline distT="0" distB="0" distL="0" distR="0">
@@ -9137,6 +11179,7 @@
           <w:rFonts w:ascii="Times New Roman" w:hAnsi="Times New Roman" w:cs="Times New Roman"/>
           <w:b/>
           <w:noProof/>
+          <w:lang w:val="en-MY"/>
         </w:rPr>
         <w:drawing>
           <wp:inline distT="0" distB="0" distL="0" distR="0">
@@ -9368,13 +11411,29 @@
           <w:rFonts w:ascii="Times New Roman" w:eastAsia="楷体" w:hAnsi="Times New Roman" w:cs="Times New Roman"/>
           <w:b/>
         </w:rPr>
-        <w:t xml:space="preserve">(report.php) showing three </w:t>
-      </w:r>
+        <w:t>(</w:t>
+      </w:r>
+      <w:proofErr w:type="spellStart"/>
       <w:r>
         <w:rPr>
           <w:rFonts w:ascii="Times New Roman" w:eastAsia="楷体" w:hAnsi="Times New Roman" w:cs="Times New Roman"/>
           <w:b/>
         </w:rPr>
+        <w:t>report.php</w:t>
+      </w:r>
+      <w:proofErr w:type="spellEnd"/>
+      <w:r>
+        <w:rPr>
+          <w:rFonts w:ascii="Times New Roman" w:eastAsia="楷体" w:hAnsi="Times New Roman" w:cs="Times New Roman"/>
+          <w:b/>
+        </w:rPr>
+        <w:t xml:space="preserve">) showing three </w:t>
+      </w:r>
+      <w:r>
+        <w:rPr>
+          <w:rFonts w:ascii="Times New Roman" w:eastAsia="楷体" w:hAnsi="Times New Roman" w:cs="Times New Roman"/>
+          <w:b/>
+        </w:rPr>
         <w:t>selections of report</w:t>
       </w:r>
       <w:r>
@@ -9397,6 +11456,7 @@
         <w:rPr>
           <w:rFonts w:ascii="Times New Roman" w:hAnsi="Times New Roman" w:cs="Times New Roman"/>
           <w:noProof/>
+          <w:lang w:val="en-MY"/>
         </w:rPr>
         <w:drawing>
           <wp:inline distT="0" distB="0" distL="0" distR="0" wp14:anchorId="55BFFF64" wp14:editId="6CC0C712">
@@ -9533,15 +11593,17 @@
         <w:contextualSpacing/>
         <w:rPr>
           <w:rFonts w:ascii="Times New Roman" w:hAnsi="Times New Roman" w:cs="Times New Roman"/>
-          <w:color w:val="823125"/>
-          <w:sz w:val="22"/>
-          <w:szCs w:val="22"/>
-        </w:rPr>
-      </w:pPr>
-      <w:r>
-        <w:rPr>
-          <w:rFonts w:ascii="Times New Roman" w:hAnsi="Times New Roman" w:cs="Times New Roman"/>
-          <w:color w:val="823125"/>
+          <w:b/>
+          <w:i/>
+          <w:sz w:val="22"/>
+          <w:szCs w:val="22"/>
+        </w:rPr>
+      </w:pPr>
+      <w:r>
+        <w:rPr>
+          <w:rFonts w:ascii="Times New Roman" w:hAnsi="Times New Roman" w:cs="Times New Roman"/>
+          <w:b/>
+          <w:i/>
           <w:sz w:val="22"/>
           <w:szCs w:val="22"/>
         </w:rPr>
@@ -9550,7 +11612,286 @@
       <w:r>
         <w:rPr>
           <w:rFonts w:ascii="Times New Roman" w:hAnsi="Times New Roman" w:cs="Times New Roman"/>
-          <w:color w:val="823125"/>
+          <w:b/>
+          <w:i/>
+          <w:sz w:val="22"/>
+          <w:szCs w:val="22"/>
+        </w:rPr>
+        <w:t xml:space="preserve"> </w:t>
+      </w:r>
+      <w:proofErr w:type="spellStart"/>
+      <w:r>
+        <w:rPr>
+          <w:rFonts w:ascii="Times New Roman" w:hAnsi="Times New Roman" w:cs="Times New Roman"/>
+          <w:b/>
+          <w:i/>
+          <w:sz w:val="22"/>
+          <w:szCs w:val="22"/>
+        </w:rPr>
+        <w:t>a</w:t>
+      </w:r>
+      <w:r>
+        <w:rPr>
+          <w:rFonts w:ascii="Times New Roman" w:hAnsi="Times New Roman" w:cs="Times New Roman"/>
+          <w:b/>
+          <w:i/>
+          <w:sz w:val="22"/>
+          <w:szCs w:val="22"/>
+        </w:rPr>
+        <w:t>.Email_Address</w:t>
+      </w:r>
+      <w:proofErr w:type="spellEnd"/>
+      <w:r>
+        <w:rPr>
+          <w:rFonts w:ascii="Times New Roman" w:hAnsi="Times New Roman" w:cs="Times New Roman"/>
+          <w:b/>
+          <w:i/>
+          <w:sz w:val="22"/>
+          <w:szCs w:val="22"/>
+        </w:rPr>
+        <w:t>,</w:t>
+      </w:r>
+      <w:r>
+        <w:rPr>
+          <w:rFonts w:ascii="Times New Roman" w:hAnsi="Times New Roman" w:cs="Times New Roman"/>
+          <w:b/>
+          <w:i/>
+          <w:sz w:val="22"/>
+          <w:szCs w:val="22"/>
+        </w:rPr>
+        <w:t xml:space="preserve"> </w:t>
+      </w:r>
+      <w:proofErr w:type="spellStart"/>
+      <w:r>
+        <w:rPr>
+          <w:rFonts w:ascii="Times New Roman" w:hAnsi="Times New Roman" w:cs="Times New Roman"/>
+          <w:b/>
+          <w:i/>
+          <w:sz w:val="22"/>
+          <w:szCs w:val="22"/>
+        </w:rPr>
+        <w:t>First_Name</w:t>
+      </w:r>
+      <w:proofErr w:type="spellEnd"/>
+      <w:r>
+        <w:rPr>
+          <w:rFonts w:ascii="Times New Roman" w:hAnsi="Times New Roman" w:cs="Times New Roman"/>
+          <w:b/>
+          <w:i/>
+          <w:sz w:val="22"/>
+          <w:szCs w:val="22"/>
+        </w:rPr>
+        <w:t>,</w:t>
+      </w:r>
+      <w:r>
+        <w:rPr>
+          <w:rFonts w:ascii="Times New Roman" w:hAnsi="Times New Roman" w:cs="Times New Roman"/>
+          <w:b/>
+          <w:i/>
+          <w:sz w:val="22"/>
+          <w:szCs w:val="22"/>
+        </w:rPr>
+        <w:t xml:space="preserve"> </w:t>
+      </w:r>
+      <w:proofErr w:type="spellStart"/>
+      <w:r>
+        <w:rPr>
+          <w:rFonts w:ascii="Times New Roman" w:hAnsi="Times New Roman" w:cs="Times New Roman"/>
+          <w:b/>
+          <w:i/>
+          <w:sz w:val="22"/>
+          <w:szCs w:val="22"/>
+        </w:rPr>
+        <w:t>Last_Name</w:t>
+      </w:r>
+      <w:proofErr w:type="spellEnd"/>
+      <w:r>
+        <w:rPr>
+          <w:rFonts w:ascii="Times New Roman" w:hAnsi="Times New Roman" w:cs="Times New Roman"/>
+          <w:b/>
+          <w:i/>
+          <w:sz w:val="22"/>
+          <w:szCs w:val="22"/>
+        </w:rPr>
+        <w:t>,</w:t>
+      </w:r>
+      <w:r>
+        <w:rPr>
+          <w:rFonts w:ascii="Times New Roman" w:hAnsi="Times New Roman" w:cs="Times New Roman"/>
+          <w:b/>
+          <w:i/>
+          <w:sz w:val="22"/>
+          <w:szCs w:val="22"/>
+        </w:rPr>
+        <w:t xml:space="preserve"> </w:t>
+      </w:r>
+      <w:proofErr w:type="spellStart"/>
+      <w:r>
+        <w:rPr>
+          <w:rFonts w:ascii="Times New Roman" w:hAnsi="Times New Roman" w:cs="Times New Roman"/>
+          <w:b/>
+          <w:i/>
+          <w:sz w:val="22"/>
+          <w:szCs w:val="22"/>
+        </w:rPr>
+        <w:t>Phone_Number</w:t>
+      </w:r>
+      <w:proofErr w:type="spellEnd"/>
+      <w:r>
+        <w:rPr>
+          <w:rFonts w:ascii="Times New Roman" w:hAnsi="Times New Roman" w:cs="Times New Roman"/>
+          <w:b/>
+          <w:i/>
+          <w:sz w:val="22"/>
+          <w:szCs w:val="22"/>
+        </w:rPr>
+        <w:t>,</w:t>
+      </w:r>
+      <w:r>
+        <w:rPr>
+          <w:rFonts w:ascii="Times New Roman" w:hAnsi="Times New Roman" w:cs="Times New Roman"/>
+          <w:b/>
+          <w:i/>
+          <w:sz w:val="22"/>
+          <w:szCs w:val="22"/>
+        </w:rPr>
+        <w:t xml:space="preserve"> </w:t>
+      </w:r>
+      <w:proofErr w:type="spellStart"/>
+      <w:r>
+        <w:rPr>
+          <w:rFonts w:ascii="Times New Roman" w:hAnsi="Times New Roman" w:cs="Times New Roman"/>
+          <w:b/>
+          <w:i/>
+          <w:sz w:val="22"/>
+          <w:szCs w:val="22"/>
+        </w:rPr>
+        <w:t>Location</w:t>
+      </w:r>
+      <w:proofErr w:type="gramStart"/>
+      <w:r>
+        <w:rPr>
+          <w:rFonts w:ascii="Times New Roman" w:hAnsi="Times New Roman" w:cs="Times New Roman"/>
+          <w:b/>
+          <w:i/>
+          <w:sz w:val="22"/>
+          <w:szCs w:val="22"/>
+        </w:rPr>
+        <w:t>,Date</w:t>
+      </w:r>
+      <w:proofErr w:type="spellEnd"/>
+      <w:proofErr w:type="gramEnd"/>
+      <w:r>
+        <w:rPr>
+          <w:rFonts w:ascii="Times New Roman" w:hAnsi="Times New Roman" w:cs="Times New Roman"/>
+          <w:b/>
+          <w:i/>
+          <w:sz w:val="22"/>
+          <w:szCs w:val="22"/>
+        </w:rPr>
+        <w:t>,</w:t>
+      </w:r>
+      <w:r>
+        <w:rPr>
+          <w:rFonts w:ascii="Times New Roman" w:hAnsi="Times New Roman" w:cs="Times New Roman"/>
+          <w:b/>
+          <w:i/>
+          <w:sz w:val="22"/>
+          <w:szCs w:val="22"/>
+        </w:rPr>
+        <w:t xml:space="preserve"> </w:t>
+      </w:r>
+      <w:r>
+        <w:rPr>
+          <w:rFonts w:ascii="Times New Roman" w:hAnsi="Times New Roman" w:cs="Times New Roman"/>
+          <w:b/>
+          <w:i/>
+          <w:sz w:val="22"/>
+          <w:szCs w:val="22"/>
+        </w:rPr>
+        <w:t>SUM(</w:t>
+      </w:r>
+      <w:proofErr w:type="spellStart"/>
+      <w:r>
+        <w:rPr>
+          <w:rFonts w:ascii="Times New Roman" w:hAnsi="Times New Roman" w:cs="Times New Roman"/>
+          <w:b/>
+          <w:i/>
+          <w:sz w:val="22"/>
+          <w:szCs w:val="22"/>
+        </w:rPr>
+        <w:t>No_Table</w:t>
+      </w:r>
+      <w:proofErr w:type="spellEnd"/>
+      <w:r>
+        <w:rPr>
+          <w:rFonts w:ascii="Times New Roman" w:hAnsi="Times New Roman" w:cs="Times New Roman"/>
+          <w:b/>
+          <w:i/>
+          <w:sz w:val="22"/>
+          <w:szCs w:val="22"/>
+        </w:rPr>
+        <w:t xml:space="preserve">) As </w:t>
+      </w:r>
+      <w:proofErr w:type="spellStart"/>
+      <w:r>
+        <w:rPr>
+          <w:rFonts w:ascii="Times New Roman" w:hAnsi="Times New Roman" w:cs="Times New Roman"/>
+          <w:b/>
+          <w:i/>
+          <w:sz w:val="22"/>
+          <w:szCs w:val="22"/>
+        </w:rPr>
+        <w:t>Total_Table</w:t>
+      </w:r>
+      <w:proofErr w:type="spellEnd"/>
+      <w:r>
+        <w:rPr>
+          <w:rFonts w:ascii="Times New Roman" w:hAnsi="Times New Roman" w:cs="Times New Roman"/>
+          <w:b/>
+          <w:i/>
+          <w:sz w:val="22"/>
+          <w:szCs w:val="22"/>
+        </w:rPr>
+        <w:t xml:space="preserve"> </w:t>
+      </w:r>
+      <w:r>
+        <w:rPr>
+          <w:rFonts w:ascii="Times New Roman" w:hAnsi="Times New Roman" w:cs="Times New Roman"/>
+          <w:b/>
+          <w:i/>
+          <w:sz w:val="22"/>
+          <w:szCs w:val="22"/>
+        </w:rPr>
+        <w:t>FROM</w:t>
+      </w:r>
+      <w:r>
+        <w:rPr>
+          <w:rFonts w:ascii="Times New Roman" w:hAnsi="Times New Roman" w:cs="Times New Roman"/>
+          <w:b/>
+          <w:i/>
+          <w:sz w:val="22"/>
+          <w:szCs w:val="22"/>
+        </w:rPr>
+        <w:t xml:space="preserve"> </w:t>
+      </w:r>
+      <w:proofErr w:type="spellStart"/>
+      <w:r>
+        <w:rPr>
+          <w:rFonts w:ascii="Times New Roman" w:hAnsi="Times New Roman" w:cs="Times New Roman"/>
+          <w:b/>
+          <w:i/>
+          <w:sz w:val="22"/>
+          <w:szCs w:val="22"/>
+        </w:rPr>
+        <w:t>booking_record</w:t>
+      </w:r>
+      <w:proofErr w:type="spellEnd"/>
+      <w:r>
+        <w:rPr>
+          <w:rFonts w:ascii="Times New Roman" w:hAnsi="Times New Roman" w:cs="Times New Roman"/>
+          <w:b/>
+          <w:i/>
           <w:sz w:val="22"/>
           <w:szCs w:val="22"/>
         </w:rPr>
@@ -9559,133 +11900,8 @@
       <w:r>
         <w:rPr>
           <w:rFonts w:ascii="Times New Roman" w:hAnsi="Times New Roman" w:cs="Times New Roman"/>
-          <w:color w:val="823125"/>
-          <w:sz w:val="22"/>
-          <w:szCs w:val="22"/>
-        </w:rPr>
-        <w:t>.Email_Address,</w:t>
-      </w:r>
-      <w:r>
-        <w:rPr>
-          <w:rFonts w:ascii="Times New Roman" w:hAnsi="Times New Roman" w:cs="Times New Roman"/>
-          <w:color w:val="823125"/>
-          <w:sz w:val="22"/>
-          <w:szCs w:val="22"/>
-        </w:rPr>
-        <w:t xml:space="preserve"> </w:t>
-      </w:r>
-      <w:r>
-        <w:rPr>
-          <w:rFonts w:ascii="Times New Roman" w:hAnsi="Times New Roman" w:cs="Times New Roman"/>
-          <w:color w:val="823125"/>
-          <w:sz w:val="22"/>
-          <w:szCs w:val="22"/>
-        </w:rPr>
-        <w:t>First_Name,</w:t>
-      </w:r>
-      <w:r>
-        <w:rPr>
-          <w:rFonts w:ascii="Times New Roman" w:hAnsi="Times New Roman" w:cs="Times New Roman"/>
-          <w:color w:val="823125"/>
-          <w:sz w:val="22"/>
-          <w:szCs w:val="22"/>
-        </w:rPr>
-        <w:t xml:space="preserve"> </w:t>
-      </w:r>
-      <w:r>
-        <w:rPr>
-          <w:rFonts w:ascii="Times New Roman" w:hAnsi="Times New Roman" w:cs="Times New Roman"/>
-          <w:color w:val="823125"/>
-          <w:sz w:val="22"/>
-          <w:szCs w:val="22"/>
-        </w:rPr>
-        <w:t>Last_Name,</w:t>
-      </w:r>
-      <w:r>
-        <w:rPr>
-          <w:rFonts w:ascii="Times New Roman" w:hAnsi="Times New Roman" w:cs="Times New Roman"/>
-          <w:color w:val="823125"/>
-          <w:sz w:val="22"/>
-          <w:szCs w:val="22"/>
-        </w:rPr>
-        <w:t xml:space="preserve"> </w:t>
-      </w:r>
-      <w:r>
-        <w:rPr>
-          <w:rFonts w:ascii="Times New Roman" w:hAnsi="Times New Roman" w:cs="Times New Roman"/>
-          <w:color w:val="823125"/>
-          <w:sz w:val="22"/>
-          <w:szCs w:val="22"/>
-        </w:rPr>
-        <w:t>Phone_Number,</w:t>
-      </w:r>
-      <w:r>
-        <w:rPr>
-          <w:rFonts w:ascii="Times New Roman" w:hAnsi="Times New Roman" w:cs="Times New Roman"/>
-          <w:color w:val="823125"/>
-          <w:sz w:val="22"/>
-          <w:szCs w:val="22"/>
-        </w:rPr>
-        <w:t xml:space="preserve"> </w:t>
-      </w:r>
-      <w:r>
-        <w:rPr>
-          <w:rFonts w:ascii="Times New Roman" w:hAnsi="Times New Roman" w:cs="Times New Roman"/>
-          <w:color w:val="823125"/>
-          <w:sz w:val="22"/>
-          <w:szCs w:val="22"/>
-        </w:rPr>
-        <w:t>Location,Date,</w:t>
-      </w:r>
-      <w:r>
-        <w:rPr>
-          <w:rFonts w:ascii="Times New Roman" w:hAnsi="Times New Roman" w:cs="Times New Roman"/>
-          <w:color w:val="823125"/>
-          <w:sz w:val="22"/>
-          <w:szCs w:val="22"/>
-        </w:rPr>
-        <w:t xml:space="preserve"> </w:t>
-      </w:r>
-      <w:r>
-        <w:rPr>
-          <w:rFonts w:ascii="Times New Roman" w:hAnsi="Times New Roman" w:cs="Times New Roman"/>
-          <w:color w:val="823125"/>
-          <w:sz w:val="22"/>
-          <w:szCs w:val="22"/>
-        </w:rPr>
-        <w:t>SUM(No_Table) As Total_Table</w:t>
-      </w:r>
-      <w:r>
-        <w:rPr>
-          <w:rFonts w:ascii="Times New Roman" w:hAnsi="Times New Roman" w:cs="Times New Roman"/>
-          <w:color w:val="823125"/>
-          <w:sz w:val="22"/>
-          <w:szCs w:val="22"/>
-        </w:rPr>
-        <w:t xml:space="preserve"> </w:t>
-      </w:r>
-      <w:r>
-        <w:rPr>
-          <w:rFonts w:ascii="Times New Roman" w:hAnsi="Times New Roman" w:cs="Times New Roman"/>
-          <w:color w:val="823125"/>
-          <w:sz w:val="22"/>
-          <w:szCs w:val="22"/>
-        </w:rPr>
-        <w:t>FROM</w:t>
-      </w:r>
-      <w:r>
-        <w:rPr>
-          <w:rFonts w:ascii="Times New Roman" w:hAnsi="Times New Roman" w:cs="Times New Roman"/>
-          <w:color w:val="823125"/>
-          <w:sz w:val="22"/>
-          <w:szCs w:val="22"/>
-        </w:rPr>
-        <w:t xml:space="preserve"> booking_record a</w:t>
-      </w:r>
-      <w:r>
-        <w:rPr>
-          <w:rFonts w:ascii="Times New Roman" w:hAnsi="Times New Roman" w:cs="Times New Roman"/>
-          <w:color w:val="823125"/>
+          <w:b/>
+          <w:i/>
           <w:sz w:val="22"/>
           <w:szCs w:val="22"/>
         </w:rPr>
@@ -9694,16 +11910,18 @@
       <w:r>
         <w:rPr>
           <w:rFonts w:ascii="Times New Roman" w:hAnsi="Times New Roman" w:cs="Times New Roman"/>
-          <w:color w:val="823125"/>
-          <w:sz w:val="22"/>
-          <w:szCs w:val="22"/>
-        </w:rPr>
-        <w:t xml:space="preserve"> </w:t>
-      </w:r>
-      <w:r>
-        <w:rPr>
-          <w:rFonts w:ascii="Times New Roman" w:hAnsi="Times New Roman" w:cs="Times New Roman"/>
-          <w:color w:val="823125"/>
+          <w:b/>
+          <w:i/>
+          <w:sz w:val="22"/>
+          <w:szCs w:val="22"/>
+        </w:rPr>
+        <w:t xml:space="preserve"> </w:t>
+      </w:r>
+      <w:r>
+        <w:rPr>
+          <w:rFonts w:ascii="Times New Roman" w:hAnsi="Times New Roman" w:cs="Times New Roman"/>
+          <w:b/>
+          <w:i/>
           <w:sz w:val="22"/>
           <w:szCs w:val="22"/>
         </w:rPr>
@@ -9712,7 +11930,8 @@
       <w:r>
         <w:rPr>
           <w:rFonts w:ascii="Times New Roman" w:hAnsi="Times New Roman" w:cs="Times New Roman"/>
-          <w:color w:val="823125"/>
+          <w:b/>
+          <w:i/>
           <w:sz w:val="22"/>
           <w:szCs w:val="22"/>
         </w:rPr>
@@ -9721,16 +11940,18 @@
       <w:r>
         <w:rPr>
           <w:rFonts w:ascii="Times New Roman" w:hAnsi="Times New Roman" w:cs="Times New Roman"/>
-          <w:color w:val="823125"/>
-          <w:sz w:val="22"/>
-          <w:szCs w:val="22"/>
-        </w:rPr>
-        <w:t xml:space="preserve"> </w:t>
-      </w:r>
-      <w:r>
-        <w:rPr>
-          <w:rFonts w:ascii="Times New Roman" w:hAnsi="Times New Roman" w:cs="Times New Roman"/>
-          <w:color w:val="823125"/>
+          <w:b/>
+          <w:i/>
+          <w:sz w:val="22"/>
+          <w:szCs w:val="22"/>
+        </w:rPr>
+        <w:t xml:space="preserve"> </w:t>
+      </w:r>
+      <w:r>
+        <w:rPr>
+          <w:rFonts w:ascii="Times New Roman" w:hAnsi="Times New Roman" w:cs="Times New Roman"/>
+          <w:b/>
+          <w:i/>
           <w:sz w:val="22"/>
           <w:szCs w:val="22"/>
         </w:rPr>
@@ -9745,42 +11966,71 @@
         <w:contextualSpacing/>
         <w:rPr>
           <w:rFonts w:ascii="Times New Roman" w:hAnsi="Times New Roman" w:cs="Times New Roman"/>
-          <w:color w:val="823125"/>
-          <w:sz w:val="22"/>
-          <w:szCs w:val="22"/>
-        </w:rPr>
-      </w:pPr>
-      <w:r>
-        <w:rPr>
-          <w:rFonts w:ascii="Times New Roman" w:hAnsi="Times New Roman" w:cs="Times New Roman"/>
-          <w:color w:val="823125"/>
-          <w:sz w:val="22"/>
-          <w:szCs w:val="22"/>
-        </w:rPr>
-        <w:t>a.Email_Address = b</w:t>
-      </w:r>
-      <w:r>
-        <w:rPr>
-          <w:rFonts w:ascii="Times New Roman" w:hAnsi="Times New Roman" w:cs="Times New Roman"/>
-          <w:color w:val="823125"/>
+          <w:b/>
+          <w:i/>
+          <w:sz w:val="22"/>
+          <w:szCs w:val="22"/>
+        </w:rPr>
+      </w:pPr>
+      <w:proofErr w:type="spellStart"/>
+      <w:r>
+        <w:rPr>
+          <w:rFonts w:ascii="Times New Roman" w:hAnsi="Times New Roman" w:cs="Times New Roman"/>
+          <w:b/>
+          <w:i/>
+          <w:sz w:val="22"/>
+          <w:szCs w:val="22"/>
+        </w:rPr>
+        <w:t>a.Email_Address</w:t>
+      </w:r>
+      <w:proofErr w:type="spellEnd"/>
+      <w:r>
+        <w:rPr>
+          <w:rFonts w:ascii="Times New Roman" w:hAnsi="Times New Roman" w:cs="Times New Roman"/>
+          <w:b/>
+          <w:i/>
+          <w:sz w:val="22"/>
+          <w:szCs w:val="22"/>
+        </w:rPr>
+        <w:t xml:space="preserve"> = </w:t>
+      </w:r>
+      <w:proofErr w:type="spellStart"/>
+      <w:r>
+        <w:rPr>
+          <w:rFonts w:ascii="Times New Roman" w:hAnsi="Times New Roman" w:cs="Times New Roman"/>
+          <w:b/>
+          <w:i/>
+          <w:sz w:val="22"/>
+          <w:szCs w:val="22"/>
+        </w:rPr>
+        <w:t>b</w:t>
+      </w:r>
+      <w:r>
+        <w:rPr>
+          <w:rFonts w:ascii="Times New Roman" w:hAnsi="Times New Roman" w:cs="Times New Roman"/>
+          <w:b/>
+          <w:i/>
           <w:sz w:val="22"/>
           <w:szCs w:val="22"/>
         </w:rPr>
         <w:t>.Email_Address</w:t>
       </w:r>
-      <w:r>
-        <w:rPr>
-          <w:rFonts w:ascii="Times New Roman" w:hAnsi="Times New Roman" w:cs="Times New Roman"/>
-          <w:color w:val="823125"/>
-          <w:sz w:val="22"/>
-          <w:szCs w:val="22"/>
-        </w:rPr>
-        <w:t xml:space="preserve"> </w:t>
-      </w:r>
-      <w:r>
-        <w:rPr>
-          <w:rFonts w:ascii="Times New Roman" w:hAnsi="Times New Roman" w:cs="Times New Roman"/>
-          <w:color w:val="823125"/>
+      <w:proofErr w:type="spellEnd"/>
+      <w:r>
+        <w:rPr>
+          <w:rFonts w:ascii="Times New Roman" w:hAnsi="Times New Roman" w:cs="Times New Roman"/>
+          <w:b/>
+          <w:i/>
+          <w:sz w:val="22"/>
+          <w:szCs w:val="22"/>
+        </w:rPr>
+        <w:t xml:space="preserve"> </w:t>
+      </w:r>
+      <w:r>
+        <w:rPr>
+          <w:rFonts w:ascii="Times New Roman" w:hAnsi="Times New Roman" w:cs="Times New Roman"/>
+          <w:b/>
+          <w:i/>
           <w:sz w:val="22"/>
           <w:szCs w:val="22"/>
         </w:rPr>
@@ -9789,88 +12039,156 @@
       <w:r>
         <w:rPr>
           <w:rFonts w:ascii="Times New Roman" w:hAnsi="Times New Roman" w:cs="Times New Roman"/>
-          <w:color w:val="823125"/>
-          <w:sz w:val="22"/>
-          <w:szCs w:val="22"/>
-        </w:rPr>
-        <w:t xml:space="preserve"> a</w:t>
-      </w:r>
-      <w:r>
-        <w:rPr>
-          <w:rFonts w:ascii="Times New Roman" w:hAnsi="Times New Roman" w:cs="Times New Roman"/>
-          <w:color w:val="823125"/>
-          <w:sz w:val="22"/>
-          <w:szCs w:val="22"/>
-        </w:rPr>
-        <w:t>.Email_Address,</w:t>
-      </w:r>
-      <w:r>
-        <w:rPr>
-          <w:rFonts w:ascii="Times New Roman" w:hAnsi="Times New Roman" w:cs="Times New Roman"/>
-          <w:color w:val="823125"/>
-          <w:sz w:val="22"/>
-          <w:szCs w:val="22"/>
-        </w:rPr>
-        <w:t xml:space="preserve"> </w:t>
-      </w:r>
-      <w:r>
-        <w:rPr>
-          <w:rFonts w:ascii="Times New Roman" w:hAnsi="Times New Roman" w:cs="Times New Roman"/>
-          <w:color w:val="823125"/>
-          <w:sz w:val="22"/>
-          <w:szCs w:val="22"/>
-        </w:rPr>
-        <w:t>First_Name,</w:t>
-      </w:r>
-      <w:r>
-        <w:rPr>
-          <w:rFonts w:ascii="Times New Roman" w:hAnsi="Times New Roman" w:cs="Times New Roman"/>
-          <w:color w:val="823125"/>
-          <w:sz w:val="22"/>
-          <w:szCs w:val="22"/>
-        </w:rPr>
-        <w:t xml:space="preserve"> </w:t>
-      </w:r>
-      <w:r>
-        <w:rPr>
-          <w:rFonts w:ascii="Times New Roman" w:hAnsi="Times New Roman" w:cs="Times New Roman"/>
-          <w:color w:val="823125"/>
-          <w:sz w:val="22"/>
-          <w:szCs w:val="22"/>
-        </w:rPr>
-        <w:t>Last_Name,</w:t>
-      </w:r>
-      <w:r>
-        <w:rPr>
-          <w:rFonts w:ascii="Times New Roman" w:hAnsi="Times New Roman" w:cs="Times New Roman"/>
-          <w:color w:val="823125"/>
-          <w:sz w:val="22"/>
-          <w:szCs w:val="22"/>
-        </w:rPr>
-        <w:t xml:space="preserve"> </w:t>
-      </w:r>
-      <w:r>
-        <w:rPr>
-          <w:rFonts w:ascii="Times New Roman" w:hAnsi="Times New Roman" w:cs="Times New Roman"/>
-          <w:color w:val="823125"/>
-          <w:sz w:val="22"/>
-          <w:szCs w:val="22"/>
-        </w:rPr>
-        <w:t>Phone_Number,</w:t>
-      </w:r>
-      <w:r>
-        <w:rPr>
-          <w:rFonts w:ascii="Times New Roman" w:hAnsi="Times New Roman" w:cs="Times New Roman"/>
-          <w:color w:val="823125"/>
-          <w:sz w:val="22"/>
-          <w:szCs w:val="22"/>
-        </w:rPr>
-        <w:t xml:space="preserve"> </w:t>
-      </w:r>
-      <w:r>
-        <w:rPr>
-          <w:rFonts w:ascii="Times New Roman" w:hAnsi="Times New Roman" w:cs="Times New Roman"/>
-          <w:color w:val="823125"/>
+          <w:b/>
+          <w:i/>
+          <w:sz w:val="22"/>
+          <w:szCs w:val="22"/>
+        </w:rPr>
+        <w:t xml:space="preserve"> </w:t>
+      </w:r>
+      <w:proofErr w:type="spellStart"/>
+      <w:r>
+        <w:rPr>
+          <w:rFonts w:ascii="Times New Roman" w:hAnsi="Times New Roman" w:cs="Times New Roman"/>
+          <w:b/>
+          <w:i/>
+          <w:sz w:val="22"/>
+          <w:szCs w:val="22"/>
+        </w:rPr>
+        <w:t>a</w:t>
+      </w:r>
+      <w:r>
+        <w:rPr>
+          <w:rFonts w:ascii="Times New Roman" w:hAnsi="Times New Roman" w:cs="Times New Roman"/>
+          <w:b/>
+          <w:i/>
+          <w:sz w:val="22"/>
+          <w:szCs w:val="22"/>
+        </w:rPr>
+        <w:t>.Email_Address</w:t>
+      </w:r>
+      <w:proofErr w:type="spellEnd"/>
+      <w:r>
+        <w:rPr>
+          <w:rFonts w:ascii="Times New Roman" w:hAnsi="Times New Roman" w:cs="Times New Roman"/>
+          <w:b/>
+          <w:i/>
+          <w:sz w:val="22"/>
+          <w:szCs w:val="22"/>
+        </w:rPr>
+        <w:t>,</w:t>
+      </w:r>
+      <w:r>
+        <w:rPr>
+          <w:rFonts w:ascii="Times New Roman" w:hAnsi="Times New Roman" w:cs="Times New Roman"/>
+          <w:b/>
+          <w:i/>
+          <w:sz w:val="22"/>
+          <w:szCs w:val="22"/>
+        </w:rPr>
+        <w:t xml:space="preserve"> </w:t>
+      </w:r>
+      <w:proofErr w:type="spellStart"/>
+      <w:r>
+        <w:rPr>
+          <w:rFonts w:ascii="Times New Roman" w:hAnsi="Times New Roman" w:cs="Times New Roman"/>
+          <w:b/>
+          <w:i/>
+          <w:sz w:val="22"/>
+          <w:szCs w:val="22"/>
+        </w:rPr>
+        <w:t>First_Name</w:t>
+      </w:r>
+      <w:proofErr w:type="spellEnd"/>
+      <w:r>
+        <w:rPr>
+          <w:rFonts w:ascii="Times New Roman" w:hAnsi="Times New Roman" w:cs="Times New Roman"/>
+          <w:b/>
+          <w:i/>
+          <w:sz w:val="22"/>
+          <w:szCs w:val="22"/>
+        </w:rPr>
+        <w:t>,</w:t>
+      </w:r>
+      <w:r>
+        <w:rPr>
+          <w:rFonts w:ascii="Times New Roman" w:hAnsi="Times New Roman" w:cs="Times New Roman"/>
+          <w:b/>
+          <w:i/>
+          <w:sz w:val="22"/>
+          <w:szCs w:val="22"/>
+        </w:rPr>
+        <w:t xml:space="preserve"> </w:t>
+      </w:r>
+      <w:proofErr w:type="spellStart"/>
+      <w:r>
+        <w:rPr>
+          <w:rFonts w:ascii="Times New Roman" w:hAnsi="Times New Roman" w:cs="Times New Roman"/>
+          <w:b/>
+          <w:i/>
+          <w:sz w:val="22"/>
+          <w:szCs w:val="22"/>
+        </w:rPr>
+        <w:t>Last_Name</w:t>
+      </w:r>
+      <w:proofErr w:type="spellEnd"/>
+      <w:r>
+        <w:rPr>
+          <w:rFonts w:ascii="Times New Roman" w:hAnsi="Times New Roman" w:cs="Times New Roman"/>
+          <w:b/>
+          <w:i/>
+          <w:sz w:val="22"/>
+          <w:szCs w:val="22"/>
+        </w:rPr>
+        <w:t>,</w:t>
+      </w:r>
+      <w:r>
+        <w:rPr>
+          <w:rFonts w:ascii="Times New Roman" w:hAnsi="Times New Roman" w:cs="Times New Roman"/>
+          <w:b/>
+          <w:i/>
+          <w:sz w:val="22"/>
+          <w:szCs w:val="22"/>
+        </w:rPr>
+        <w:t xml:space="preserve"> </w:t>
+      </w:r>
+      <w:proofErr w:type="spellStart"/>
+      <w:r>
+        <w:rPr>
+          <w:rFonts w:ascii="Times New Roman" w:hAnsi="Times New Roman" w:cs="Times New Roman"/>
+          <w:b/>
+          <w:i/>
+          <w:sz w:val="22"/>
+          <w:szCs w:val="22"/>
+        </w:rPr>
+        <w:t>Phone_Number</w:t>
+      </w:r>
+      <w:proofErr w:type="spellEnd"/>
+      <w:r>
+        <w:rPr>
+          <w:rFonts w:ascii="Times New Roman" w:hAnsi="Times New Roman" w:cs="Times New Roman"/>
+          <w:b/>
+          <w:i/>
+          <w:sz w:val="22"/>
+          <w:szCs w:val="22"/>
+        </w:rPr>
+        <w:t>,</w:t>
+      </w:r>
+      <w:r>
+        <w:rPr>
+          <w:rFonts w:ascii="Times New Roman" w:hAnsi="Times New Roman" w:cs="Times New Roman"/>
+          <w:b/>
+          <w:i/>
+          <w:sz w:val="22"/>
+          <w:szCs w:val="22"/>
+        </w:rPr>
+        <w:t xml:space="preserve"> </w:t>
+      </w:r>
+      <w:r>
+        <w:rPr>
+          <w:rFonts w:ascii="Times New Roman" w:hAnsi="Times New Roman" w:cs="Times New Roman"/>
+          <w:b/>
+          <w:i/>
           <w:sz w:val="22"/>
           <w:szCs w:val="22"/>
         </w:rPr>
@@ -9879,16 +12197,18 @@
       <w:r>
         <w:rPr>
           <w:rFonts w:ascii="Times New Roman" w:hAnsi="Times New Roman" w:cs="Times New Roman"/>
-          <w:color w:val="823125"/>
-          <w:sz w:val="22"/>
-          <w:szCs w:val="22"/>
-        </w:rPr>
-        <w:t xml:space="preserve"> </w:t>
-      </w:r>
-      <w:r>
-        <w:rPr>
-          <w:rFonts w:ascii="Times New Roman" w:hAnsi="Times New Roman" w:cs="Times New Roman"/>
-          <w:color w:val="823125"/>
+          <w:b/>
+          <w:i/>
+          <w:sz w:val="22"/>
+          <w:szCs w:val="22"/>
+        </w:rPr>
+        <w:t xml:space="preserve"> </w:t>
+      </w:r>
+      <w:r>
+        <w:rPr>
+          <w:rFonts w:ascii="Times New Roman" w:hAnsi="Times New Roman" w:cs="Times New Roman"/>
+          <w:b/>
+          <w:i/>
           <w:sz w:val="22"/>
           <w:szCs w:val="22"/>
         </w:rPr>
@@ -9897,16 +12217,18 @@
       <w:r>
         <w:rPr>
           <w:rFonts w:ascii="Times New Roman" w:hAnsi="Times New Roman" w:cs="Times New Roman"/>
-          <w:color w:val="823125"/>
-          <w:sz w:val="22"/>
-          <w:szCs w:val="22"/>
-        </w:rPr>
-        <w:t xml:space="preserve"> </w:t>
-      </w:r>
-      <w:r>
-        <w:rPr>
-          <w:rFonts w:ascii="Times New Roman" w:hAnsi="Times New Roman" w:cs="Times New Roman"/>
-          <w:color w:val="823125"/>
+          <w:b/>
+          <w:i/>
+          <w:sz w:val="22"/>
+          <w:szCs w:val="22"/>
+        </w:rPr>
+        <w:t xml:space="preserve"> </w:t>
+      </w:r>
+      <w:r>
+        <w:rPr>
+          <w:rFonts w:ascii="Times New Roman" w:hAnsi="Times New Roman" w:cs="Times New Roman"/>
+          <w:b/>
+          <w:i/>
           <w:sz w:val="22"/>
           <w:szCs w:val="22"/>
         </w:rPr>
@@ -9915,20 +12237,44 @@
       <w:r>
         <w:rPr>
           <w:rFonts w:ascii="Times New Roman" w:hAnsi="Times New Roman" w:cs="Times New Roman"/>
-          <w:color w:val="823125"/>
-          <w:sz w:val="22"/>
-          <w:szCs w:val="22"/>
-        </w:rPr>
-        <w:t xml:space="preserve"> a</w:t>
-      </w:r>
-      <w:r>
-        <w:rPr>
-          <w:rFonts w:ascii="Times New Roman" w:hAnsi="Times New Roman" w:cs="Times New Roman"/>
-          <w:color w:val="823125"/>
-          <w:sz w:val="22"/>
-          <w:szCs w:val="22"/>
-        </w:rPr>
-        <w:t>.Email_Address;"</w:t>
+          <w:b/>
+          <w:i/>
+          <w:sz w:val="22"/>
+          <w:szCs w:val="22"/>
+        </w:rPr>
+        <w:t xml:space="preserve"> </w:t>
+      </w:r>
+      <w:proofErr w:type="spellStart"/>
+      <w:r>
+        <w:rPr>
+          <w:rFonts w:ascii="Times New Roman" w:hAnsi="Times New Roman" w:cs="Times New Roman"/>
+          <w:b/>
+          <w:i/>
+          <w:sz w:val="22"/>
+          <w:szCs w:val="22"/>
+        </w:rPr>
+        <w:t>a</w:t>
+      </w:r>
+      <w:r>
+        <w:rPr>
+          <w:rFonts w:ascii="Times New Roman" w:hAnsi="Times New Roman" w:cs="Times New Roman"/>
+          <w:b/>
+          <w:i/>
+          <w:sz w:val="22"/>
+          <w:szCs w:val="22"/>
+        </w:rPr>
+        <w:t>.Email_Address</w:t>
+      </w:r>
+      <w:proofErr w:type="spellEnd"/>
+      <w:r>
+        <w:rPr>
+          <w:rFonts w:ascii="Times New Roman" w:hAnsi="Times New Roman" w:cs="Times New Roman"/>
+          <w:b/>
+          <w:i/>
+          <w:sz w:val="22"/>
+          <w:szCs w:val="22"/>
+        </w:rPr>
+        <w:t>;"</w:t>
       </w:r>
     </w:p>
     <w:p>
@@ -9983,6 +12329,7 @@
           <w:rFonts w:ascii="Times New Roman" w:eastAsia="楷体" w:hAnsi="Times New Roman" w:cs="Times New Roman"/>
           <w:b/>
           <w:noProof/>
+          <w:lang w:val="en-MY"/>
         </w:rPr>
         <w:drawing>
           <wp:inline distT="0" distB="0" distL="0" distR="0">
@@ -10128,19 +12475,363 @@
         <w:contextualSpacing/>
         <w:rPr>
           <w:rFonts w:ascii="Times New Roman" w:hAnsi="Times New Roman" w:cs="Times New Roman"/>
-          <w:color w:val="823125"/>
-          <w:sz w:val="22"/>
-          <w:szCs w:val="22"/>
-        </w:rPr>
-      </w:pPr>
-      <w:r>
-        <w:rPr>
-          <w:rFonts w:ascii="Times New Roman" w:hAnsi="Times New Roman" w:cs="Times New Roman"/>
-          <w:color w:val="823125"/>
-          <w:sz w:val="22"/>
-          <w:szCs w:val="22"/>
-        </w:rPr>
-        <w:t>SELECT a.Email_Address, First_Name, Last_Name, Phone_Number, Location, Date, SUM(No_Table) As Total_Table FROM booking_record a,user b WHERE a.Email_Address = b.Email_Address AND a.Email_Address = “kaeyee1014@gmail.com” GROUP BY a.Email_Address, First_Name, Last_Name, Phone_Number, Location, Date ORDER BY</w:t>
+          <w:b/>
+          <w:i/>
+          <w:sz w:val="22"/>
+          <w:szCs w:val="22"/>
+        </w:rPr>
+      </w:pPr>
+      <w:r>
+        <w:rPr>
+          <w:rFonts w:ascii="Times New Roman" w:hAnsi="Times New Roman" w:cs="Times New Roman"/>
+          <w:b/>
+          <w:i/>
+          <w:sz w:val="22"/>
+          <w:szCs w:val="22"/>
+        </w:rPr>
+        <w:t xml:space="preserve">SELECT </w:t>
+      </w:r>
+      <w:proofErr w:type="spellStart"/>
+      <w:r>
+        <w:rPr>
+          <w:rFonts w:ascii="Times New Roman" w:hAnsi="Times New Roman" w:cs="Times New Roman"/>
+          <w:b/>
+          <w:i/>
+          <w:sz w:val="22"/>
+          <w:szCs w:val="22"/>
+        </w:rPr>
+        <w:t>a.Email_Address</w:t>
+      </w:r>
+      <w:proofErr w:type="spellEnd"/>
+      <w:r>
+        <w:rPr>
+          <w:rFonts w:ascii="Times New Roman" w:hAnsi="Times New Roman" w:cs="Times New Roman"/>
+          <w:b/>
+          <w:i/>
+          <w:sz w:val="22"/>
+          <w:szCs w:val="22"/>
+        </w:rPr>
+        <w:t xml:space="preserve">, </w:t>
+      </w:r>
+      <w:proofErr w:type="spellStart"/>
+      <w:r>
+        <w:rPr>
+          <w:rFonts w:ascii="Times New Roman" w:hAnsi="Times New Roman" w:cs="Times New Roman"/>
+          <w:b/>
+          <w:i/>
+          <w:sz w:val="22"/>
+          <w:szCs w:val="22"/>
+        </w:rPr>
+        <w:t>First_Name</w:t>
+      </w:r>
+      <w:proofErr w:type="spellEnd"/>
+      <w:r>
+        <w:rPr>
+          <w:rFonts w:ascii="Times New Roman" w:hAnsi="Times New Roman" w:cs="Times New Roman"/>
+          <w:b/>
+          <w:i/>
+          <w:sz w:val="22"/>
+          <w:szCs w:val="22"/>
+        </w:rPr>
+        <w:t xml:space="preserve">, </w:t>
+      </w:r>
+      <w:proofErr w:type="spellStart"/>
+      <w:r>
+        <w:rPr>
+          <w:rFonts w:ascii="Times New Roman" w:hAnsi="Times New Roman" w:cs="Times New Roman"/>
+          <w:b/>
+          <w:i/>
+          <w:sz w:val="22"/>
+          <w:szCs w:val="22"/>
+        </w:rPr>
+        <w:t>Last_Name</w:t>
+      </w:r>
+      <w:proofErr w:type="spellEnd"/>
+      <w:r>
+        <w:rPr>
+          <w:rFonts w:ascii="Times New Roman" w:hAnsi="Times New Roman" w:cs="Times New Roman"/>
+          <w:b/>
+          <w:i/>
+          <w:sz w:val="22"/>
+          <w:szCs w:val="22"/>
+        </w:rPr>
+        <w:t xml:space="preserve">, </w:t>
+      </w:r>
+      <w:proofErr w:type="spellStart"/>
+      <w:r>
+        <w:rPr>
+          <w:rFonts w:ascii="Times New Roman" w:hAnsi="Times New Roman" w:cs="Times New Roman"/>
+          <w:b/>
+          <w:i/>
+          <w:sz w:val="22"/>
+          <w:szCs w:val="22"/>
+        </w:rPr>
+        <w:t>Phone_Number</w:t>
+      </w:r>
+      <w:proofErr w:type="spellEnd"/>
+      <w:r>
+        <w:rPr>
+          <w:rFonts w:ascii="Times New Roman" w:hAnsi="Times New Roman" w:cs="Times New Roman"/>
+          <w:b/>
+          <w:i/>
+          <w:sz w:val="22"/>
+          <w:szCs w:val="22"/>
+        </w:rPr>
+        <w:t xml:space="preserve">, Location, Date, </w:t>
+      </w:r>
+      <w:proofErr w:type="gramStart"/>
+      <w:r>
+        <w:rPr>
+          <w:rFonts w:ascii="Times New Roman" w:hAnsi="Times New Roman" w:cs="Times New Roman"/>
+          <w:b/>
+          <w:i/>
+          <w:sz w:val="22"/>
+          <w:szCs w:val="22"/>
+        </w:rPr>
+        <w:t>SUM(</w:t>
+      </w:r>
+      <w:proofErr w:type="spellStart"/>
+      <w:proofErr w:type="gramEnd"/>
+      <w:r>
+        <w:rPr>
+          <w:rFonts w:ascii="Times New Roman" w:hAnsi="Times New Roman" w:cs="Times New Roman"/>
+          <w:b/>
+          <w:i/>
+          <w:sz w:val="22"/>
+          <w:szCs w:val="22"/>
+        </w:rPr>
+        <w:t>No_Table</w:t>
+      </w:r>
+      <w:proofErr w:type="spellEnd"/>
+      <w:r>
+        <w:rPr>
+          <w:rFonts w:ascii="Times New Roman" w:hAnsi="Times New Roman" w:cs="Times New Roman"/>
+          <w:b/>
+          <w:i/>
+          <w:sz w:val="22"/>
+          <w:szCs w:val="22"/>
+        </w:rPr>
+        <w:t xml:space="preserve">) As </w:t>
+      </w:r>
+      <w:proofErr w:type="spellStart"/>
+      <w:r>
+        <w:rPr>
+          <w:rFonts w:ascii="Times New Roman" w:hAnsi="Times New Roman" w:cs="Times New Roman"/>
+          <w:b/>
+          <w:i/>
+          <w:sz w:val="22"/>
+          <w:szCs w:val="22"/>
+        </w:rPr>
+        <w:t>Total_Table</w:t>
+      </w:r>
+      <w:proofErr w:type="spellEnd"/>
+      <w:r>
+        <w:rPr>
+          <w:rFonts w:ascii="Times New Roman" w:hAnsi="Times New Roman" w:cs="Times New Roman"/>
+          <w:b/>
+          <w:i/>
+          <w:sz w:val="22"/>
+          <w:szCs w:val="22"/>
+        </w:rPr>
+        <w:t xml:space="preserve"> FROM </w:t>
+      </w:r>
+      <w:proofErr w:type="spellStart"/>
+      <w:r>
+        <w:rPr>
+          <w:rFonts w:ascii="Times New Roman" w:hAnsi="Times New Roman" w:cs="Times New Roman"/>
+          <w:b/>
+          <w:i/>
+          <w:sz w:val="22"/>
+          <w:szCs w:val="22"/>
+        </w:rPr>
+        <w:t>booking_record</w:t>
+      </w:r>
+      <w:proofErr w:type="spellEnd"/>
+      <w:r>
+        <w:rPr>
+          <w:rFonts w:ascii="Times New Roman" w:hAnsi="Times New Roman" w:cs="Times New Roman"/>
+          <w:b/>
+          <w:i/>
+          <w:sz w:val="22"/>
+          <w:szCs w:val="22"/>
+        </w:rPr>
+        <w:t xml:space="preserve"> </w:t>
+      </w:r>
+      <w:proofErr w:type="spellStart"/>
+      <w:r>
+        <w:rPr>
+          <w:rFonts w:ascii="Times New Roman" w:hAnsi="Times New Roman" w:cs="Times New Roman"/>
+          <w:b/>
+          <w:i/>
+          <w:sz w:val="22"/>
+          <w:szCs w:val="22"/>
+        </w:rPr>
+        <w:t>a,user</w:t>
+      </w:r>
+      <w:proofErr w:type="spellEnd"/>
+      <w:r>
+        <w:rPr>
+          <w:rFonts w:ascii="Times New Roman" w:hAnsi="Times New Roman" w:cs="Times New Roman"/>
+          <w:b/>
+          <w:i/>
+          <w:sz w:val="22"/>
+          <w:szCs w:val="22"/>
+        </w:rPr>
+        <w:t xml:space="preserve"> b WHERE </w:t>
+      </w:r>
+      <w:proofErr w:type="spellStart"/>
+      <w:r>
+        <w:rPr>
+          <w:rFonts w:ascii="Times New Roman" w:hAnsi="Times New Roman" w:cs="Times New Roman"/>
+          <w:b/>
+          <w:i/>
+          <w:sz w:val="22"/>
+          <w:szCs w:val="22"/>
+        </w:rPr>
+        <w:t>a.Email_Address</w:t>
+      </w:r>
+      <w:proofErr w:type="spellEnd"/>
+      <w:r>
+        <w:rPr>
+          <w:rFonts w:ascii="Times New Roman" w:hAnsi="Times New Roman" w:cs="Times New Roman"/>
+          <w:b/>
+          <w:i/>
+          <w:sz w:val="22"/>
+          <w:szCs w:val="22"/>
+        </w:rPr>
+        <w:t xml:space="preserve"> = </w:t>
+      </w:r>
+      <w:proofErr w:type="spellStart"/>
+      <w:r>
+        <w:rPr>
+          <w:rFonts w:ascii="Times New Roman" w:hAnsi="Times New Roman" w:cs="Times New Roman"/>
+          <w:b/>
+          <w:i/>
+          <w:sz w:val="22"/>
+          <w:szCs w:val="22"/>
+        </w:rPr>
+        <w:t>b.Email_Address</w:t>
+      </w:r>
+      <w:proofErr w:type="spellEnd"/>
+      <w:r>
+        <w:rPr>
+          <w:rFonts w:ascii="Times New Roman" w:hAnsi="Times New Roman" w:cs="Times New Roman"/>
+          <w:b/>
+          <w:i/>
+          <w:sz w:val="22"/>
+          <w:szCs w:val="22"/>
+        </w:rPr>
+        <w:t xml:space="preserve"> AND </w:t>
+      </w:r>
+      <w:proofErr w:type="spellStart"/>
+      <w:r>
+        <w:rPr>
+          <w:rFonts w:ascii="Times New Roman" w:hAnsi="Times New Roman" w:cs="Times New Roman"/>
+          <w:b/>
+          <w:i/>
+          <w:sz w:val="22"/>
+          <w:szCs w:val="22"/>
+        </w:rPr>
+        <w:t>a.Email_Address</w:t>
+      </w:r>
+      <w:proofErr w:type="spellEnd"/>
+      <w:r>
+        <w:rPr>
+          <w:rFonts w:ascii="Times New Roman" w:hAnsi="Times New Roman" w:cs="Times New Roman"/>
+          <w:b/>
+          <w:i/>
+          <w:sz w:val="22"/>
+          <w:szCs w:val="22"/>
+        </w:rPr>
+        <w:t xml:space="preserve"> = “kaeyee1014@gmail.com” GROUP BY </w:t>
+      </w:r>
+      <w:proofErr w:type="spellStart"/>
+      <w:r>
+        <w:rPr>
+          <w:rFonts w:ascii="Times New Roman" w:hAnsi="Times New Roman" w:cs="Times New Roman"/>
+          <w:b/>
+          <w:i/>
+          <w:sz w:val="22"/>
+          <w:szCs w:val="22"/>
+        </w:rPr>
+        <w:t>a.Email_Address</w:t>
+      </w:r>
+      <w:proofErr w:type="spellEnd"/>
+      <w:r>
+        <w:rPr>
+          <w:rFonts w:ascii="Times New Roman" w:hAnsi="Times New Roman" w:cs="Times New Roman"/>
+          <w:b/>
+          <w:i/>
+          <w:sz w:val="22"/>
+          <w:szCs w:val="22"/>
+        </w:rPr>
+        <w:t xml:space="preserve">, </w:t>
+      </w:r>
+      <w:proofErr w:type="spellStart"/>
+      <w:r>
+        <w:rPr>
+          <w:rFonts w:ascii="Times New Roman" w:hAnsi="Times New Roman" w:cs="Times New Roman"/>
+          <w:b/>
+          <w:i/>
+          <w:sz w:val="22"/>
+          <w:szCs w:val="22"/>
+        </w:rPr>
+        <w:t>First_Name</w:t>
+      </w:r>
+      <w:proofErr w:type="spellEnd"/>
+      <w:r>
+        <w:rPr>
+          <w:rFonts w:ascii="Times New Roman" w:hAnsi="Times New Roman" w:cs="Times New Roman"/>
+          <w:b/>
+          <w:i/>
+          <w:sz w:val="22"/>
+          <w:szCs w:val="22"/>
+        </w:rPr>
+        <w:t xml:space="preserve">, </w:t>
+      </w:r>
+      <w:proofErr w:type="spellStart"/>
+      <w:r>
+        <w:rPr>
+          <w:rFonts w:ascii="Times New Roman" w:hAnsi="Times New Roman" w:cs="Times New Roman"/>
+          <w:b/>
+          <w:i/>
+          <w:sz w:val="22"/>
+          <w:szCs w:val="22"/>
+        </w:rPr>
+        <w:t>Last_Name</w:t>
+      </w:r>
+      <w:proofErr w:type="spellEnd"/>
+      <w:r>
+        <w:rPr>
+          <w:rFonts w:ascii="Times New Roman" w:hAnsi="Times New Roman" w:cs="Times New Roman"/>
+          <w:b/>
+          <w:i/>
+          <w:sz w:val="22"/>
+          <w:szCs w:val="22"/>
+        </w:rPr>
+        <w:t xml:space="preserve">, </w:t>
+      </w:r>
+      <w:proofErr w:type="spellStart"/>
+      <w:r>
+        <w:rPr>
+          <w:rFonts w:ascii="Times New Roman" w:hAnsi="Times New Roman" w:cs="Times New Roman"/>
+          <w:b/>
+          <w:i/>
+          <w:sz w:val="22"/>
+          <w:szCs w:val="22"/>
+        </w:rPr>
+        <w:t>Phone_Number</w:t>
+      </w:r>
+      <w:proofErr w:type="spellEnd"/>
+      <w:r>
+        <w:rPr>
+          <w:rFonts w:ascii="Times New Roman" w:hAnsi="Times New Roman" w:cs="Times New Roman"/>
+          <w:b/>
+          <w:i/>
+          <w:sz w:val="22"/>
+          <w:szCs w:val="22"/>
+        </w:rPr>
+        <w:t>, Location, Date ORDER BY</w:t>
       </w:r>
     </w:p>
     <w:p>
@@ -10151,19 +12842,57 @@
         <w:contextualSpacing/>
         <w:rPr>
           <w:rFonts w:ascii="Times New Roman" w:hAnsi="Times New Roman" w:cs="Times New Roman"/>
-          <w:color w:val="823125"/>
-          <w:sz w:val="22"/>
-          <w:szCs w:val="22"/>
-        </w:rPr>
-      </w:pPr>
-      <w:r>
-        <w:rPr>
-          <w:rFonts w:ascii="Times New Roman" w:hAnsi="Times New Roman" w:cs="Times New Roman"/>
-          <w:color w:val="823125"/>
-          <w:sz w:val="22"/>
-          <w:szCs w:val="22"/>
-        </w:rPr>
-        <w:t>a.Location, a.Date;</w:t>
+          <w:b/>
+          <w:i/>
+          <w:sz w:val="22"/>
+          <w:szCs w:val="22"/>
+        </w:rPr>
+      </w:pPr>
+      <w:proofErr w:type="spellStart"/>
+      <w:r>
+        <w:rPr>
+          <w:rFonts w:ascii="Times New Roman" w:hAnsi="Times New Roman" w:cs="Times New Roman"/>
+          <w:b/>
+          <w:i/>
+          <w:sz w:val="22"/>
+          <w:szCs w:val="22"/>
+        </w:rPr>
+        <w:t>a.Location</w:t>
+      </w:r>
+      <w:proofErr w:type="spellEnd"/>
+      <w:r>
+        <w:rPr>
+          <w:rFonts w:ascii="Times New Roman" w:hAnsi="Times New Roman" w:cs="Times New Roman"/>
+          <w:b/>
+          <w:i/>
+          <w:sz w:val="22"/>
+          <w:szCs w:val="22"/>
+        </w:rPr>
+        <w:t xml:space="preserve">, </w:t>
+      </w:r>
+      <w:bookmarkStart w:id="0" w:name="_GoBack"/>
+      <w:proofErr w:type="spellStart"/>
+      <w:r>
+        <w:rPr>
+          <w:rFonts w:ascii="Times New Roman" w:hAnsi="Times New Roman" w:cs="Times New Roman"/>
+          <w:b/>
+          <w:i/>
+          <w:sz w:val="22"/>
+          <w:szCs w:val="22"/>
+        </w:rPr>
+        <w:t>a.Date</w:t>
+      </w:r>
+      <w:bookmarkEnd w:id="0"/>
+      <w:proofErr w:type="spellEnd"/>
+      <w:r>
+        <w:rPr>
+          <w:rFonts w:ascii="Times New Roman" w:hAnsi="Times New Roman" w:cs="Times New Roman"/>
+          <w:b/>
+          <w:i/>
+          <w:sz w:val="22"/>
+          <w:szCs w:val="22"/>
+        </w:rPr>
+        <w:t>;</w:t>
       </w:r>
     </w:p>
     <w:p>
@@ -10204,6 +12933,7 @@
           <w:rFonts w:ascii="Times New Roman" w:eastAsia="楷体" w:hAnsi="Times New Roman" w:cs="Times New Roman"/>
           <w:b/>
           <w:noProof/>
+          <w:lang w:val="en-MY"/>
         </w:rPr>
         <w:drawing>
           <wp:inline distT="0" distB="0" distL="0" distR="0">
@@ -10252,6 +12982,7 @@
           <w:rFonts w:ascii="Times New Roman" w:eastAsia="楷体" w:hAnsi="Times New Roman" w:cs="Times New Roman"/>
           <w:b/>
           <w:noProof/>
+          <w:lang w:val="en-MY"/>
         </w:rPr>
         <w:drawing>
           <wp:inline distT="0" distB="0" distL="0" distR="0">
@@ -10408,7 +13139,25 @@
           <w:sz w:val="22"/>
           <w:szCs w:val="22"/>
         </w:rPr>
-        <w:t>For example, if the admin selected location “Jurong East”, the executed SQL will be as follow:</w:t>
+        <w:t>For example, if the admin selected location “</w:t>
+      </w:r>
+      <w:proofErr w:type="spellStart"/>
+      <w:r>
+        <w:rPr>
+          <w:rFonts w:ascii="Times New Roman" w:eastAsiaTheme="minorEastAsia" w:hAnsi="Times New Roman" w:cs="Times New Roman"/>
+          <w:sz w:val="22"/>
+          <w:szCs w:val="22"/>
+        </w:rPr>
+        <w:t>Jurong</w:t>
+      </w:r>
+      <w:proofErr w:type="spellEnd"/>
+      <w:r>
+        <w:rPr>
+          <w:rFonts w:ascii="Times New Roman" w:eastAsiaTheme="minorEastAsia" w:hAnsi="Times New Roman" w:cs="Times New Roman"/>
+          <w:sz w:val="22"/>
+          <w:szCs w:val="22"/>
+        </w:rPr>
+        <w:t xml:space="preserve"> East”, the executed SQL will be as follow:</w:t>
       </w:r>
     </w:p>
     <w:p>
@@ -10419,19 +13168,121 @@
         <w:contextualSpacing/>
         <w:rPr>
           <w:rFonts w:ascii="Times New Roman" w:hAnsi="Times New Roman" w:cs="Times New Roman"/>
-          <w:color w:val="9B5F9B"/>
-          <w:sz w:val="22"/>
-          <w:szCs w:val="22"/>
-        </w:rPr>
-      </w:pPr>
-      <w:r>
-        <w:rPr>
-          <w:rFonts w:ascii="Times New Roman" w:hAnsi="Times New Roman" w:cs="Times New Roman"/>
-          <w:color w:val="823125"/>
-          <w:sz w:val="22"/>
-          <w:szCs w:val="22"/>
-        </w:rPr>
-        <w:t>SELECT Date, Time, SUM(No_Table) As Total_Table FROM booking_record WHERE Location = “Jurong East” GROUP BY Date, Time ORDER BY Date, Time;</w:t>
+          <w:b/>
+          <w:i/>
+          <w:sz w:val="22"/>
+          <w:szCs w:val="22"/>
+        </w:rPr>
+      </w:pPr>
+      <w:r>
+        <w:rPr>
+          <w:rFonts w:ascii="Times New Roman" w:hAnsi="Times New Roman" w:cs="Times New Roman"/>
+          <w:b/>
+          <w:i/>
+          <w:sz w:val="22"/>
+          <w:szCs w:val="22"/>
+        </w:rPr>
+        <w:t xml:space="preserve">SELECT Date, Time, </w:t>
+      </w:r>
+      <w:proofErr w:type="gramStart"/>
+      <w:r>
+        <w:rPr>
+          <w:rFonts w:ascii="Times New Roman" w:hAnsi="Times New Roman" w:cs="Times New Roman"/>
+          <w:b/>
+          <w:i/>
+          <w:sz w:val="22"/>
+          <w:szCs w:val="22"/>
+        </w:rPr>
+        <w:t>SUM(</w:t>
+      </w:r>
+      <w:proofErr w:type="spellStart"/>
+      <w:proofErr w:type="gramEnd"/>
+      <w:r>
+        <w:rPr>
+          <w:rFonts w:ascii="Times New Roman" w:hAnsi="Times New Roman" w:cs="Times New Roman"/>
+          <w:b/>
+          <w:i/>
+          <w:sz w:val="22"/>
+          <w:szCs w:val="22"/>
+        </w:rPr>
+        <w:t>No_Table</w:t>
+      </w:r>
+      <w:proofErr w:type="spellEnd"/>
+      <w:r>
+        <w:rPr>
+          <w:rFonts w:ascii="Times New Roman" w:hAnsi="Times New Roman" w:cs="Times New Roman"/>
+          <w:b/>
+          <w:i/>
+          <w:sz w:val="22"/>
+          <w:szCs w:val="22"/>
+        </w:rPr>
+        <w:t xml:space="preserve">) As </w:t>
+      </w:r>
+      <w:proofErr w:type="spellStart"/>
+      <w:r>
+        <w:rPr>
+          <w:rFonts w:ascii="Times New Roman" w:hAnsi="Times New Roman" w:cs="Times New Roman"/>
+          <w:b/>
+          <w:i/>
+          <w:sz w:val="22"/>
+          <w:szCs w:val="22"/>
+        </w:rPr>
+        <w:t>Total_Table</w:t>
+      </w:r>
+      <w:proofErr w:type="spellEnd"/>
+      <w:r>
+        <w:rPr>
+          <w:rFonts w:ascii="Times New Roman" w:hAnsi="Times New Roman" w:cs="Times New Roman"/>
+          <w:b/>
+          <w:i/>
+          <w:sz w:val="22"/>
+          <w:szCs w:val="22"/>
+        </w:rPr>
+        <w:t xml:space="preserve"> FROM </w:t>
+      </w:r>
+      <w:proofErr w:type="spellStart"/>
+      <w:r>
+        <w:rPr>
+          <w:rFonts w:ascii="Times New Roman" w:hAnsi="Times New Roman" w:cs="Times New Roman"/>
+          <w:b/>
+          <w:i/>
+          <w:sz w:val="22"/>
+          <w:szCs w:val="22"/>
+        </w:rPr>
+        <w:t>booking_record</w:t>
+      </w:r>
+      <w:proofErr w:type="spellEnd"/>
+      <w:r>
+        <w:rPr>
+          <w:rFonts w:ascii="Times New Roman" w:hAnsi="Times New Roman" w:cs="Times New Roman"/>
+          <w:b/>
+          <w:i/>
+          <w:sz w:val="22"/>
+          <w:szCs w:val="22"/>
+        </w:rPr>
+        <w:t xml:space="preserve"> WHERE Location = “</w:t>
+      </w:r>
+      <w:proofErr w:type="spellStart"/>
+      <w:r>
+        <w:rPr>
+          <w:rFonts w:ascii="Times New Roman" w:hAnsi="Times New Roman" w:cs="Times New Roman"/>
+          <w:b/>
+          <w:i/>
+          <w:sz w:val="22"/>
+          <w:szCs w:val="22"/>
+        </w:rPr>
+        <w:t>Jurong</w:t>
+      </w:r>
+      <w:proofErr w:type="spellEnd"/>
+      <w:r>
+        <w:rPr>
+          <w:rFonts w:ascii="Times New Roman" w:hAnsi="Times New Roman" w:cs="Times New Roman"/>
+          <w:b/>
+          <w:i/>
+          <w:sz w:val="22"/>
+          <w:szCs w:val="22"/>
+        </w:rPr>
+        <w:t xml:space="preserve"> East” GROUP BY Date, Time ORDER BY Date, Time;</w:t>
       </w:r>
     </w:p>
     <w:p>
@@ -10489,6 +13340,7 @@
         <w:rPr>
           <w:rFonts w:ascii="Times New Roman" w:hAnsi="Times New Roman" w:cs="Times New Roman"/>
           <w:noProof/>
+          <w:lang w:val="en-MY"/>
         </w:rPr>
         <w:drawing>
           <wp:inline distT="0" distB="0" distL="0" distR="0">
@@ -10536,6 +13388,7 @@
         <w:rPr>
           <w:rFonts w:ascii="Times New Roman" w:hAnsi="Times New Roman" w:cs="Times New Roman"/>
           <w:noProof/>
+          <w:lang w:val="en-MY"/>
         </w:rPr>
         <w:drawing>
           <wp:inline distT="0" distB="0" distL="0" distR="0">
@@ -12873,7 +15726,7 @@
   <a:extraClrSchemeLst/>
   <a:extLst>
     <a:ext uri="{05A4C25C-085E-4340-85A3-A5531E510DB2}">
-      <thm15:themeFamily xmlns:thm15="http://schemas.microsoft.com/office/thememl/2012/main" xmlns="" name="Office Theme" id="{62F939B6-93AF-4DB8-9C6B-D6C7DFDC589F}" vid="{4A3C46E8-61CC-4603-A589-7422A47A8E4A}"/>
+      <thm15:themeFamily xmlns="" xmlns:thm15="http://schemas.microsoft.com/office/thememl/2012/main" name="Office Theme" id="{62F939B6-93AF-4DB8-9C6B-D6C7DFDC589F}" vid="{4A3C46E8-61CC-4603-A589-7422A47A8E4A}"/>
     </a:ext>
   </a:extLst>
 </a:theme>
@@ -12884,7 +15737,7 @@
 </file>
 
 <file path=customXml/itemProps1.xml><?xml version="1.0" encoding="utf-8"?>
-<ds:datastoreItem xmlns:ds="http://schemas.openxmlformats.org/officeDocument/2006/customXml" ds:itemID="{C95771CB-C083-416A-93AC-2E590FBFE01D}">
+<ds:datastoreItem xmlns:ds="http://schemas.openxmlformats.org/officeDocument/2006/customXml" ds:itemID="{25EDC03D-DF06-4CE4-B86C-EF90DF99DC3F}">
   <ds:schemaRefs>
     <ds:schemaRef ds:uri="http://schemas.openxmlformats.org/officeDocument/2006/bibliography"/>
   </ds:schemaRefs>

</xml_diff>

<commit_message>
added partial content page
</commit_message>
<xml_diff>
--- a/CS2102 Project Report.docx
+++ b/CS2102 Project Report.docx
@@ -603,7 +603,7 @@
         <w:spacing w:after="200" w:line="360" w:lineRule="auto"/>
         <w:contextualSpacing/>
         <w:rPr>
-          <w:rFonts w:ascii="Times New Roman" w:hAnsi="Times New Roman" w:cs="Times New Roman" w:hint="eastAsia"/>
+          <w:rFonts w:ascii="Times New Roman" w:hAnsi="Times New Roman" w:cs="Times New Roman"/>
           <w:b/>
           <w:sz w:val="28"/>
           <w:u w:val="single"/>
@@ -631,30 +631,24 @@
           <w:u w:val="single"/>
         </w:rPr>
       </w:pPr>
-    </w:p>
-    <w:p>
-      <w:pPr>
-        <w:spacing w:after="200" w:line="360" w:lineRule="auto"/>
-        <w:contextualSpacing/>
-        <w:rPr>
-          <w:rFonts w:ascii="Times New Roman" w:hAnsi="Times New Roman" w:cs="Times New Roman" w:hint="eastAsia"/>
+      <w:r>
+        <w:rPr>
+          <w:rFonts w:ascii="Times New Roman" w:hAnsi="Times New Roman" w:cs="Times New Roman"/>
           <w:b/>
           <w:sz w:val="28"/>
           <w:u w:val="single"/>
         </w:rPr>
-      </w:pPr>
-    </w:p>
-    <w:p>
-      <w:pPr>
-        <w:spacing w:after="200" w:line="360" w:lineRule="auto"/>
-        <w:contextualSpacing/>
+        <w:t>Chapter</w:t>
+      </w:r>
+      <w:r>
         <w:rPr>
           <w:rFonts w:ascii="Times New Roman" w:hAnsi="Times New Roman" w:cs="Times New Roman" w:hint="eastAsia"/>
           <w:b/>
           <w:sz w:val="28"/>
           <w:u w:val="single"/>
         </w:rPr>
-      </w:pPr>
+        <w:t xml:space="preserve"> 1: Overview</w:t>
+      </w:r>
     </w:p>
     <w:p>
       <w:pPr>
@@ -667,30 +661,24 @@
           <w:u w:val="single"/>
         </w:rPr>
       </w:pPr>
-    </w:p>
-    <w:p>
-      <w:pPr>
-        <w:spacing w:after="200" w:line="360" w:lineRule="auto"/>
-        <w:contextualSpacing/>
-        <w:rPr>
-          <w:rFonts w:ascii="Times New Roman" w:hAnsi="Times New Roman" w:cs="Times New Roman" w:hint="eastAsia"/>
+      <w:r>
+        <w:rPr>
+          <w:rFonts w:ascii="Times New Roman" w:hAnsi="Times New Roman" w:cs="Times New Roman"/>
           <w:b/>
           <w:sz w:val="28"/>
           <w:u w:val="single"/>
         </w:rPr>
-      </w:pPr>
-    </w:p>
-    <w:p>
-      <w:pPr>
-        <w:spacing w:after="200" w:line="360" w:lineRule="auto"/>
-        <w:contextualSpacing/>
+        <w:t>1,1</w:t>
+      </w:r>
+      <w:r>
         <w:rPr>
           <w:rFonts w:ascii="Times New Roman" w:hAnsi="Times New Roman" w:cs="Times New Roman" w:hint="eastAsia"/>
           <w:b/>
           <w:sz w:val="28"/>
           <w:u w:val="single"/>
         </w:rPr>
-      </w:pPr>
+        <w:t xml:space="preserve"> Introduction</w:t>
+      </w:r>
     </w:p>
     <w:p>
       <w:pPr>
@@ -703,270 +691,455 @@
           <w:u w:val="single"/>
         </w:rPr>
       </w:pPr>
-    </w:p>
-    <w:p>
-      <w:pPr>
-        <w:spacing w:after="200" w:line="360" w:lineRule="auto"/>
-        <w:contextualSpacing/>
+      <w:r>
         <w:rPr>
           <w:rFonts w:ascii="Times New Roman" w:hAnsi="Times New Roman" w:cs="Times New Roman" w:hint="eastAsia"/>
           <w:b/>
           <w:sz w:val="28"/>
           <w:u w:val="single"/>
         </w:rPr>
-      </w:pPr>
+        <w:t>1.2 Implementation of the Online Booking System</w:t>
+      </w:r>
     </w:p>
     <w:p>
       <w:pPr>
         <w:spacing w:after="200" w:line="360" w:lineRule="auto"/>
         <w:contextualSpacing/>
         <w:rPr>
-          <w:rFonts w:ascii="Times New Roman" w:hAnsi="Times New Roman" w:cs="Times New Roman" w:hint="eastAsia"/>
+          <w:rFonts w:ascii="Times New Roman" w:hAnsi="Times New Roman" w:cs="Times New Roman"/>
           <w:b/>
           <w:sz w:val="28"/>
           <w:u w:val="single"/>
         </w:rPr>
       </w:pPr>
-    </w:p>
-    <w:p>
-      <w:pPr>
-        <w:spacing w:after="200" w:line="360" w:lineRule="auto"/>
-        <w:contextualSpacing/>
+      <w:r>
         <w:rPr>
           <w:rFonts w:ascii="Times New Roman" w:hAnsi="Times New Roman" w:cs="Times New Roman" w:hint="eastAsia"/>
           <w:b/>
           <w:sz w:val="28"/>
           <w:u w:val="single"/>
         </w:rPr>
-      </w:pPr>
+        <w:t>1.3 Database Management System</w:t>
+      </w:r>
     </w:p>
     <w:p>
       <w:pPr>
         <w:spacing w:after="200" w:line="360" w:lineRule="auto"/>
         <w:contextualSpacing/>
         <w:rPr>
-          <w:rFonts w:ascii="Times New Roman" w:hAnsi="Times New Roman" w:cs="Times New Roman" w:hint="eastAsia"/>
+          <w:rFonts w:ascii="Times New Roman" w:hAnsi="Times New Roman" w:cs="Times New Roman"/>
           <w:b/>
           <w:sz w:val="28"/>
           <w:u w:val="single"/>
         </w:rPr>
       </w:pPr>
-    </w:p>
-    <w:p>
-      <w:pPr>
-        <w:spacing w:after="200" w:line="360" w:lineRule="auto"/>
-        <w:contextualSpacing/>
+      <w:r>
         <w:rPr>
           <w:rFonts w:ascii="Times New Roman" w:hAnsi="Times New Roman" w:cs="Times New Roman" w:hint="eastAsia"/>
           <w:b/>
           <w:sz w:val="28"/>
           <w:u w:val="single"/>
         </w:rPr>
-      </w:pPr>
+        <w:t>Chapter 2: Sign up Function and Log in Function</w:t>
+      </w:r>
     </w:p>
     <w:p>
       <w:pPr>
         <w:spacing w:after="200" w:line="360" w:lineRule="auto"/>
         <w:contextualSpacing/>
         <w:rPr>
-          <w:rFonts w:ascii="Times New Roman" w:hAnsi="Times New Roman" w:cs="Times New Roman" w:hint="eastAsia"/>
+          <w:rFonts w:ascii="Times New Roman" w:hAnsi="Times New Roman" w:cs="Times New Roman"/>
           <w:b/>
           <w:sz w:val="28"/>
           <w:u w:val="single"/>
         </w:rPr>
       </w:pPr>
-    </w:p>
-    <w:p>
-      <w:pPr>
-        <w:spacing w:after="200" w:line="360" w:lineRule="auto"/>
-        <w:contextualSpacing/>
-        <w:rPr>
-          <w:rFonts w:ascii="Times New Roman" w:hAnsi="Times New Roman" w:cs="Times New Roman" w:hint="eastAsia"/>
+      <w:r>
+        <w:rPr>
+          <w:rFonts w:ascii="Times New Roman" w:hAnsi="Times New Roman" w:cs="Times New Roman"/>
           <w:b/>
           <w:sz w:val="28"/>
           <w:u w:val="single"/>
         </w:rPr>
-      </w:pPr>
+        <w:t>2.1 Sign up</w:t>
+      </w:r>
     </w:p>
     <w:p>
       <w:pPr>
         <w:spacing w:after="200" w:line="360" w:lineRule="auto"/>
         <w:contextualSpacing/>
         <w:rPr>
-          <w:rFonts w:ascii="Times New Roman" w:hAnsi="Times New Roman" w:cs="Times New Roman" w:hint="eastAsia"/>
+          <w:rFonts w:ascii="Times New Roman" w:hAnsi="Times New Roman" w:cs="Times New Roman"/>
           <w:b/>
           <w:sz w:val="28"/>
           <w:u w:val="single"/>
         </w:rPr>
       </w:pPr>
-    </w:p>
-    <w:p>
-      <w:pPr>
-        <w:spacing w:after="200" w:line="360" w:lineRule="auto"/>
-        <w:contextualSpacing/>
-        <w:rPr>
-          <w:rFonts w:ascii="Times New Roman" w:hAnsi="Times New Roman" w:cs="Times New Roman" w:hint="eastAsia"/>
+      <w:r>
+        <w:rPr>
+          <w:rFonts w:ascii="Times New Roman" w:hAnsi="Times New Roman" w:cs="Times New Roman"/>
           <w:b/>
           <w:sz w:val="28"/>
           <w:u w:val="single"/>
         </w:rPr>
-      </w:pPr>
+        <w:t>2.2 Log in</w:t>
+      </w:r>
     </w:p>
     <w:p>
       <w:pPr>
         <w:spacing w:after="200" w:line="360" w:lineRule="auto"/>
         <w:contextualSpacing/>
         <w:rPr>
-          <w:rFonts w:ascii="Times New Roman" w:hAnsi="Times New Roman" w:cs="Times New Roman" w:hint="eastAsia"/>
+          <w:rFonts w:ascii="Times New Roman" w:hAnsi="Times New Roman" w:cs="Times New Roman"/>
           <w:b/>
           <w:sz w:val="28"/>
           <w:u w:val="single"/>
         </w:rPr>
       </w:pPr>
-    </w:p>
-    <w:p>
-      <w:pPr>
-        <w:spacing w:after="200" w:line="360" w:lineRule="auto"/>
-        <w:contextualSpacing/>
-        <w:rPr>
-          <w:rFonts w:ascii="Times New Roman" w:hAnsi="Times New Roman" w:cs="Times New Roman" w:hint="eastAsia"/>
+      <w:r>
+        <w:rPr>
+          <w:rFonts w:ascii="Times New Roman" w:hAnsi="Times New Roman" w:cs="Times New Roman"/>
           <w:b/>
           <w:sz w:val="28"/>
           <w:u w:val="single"/>
         </w:rPr>
-      </w:pPr>
+        <w:t>Chapter 3: Making Reservation and User Edit</w:t>
+      </w:r>
     </w:p>
     <w:p>
       <w:pPr>
         <w:spacing w:after="200" w:line="360" w:lineRule="auto"/>
         <w:contextualSpacing/>
         <w:rPr>
-          <w:rFonts w:ascii="Times New Roman" w:hAnsi="Times New Roman" w:cs="Times New Roman" w:hint="eastAsia"/>
+          <w:rFonts w:ascii="Times New Roman" w:hAnsi="Times New Roman" w:cs="Times New Roman"/>
           <w:b/>
           <w:sz w:val="28"/>
           <w:u w:val="single"/>
         </w:rPr>
       </w:pPr>
-    </w:p>
-    <w:p>
-      <w:pPr>
-        <w:spacing w:after="200" w:line="360" w:lineRule="auto"/>
-        <w:contextualSpacing/>
-        <w:rPr>
-          <w:rFonts w:ascii="Times New Roman" w:hAnsi="Times New Roman" w:cs="Times New Roman" w:hint="eastAsia"/>
+      <w:r>
+        <w:rPr>
+          <w:rFonts w:ascii="Times New Roman" w:hAnsi="Times New Roman" w:cs="Times New Roman"/>
           <w:b/>
           <w:sz w:val="28"/>
           <w:u w:val="single"/>
         </w:rPr>
-      </w:pPr>
+        <w:t>3,1 Making Reservation</w:t>
+      </w:r>
     </w:p>
     <w:p>
       <w:pPr>
         <w:spacing w:after="200" w:line="360" w:lineRule="auto"/>
         <w:contextualSpacing/>
         <w:rPr>
-          <w:rFonts w:ascii="Times New Roman" w:hAnsi="Times New Roman" w:cs="Times New Roman" w:hint="eastAsia"/>
+          <w:rFonts w:ascii="Times New Roman" w:hAnsi="Times New Roman" w:cs="Times New Roman"/>
           <w:b/>
           <w:sz w:val="28"/>
           <w:u w:val="single"/>
         </w:rPr>
       </w:pPr>
-    </w:p>
-    <w:p>
-      <w:pPr>
-        <w:spacing w:after="200" w:line="360" w:lineRule="auto"/>
-        <w:contextualSpacing/>
-        <w:rPr>
-          <w:rFonts w:ascii="Times New Roman" w:hAnsi="Times New Roman" w:cs="Times New Roman" w:hint="eastAsia"/>
+      <w:r>
+        <w:rPr>
+          <w:rFonts w:ascii="Times New Roman" w:hAnsi="Times New Roman" w:cs="Times New Roman"/>
           <w:b/>
           <w:sz w:val="28"/>
           <w:u w:val="single"/>
         </w:rPr>
-      </w:pPr>
+        <w:t>3.2 Editing Reservation</w:t>
+      </w:r>
     </w:p>
     <w:p>
       <w:pPr>
         <w:spacing w:after="200" w:line="360" w:lineRule="auto"/>
         <w:contextualSpacing/>
         <w:rPr>
-          <w:rFonts w:ascii="Times New Roman" w:hAnsi="Times New Roman" w:cs="Times New Roman" w:hint="eastAsia"/>
+          <w:rFonts w:ascii="Times New Roman" w:hAnsi="Times New Roman" w:cs="Times New Roman"/>
           <w:b/>
           <w:sz w:val="28"/>
           <w:u w:val="single"/>
         </w:rPr>
       </w:pPr>
-    </w:p>
-    <w:p>
-      <w:pPr>
-        <w:spacing w:after="200" w:line="360" w:lineRule="auto"/>
-        <w:contextualSpacing/>
-        <w:rPr>
-          <w:rFonts w:ascii="Times New Roman" w:hAnsi="Times New Roman" w:cs="Times New Roman" w:hint="eastAsia"/>
+      <w:r>
+        <w:rPr>
+          <w:rFonts w:ascii="Times New Roman" w:hAnsi="Times New Roman" w:cs="Times New Roman"/>
           <w:b/>
           <w:sz w:val="28"/>
           <w:u w:val="single"/>
         </w:rPr>
-      </w:pPr>
+        <w:t>Chapter 4: Admministrator</w:t>
+      </w:r>
     </w:p>
     <w:p>
       <w:pPr>
         <w:spacing w:after="200" w:line="360" w:lineRule="auto"/>
         <w:contextualSpacing/>
         <w:rPr>
-          <w:rFonts w:ascii="Times New Roman" w:hAnsi="Times New Roman" w:cs="Times New Roman" w:hint="eastAsia"/>
+          <w:rFonts w:ascii="Times New Roman" w:hAnsi="Times New Roman" w:cs="Times New Roman"/>
           <w:b/>
           <w:sz w:val="28"/>
           <w:u w:val="single"/>
         </w:rPr>
       </w:pPr>
-    </w:p>
-    <w:p>
-      <w:pPr>
-        <w:spacing w:after="200" w:line="360" w:lineRule="auto"/>
-        <w:contextualSpacing/>
-        <w:rPr>
-          <w:rFonts w:ascii="Times New Roman" w:hAnsi="Times New Roman" w:cs="Times New Roman" w:hint="eastAsia"/>
+      <w:r>
+        <w:rPr>
+          <w:rFonts w:ascii="Times New Roman" w:hAnsi="Times New Roman" w:cs="Times New Roman"/>
           <w:b/>
           <w:sz w:val="28"/>
           <w:u w:val="single"/>
         </w:rPr>
-      </w:pPr>
+        <w:t>4.1 Admin user</w:t>
+      </w:r>
     </w:p>
     <w:p>
       <w:pPr>
         <w:spacing w:after="200" w:line="360" w:lineRule="auto"/>
         <w:contextualSpacing/>
         <w:rPr>
-          <w:rFonts w:ascii="Times New Roman" w:hAnsi="Times New Roman" w:cs="Times New Roman" w:hint="eastAsia"/>
+          <w:rFonts w:ascii="Times New Roman" w:hAnsi="Times New Roman" w:cs="Times New Roman"/>
           <w:b/>
           <w:sz w:val="28"/>
           <w:u w:val="single"/>
         </w:rPr>
       </w:pPr>
-    </w:p>
-    <w:p>
-      <w:pPr>
-        <w:spacing w:after="200" w:line="360" w:lineRule="auto"/>
-        <w:contextualSpacing/>
-        <w:rPr>
-          <w:rFonts w:ascii="Times New Roman" w:hAnsi="Times New Roman" w:cs="Times New Roman" w:hint="eastAsia"/>
+      <w:r>
+        <w:rPr>
+          <w:rFonts w:ascii="Times New Roman" w:hAnsi="Times New Roman" w:cs="Times New Roman"/>
           <w:b/>
           <w:sz w:val="28"/>
           <w:u w:val="single"/>
         </w:rPr>
-      </w:pPr>
+        <w:t>4.2 Admin Edit</w:t>
+      </w:r>
     </w:p>
     <w:p>
       <w:pPr>
         <w:spacing w:after="200" w:line="360" w:lineRule="auto"/>
         <w:contextualSpacing/>
         <w:rPr>
-          <w:rFonts w:ascii="Times New Roman" w:hAnsi="Times New Roman" w:cs="Times New Roman" w:hint="eastAsia"/>
+          <w:rFonts w:ascii="Times New Roman" w:hAnsi="Times New Roman" w:cs="Times New Roman"/>
           <w:b/>
           <w:sz w:val="28"/>
           <w:u w:val="single"/>
         </w:rPr>
       </w:pPr>
+      <w:r>
+        <w:rPr>
+          <w:rFonts w:ascii="Times New Roman" w:hAnsi="Times New Roman" w:cs="Times New Roman"/>
+          <w:b/>
+          <w:sz w:val="28"/>
+          <w:u w:val="single"/>
+        </w:rPr>
+        <w:t>4.3 Report</w:t>
+      </w:r>
+    </w:p>
+    <w:p>
+      <w:pPr>
+        <w:spacing w:after="200" w:line="360" w:lineRule="auto"/>
+        <w:contextualSpacing/>
+        <w:rPr>
+          <w:rFonts w:ascii="Times New Roman" w:hAnsi="Times New Roman" w:cs="Times New Roman"/>
+          <w:b/>
+          <w:sz w:val="28"/>
+          <w:u w:val="single"/>
+        </w:rPr>
+      </w:pPr>
+      <w:r>
+        <w:rPr>
+          <w:rFonts w:ascii="Times New Roman" w:hAnsi="Times New Roman" w:cs="Times New Roman"/>
+          <w:b/>
+          <w:sz w:val="28"/>
+          <w:u w:val="single"/>
+        </w:rPr>
+        <w:t>4.3.1 General Report</w:t>
+      </w:r>
+    </w:p>
+    <w:p>
+      <w:pPr>
+        <w:spacing w:after="200" w:line="360" w:lineRule="auto"/>
+        <w:contextualSpacing/>
+        <w:rPr>
+          <w:rFonts w:ascii="Times New Roman" w:hAnsi="Times New Roman" w:cs="Times New Roman"/>
+          <w:b/>
+          <w:sz w:val="28"/>
+          <w:u w:val="single"/>
+        </w:rPr>
+      </w:pPr>
+      <w:r>
+        <w:rPr>
+          <w:rFonts w:ascii="Times New Roman" w:hAnsi="Times New Roman" w:cs="Times New Roman"/>
+          <w:b/>
+          <w:sz w:val="28"/>
+          <w:u w:val="single"/>
+        </w:rPr>
+        <w:t>4.3.2 Report by Email</w:t>
+      </w:r>
+    </w:p>
+    <w:p>
+      <w:pPr>
+        <w:spacing w:after="200" w:line="360" w:lineRule="auto"/>
+        <w:contextualSpacing/>
+        <w:rPr>
+          <w:rFonts w:ascii="Times New Roman" w:hAnsi="Times New Roman" w:cs="Times New Roman"/>
+          <w:b/>
+          <w:sz w:val="28"/>
+          <w:u w:val="single"/>
+        </w:rPr>
+      </w:pPr>
+      <w:r>
+        <w:rPr>
+          <w:rFonts w:ascii="Times New Roman" w:hAnsi="Times New Roman" w:cs="Times New Roman"/>
+          <w:b/>
+          <w:sz w:val="28"/>
+          <w:u w:val="single"/>
+        </w:rPr>
+        <w:t>4.3.3 Report by Location</w:t>
+      </w:r>
+    </w:p>
+    <w:p>
+      <w:pPr>
+        <w:spacing w:after="200" w:line="360" w:lineRule="auto"/>
+        <w:contextualSpacing/>
+        <w:rPr>
+          <w:rFonts w:ascii="Times New Roman" w:hAnsi="Times New Roman" w:cs="Times New Roman"/>
+          <w:b/>
+          <w:sz w:val="28"/>
+          <w:u w:val="single"/>
+        </w:rPr>
+      </w:pPr>
+    </w:p>
+    <w:p>
+      <w:pPr>
+        <w:spacing w:after="200" w:line="360" w:lineRule="auto"/>
+        <w:contextualSpacing/>
+        <w:rPr>
+          <w:rFonts w:ascii="Times New Roman" w:hAnsi="Times New Roman" w:cs="Times New Roman"/>
+          <w:b/>
+          <w:sz w:val="28"/>
+          <w:u w:val="single"/>
+        </w:rPr>
+      </w:pPr>
+    </w:p>
+    <w:p>
+      <w:pPr>
+        <w:spacing w:after="200" w:line="360" w:lineRule="auto"/>
+        <w:contextualSpacing/>
+        <w:rPr>
+          <w:rFonts w:ascii="Times New Roman" w:hAnsi="Times New Roman" w:cs="Times New Roman"/>
+          <w:b/>
+          <w:sz w:val="28"/>
+          <w:u w:val="single"/>
+        </w:rPr>
+      </w:pPr>
+    </w:p>
+    <w:p>
+      <w:pPr>
+        <w:spacing w:after="200" w:line="360" w:lineRule="auto"/>
+        <w:contextualSpacing/>
+        <w:rPr>
+          <w:rFonts w:ascii="Times New Roman" w:hAnsi="Times New Roman" w:cs="Times New Roman"/>
+          <w:b/>
+          <w:sz w:val="28"/>
+          <w:u w:val="single"/>
+        </w:rPr>
+      </w:pPr>
+    </w:p>
+    <w:p>
+      <w:pPr>
+        <w:spacing w:after="200" w:line="360" w:lineRule="auto"/>
+        <w:contextualSpacing/>
+        <w:rPr>
+          <w:rFonts w:ascii="Times New Roman" w:hAnsi="Times New Roman" w:cs="Times New Roman"/>
+          <w:b/>
+          <w:sz w:val="28"/>
+          <w:u w:val="single"/>
+        </w:rPr>
+      </w:pPr>
+    </w:p>
+    <w:p>
+      <w:pPr>
+        <w:spacing w:after="200" w:line="360" w:lineRule="auto"/>
+        <w:contextualSpacing/>
+        <w:rPr>
+          <w:rFonts w:ascii="Times New Roman" w:hAnsi="Times New Roman" w:cs="Times New Roman"/>
+          <w:b/>
+          <w:sz w:val="28"/>
+          <w:u w:val="single"/>
+        </w:rPr>
+      </w:pPr>
+    </w:p>
+    <w:p>
+      <w:pPr>
+        <w:spacing w:after="200" w:line="360" w:lineRule="auto"/>
+        <w:contextualSpacing/>
+        <w:rPr>
+          <w:rFonts w:ascii="Times New Roman" w:hAnsi="Times New Roman" w:cs="Times New Roman"/>
+          <w:b/>
+          <w:sz w:val="28"/>
+          <w:u w:val="single"/>
+        </w:rPr>
+      </w:pPr>
+    </w:p>
+    <w:p>
+      <w:pPr>
+        <w:spacing w:after="200" w:line="360" w:lineRule="auto"/>
+        <w:contextualSpacing/>
+        <w:rPr>
+          <w:rFonts w:ascii="Times New Roman" w:hAnsi="Times New Roman" w:cs="Times New Roman"/>
+          <w:b/>
+          <w:sz w:val="28"/>
+          <w:u w:val="single"/>
+        </w:rPr>
+      </w:pPr>
+    </w:p>
+    <w:p>
+      <w:pPr>
+        <w:spacing w:after="200" w:line="360" w:lineRule="auto"/>
+        <w:contextualSpacing/>
+        <w:rPr>
+          <w:rFonts w:ascii="Times New Roman" w:hAnsi="Times New Roman" w:cs="Times New Roman"/>
+          <w:b/>
+          <w:sz w:val="28"/>
+          <w:u w:val="single"/>
+        </w:rPr>
+      </w:pPr>
+    </w:p>
+    <w:p>
+      <w:pPr>
+        <w:spacing w:after="200" w:line="360" w:lineRule="auto"/>
+        <w:contextualSpacing/>
+        <w:rPr>
+          <w:rFonts w:ascii="Times New Roman" w:hAnsi="Times New Roman" w:cs="Times New Roman"/>
+          <w:b/>
+          <w:sz w:val="28"/>
+          <w:u w:val="single"/>
+        </w:rPr>
+      </w:pPr>
+    </w:p>
+    <w:p>
+      <w:pPr>
+        <w:spacing w:after="200" w:line="360" w:lineRule="auto"/>
+        <w:contextualSpacing/>
+        <w:rPr>
+          <w:rFonts w:ascii="Times New Roman" w:hAnsi="Times New Roman" w:cs="Times New Roman"/>
+          <w:b/>
+          <w:sz w:val="28"/>
+          <w:u w:val="single"/>
+        </w:rPr>
+      </w:pPr>
+    </w:p>
+    <w:p>
+      <w:pPr>
+        <w:spacing w:after="200" w:line="360" w:lineRule="auto"/>
+        <w:contextualSpacing/>
+        <w:rPr>
+          <w:rFonts w:ascii="Times New Roman" w:hAnsi="Times New Roman" w:cs="Times New Roman"/>
+          <w:b/>
+          <w:sz w:val="28"/>
+          <w:u w:val="single"/>
+        </w:rPr>
+      </w:pPr>
+      <w:bookmarkStart w:id="0" w:name="_GoBack"/>
+      <w:bookmarkEnd w:id="0"/>
       <w:r>
         <w:rPr>
           <w:rFonts w:ascii="Times New Roman" w:hAnsi="Times New Roman" w:cs="Times New Roman" w:hint="eastAsia"/>
@@ -2130,7 +2303,7 @@
         <w:spacing w:after="200" w:line="360" w:lineRule="auto"/>
         <w:contextualSpacing/>
         <w:rPr>
-          <w:rFonts w:ascii="Times New Roman" w:hAnsi="Times New Roman" w:cs="Times New Roman" w:hint="eastAsia"/>
+          <w:rFonts w:ascii="Times New Roman" w:hAnsi="Times New Roman" w:cs="Times New Roman"/>
           <w:b/>
           <w:sz w:val="28"/>
         </w:rPr>
@@ -2141,7 +2314,7 @@
         <w:spacing w:after="200" w:line="360" w:lineRule="auto"/>
         <w:contextualSpacing/>
         <w:rPr>
-          <w:rFonts w:ascii="Times New Roman" w:hAnsi="Times New Roman" w:cs="Times New Roman" w:hint="eastAsia"/>
+          <w:rFonts w:ascii="Times New Roman" w:hAnsi="Times New Roman" w:cs="Times New Roman"/>
           <w:b/>
           <w:sz w:val="28"/>
         </w:rPr>
@@ -2152,7 +2325,7 @@
         <w:spacing w:after="200" w:line="360" w:lineRule="auto"/>
         <w:contextualSpacing/>
         <w:rPr>
-          <w:rFonts w:ascii="Times New Roman" w:hAnsi="Times New Roman" w:cs="Times New Roman" w:hint="eastAsia"/>
+          <w:rFonts w:ascii="Times New Roman" w:hAnsi="Times New Roman" w:cs="Times New Roman"/>
           <w:b/>
           <w:sz w:val="28"/>
         </w:rPr>
@@ -2163,7 +2336,7 @@
         <w:spacing w:after="200" w:line="360" w:lineRule="auto"/>
         <w:contextualSpacing/>
         <w:rPr>
-          <w:rFonts w:ascii="Times New Roman" w:hAnsi="Times New Roman" w:cs="Times New Roman" w:hint="eastAsia"/>
+          <w:rFonts w:ascii="Times New Roman" w:hAnsi="Times New Roman" w:cs="Times New Roman"/>
           <w:b/>
           <w:sz w:val="28"/>
         </w:rPr>
@@ -2174,7 +2347,7 @@
         <w:spacing w:after="200" w:line="360" w:lineRule="auto"/>
         <w:contextualSpacing/>
         <w:rPr>
-          <w:rFonts w:ascii="Times New Roman" w:hAnsi="Times New Roman" w:cs="Times New Roman" w:hint="eastAsia"/>
+          <w:rFonts w:ascii="Times New Roman" w:hAnsi="Times New Roman" w:cs="Times New Roman"/>
           <w:b/>
           <w:sz w:val="28"/>
         </w:rPr>
@@ -2185,7 +2358,7 @@
         <w:spacing w:after="200" w:line="360" w:lineRule="auto"/>
         <w:contextualSpacing/>
         <w:rPr>
-          <w:rFonts w:ascii="Times New Roman" w:hAnsi="Times New Roman" w:cs="Times New Roman" w:hint="eastAsia"/>
+          <w:rFonts w:ascii="Times New Roman" w:hAnsi="Times New Roman" w:cs="Times New Roman"/>
           <w:b/>
           <w:sz w:val="28"/>
         </w:rPr>
@@ -2196,7 +2369,7 @@
         <w:spacing w:after="200" w:line="360" w:lineRule="auto"/>
         <w:contextualSpacing/>
         <w:rPr>
-          <w:rFonts w:ascii="Times New Roman" w:hAnsi="Times New Roman" w:cs="Times New Roman" w:hint="eastAsia"/>
+          <w:rFonts w:ascii="Times New Roman" w:hAnsi="Times New Roman" w:cs="Times New Roman"/>
           <w:b/>
           <w:sz w:val="28"/>
         </w:rPr>
@@ -2207,7 +2380,7 @@
         <w:spacing w:after="200" w:line="360" w:lineRule="auto"/>
         <w:contextualSpacing/>
         <w:rPr>
-          <w:rFonts w:ascii="Times New Roman" w:hAnsi="Times New Roman" w:cs="Times New Roman" w:hint="eastAsia"/>
+          <w:rFonts w:ascii="Times New Roman" w:hAnsi="Times New Roman" w:cs="Times New Roman"/>
           <w:b/>
           <w:sz w:val="28"/>
         </w:rPr>
@@ -2218,7 +2391,7 @@
         <w:spacing w:after="200" w:line="360" w:lineRule="auto"/>
         <w:contextualSpacing/>
         <w:rPr>
-          <w:rFonts w:ascii="Times New Roman" w:hAnsi="Times New Roman" w:cs="Times New Roman" w:hint="eastAsia"/>
+          <w:rFonts w:ascii="Times New Roman" w:hAnsi="Times New Roman" w:cs="Times New Roman"/>
           <w:b/>
           <w:sz w:val="28"/>
         </w:rPr>
@@ -2229,7 +2402,7 @@
         <w:spacing w:after="200" w:line="360" w:lineRule="auto"/>
         <w:contextualSpacing/>
         <w:rPr>
-          <w:rFonts w:ascii="Times New Roman" w:hAnsi="Times New Roman" w:cs="Times New Roman" w:hint="eastAsia"/>
+          <w:rFonts w:ascii="Times New Roman" w:hAnsi="Times New Roman" w:cs="Times New Roman"/>
           <w:b/>
           <w:sz w:val="28"/>
         </w:rPr>
@@ -2240,7 +2413,7 @@
         <w:spacing w:after="200" w:line="360" w:lineRule="auto"/>
         <w:contextualSpacing/>
         <w:rPr>
-          <w:rFonts w:ascii="Times New Roman" w:hAnsi="Times New Roman" w:cs="Times New Roman" w:hint="eastAsia"/>
+          <w:rFonts w:ascii="Times New Roman" w:hAnsi="Times New Roman" w:cs="Times New Roman"/>
           <w:b/>
           <w:sz w:val="28"/>
         </w:rPr>
@@ -2251,7 +2424,7 @@
         <w:spacing w:after="200" w:line="360" w:lineRule="auto"/>
         <w:contextualSpacing/>
         <w:rPr>
-          <w:rFonts w:ascii="Times New Roman" w:hAnsi="Times New Roman" w:cs="Times New Roman" w:hint="eastAsia"/>
+          <w:rFonts w:ascii="Times New Roman" w:hAnsi="Times New Roman" w:cs="Times New Roman"/>
           <w:b/>
           <w:sz w:val="28"/>
         </w:rPr>
@@ -2303,7 +2476,16 @@
           <w:sz w:val="28"/>
           <w:u w:val="single"/>
         </w:rPr>
-        <w:t xml:space="preserve"> Sign up function and Log in function</w:t>
+        <w:t xml:space="preserve"> Sign up Function and Log in F</w:t>
+      </w:r>
+      <w:r>
+        <w:rPr>
+          <w:rFonts w:ascii="Times New Roman" w:hAnsi="Times New Roman" w:cs="Times New Roman"/>
+          <w:b/>
+          <w:sz w:val="28"/>
+          <w:u w:val="single"/>
+        </w:rPr>
+        <w:t>unction</w:t>
       </w:r>
     </w:p>
     <w:p>
@@ -5315,7 +5497,7 @@
         <w:spacing w:after="200" w:line="360" w:lineRule="auto"/>
         <w:contextualSpacing/>
         <w:rPr>
-          <w:rFonts w:ascii="Times New Roman" w:hAnsi="Times New Roman" w:cs="Times New Roman" w:hint="eastAsia"/>
+          <w:rFonts w:ascii="Times New Roman" w:hAnsi="Times New Roman" w:cs="Times New Roman"/>
         </w:rPr>
       </w:pPr>
     </w:p>
@@ -5685,7 +5867,25 @@
           <w:sz w:val="28"/>
           <w:u w:val="single"/>
         </w:rPr>
-        <w:t>: Making reservation and User Edit</w:t>
+        <w:t xml:space="preserve">: Making </w:t>
+      </w:r>
+      <w:r>
+        <w:rPr>
+          <w:rFonts w:ascii="Times New Roman" w:hAnsi="Times New Roman" w:cs="Times New Roman"/>
+          <w:b/>
+          <w:sz w:val="28"/>
+          <w:u w:val="single"/>
+        </w:rPr>
+        <w:t>R</w:t>
+      </w:r>
+      <w:r>
+        <w:rPr>
+          <w:rFonts w:ascii="Times New Roman" w:hAnsi="Times New Roman" w:cs="Times New Roman"/>
+          <w:b/>
+          <w:sz w:val="28"/>
+          <w:u w:val="single"/>
+        </w:rPr>
+        <w:t>eservation and User Edit</w:t>
       </w:r>
     </w:p>
     <w:p>
@@ -5712,7 +5912,15 @@
           <w:b/>
           <w:sz w:val="24"/>
         </w:rPr>
-        <w:t>.1 Making reservation</w:t>
+        <w:t>.1 Making R</w:t>
+      </w:r>
+      <w:r>
+        <w:rPr>
+          <w:rFonts w:ascii="Times New Roman" w:hAnsi="Times New Roman" w:cs="Times New Roman"/>
+          <w:b/>
+          <w:sz w:val="24"/>
+        </w:rPr>
+        <w:t>eservation</w:t>
       </w:r>
     </w:p>
     <w:p>
@@ -7023,7 +7231,15 @@
           <w:b/>
           <w:sz w:val="24"/>
         </w:rPr>
-        <w:t>.2 Editing reservation</w:t>
+        <w:t>.2 Editing R</w:t>
+      </w:r>
+      <w:r>
+        <w:rPr>
+          <w:rFonts w:ascii="Times New Roman" w:hAnsi="Times New Roman" w:cs="Times New Roman"/>
+          <w:b/>
+          <w:sz w:val="24"/>
+        </w:rPr>
+        <w:t>eservation</w:t>
       </w:r>
     </w:p>
     <w:p>
@@ -10410,7 +10626,7 @@
         <w:spacing w:line="360" w:lineRule="auto"/>
         <w:contextualSpacing/>
         <w:rPr>
-          <w:rFonts w:ascii="Times New Roman" w:hAnsi="Times New Roman" w:cs="Times New Roman" w:hint="eastAsia"/>
+          <w:rFonts w:ascii="Times New Roman" w:hAnsi="Times New Roman" w:cs="Times New Roman"/>
           <w:b/>
           <w:sz w:val="24"/>
         </w:rPr>
@@ -11636,8 +11852,6 @@
         </w:rPr>
         <w:t>3</w:t>
       </w:r>
-      <w:bookmarkStart w:id="0" w:name="_GoBack"/>
-      <w:bookmarkEnd w:id="0"/>
       <w:r>
         <w:rPr>
           <w:rFonts w:ascii="Times New Roman" w:eastAsia="楷体" w:hAnsi="Times New Roman" w:cs="Times New Roman"/>
@@ -11819,7 +12033,7 @@
           <w:rPr>
             <w:noProof/>
           </w:rPr>
-          <w:t>19</w:t>
+          <w:t>3</w:t>
         </w:r>
         <w:r>
           <w:rPr>
@@ -14184,7 +14398,7 @@
   <a:extraClrSchemeLst/>
   <a:extLst>
     <a:ext uri="{05A4C25C-085E-4340-85A3-A5531E510DB2}">
-      <thm15:themeFamily xmlns="" xmlns:thm15="http://schemas.microsoft.com/office/thememl/2012/main" name="Office Theme" id="{62F939B6-93AF-4DB8-9C6B-D6C7DFDC589F}" vid="{4A3C46E8-61CC-4603-A589-7422A47A8E4A}"/>
+      <thm15:themeFamily xmlns:thm15="http://schemas.microsoft.com/office/thememl/2012/main" xmlns="" name="Office Theme" id="{62F939B6-93AF-4DB8-9C6B-D6C7DFDC589F}" vid="{4A3C46E8-61CC-4603-A589-7422A47A8E4A}"/>
     </a:ext>
   </a:extLst>
 </a:theme>
@@ -14195,7 +14409,7 @@
 </file>
 
 <file path=customXml/itemProps1.xml><?xml version="1.0" encoding="utf-8"?>
-<ds:datastoreItem xmlns:ds="http://schemas.openxmlformats.org/officeDocument/2006/customXml" ds:itemID="{94653E9E-361F-4289-BD44-B2FB5374D040}">
+<ds:datastoreItem xmlns:ds="http://schemas.openxmlformats.org/officeDocument/2006/customXml" ds:itemID="{B430DEB0-4BD6-4786-A984-058F8DA7A5DA}">
   <ds:schemaRefs>
     <ds:schemaRef ds:uri="http://schemas.openxmlformats.org/officeDocument/2006/bibliography"/>
   </ds:schemaRefs>

</xml_diff>